<commit_message>
Inclusão dos tópicos Linux e Ambiente Virtual
</commit_message>
<xml_diff>
--- a/Python_Sheet_Cheat.docx
+++ b/Python_Sheet_Cheat.docx
@@ -16,12 +16,16 @@
         <w:rPr>
           <w:rFonts w:ascii="FreeSans" w:hAnsi="FreeSans"/>
         </w:rPr>
-        <w:t>PYTHON SHEET CHEAT</w:t>
+        <w:t xml:space="preserve">PYTHON CHEAT SHEET </w:t>
       </w:r>
     </w:p>
     <w:p>
       <w:pPr>
         <w:pStyle w:val="Ttulo1"/>
+        <w:numPr>
+          <w:ilvl w:val="0"/>
+          <w:numId w:val="2"/>
+        </w:numPr>
         <w:bidi w:val="0"/>
         <w:spacing w:lineRule="auto" w:line="360"/>
         <w:jc w:val="left"/>
@@ -39,6 +43,10 @@
     <w:p>
       <w:pPr>
         <w:pStyle w:val="Ttulo2"/>
+        <w:numPr>
+          <w:ilvl w:val="1"/>
+          <w:numId w:val="2"/>
+        </w:numPr>
         <w:bidi w:val="0"/>
         <w:spacing w:lineRule="auto" w:line="360"/>
         <w:jc w:val="left"/>
@@ -58,7 +66,7 @@
         <w:pStyle w:val="Normal"/>
         <w:numPr>
           <w:ilvl w:val="0"/>
-          <w:numId w:val="2"/>
+          <w:numId w:val="3"/>
         </w:numPr>
         <w:bidi w:val="0"/>
         <w:spacing w:lineRule="auto" w:line="360" w:before="57" w:after="57"/>
@@ -80,7 +88,7 @@
         <w:pStyle w:val="Normal"/>
         <w:numPr>
           <w:ilvl w:val="0"/>
-          <w:numId w:val="2"/>
+          <w:numId w:val="3"/>
         </w:numPr>
         <w:bidi w:val="0"/>
         <w:spacing w:lineRule="auto" w:line="360" w:before="57" w:after="57"/>
@@ -99,94 +107,6 @@
     <w:p>
       <w:pPr>
         <w:pStyle w:val="Normal"/>
-        <w:numPr>
-          <w:ilvl w:val="0"/>
-          <w:numId w:val="2"/>
-        </w:numPr>
-        <w:bidi w:val="0"/>
-        <w:spacing w:lineRule="auto" w:line="360" w:before="57" w:after="57"/>
-        <w:jc w:val="left"/>
-        <w:rPr>
-          <w:rFonts w:ascii="FreeSans" w:hAnsi="FreeSans"/>
-        </w:rPr>
-      </w:pPr>
-      <w:r>
-        <w:rPr>
-          <w:rFonts w:ascii="FreeSans" w:hAnsi="FreeSans"/>
-        </w:rPr>
-        <w:t xml:space="preserve">exemplo de repositório criado </w:t>
-      </w:r>
-      <w:r>
-        <w:rPr>
-          <w:rFonts w:ascii="FreeSans" w:hAnsi="FreeSans"/>
-          <w:b/>
-          <w:bCs/>
-        </w:rPr>
-        <w:t>https://github.com/</w:t>
-      </w:r>
-      <w:r>
-        <w:rPr>
-          <w:rFonts w:ascii="FreeSans" w:hAnsi="FreeSans"/>
-          <w:b/>
-          <w:bCs/>
-        </w:rPr>
-        <w:t>username</w:t>
-      </w:r>
-      <w:r>
-        <w:rPr>
-          <w:rFonts w:ascii="FreeSans" w:hAnsi="FreeSans"/>
-          <w:b/>
-          <w:bCs/>
-        </w:rPr>
-        <w:t>/</w:t>
-      </w:r>
-      <w:r>
-        <w:rPr>
-          <w:rFonts w:ascii="FreeSans" w:hAnsi="FreeSans"/>
-          <w:b/>
-          <w:bCs/>
-        </w:rPr>
-        <w:t>nome_do_repositorio</w:t>
-      </w:r>
-    </w:p>
-    <w:p>
-      <w:pPr>
-        <w:pStyle w:val="Normal"/>
-        <w:bidi w:val="0"/>
-        <w:spacing w:lineRule="auto" w:line="360" w:before="57" w:after="57"/>
-        <w:jc w:val="left"/>
-        <w:rPr>
-          <w:b/>
-          <w:b/>
-          <w:bCs/>
-        </w:rPr>
-      </w:pPr>
-      <w:r>
-        <w:rPr>
-          <w:rFonts w:ascii="FreeSans" w:hAnsi="FreeSans"/>
-        </w:rPr>
-      </w:r>
-    </w:p>
-    <w:p>
-      <w:pPr>
-        <w:pStyle w:val="Ttulo2"/>
-        <w:bidi w:val="0"/>
-        <w:spacing w:lineRule="auto" w:line="360"/>
-        <w:jc w:val="left"/>
-        <w:rPr>
-          <w:rFonts w:ascii="FreeSans" w:hAnsi="FreeSans"/>
-        </w:rPr>
-      </w:pPr>
-      <w:r>
-        <w:rPr>
-          <w:rFonts w:ascii="FreeSans" w:hAnsi="FreeSans"/>
-        </w:rPr>
-        <w:t>- Configurar seu github no terminal</w:t>
-      </w:r>
-    </w:p>
-    <w:p>
-      <w:pPr>
-        <w:pStyle w:val="Textoprformatado"/>
         <w:numPr>
           <w:ilvl w:val="0"/>
           <w:numId w:val="3"/>
@@ -196,17 +116,61 @@
         <w:jc w:val="left"/>
         <w:rPr>
           <w:rFonts w:ascii="FreeSans" w:hAnsi="FreeSans"/>
-          <w:sz w:val="24"/>
-          <w:szCs w:val="24"/>
-        </w:rPr>
-      </w:pPr>
-      <w:r>
-        <w:rPr>
-          <w:rFonts w:ascii="FreeSans" w:hAnsi="FreeSans"/>
-          <w:sz w:val="24"/>
-          <w:szCs w:val="24"/>
-        </w:rPr>
-        <w:t>git config --global user.name "Seu Nome"</w:t>
+        </w:rPr>
+      </w:pPr>
+      <w:r>
+        <w:rPr>
+          <w:rFonts w:ascii="FreeSans" w:hAnsi="FreeSans"/>
+        </w:rPr>
+        <w:t xml:space="preserve">exemplo de repositório criado </w:t>
+      </w:r>
+      <w:r>
+        <w:rPr>
+          <w:rFonts w:ascii="FreeSans" w:hAnsi="FreeSans"/>
+          <w:b/>
+          <w:bCs/>
+        </w:rPr>
+        <w:t>https://github.com/username/nome_do_repositorio</w:t>
+      </w:r>
+    </w:p>
+    <w:p>
+      <w:pPr>
+        <w:pStyle w:val="Normal"/>
+        <w:bidi w:val="0"/>
+        <w:spacing w:lineRule="auto" w:line="360" w:before="57" w:after="57"/>
+        <w:jc w:val="left"/>
+        <w:rPr>
+          <w:b/>
+          <w:b/>
+          <w:bCs/>
+        </w:rPr>
+      </w:pPr>
+      <w:r>
+        <w:rPr>
+          <w:b/>
+          <w:bCs/>
+        </w:rPr>
+      </w:r>
+    </w:p>
+    <w:p>
+      <w:pPr>
+        <w:pStyle w:val="Ttulo2"/>
+        <w:numPr>
+          <w:ilvl w:val="1"/>
+          <w:numId w:val="2"/>
+        </w:numPr>
+        <w:bidi w:val="0"/>
+        <w:spacing w:lineRule="auto" w:line="360"/>
+        <w:jc w:val="left"/>
+        <w:rPr>
+          <w:rFonts w:ascii="FreeSans" w:hAnsi="FreeSans"/>
+        </w:rPr>
+      </w:pPr>
+      <w:r>
+        <w:rPr>
+          <w:rFonts w:ascii="FreeSans" w:hAnsi="FreeSans"/>
+        </w:rPr>
+        <w:t>- Configurar seu github no terminal</w:t>
       </w:r>
     </w:p>
     <w:p>
@@ -214,7 +178,32 @@
         <w:pStyle w:val="Textoprformatado"/>
         <w:numPr>
           <w:ilvl w:val="0"/>
-          <w:numId w:val="3"/>
+          <w:numId w:val="4"/>
+        </w:numPr>
+        <w:bidi w:val="0"/>
+        <w:spacing w:lineRule="auto" w:line="360" w:before="57" w:after="57"/>
+        <w:jc w:val="left"/>
+        <w:rPr>
+          <w:rFonts w:ascii="FreeSans" w:hAnsi="FreeSans"/>
+          <w:sz w:val="24"/>
+          <w:szCs w:val="24"/>
+        </w:rPr>
+      </w:pPr>
+      <w:r>
+        <w:rPr>
+          <w:rFonts w:ascii="FreeSans" w:hAnsi="FreeSans"/>
+          <w:sz w:val="24"/>
+          <w:szCs w:val="24"/>
+        </w:rPr>
+        <w:t>git config --global user.name "Seu Nome"</w:t>
+      </w:r>
+    </w:p>
+    <w:p>
+      <w:pPr>
+        <w:pStyle w:val="Textoprformatado"/>
+        <w:numPr>
+          <w:ilvl w:val="0"/>
+          <w:numId w:val="4"/>
         </w:numPr>
         <w:bidi w:val="0"/>
         <w:spacing w:lineRule="auto" w:line="360" w:before="57" w:after="57"/>
@@ -244,16 +233,14 @@
           <w:t>email@domain</w:t>
         </w:r>
       </w:hyperlink>
-      <w:hyperlink r:id="rId4">
-        <w:r>
-          <w:rPr>
-            <w:rFonts w:ascii="FreeSans" w:hAnsi="FreeSans"/>
-            <w:sz w:val="24"/>
-            <w:szCs w:val="24"/>
-          </w:rPr>
-          <w:t>"</w:t>
-        </w:r>
-      </w:hyperlink>
+      <w:r>
+        <w:rPr>
+          <w:rFonts w:ascii="FreeSans" w:hAnsi="FreeSans"/>
+          <w:sz w:val="24"/>
+          <w:szCs w:val="24"/>
+        </w:rPr>
+        <w:t>"</w:t>
+      </w:r>
     </w:p>
     <w:p>
       <w:pPr>
@@ -278,32 +265,19 @@
     <w:p>
       <w:pPr>
         <w:pStyle w:val="Ttulo2"/>
-        <w:bidi w:val="0"/>
-        <w:spacing w:lineRule="auto" w:line="360"/>
-        <w:jc w:val="left"/>
-        <w:rPr>
-          <w:rFonts w:ascii="FreeSans" w:hAnsi="FreeSans"/>
-        </w:rPr>
-      </w:pPr>
-      <w:r>
-        <w:rPr>
-          <w:rFonts w:ascii="FreeSans" w:hAnsi="FreeSans"/>
-          <w:b/>
-          <w:bCs/>
-          <w:sz w:val="32"/>
-          <w:szCs w:val="32"/>
-        </w:rPr>
-        <w:t>- C</w:t>
-      </w:r>
-      <w:r>
-        <w:rPr>
-          <w:rFonts w:ascii="FreeSans" w:hAnsi="FreeSans"/>
-          <w:b/>
-          <w:bCs/>
-          <w:sz w:val="32"/>
-          <w:szCs w:val="32"/>
-        </w:rPr>
-        <w:t>lonar seu github</w:t>
+        <w:numPr>
+          <w:ilvl w:val="1"/>
+          <w:numId w:val="2"/>
+        </w:numPr>
+        <w:rPr>
+          <w:rFonts w:ascii="FreeSans" w:hAnsi="FreeSans"/>
+        </w:rPr>
+      </w:pPr>
+      <w:r>
+        <w:rPr>
+          <w:rFonts w:ascii="FreeSans" w:hAnsi="FreeSans"/>
+        </w:rPr>
+        <w:t>- Clonar seu github</w:t>
       </w:r>
     </w:p>
     <w:p>
@@ -311,7 +285,7 @@
         <w:pStyle w:val="Normal"/>
         <w:numPr>
           <w:ilvl w:val="0"/>
-          <w:numId w:val="4"/>
+          <w:numId w:val="5"/>
         </w:numPr>
         <w:bidi w:val="0"/>
         <w:spacing w:lineRule="auto" w:line="360" w:before="57" w:after="57"/>
@@ -339,7 +313,7 @@
         <w:pStyle w:val="Normal"/>
         <w:numPr>
           <w:ilvl w:val="0"/>
-          <w:numId w:val="4"/>
+          <w:numId w:val="5"/>
         </w:numPr>
         <w:bidi w:val="0"/>
         <w:spacing w:lineRule="auto" w:line="360" w:before="57" w:after="57"/>
@@ -366,37 +340,7 @@
           <w:sz w:val="24"/>
           <w:szCs w:val="24"/>
         </w:rPr>
-        <w:t>git clone https://github.com/</w:t>
-      </w:r>
-      <w:r>
-        <w:rPr>
-          <w:rFonts w:ascii="FreeSans" w:hAnsi="FreeSans"/>
-          <w:b/>
-          <w:bCs/>
-          <w:sz w:val="24"/>
-          <w:szCs w:val="24"/>
-        </w:rPr>
-        <w:t>username</w:t>
-      </w:r>
-      <w:r>
-        <w:rPr>
-          <w:rFonts w:ascii="FreeSans" w:hAnsi="FreeSans"/>
-          <w:b/>
-          <w:bCs/>
-          <w:sz w:val="24"/>
-          <w:szCs w:val="24"/>
-        </w:rPr>
-        <w:t>/</w:t>
-      </w:r>
-      <w:r>
-        <w:rPr>
-          <w:rFonts w:ascii="FreeSans" w:hAnsi="FreeSans"/>
-          <w:b/>
-          <w:bCs/>
-          <w:sz w:val="24"/>
-          <w:szCs w:val="24"/>
-        </w:rPr>
-        <w:t>nome_do_repositorio</w:t>
+        <w:t>git clone https://github.com/username/nome_do_repositorio</w:t>
       </w:r>
     </w:p>
     <w:p>
@@ -404,7 +348,7 @@
         <w:pStyle w:val="Normal"/>
         <w:numPr>
           <w:ilvl w:val="0"/>
-          <w:numId w:val="4"/>
+          <w:numId w:val="5"/>
         </w:numPr>
         <w:bidi w:val="0"/>
         <w:spacing w:lineRule="auto" w:line="360" w:before="57" w:after="57"/>
@@ -431,7 +375,7 @@
         </w:rPr>
         <w:t xml:space="preserve">git clone </w:t>
       </w:r>
-      <w:hyperlink r:id="rId5">
+      <w:hyperlink r:id="rId4">
         <w:r>
           <w:rPr>
             <w:rStyle w:val="LinkdaInternet"/>
@@ -444,18 +388,6 @@
           <w:t>git@github.com</w:t>
         </w:r>
       </w:hyperlink>
-      <w:hyperlink r:id="rId6">
-        <w:r>
-          <w:rPr>
-            <w:rFonts w:ascii="FreeSans" w:hAnsi="FreeSans"/>
-            <w:b/>
-            <w:bCs/>
-            <w:sz w:val="24"/>
-            <w:szCs w:val="24"/>
-          </w:rPr>
-          <w:t>:</w:t>
-        </w:r>
-      </w:hyperlink>
       <w:r>
         <w:rPr>
           <w:rFonts w:ascii="FreeSans" w:hAnsi="FreeSans"/>
@@ -464,37 +396,7 @@
           <w:sz w:val="24"/>
           <w:szCs w:val="24"/>
         </w:rPr>
-        <w:t>username</w:t>
-      </w:r>
-      <w:r>
-        <w:rPr>
-          <w:rFonts w:ascii="FreeSans" w:hAnsi="FreeSans"/>
-          <w:b/>
-          <w:bCs/>
-          <w:sz w:val="24"/>
-          <w:szCs w:val="24"/>
-        </w:rPr>
-        <w:t>/</w:t>
-      </w:r>
-      <w:r>
-        <w:rPr>
-          <w:rFonts w:ascii="FreeSans" w:hAnsi="FreeSans"/>
-          <w:b/>
-          <w:bCs/>
-          <w:sz w:val="24"/>
-          <w:szCs w:val="24"/>
-        </w:rPr>
-        <w:t>nome_do_repositorio</w:t>
-      </w:r>
-      <w:r>
-        <w:rPr>
-          <w:rFonts w:ascii="FreeSans" w:hAnsi="FreeSans"/>
-          <w:b/>
-          <w:bCs/>
-          <w:sz w:val="24"/>
-          <w:szCs w:val="24"/>
-        </w:rPr>
-        <w:t>.git</w:t>
+        <w:t>:username/nome_do_repositorio.git</w:t>
       </w:r>
     </w:p>
     <w:p>
@@ -511,497 +413,20 @@
     </w:p>
     <w:p>
       <w:pPr>
-        <w:pStyle w:val="Normal"/>
-        <w:bidi w:val="0"/>
-        <w:spacing w:lineRule="auto" w:line="360" w:before="57" w:after="57"/>
-        <w:jc w:val="left"/>
-        <w:rPr/>
-      </w:pPr>
-      <w:r>
-        <w:rPr/>
-      </w:r>
-    </w:p>
-    <w:p>
-      <w:pPr>
-        <w:pStyle w:val="Normal"/>
-        <w:bidi w:val="0"/>
-        <w:spacing w:lineRule="auto" w:line="360" w:before="57" w:after="57"/>
-        <w:jc w:val="left"/>
-        <w:rPr/>
-      </w:pPr>
-      <w:r>
-        <w:rPr/>
-      </w:r>
-    </w:p>
-    <w:p>
-      <w:pPr>
-        <w:pStyle w:val="Normal"/>
-        <w:bidi w:val="0"/>
-        <w:spacing w:lineRule="auto" w:line="360" w:before="57" w:after="57"/>
-        <w:jc w:val="left"/>
-        <w:rPr/>
-      </w:pPr>
-      <w:r>
-        <w:rPr/>
-      </w:r>
-    </w:p>
-    <w:p>
-      <w:pPr>
-        <w:pStyle w:val="Normal"/>
-        <w:bidi w:val="0"/>
-        <w:spacing w:lineRule="auto" w:line="360" w:before="57" w:after="57"/>
-        <w:jc w:val="left"/>
-        <w:rPr/>
-      </w:pPr>
-      <w:r>
-        <w:rPr/>
-      </w:r>
-    </w:p>
-    <w:p>
-      <w:pPr>
-        <w:pStyle w:val="Normal"/>
-        <w:bidi w:val="0"/>
-        <w:spacing w:lineRule="auto" w:line="360" w:before="57" w:after="57"/>
-        <w:jc w:val="left"/>
-        <w:rPr/>
-      </w:pPr>
-      <w:r>
-        <w:rPr/>
-      </w:r>
-    </w:p>
-    <w:p>
-      <w:pPr>
-        <w:pStyle w:val="Normal"/>
-        <w:bidi w:val="0"/>
-        <w:spacing w:lineRule="auto" w:line="360" w:before="57" w:after="57"/>
-        <w:jc w:val="left"/>
-        <w:rPr/>
-      </w:pPr>
-      <w:r>
-        <w:rPr/>
-      </w:r>
-    </w:p>
-    <w:p>
-      <w:pPr>
         <w:pStyle w:val="Ttulo2"/>
-        <w:bidi w:val="0"/>
-        <w:spacing w:lineRule="auto" w:line="360" w:before="57" w:after="57"/>
-        <w:jc w:val="left"/>
-        <w:rPr/>
-      </w:pPr>
-      <w:r>
-        <w:rPr>
-          <w:rFonts w:ascii="FreeSans" w:hAnsi="FreeSans"/>
-          <w:b/>
-          <w:bCs/>
-          <w:sz w:val="32"/>
-          <w:szCs w:val="32"/>
-        </w:rPr>
-        <w:t>- C</w:t>
-      </w:r>
-      <w:r>
-        <w:rPr>
-          <w:rFonts w:ascii="FreeSans" w:hAnsi="FreeSans"/>
-          <w:b/>
-          <w:bCs/>
-          <w:sz w:val="32"/>
-          <w:szCs w:val="32"/>
-        </w:rPr>
-        <w:t>omandos básicos</w:t>
-      </w:r>
-    </w:p>
-    <w:p>
-      <w:pPr>
-        <w:pStyle w:val="Corpodotexto"/>
         <w:numPr>
-          <w:ilvl w:val="0"/>
-          <w:numId w:val="5"/>
+          <w:ilvl w:val="1"/>
+          <w:numId w:val="2"/>
         </w:numPr>
-        <w:bidi w:val="0"/>
-        <w:spacing w:lineRule="auto" w:line="360" w:before="57" w:after="57"/>
-        <w:jc w:val="left"/>
-        <w:rPr/>
-      </w:pPr>
-      <w:r>
-        <w:rPr>
-          <w:rFonts w:ascii="FreeSans" w:hAnsi="FreeSans"/>
-          <w:b/>
-          <w:bCs/>
-          <w:sz w:val="24"/>
-          <w:szCs w:val="24"/>
-        </w:rPr>
-        <w:t xml:space="preserve">git status </w:t>
-      </w:r>
-      <w:r>
-        <w:rPr>
-          <w:rFonts w:ascii="FreeSans" w:hAnsi="FreeSans"/>
-          <w:b w:val="false"/>
-          <w:bCs w:val="false"/>
-          <w:sz w:val="24"/>
-          <w:szCs w:val="24"/>
-        </w:rPr>
-        <w:t>para verificar o estado dos arquivos e se existem mudanças a aplicar</w:t>
-      </w:r>
-    </w:p>
-    <w:p>
-      <w:pPr>
-        <w:pStyle w:val="Corpodotexto"/>
-        <w:numPr>
-          <w:ilvl w:val="0"/>
-          <w:numId w:val="5"/>
-        </w:numPr>
-        <w:bidi w:val="0"/>
-        <w:spacing w:lineRule="auto" w:line="360" w:before="57" w:after="57"/>
-        <w:jc w:val="left"/>
-        <w:rPr/>
-      </w:pPr>
-      <w:r>
-        <w:rPr>
-          <w:rFonts w:ascii="FreeSans" w:hAnsi="FreeSans"/>
-          <w:b/>
-          <w:bCs/>
-          <w:sz w:val="24"/>
-          <w:szCs w:val="24"/>
-        </w:rPr>
-        <w:t xml:space="preserve">git pull </w:t>
-      </w:r>
-      <w:r>
-        <w:rPr>
-          <w:rFonts w:ascii="FreeSans" w:hAnsi="FreeSans"/>
-          <w:b w:val="false"/>
-          <w:bCs w:val="false"/>
-          <w:sz w:val="24"/>
-          <w:szCs w:val="24"/>
-        </w:rPr>
-        <w:t>para baixar mudanças do github para o local</w:t>
-      </w:r>
-    </w:p>
-    <w:p>
-      <w:pPr>
-        <w:pStyle w:val="Corpodotexto"/>
-        <w:numPr>
-          <w:ilvl w:val="0"/>
-          <w:numId w:val="5"/>
-        </w:numPr>
-        <w:bidi w:val="0"/>
-        <w:spacing w:lineRule="auto" w:line="360" w:before="57" w:after="57"/>
-        <w:jc w:val="left"/>
-        <w:rPr/>
-      </w:pPr>
-      <w:r>
-        <w:rPr>
-          <w:rFonts w:ascii="FreeSans" w:hAnsi="FreeSans"/>
-          <w:b/>
-          <w:bCs/>
-          <w:sz w:val="24"/>
-          <w:szCs w:val="24"/>
-        </w:rPr>
-        <w:t>git add</w:t>
-      </w:r>
-      <w:r>
-        <w:rPr>
-          <w:rFonts w:ascii="FreeSans" w:hAnsi="FreeSans"/>
-          <w:b w:val="false"/>
-          <w:bCs w:val="false"/>
-          <w:sz w:val="24"/>
-          <w:szCs w:val="24"/>
-        </w:rPr>
-        <w:t xml:space="preserve"> </w:t>
-      </w:r>
-      <w:r>
-        <w:rPr>
-          <w:rFonts w:ascii="FreeSans" w:hAnsi="FreeSans"/>
-          <w:b/>
-          <w:bCs/>
-          <w:sz w:val="24"/>
-          <w:szCs w:val="24"/>
-        </w:rPr>
-        <w:t>.</w:t>
-      </w:r>
-      <w:r>
-        <w:rPr>
-          <w:rFonts w:ascii="FreeSans" w:hAnsi="FreeSans"/>
-          <w:b w:val="false"/>
-          <w:bCs w:val="false"/>
-          <w:sz w:val="24"/>
-          <w:szCs w:val="24"/>
-        </w:rPr>
-        <w:t xml:space="preserve"> </w:t>
-      </w:r>
-      <w:r>
-        <w:rPr>
-          <w:rFonts w:ascii="FreeSans" w:hAnsi="FreeSans"/>
-          <w:b w:val="false"/>
-          <w:bCs w:val="false"/>
-          <w:sz w:val="24"/>
-          <w:szCs w:val="24"/>
-        </w:rPr>
-        <w:t xml:space="preserve">(para todos os arquivos) ou </w:t>
-      </w:r>
-      <w:r>
-        <w:rPr>
-          <w:rFonts w:ascii="FreeSans" w:hAnsi="FreeSans"/>
-          <w:b/>
-          <w:bCs/>
-          <w:sz w:val="24"/>
-          <w:szCs w:val="24"/>
-        </w:rPr>
-        <w:t xml:space="preserve">git add </w:t>
-      </w:r>
-      <w:r>
-        <w:rPr>
-          <w:rFonts w:ascii="FreeSans" w:hAnsi="FreeSans"/>
-          <w:b/>
-          <w:bCs/>
-          <w:sz w:val="24"/>
-          <w:szCs w:val="24"/>
-        </w:rPr>
-        <w:t xml:space="preserve">nome_do_arquivo.extensao </w:t>
-      </w:r>
-      <w:r>
-        <w:rPr>
-          <w:rFonts w:ascii="FreeSans" w:hAnsi="FreeSans"/>
-          <w:b w:val="false"/>
-          <w:bCs w:val="false"/>
-          <w:sz w:val="24"/>
-          <w:szCs w:val="24"/>
-        </w:rPr>
-        <w:t>para adicionar arquivos novos e adicionar mudanças em arquivos existentes</w:t>
-      </w:r>
-    </w:p>
-    <w:p>
-      <w:pPr>
-        <w:pStyle w:val="Corpodotexto"/>
-        <w:numPr>
-          <w:ilvl w:val="0"/>
-          <w:numId w:val="5"/>
-        </w:numPr>
-        <w:bidi w:val="0"/>
-        <w:spacing w:lineRule="auto" w:line="360" w:before="57" w:after="57"/>
-        <w:jc w:val="left"/>
-        <w:rPr/>
-      </w:pPr>
-      <w:r>
-        <w:rPr>
-          <w:rFonts w:ascii="FreeSans" w:hAnsi="FreeSans"/>
-          <w:b/>
-          <w:bCs/>
-          <w:sz w:val="24"/>
-          <w:szCs w:val="24"/>
-        </w:rPr>
-        <w:t>git commit -</w:t>
-      </w:r>
-      <w:r>
-        <w:rPr>
-          <w:rFonts w:ascii="FreeSans" w:hAnsi="FreeSans"/>
-          <w:b/>
-          <w:bCs/>
-          <w:sz w:val="24"/>
-          <w:szCs w:val="24"/>
-        </w:rPr>
-        <w:t>m</w:t>
-      </w:r>
-      <w:r>
-        <w:rPr>
-          <w:rFonts w:ascii="FreeSans" w:hAnsi="FreeSans"/>
-          <w:b w:val="false"/>
-          <w:bCs w:val="false"/>
-          <w:sz w:val="24"/>
-          <w:szCs w:val="24"/>
-        </w:rPr>
-        <w:t xml:space="preserve"> para o com</w:t>
-      </w:r>
-      <w:r>
-        <w:rPr>
-          <w:rFonts w:ascii="FreeSans" w:hAnsi="FreeSans"/>
-          <w:b w:val="false"/>
-          <w:bCs w:val="false"/>
-          <w:sz w:val="24"/>
-          <w:szCs w:val="24"/>
-        </w:rPr>
-        <w:t xml:space="preserve">entar as mudanças realizadas </w:t>
-      </w:r>
-      <w:r>
-        <w:rPr>
-          <w:rFonts w:ascii="FreeSans" w:hAnsi="FreeSans"/>
-          <w:b w:val="false"/>
-          <w:bCs w:val="false"/>
-          <w:sz w:val="24"/>
-          <w:szCs w:val="24"/>
-        </w:rPr>
-        <w:t>e marcar um checkpoint no histórico do repositório</w:t>
-      </w:r>
-    </w:p>
-    <w:p>
-      <w:pPr>
-        <w:pStyle w:val="Corpodotexto"/>
-        <w:numPr>
-          <w:ilvl w:val="0"/>
-          <w:numId w:val="5"/>
-        </w:numPr>
-        <w:bidi w:val="0"/>
-        <w:spacing w:lineRule="auto" w:line="360" w:before="57" w:after="57"/>
-        <w:jc w:val="left"/>
-        <w:rPr/>
-      </w:pPr>
-      <w:r>
-        <w:rPr>
-          <w:rFonts w:ascii="FreeSans" w:hAnsi="FreeSans"/>
-          <w:b/>
-          <w:bCs/>
-          <w:sz w:val="24"/>
-          <w:szCs w:val="24"/>
-        </w:rPr>
-        <w:t>git push</w:t>
-      </w:r>
-      <w:r>
-        <w:rPr>
-          <w:rFonts w:ascii="FreeSans" w:hAnsi="FreeSans"/>
-          <w:b w:val="false"/>
-          <w:bCs w:val="false"/>
-          <w:sz w:val="24"/>
-          <w:szCs w:val="24"/>
-        </w:rPr>
-        <w:t xml:space="preserve"> para enviar as mudanças locais para o github</w:t>
-      </w:r>
-    </w:p>
-    <w:p>
-      <w:pPr>
-        <w:pStyle w:val="Normal"/>
-        <w:bidi w:val="0"/>
-        <w:spacing w:lineRule="auto" w:line="360" w:before="57" w:after="57"/>
-        <w:jc w:val="left"/>
-        <w:rPr>
-          <w:rFonts w:ascii="FreeSans" w:hAnsi="FreeSans"/>
-          <w:b w:val="false"/>
-          <w:b w:val="false"/>
-          <w:bCs w:val="false"/>
-          <w:sz w:val="24"/>
-          <w:szCs w:val="24"/>
-        </w:rPr>
-      </w:pPr>
-      <w:r>
-        <w:rPr>
-          <w:rFonts w:ascii="FreeSans" w:hAnsi="FreeSans"/>
-          <w:b w:val="false"/>
-          <w:bCs w:val="false"/>
-          <w:sz w:val="24"/>
-          <w:szCs w:val="24"/>
-        </w:rPr>
-      </w:r>
-    </w:p>
-    <w:p>
-      <w:pPr>
-        <w:pStyle w:val="Ttulo1"/>
-        <w:keepNext w:val="true"/>
-        <w:numPr>
-          <w:ilvl w:val="0"/>
-          <w:numId w:val="0"/>
-        </w:numPr>
-        <w:bidi w:val="0"/>
-        <w:spacing w:lineRule="auto" w:line="360" w:before="240" w:after="120"/>
-        <w:ind w:left="720" w:right="0" w:hanging="0"/>
-        <w:jc w:val="left"/>
-        <w:outlineLvl w:val="0"/>
-        <w:rPr/>
-      </w:pPr>
-      <w:r>
-        <w:rPr>
-          <w:rFonts w:ascii="FreeSans" w:hAnsi="FreeSans"/>
-          <w:b/>
-          <w:bCs/>
-        </w:rPr>
-        <w:t>SCRIPT</w:t>
-      </w:r>
-    </w:p>
-    <w:p>
-      <w:pPr>
-        <w:pStyle w:val="Ttulo2"/>
-        <w:bidi w:val="0"/>
-        <w:spacing w:lineRule="auto" w:line="360" w:before="57" w:after="57"/>
-        <w:ind w:left="0" w:right="0" w:hanging="0"/>
-        <w:jc w:val="left"/>
-        <w:outlineLvl w:val="0"/>
-        <w:rPr/>
-      </w:pPr>
-      <w:r>
-        <w:rPr>
-          <w:rFonts w:ascii="FreeSans" w:hAnsi="FreeSans"/>
-          <w:b/>
-          <w:bCs/>
-          <w:sz w:val="32"/>
-          <w:szCs w:val="32"/>
-        </w:rPr>
-        <w:t xml:space="preserve">- </w:t>
-      </w:r>
-      <w:r>
-        <w:rPr>
-          <w:rFonts w:ascii="FreeSans" w:hAnsi="FreeSans"/>
-          <w:b/>
-          <w:bCs/>
-          <w:sz w:val="32"/>
-          <w:szCs w:val="32"/>
-        </w:rPr>
-        <w:t>Shebang</w:t>
-      </w:r>
-    </w:p>
-    <w:p>
-      <w:pPr>
-        <w:pStyle w:val="Corpodotexto"/>
-        <w:bidi w:val="0"/>
-        <w:spacing w:lineRule="auto" w:line="360"/>
-        <w:jc w:val="left"/>
-        <w:rPr/>
-      </w:pPr>
-      <w:r>
-        <w:rPr>
-          <w:rFonts w:ascii="FreeSans" w:hAnsi="FreeSans"/>
-          <w:b w:val="false"/>
-          <w:bCs w:val="false"/>
-          <w:sz w:val="24"/>
-          <w:szCs w:val="24"/>
-        </w:rPr>
-        <w:t>O</w:t>
-      </w:r>
-      <w:r>
-        <w:rPr>
-          <w:rFonts w:ascii="FreeSans" w:hAnsi="FreeSans"/>
-          <w:b w:val="false"/>
-          <w:bCs w:val="false"/>
-          <w:sz w:val="24"/>
-          <w:szCs w:val="24"/>
-        </w:rPr>
-        <w:t xml:space="preserve"> comentário especial </w:t>
-      </w:r>
-      <w:r>
-        <w:rPr>
-          <w:rFonts w:ascii="FreeSans" w:hAnsi="FreeSans"/>
-          <w:b/>
-          <w:bCs/>
-          <w:sz w:val="24"/>
-          <w:szCs w:val="24"/>
-        </w:rPr>
-        <w:t>Shebang</w:t>
-      </w:r>
-      <w:r>
-        <w:rPr>
-          <w:rFonts w:ascii="FreeSans" w:hAnsi="FreeSans"/>
-          <w:b w:val="false"/>
-          <w:bCs w:val="false"/>
-          <w:sz w:val="24"/>
-          <w:szCs w:val="24"/>
-        </w:rPr>
-        <w:t xml:space="preserve"> especifica qual interpretador será usado para executar o programa. </w:t>
-      </w:r>
-      <w:r>
-        <w:rPr>
-          <w:rFonts w:ascii="FreeSans" w:hAnsi="FreeSans"/>
-          <w:b w:val="false"/>
-          <w:bCs w:val="false"/>
-          <w:sz w:val="24"/>
-          <w:szCs w:val="24"/>
-        </w:rPr>
-        <w:t>Desta forma é possível omitir o interpretador e executar o script diretamente pelo seu nome.</w:t>
+        <w:rPr>
+          <w:rFonts w:ascii="FreeSans" w:hAnsi="FreeSans"/>
+        </w:rPr>
+      </w:pPr>
+      <w:r>
+        <w:rPr>
+          <w:rFonts w:ascii="FreeSans" w:hAnsi="FreeSans"/>
+        </w:rPr>
+        <w:t>- Comandos básicos</w:t>
       </w:r>
     </w:p>
     <w:p>
@@ -1012,6 +437,264 @@
           <w:numId w:val="6"/>
         </w:numPr>
         <w:bidi w:val="0"/>
+        <w:spacing w:lineRule="auto" w:line="360" w:before="57" w:after="57"/>
+        <w:jc w:val="left"/>
+        <w:rPr/>
+      </w:pPr>
+      <w:r>
+        <w:rPr>
+          <w:rFonts w:ascii="FreeSans" w:hAnsi="FreeSans"/>
+          <w:b/>
+          <w:bCs/>
+          <w:sz w:val="24"/>
+          <w:szCs w:val="24"/>
+        </w:rPr>
+        <w:t xml:space="preserve">git status </w:t>
+      </w:r>
+      <w:r>
+        <w:rPr>
+          <w:rFonts w:ascii="FreeSans" w:hAnsi="FreeSans"/>
+          <w:b w:val="false"/>
+          <w:bCs w:val="false"/>
+          <w:sz w:val="24"/>
+          <w:szCs w:val="24"/>
+        </w:rPr>
+        <w:t>para verificar o estado dos arquivos e se existem mudanças a aplicar</w:t>
+      </w:r>
+    </w:p>
+    <w:p>
+      <w:pPr>
+        <w:pStyle w:val="Corpodotexto"/>
+        <w:numPr>
+          <w:ilvl w:val="0"/>
+          <w:numId w:val="6"/>
+        </w:numPr>
+        <w:bidi w:val="0"/>
+        <w:spacing w:lineRule="auto" w:line="360" w:before="57" w:after="57"/>
+        <w:jc w:val="left"/>
+        <w:rPr/>
+      </w:pPr>
+      <w:r>
+        <w:rPr>
+          <w:rFonts w:ascii="FreeSans" w:hAnsi="FreeSans"/>
+          <w:b/>
+          <w:bCs/>
+          <w:sz w:val="24"/>
+          <w:szCs w:val="24"/>
+        </w:rPr>
+        <w:t xml:space="preserve">git pull </w:t>
+      </w:r>
+      <w:r>
+        <w:rPr>
+          <w:rFonts w:ascii="FreeSans" w:hAnsi="FreeSans"/>
+          <w:b w:val="false"/>
+          <w:bCs w:val="false"/>
+          <w:sz w:val="24"/>
+          <w:szCs w:val="24"/>
+        </w:rPr>
+        <w:t>para baixar mudanças do github para o local</w:t>
+      </w:r>
+    </w:p>
+    <w:p>
+      <w:pPr>
+        <w:pStyle w:val="Corpodotexto"/>
+        <w:numPr>
+          <w:ilvl w:val="0"/>
+          <w:numId w:val="6"/>
+        </w:numPr>
+        <w:bidi w:val="0"/>
+        <w:spacing w:lineRule="auto" w:line="360" w:before="57" w:after="57"/>
+        <w:jc w:val="left"/>
+        <w:rPr/>
+      </w:pPr>
+      <w:r>
+        <w:rPr>
+          <w:rFonts w:ascii="FreeSans" w:hAnsi="FreeSans"/>
+          <w:b/>
+          <w:bCs/>
+          <w:sz w:val="24"/>
+          <w:szCs w:val="24"/>
+        </w:rPr>
+        <w:t>git add</w:t>
+      </w:r>
+      <w:r>
+        <w:rPr>
+          <w:rFonts w:ascii="FreeSans" w:hAnsi="FreeSans"/>
+          <w:b w:val="false"/>
+          <w:bCs w:val="false"/>
+          <w:sz w:val="24"/>
+          <w:szCs w:val="24"/>
+        </w:rPr>
+        <w:t xml:space="preserve"> </w:t>
+      </w:r>
+      <w:r>
+        <w:rPr>
+          <w:rFonts w:ascii="FreeSans" w:hAnsi="FreeSans"/>
+          <w:b/>
+          <w:bCs/>
+          <w:sz w:val="24"/>
+          <w:szCs w:val="24"/>
+        </w:rPr>
+        <w:t>.</w:t>
+      </w:r>
+      <w:r>
+        <w:rPr>
+          <w:rFonts w:ascii="FreeSans" w:hAnsi="FreeSans"/>
+          <w:b w:val="false"/>
+          <w:bCs w:val="false"/>
+          <w:sz w:val="24"/>
+          <w:szCs w:val="24"/>
+        </w:rPr>
+        <w:t xml:space="preserve"> (para todos os arquivos) ou </w:t>
+      </w:r>
+      <w:r>
+        <w:rPr>
+          <w:rFonts w:ascii="FreeSans" w:hAnsi="FreeSans"/>
+          <w:b/>
+          <w:bCs/>
+          <w:sz w:val="24"/>
+          <w:szCs w:val="24"/>
+        </w:rPr>
+        <w:t xml:space="preserve">git add nome_do_arquivo.extensao </w:t>
+      </w:r>
+      <w:r>
+        <w:rPr>
+          <w:rFonts w:ascii="FreeSans" w:hAnsi="FreeSans"/>
+          <w:b w:val="false"/>
+          <w:bCs w:val="false"/>
+          <w:sz w:val="24"/>
+          <w:szCs w:val="24"/>
+        </w:rPr>
+        <w:t>para adicionar arquivos novos e adicionar mudanças em arquivos existentes</w:t>
+      </w:r>
+    </w:p>
+    <w:p>
+      <w:pPr>
+        <w:pStyle w:val="Corpodotexto"/>
+        <w:numPr>
+          <w:ilvl w:val="0"/>
+          <w:numId w:val="6"/>
+        </w:numPr>
+        <w:bidi w:val="0"/>
+        <w:spacing w:lineRule="auto" w:line="360" w:before="57" w:after="57"/>
+        <w:jc w:val="left"/>
+        <w:rPr/>
+      </w:pPr>
+      <w:r>
+        <w:rPr>
+          <w:rFonts w:ascii="FreeSans" w:hAnsi="FreeSans"/>
+          <w:b/>
+          <w:bCs/>
+          <w:sz w:val="24"/>
+          <w:szCs w:val="24"/>
+        </w:rPr>
+        <w:t>git commit -m</w:t>
+      </w:r>
+      <w:r>
+        <w:rPr>
+          <w:rFonts w:ascii="FreeSans" w:hAnsi="FreeSans"/>
+          <w:b w:val="false"/>
+          <w:bCs w:val="false"/>
+          <w:sz w:val="24"/>
+          <w:szCs w:val="24"/>
+        </w:rPr>
+        <w:t xml:space="preserve"> para o comentar as mudanças realizadas e marcar um checkpoint no histórico do repositório</w:t>
+      </w:r>
+    </w:p>
+    <w:p>
+      <w:pPr>
+        <w:pStyle w:val="Corpodotexto"/>
+        <w:numPr>
+          <w:ilvl w:val="0"/>
+          <w:numId w:val="6"/>
+        </w:numPr>
+        <w:bidi w:val="0"/>
+        <w:spacing w:lineRule="auto" w:line="360" w:before="57" w:after="57"/>
+        <w:jc w:val="left"/>
+        <w:rPr/>
+      </w:pPr>
+      <w:r>
+        <w:rPr>
+          <w:rFonts w:ascii="FreeSans" w:hAnsi="FreeSans"/>
+          <w:b/>
+          <w:bCs/>
+          <w:sz w:val="24"/>
+          <w:szCs w:val="24"/>
+        </w:rPr>
+        <w:t>git push</w:t>
+      </w:r>
+      <w:r>
+        <w:rPr>
+          <w:rFonts w:ascii="FreeSans" w:hAnsi="FreeSans"/>
+          <w:b w:val="false"/>
+          <w:bCs w:val="false"/>
+          <w:sz w:val="24"/>
+          <w:szCs w:val="24"/>
+        </w:rPr>
+        <w:t xml:space="preserve"> para enviar as mudanças locais para o github</w:t>
+      </w:r>
+    </w:p>
+    <w:p>
+      <w:pPr>
+        <w:pStyle w:val="Normal"/>
+        <w:bidi w:val="0"/>
+        <w:spacing w:lineRule="auto" w:line="360" w:before="57" w:after="57"/>
+        <w:jc w:val="left"/>
+        <w:rPr>
+          <w:rFonts w:ascii="FreeSans" w:hAnsi="FreeSans"/>
+          <w:b w:val="false"/>
+          <w:b w:val="false"/>
+          <w:bCs w:val="false"/>
+          <w:sz w:val="24"/>
+          <w:szCs w:val="24"/>
+        </w:rPr>
+      </w:pPr>
+      <w:r>
+        <w:rPr>
+          <w:rFonts w:ascii="FreeSans" w:hAnsi="FreeSans"/>
+          <w:b w:val="false"/>
+          <w:bCs w:val="false"/>
+          <w:sz w:val="24"/>
+          <w:szCs w:val="24"/>
+        </w:rPr>
+      </w:r>
+    </w:p>
+    <w:p>
+      <w:pPr>
+        <w:pStyle w:val="Ttulo1"/>
+        <w:rPr>
+          <w:rFonts w:ascii="FreeSans" w:hAnsi="FreeSans"/>
+        </w:rPr>
+      </w:pPr>
+      <w:r>
+        <w:rPr>
+          <w:rFonts w:ascii="FreeSans" w:hAnsi="FreeSans"/>
+        </w:rPr>
+        <w:t>SCRIPT</w:t>
+      </w:r>
+    </w:p>
+    <w:p>
+      <w:pPr>
+        <w:pStyle w:val="Ttulo2"/>
+        <w:numPr>
+          <w:ilvl w:val="1"/>
+          <w:numId w:val="2"/>
+        </w:numPr>
+        <w:rPr>
+          <w:rFonts w:ascii="FreeSans" w:hAnsi="FreeSans"/>
+        </w:rPr>
+      </w:pPr>
+      <w:r>
+        <w:rPr>
+          <w:rFonts w:ascii="FreeSans" w:hAnsi="FreeSans"/>
+        </w:rPr>
+        <w:t>- Shebang</w:t>
+      </w:r>
+    </w:p>
+    <w:p>
+      <w:pPr>
+        <w:pStyle w:val="Corpodotexto"/>
+        <w:bidi w:val="0"/>
         <w:spacing w:lineRule="auto" w:line="360"/>
         <w:jc w:val="left"/>
         <w:rPr/>
@@ -1024,26 +707,42 @@
           <w:sz w:val="24"/>
           <w:szCs w:val="24"/>
         </w:rPr>
-        <w:t>No arquivo Python:</w:t>
+        <w:t xml:space="preserve">O comentário especial </w:t>
+      </w:r>
+      <w:r>
+        <w:rPr>
+          <w:rFonts w:ascii="FreeSans" w:hAnsi="FreeSans"/>
+          <w:b/>
+          <w:bCs/>
+          <w:sz w:val="24"/>
+          <w:szCs w:val="24"/>
+        </w:rPr>
+        <w:t>Shebang</w:t>
+      </w:r>
+      <w:r>
+        <w:rPr>
+          <w:rFonts w:ascii="FreeSans" w:hAnsi="FreeSans"/>
+          <w:b w:val="false"/>
+          <w:bCs w:val="false"/>
+          <w:sz w:val="24"/>
+          <w:szCs w:val="24"/>
+        </w:rPr>
+        <w:t xml:space="preserve"> especifica qual interpretador será usado para executar o programa. Desta forma é possível omitir o interpretador e executar o script diretamente pelo seu nome.</w:t>
       </w:r>
     </w:p>
     <w:p>
       <w:pPr>
         <w:pStyle w:val="Corpodotexto"/>
+        <w:numPr>
+          <w:ilvl w:val="0"/>
+          <w:numId w:val="7"/>
+        </w:numPr>
         <w:bidi w:val="0"/>
         <w:spacing w:lineRule="auto" w:line="360"/>
         <w:jc w:val="left"/>
-        <w:rPr>
-          <w:rFonts w:ascii="FreeSans" w:hAnsi="FreeSans"/>
-          <w:b w:val="false"/>
-          <w:b w:val="false"/>
-          <w:bCs w:val="false"/>
-          <w:sz w:val="24"/>
-          <w:szCs w:val="24"/>
-        </w:rPr>
-      </w:pPr>
-      <w:r>
         <w:rPr/>
+      </w:pPr>
+      <w:r>
         <mc:AlternateContent>
           <mc:Choice Requires="wps">
             <w:drawing>
@@ -1055,18 +754,18 @@
                 <wp:positionV relativeFrom="paragraph">
                   <wp:posOffset>96520</wp:posOffset>
                 </wp:positionV>
-                <wp:extent cx="1886585" cy="362585"/>
+                <wp:extent cx="1887855" cy="363855"/>
                 <wp:effectExtent l="0" t="0" r="0" b="0"/>
                 <wp:wrapNone/>
                 <wp:docPr id="1" name="Forma1"/>
                 <a:graphic xmlns:a="http://schemas.openxmlformats.org/drawingml/2006/main">
                   <a:graphicData uri="http://schemas.microsoft.com/office/word/2010/wordprocessingShape">
                     <wps:wsp>
-                      <wps:cNvSpPr txBox="1"/>
+                      <wps:cNvSpPr/>
                       <wps:spPr>
                         <a:xfrm>
                           <a:off x="0" y="0"/>
-                          <a:ext cx="1886040" cy="361800"/>
+                          <a:ext cx="1887120" cy="363240"/>
                         </a:xfrm>
                         <a:prstGeom prst="rect">
                           <a:avLst/>
@@ -1076,6 +775,12 @@
                           <a:noFill/>
                         </a:ln>
                       </wps:spPr>
+                      <wps:style>
+                        <a:lnRef idx="0"/>
+                        <a:fillRef idx="0"/>
+                        <a:effectRef idx="0"/>
+                        <a:fontRef idx="minor"/>
+                      </wps:style>
                       <wps:bodyPr/>
                     </wps:wsp>
                   </a:graphicData>
@@ -1085,26 +790,47 @@
           </mc:Choice>
           <mc:Fallback>
             <w:pict>
-              <v:shapetype id="_x0000_t202" coordsize="21600,21600" o:spt="202" path="m,l,21600l21600,21600l21600,xe">
-                <v:stroke joinstyle="miter"/>
-                <v:path gradientshapeok="t" o:connecttype="rect"/>
-              </v:shapetype>
-              <v:shape id="shape_0" ID="Forma1" stroked="f" style="position:absolute;margin-left:30.2pt;margin-top:7.6pt;width:148.45pt;height:28.45pt" type="shapetype_202">
+              <v:rect id="shape_0" ID="Forma1" stroked="f" style="position:absolute;margin-left:30.2pt;margin-top:7.6pt;width:148.55pt;height:28.55pt">
                 <w10:wrap type="none"/>
                 <v:fill o:detectmouseclick="t" on="false"/>
-                <v:stroke color="black" joinstyle="round" endcap="flat"/>
-              </v:shape>
+                <v:stroke color="#3465a4" joinstyle="round" endcap="flat"/>
+              </v:rect>
             </w:pict>
           </mc:Fallback>
         </mc:AlternateContent>
+      </w:r>
+      <w:r>
+        <w:rPr>
+          <w:rFonts w:ascii="FreeSans" w:hAnsi="FreeSans"/>
+          <w:b w:val="false"/>
+          <w:bCs w:val="false"/>
+          <w:sz w:val="24"/>
+          <w:szCs w:val="24"/>
+        </w:rPr>
+        <w:t>No arquivo Python:</w:t>
+      </w:r>
+    </w:p>
+    <w:p>
+      <w:pPr>
+        <w:pStyle w:val="Corpodotexto"/>
+        <w:numPr>
+          <w:ilvl w:val="0"/>
+          <w:numId w:val="8"/>
+        </w:numPr>
+        <w:bidi w:val="0"/>
+        <w:spacing w:lineRule="auto" w:line="360"/>
+        <w:jc w:val="left"/>
+        <w:rPr/>
+      </w:pPr>
+      <w:r>
         <w:drawing>
-          <wp:anchor behindDoc="0" distT="0" distB="0" distL="0" distR="0" simplePos="0" locked="0" layoutInCell="1" allowOverlap="1" relativeHeight="8">
+          <wp:anchor behindDoc="0" distT="0" distB="0" distL="0" distR="0" simplePos="0" locked="0" layoutInCell="1" allowOverlap="1" relativeHeight="6">
             <wp:simplePos x="0" y="0"/>
             <wp:positionH relativeFrom="column">
-              <wp:posOffset>365125</wp:posOffset>
+              <wp:posOffset>383540</wp:posOffset>
             </wp:positionH>
             <wp:positionV relativeFrom="paragraph">
-              <wp:posOffset>635</wp:posOffset>
+              <wp:posOffset>-76835</wp:posOffset>
             </wp:positionV>
             <wp:extent cx="2247265" cy="571500"/>
             <wp:effectExtent l="0" t="0" r="0" b="0"/>
@@ -1123,7 +849,7 @@
                     </pic:cNvPicPr>
                   </pic:nvPicPr>
                   <pic:blipFill>
-                    <a:blip r:embed="rId7"/>
+                    <a:blip r:embed="rId5"/>
                     <a:stretch>
                       <a:fillRect/>
                     </a:stretch>
@@ -1143,48 +869,25 @@
           </wp:anchor>
         </w:drawing>
       </w:r>
-    </w:p>
-    <w:p>
-      <w:pPr>
-        <w:pStyle w:val="Corpodotexto"/>
-        <w:numPr>
-          <w:ilvl w:val="0"/>
-          <w:numId w:val="7"/>
-        </w:numPr>
-        <w:bidi w:val="0"/>
-        <w:spacing w:lineRule="auto" w:line="360"/>
-        <w:jc w:val="left"/>
-        <w:rPr/>
-      </w:pPr>
-      <w:r>
-        <w:rPr>
-          <w:rFonts w:ascii="FreeSans" w:hAnsi="FreeSans"/>
-          <w:b w:val="false"/>
-          <w:bCs w:val="false"/>
-          <w:sz w:val="24"/>
-          <w:szCs w:val="24"/>
-        </w:rPr>
-        <w:t xml:space="preserve">No </w:t>
-      </w:r>
-      <w:r>
-        <w:rPr>
-          <w:rFonts w:ascii="FreeSans" w:hAnsi="FreeSans"/>
-          <w:b w:val="false"/>
-          <w:bCs w:val="false"/>
-          <w:sz w:val="24"/>
-          <w:szCs w:val="24"/>
-        </w:rPr>
-        <w:t>terminal</w:t>
-      </w:r>
-      <w:r>
-        <w:rPr>
-          <w:rFonts w:ascii="FreeSans" w:hAnsi="FreeSans"/>
-          <w:b w:val="false"/>
-          <w:bCs w:val="false"/>
-          <w:sz w:val="24"/>
-          <w:szCs w:val="24"/>
-        </w:rPr>
-        <w:t>:</w:t>
+      <w:r>
+        <w:rPr>
+          <w:rFonts w:ascii="FreeSans" w:hAnsi="FreeSans"/>
+          <w:b w:val="false"/>
+          <w:bCs w:val="false"/>
+          <w:sz w:val="24"/>
+          <w:szCs w:val="24"/>
+        </w:rPr>
+        <w:t>N</w:t>
+      </w:r>
+      <w:r>
+        <w:rPr>
+          <w:rFonts w:ascii="FreeSans" w:hAnsi="FreeSans"/>
+          <w:b w:val="false"/>
+          <w:bCs w:val="false"/>
+          <w:sz w:val="24"/>
+          <w:szCs w:val="24"/>
+        </w:rPr>
+        <w:t>o terminal:</w:t>
       </w:r>
     </w:p>
     <w:p>
@@ -1208,37 +911,27 @@
           <w:sz w:val="24"/>
           <w:szCs w:val="24"/>
         </w:rPr>
-        <w:t xml:space="preserve">- </w:t>
-      </w:r>
-      <w:r>
-        <w:rPr>
-          <w:rFonts w:ascii="FreeSans" w:hAnsi="FreeSans"/>
-          <w:b w:val="false"/>
-          <w:bCs w:val="false"/>
-          <w:sz w:val="24"/>
-          <w:szCs w:val="24"/>
-        </w:rPr>
-        <w:t>Permissão para executar o script:</w:t>
+        <w:t>- Permissão para executar o script:</w:t>
       </w:r>
     </w:p>
     <w:p>
       <w:pPr>
         <w:pStyle w:val="Corpodotexto"/>
         <w:bidi w:val="0"/>
-        <w:spacing w:lineRule="auto" w:line="360"/>
+        <w:spacing w:lineRule="auto" w:line="360" w:before="0" w:after="140"/>
+        <w:ind w:left="680" w:right="0" w:hanging="0"/>
         <w:jc w:val="left"/>
         <w:rPr/>
       </w:pPr>
       <w:r>
-        <w:rPr/>
         <w:drawing>
           <wp:anchor behindDoc="0" distT="0" distB="0" distL="0" distR="0" simplePos="0" locked="0" layoutInCell="1" allowOverlap="1" relativeHeight="3">
             <wp:simplePos x="0" y="0"/>
             <wp:positionH relativeFrom="column">
-              <wp:posOffset>379095</wp:posOffset>
+              <wp:posOffset>464820</wp:posOffset>
             </wp:positionH>
             <wp:positionV relativeFrom="paragraph">
-              <wp:posOffset>-27305</wp:posOffset>
+              <wp:posOffset>-34290</wp:posOffset>
             </wp:positionV>
             <wp:extent cx="2428875" cy="504825"/>
             <wp:effectExtent l="0" t="0" r="0" b="0"/>
@@ -1257,7 +950,7 @@
                     </pic:cNvPicPr>
                   </pic:nvPicPr>
                   <pic:blipFill>
-                    <a:blip r:embed="rId8"/>
+                    <a:blip r:embed="rId6"/>
                     <a:stretch>
                       <a:fillRect/>
                     </a:stretch>
@@ -1277,145 +970,35 @@
           </wp:anchor>
         </w:drawing>
       </w:r>
+      <w:r>
+        <w:rPr>
+          <w:rFonts w:ascii="FreeSans" w:hAnsi="FreeSans"/>
+          <w:b w:val="false"/>
+          <w:bCs w:val="false"/>
+          <w:sz w:val="24"/>
+          <w:szCs w:val="24"/>
+        </w:rPr>
+        <w:t>-</w:t>
+      </w:r>
+      <w:r>
+        <w:rPr>
+          <w:rFonts w:ascii="FreeSans" w:hAnsi="FreeSans"/>
+          <w:b w:val="false"/>
+          <w:bCs w:val="false"/>
+          <w:sz w:val="24"/>
+          <w:szCs w:val="24"/>
+        </w:rPr>
+        <w:t xml:space="preserve"> As duas formas de executar o script:</w:t>
+      </w:r>
     </w:p>
     <w:p>
       <w:pPr>
         <w:pStyle w:val="Corpodotexto"/>
         <w:bidi w:val="0"/>
-        <w:spacing w:lineRule="auto" w:line="360" w:before="0" w:after="140"/>
-        <w:ind w:left="680" w:right="0" w:hanging="0"/>
-        <w:jc w:val="left"/>
-        <w:rPr>
-          <w:rFonts w:ascii="FreeSans" w:hAnsi="FreeSans"/>
-          <w:b w:val="false"/>
-          <w:b w:val="false"/>
-          <w:bCs w:val="false"/>
-          <w:sz w:val="24"/>
-          <w:szCs w:val="24"/>
-        </w:rPr>
-      </w:pPr>
-      <w:r>
+        <w:spacing w:lineRule="auto" w:line="360"/>
+        <w:jc w:val="left"/>
         <w:rPr/>
-      </w:r>
-    </w:p>
-    <w:p>
-      <w:pPr>
-        <w:pStyle w:val="Corpodotexto"/>
-        <w:bidi w:val="0"/>
-        <w:spacing w:lineRule="auto" w:line="360" w:before="0" w:after="140"/>
-        <w:ind w:left="680" w:right="0" w:hanging="0"/>
-        <w:jc w:val="left"/>
-        <w:rPr>
-          <w:rFonts w:ascii="FreeSans" w:hAnsi="FreeSans"/>
-          <w:b w:val="false"/>
-          <w:b w:val="false"/>
-          <w:bCs w:val="false"/>
-          <w:sz w:val="24"/>
-          <w:szCs w:val="24"/>
-        </w:rPr>
-      </w:pPr>
-      <w:r>
-        <w:rPr/>
-      </w:r>
-    </w:p>
-    <w:p>
-      <w:pPr>
-        <w:pStyle w:val="Corpodotexto"/>
-        <w:bidi w:val="0"/>
-        <w:spacing w:lineRule="auto" w:line="360" w:before="0" w:after="140"/>
-        <w:ind w:left="680" w:right="0" w:hanging="0"/>
-        <w:jc w:val="left"/>
-        <w:rPr>
-          <w:rFonts w:ascii="FreeSans" w:hAnsi="FreeSans"/>
-          <w:b w:val="false"/>
-          <w:b w:val="false"/>
-          <w:bCs w:val="false"/>
-          <w:sz w:val="24"/>
-          <w:szCs w:val="24"/>
-        </w:rPr>
-      </w:pPr>
-      <w:r>
-        <w:rPr/>
-      </w:r>
-    </w:p>
-    <w:p>
-      <w:pPr>
-        <w:pStyle w:val="Corpodotexto"/>
-        <w:bidi w:val="0"/>
-        <w:spacing w:lineRule="auto" w:line="360" w:before="0" w:after="140"/>
-        <w:ind w:left="680" w:right="0" w:hanging="0"/>
-        <w:jc w:val="left"/>
-        <w:rPr>
-          <w:rFonts w:ascii="FreeSans" w:hAnsi="FreeSans"/>
-          <w:b w:val="false"/>
-          <w:b w:val="false"/>
-          <w:bCs w:val="false"/>
-          <w:sz w:val="24"/>
-          <w:szCs w:val="24"/>
-        </w:rPr>
-      </w:pPr>
-      <w:r>
-        <w:rPr/>
-      </w:r>
-    </w:p>
-    <w:p>
-      <w:pPr>
-        <w:pStyle w:val="Corpodotexto"/>
-        <w:bidi w:val="0"/>
-        <w:spacing w:lineRule="auto" w:line="360" w:before="0" w:after="140"/>
-        <w:ind w:left="680" w:right="0" w:hanging="0"/>
-        <w:jc w:val="left"/>
-        <w:rPr>
-          <w:rFonts w:ascii="FreeSans" w:hAnsi="FreeSans"/>
-          <w:b w:val="false"/>
-          <w:b w:val="false"/>
-          <w:bCs w:val="false"/>
-          <w:sz w:val="24"/>
-          <w:szCs w:val="24"/>
-        </w:rPr>
-      </w:pPr>
-      <w:r>
-        <w:rPr/>
-      </w:r>
-    </w:p>
-    <w:p>
-      <w:pPr>
-        <w:pStyle w:val="Corpodotexto"/>
-        <w:bidi w:val="0"/>
-        <w:spacing w:lineRule="auto" w:line="360" w:before="0" w:after="140"/>
-        <w:ind w:left="680" w:right="0" w:hanging="0"/>
-        <w:jc w:val="left"/>
-        <w:rPr/>
-      </w:pPr>
-      <w:r>
-        <w:rPr>
-          <w:rFonts w:ascii="FreeSans" w:hAnsi="FreeSans"/>
-          <w:b w:val="false"/>
-          <w:bCs w:val="false"/>
-          <w:sz w:val="24"/>
-          <w:szCs w:val="24"/>
-        </w:rPr>
-        <w:t>- As duas formas de executar o script:</w:t>
-      </w:r>
-    </w:p>
-    <w:p>
-      <w:pPr>
-        <w:pStyle w:val="Corpodotexto"/>
-        <w:bidi w:val="0"/>
-        <w:spacing w:lineRule="auto" w:line="360"/>
-        <w:jc w:val="left"/>
-        <w:rPr/>
-      </w:pPr>
-      <w:r>
-        <w:rPr>
-          <w:rFonts w:ascii="FreeSans" w:hAnsi="FreeSans"/>
-          <w:b w:val="false"/>
-          <w:bCs w:val="false"/>
-          <w:sz w:val="24"/>
-          <w:szCs w:val="24"/>
-        </w:rPr>
-        <w:tab/>
-      </w:r>
+      </w:pPr>
       <w:r>
         <mc:AlternateContent>
           <mc:Choice Requires="wps">
@@ -1423,26 +1006,38 @@
               <wp:anchor behindDoc="0" distT="0" distB="0" distL="0" distR="0" simplePos="0" locked="0" layoutInCell="1" allowOverlap="1" relativeHeight="4">
                 <wp:simplePos x="0" y="0"/>
                 <wp:positionH relativeFrom="column">
-                  <wp:posOffset>407670</wp:posOffset>
+                  <wp:posOffset>464820</wp:posOffset>
                 </wp:positionH>
                 <wp:positionV relativeFrom="paragraph">
                   <wp:posOffset>-38100</wp:posOffset>
                 </wp:positionV>
-                <wp:extent cx="2390140" cy="807720"/>
+                <wp:extent cx="2358390" cy="808990"/>
                 <wp:effectExtent l="0" t="0" r="0" b="0"/>
                 <wp:wrapTopAndBottom/>
                 <wp:docPr id="4" name="Quadro1"/>
                 <a:graphic xmlns:a="http://schemas.openxmlformats.org/drawingml/2006/main">
                   <a:graphicData uri="http://schemas.microsoft.com/office/word/2010/wordprocessingShape">
                     <wps:wsp>
-                      <wps:cNvSpPr txBox="1"/>
+                      <wps:cNvSpPr/>
                       <wps:spPr>
                         <a:xfrm>
                           <a:off x="0" y="0"/>
-                          <a:ext cx="2390140" cy="807720"/>
+                          <a:ext cx="2357640" cy="808200"/>
                         </a:xfrm>
-                        <a:prstGeom prst="rect"/>
+                        <a:prstGeom prst="rect">
+                          <a:avLst/>
+                        </a:prstGeom>
+                        <a:noFill/>
+                        <a:ln>
+                          <a:noFill/>
+                        </a:ln>
                       </wps:spPr>
+                      <wps:style>
+                        <a:lnRef idx="0"/>
+                        <a:fillRef idx="0"/>
+                        <a:effectRef idx="0"/>
+                        <a:fontRef idx="minor"/>
+                      </wps:style>
                       <wps:txbx>
                         <w:txbxContent>
                           <w:p>
@@ -1451,15 +1046,19 @@
                               <w:bidi w:val="0"/>
                               <w:spacing w:before="120" w:after="120"/>
                               <w:jc w:val="left"/>
-                              <w:rPr/>
+                              <w:rPr>
+                                <w:color w:val="000000"/>
+                              </w:rPr>
                             </w:pPr>
                             <w:r>
-                              <w:rPr/>
+                              <w:rPr>
+                                <w:color w:val="000000"/>
+                              </w:rPr>
                               <w:drawing>
                                 <wp:inline distT="0" distB="0" distL="0" distR="0">
-                                  <wp:extent cx="2390140" cy="381000"/>
+                                  <wp:extent cx="2357755" cy="381000"/>
                                   <wp:effectExtent l="0" t="0" r="0" b="0"/>
-                                  <wp:docPr id="5" name="Figura3" descr=""/>
+                                  <wp:docPr id="6" name="Figura3" descr=""/>
                                   <wp:cNvGraphicFramePr>
                                     <a:graphicFrameLocks xmlns:a="http://schemas.openxmlformats.org/drawingml/2006/main" noChangeAspect="1"/>
                                   </wp:cNvGraphicFramePr>
@@ -1467,13 +1066,13 @@
                                     <a:graphicData uri="http://schemas.openxmlformats.org/drawingml/2006/picture">
                                       <pic:pic xmlns:pic="http://schemas.openxmlformats.org/drawingml/2006/picture">
                                         <pic:nvPicPr>
-                                          <pic:cNvPr id="5" name="Figura3" descr=""/>
+                                          <pic:cNvPr id="6" name="Figura3" descr=""/>
                                           <pic:cNvPicPr>
                                             <a:picLocks noChangeAspect="1" noChangeArrowheads="1"/>
                                           </pic:cNvPicPr>
                                         </pic:nvPicPr>
                                         <pic:blipFill>
-                                          <a:blip r:embed="rId9"/>
+                                          <a:blip r:embed="rId7"/>
                                           <a:stretch>
                                             <a:fillRect/>
                                           </a:stretch>
@@ -1481,7 +1080,7 @@
                                         <pic:spPr bwMode="auto">
                                           <a:xfrm>
                                             <a:off x="0" y="0"/>
-                                            <a:ext cx="2390140" cy="381000"/>
+                                            <a:ext cx="2357755" cy="381000"/>
                                           </a:xfrm>
                                           <a:prstGeom prst="rect">
                                             <a:avLst/>
@@ -1492,36 +1091,53 @@
                                   </a:graphic>
                                 </wp:inline>
                               </w:drawing>
+                            </w:r>
+                            <w:r>
+                              <w:rPr>
+                                <w:color w:val="000000"/>
+                              </w:rPr>
                               <w:t xml:space="preserve">Figura </w:t>
                             </w:r>
                             <w:r>
-                              <w:rPr/>
+                              <w:rPr>
+                                <w:color w:val="000000"/>
+                              </w:rPr>
                               <w:fldChar w:fldCharType="begin"/>
                             </w:r>
                             <w:r>
-                              <w:rPr/>
+                              <w:rPr>
+                                <w:color w:val="000000"/>
+                              </w:rPr>
                               <w:instrText> SEQ Figura \* ARABIC </w:instrText>
                             </w:r>
                             <w:r>
-                              <w:rPr/>
+                              <w:rPr>
+                                <w:color w:val="000000"/>
+                              </w:rPr>
                               <w:fldChar w:fldCharType="separate"/>
                             </w:r>
                             <w:r>
-                              <w:rPr/>
+                              <w:rPr>
+                                <w:color w:val="000000"/>
+                              </w:rPr>
                               <w:t>1</w:t>
                             </w:r>
                             <w:r>
-                              <w:rPr/>
+                              <w:rPr>
+                                <w:color w:val="000000"/>
+                              </w:rPr>
                               <w:fldChar w:fldCharType="end"/>
                             </w:r>
                             <w:r>
-                              <w:rPr/>
+                              <w:rPr>
+                                <w:color w:val="000000"/>
+                              </w:rPr>
                               <w:t>: Especificando o interpretador</w:t>
                             </w:r>
                           </w:p>
                         </w:txbxContent>
                       </wps:txbx>
-                      <wps:bodyPr anchor="t" lIns="0" tIns="0" rIns="0" bIns="0">
+                      <wps:bodyPr lIns="0" rIns="0" tIns="0" bIns="0">
                         <a:noAutofit/>
                       </wps:bodyPr>
                     </wps:wsp>
@@ -1532,8 +1148,11 @@
           </mc:Choice>
           <mc:Fallback>
             <w:pict>
-              <v:rect style="position:absolute;rotation:0;width:188.2pt;height:63.6pt;mso-wrap-distance-left:0pt;mso-wrap-distance-right:0pt;mso-wrap-distance-top:0pt;mso-wrap-distance-bottom:0pt;margin-top:-3pt;mso-position-vertical-relative:text;margin-left:32.1pt;mso-position-horizontal-relative:text">
-                <v:textbox inset="0in,0in,0in,0in">
+              <v:rect id="shape_0" ID="Quadro1" stroked="f" style="position:absolute;margin-left:36.6pt;margin-top:-3pt;width:185.6pt;height:63.6pt">
+                <w10:wrap type="square"/>
+                <v:fill o:detectmouseclick="t" on="false"/>
+                <v:stroke color="#3465a4" joinstyle="round" endcap="flat"/>
+                <v:textbox>
                   <w:txbxContent>
                     <w:p>
                       <w:pPr>
@@ -1541,15 +1160,19 @@
                         <w:bidi w:val="0"/>
                         <w:spacing w:before="120" w:after="120"/>
                         <w:jc w:val="left"/>
-                        <w:rPr/>
+                        <w:rPr>
+                          <w:color w:val="000000"/>
+                        </w:rPr>
                       </w:pPr>
                       <w:r>
-                        <w:rPr/>
+                        <w:rPr>
+                          <w:color w:val="000000"/>
+                        </w:rPr>
                         <w:drawing>
                           <wp:inline distT="0" distB="0" distL="0" distR="0">
-                            <wp:extent cx="2390140" cy="381000"/>
+                            <wp:extent cx="2357755" cy="381000"/>
                             <wp:effectExtent l="0" t="0" r="0" b="0"/>
-                            <wp:docPr id="6" name="Figura3" descr=""/>
+                            <wp:docPr id="7" name="Figura3" descr=""/>
                             <wp:cNvGraphicFramePr>
                               <a:graphicFrameLocks xmlns:a="http://schemas.openxmlformats.org/drawingml/2006/main" noChangeAspect="1"/>
                             </wp:cNvGraphicFramePr>
@@ -1557,13 +1180,13 @@
                               <a:graphicData uri="http://schemas.openxmlformats.org/drawingml/2006/picture">
                                 <pic:pic xmlns:pic="http://schemas.openxmlformats.org/drawingml/2006/picture">
                                   <pic:nvPicPr>
-                                    <pic:cNvPr id="6" name="Figura3" descr=""/>
+                                    <pic:cNvPr id="7" name="Figura3" descr=""/>
                                     <pic:cNvPicPr>
                                       <a:picLocks noChangeAspect="1" noChangeArrowheads="1"/>
                                     </pic:cNvPicPr>
                                   </pic:nvPicPr>
                                   <pic:blipFill>
-                                    <a:blip r:embed="rId9"/>
+                                    <a:blip r:embed="rId7"/>
                                     <a:stretch>
                                       <a:fillRect/>
                                     </a:stretch>
@@ -1571,7 +1194,7 @@
                                   <pic:spPr bwMode="auto">
                                     <a:xfrm>
                                       <a:off x="0" y="0"/>
-                                      <a:ext cx="2390140" cy="381000"/>
+                                      <a:ext cx="2357755" cy="381000"/>
                                     </a:xfrm>
                                     <a:prstGeom prst="rect">
                                       <a:avLst/>
@@ -1582,68 +1205,94 @@
                             </a:graphic>
                           </wp:inline>
                         </w:drawing>
+                      </w:r>
+                      <w:r>
+                        <w:rPr>
+                          <w:color w:val="000000"/>
+                        </w:rPr>
                         <w:t xml:space="preserve">Figura </w:t>
                       </w:r>
                       <w:r>
-                        <w:rPr/>
+                        <w:rPr>
+                          <w:color w:val="000000"/>
+                        </w:rPr>
                         <w:fldChar w:fldCharType="begin"/>
                       </w:r>
                       <w:r>
-                        <w:rPr/>
+                        <w:rPr>
+                          <w:color w:val="000000"/>
+                        </w:rPr>
                         <w:instrText> SEQ Figura \* ARABIC </w:instrText>
                       </w:r>
                       <w:r>
-                        <w:rPr/>
+                        <w:rPr>
+                          <w:color w:val="000000"/>
+                        </w:rPr>
                         <w:fldChar w:fldCharType="separate"/>
                       </w:r>
                       <w:r>
-                        <w:rPr/>
+                        <w:rPr>
+                          <w:color w:val="000000"/>
+                        </w:rPr>
                         <w:t>1</w:t>
                       </w:r>
                       <w:r>
-                        <w:rPr/>
+                        <w:rPr>
+                          <w:color w:val="000000"/>
+                        </w:rPr>
                         <w:fldChar w:fldCharType="end"/>
                       </w:r>
                       <w:r>
-                        <w:rPr/>
+                        <w:rPr>
+                          <w:color w:val="000000"/>
+                        </w:rPr>
                         <w:t>: Especificando o interpretador</w:t>
                       </w:r>
                     </w:p>
                   </w:txbxContent>
                 </v:textbox>
-                <w10:wrap type="topAndBottom"/>
               </v:rect>
             </w:pict>
           </mc:Fallback>
         </mc:AlternateContent>
-      </w:r>
-      <w:r>
         <mc:AlternateContent>
           <mc:Choice Requires="wps">
             <w:drawing>
-              <wp:anchor behindDoc="0" distT="0" distB="0" distL="0" distR="0" simplePos="0" locked="0" layoutInCell="1" allowOverlap="1" relativeHeight="6">
+              <wp:anchor behindDoc="0" distT="0" distB="0" distL="0" distR="0" simplePos="0" locked="0" layoutInCell="1" allowOverlap="1" relativeHeight="5">
                 <wp:simplePos x="0" y="0"/>
                 <wp:positionH relativeFrom="column">
-                  <wp:posOffset>403225</wp:posOffset>
+                  <wp:posOffset>460375</wp:posOffset>
                 </wp:positionH>
                 <wp:positionV relativeFrom="paragraph">
                   <wp:posOffset>897890</wp:posOffset>
                 </wp:positionV>
-                <wp:extent cx="1942465" cy="566420"/>
+                <wp:extent cx="1781810" cy="567690"/>
                 <wp:effectExtent l="0" t="0" r="0" b="0"/>
                 <wp:wrapTopAndBottom/>
-                <wp:docPr id="7" name="Quadro2"/>
+                <wp:docPr id="8" name="Quadro2"/>
                 <a:graphic xmlns:a="http://schemas.openxmlformats.org/drawingml/2006/main">
                   <a:graphicData uri="http://schemas.microsoft.com/office/word/2010/wordprocessingShape">
                     <wps:wsp>
-                      <wps:cNvSpPr txBox="1"/>
+                      <wps:cNvSpPr/>
                       <wps:spPr>
                         <a:xfrm>
                           <a:off x="0" y="0"/>
-                          <a:ext cx="1942465" cy="566420"/>
+                          <a:ext cx="1781280" cy="567000"/>
                         </a:xfrm>
-                        <a:prstGeom prst="rect"/>
+                        <a:prstGeom prst="rect">
+                          <a:avLst/>
+                        </a:prstGeom>
+                        <a:noFill/>
+                        <a:ln>
+                          <a:noFill/>
+                        </a:ln>
                       </wps:spPr>
+                      <wps:style>
+                        <a:lnRef idx="0"/>
+                        <a:fillRef idx="0"/>
+                        <a:effectRef idx="0"/>
+                        <a:fontRef idx="minor"/>
+                      </wps:style>
                       <wps:txbx>
                         <w:txbxContent>
                           <w:p>
@@ -1652,15 +1301,19 @@
                               <w:bidi w:val="0"/>
                               <w:spacing w:before="120" w:after="120"/>
                               <w:jc w:val="left"/>
-                              <w:rPr/>
+                              <w:rPr>
+                                <w:color w:val="000000"/>
+                              </w:rPr>
                             </w:pPr>
                             <w:r>
-                              <w:rPr/>
+                              <w:rPr>
+                                <w:color w:val="000000"/>
+                              </w:rPr>
                               <w:drawing>
                                 <wp:inline distT="0" distB="0" distL="0" distR="0">
-                                  <wp:extent cx="1903095" cy="314960"/>
+                                  <wp:extent cx="1781175" cy="314960"/>
                                   <wp:effectExtent l="0" t="0" r="0" b="0"/>
-                                  <wp:docPr id="8" name="Figura4" descr=""/>
+                                  <wp:docPr id="10" name="Figura4" descr=""/>
                                   <wp:cNvGraphicFramePr>
                                     <a:graphicFrameLocks xmlns:a="http://schemas.openxmlformats.org/drawingml/2006/main" noChangeAspect="1"/>
                                   </wp:cNvGraphicFramePr>
@@ -1668,13 +1321,13 @@
                                     <a:graphicData uri="http://schemas.openxmlformats.org/drawingml/2006/picture">
                                       <pic:pic xmlns:pic="http://schemas.openxmlformats.org/drawingml/2006/picture">
                                         <pic:nvPicPr>
-                                          <pic:cNvPr id="8" name="Figura4" descr=""/>
+                                          <pic:cNvPr id="10" name="Figura4" descr=""/>
                                           <pic:cNvPicPr>
                                             <a:picLocks noChangeAspect="1" noChangeArrowheads="1"/>
                                           </pic:cNvPicPr>
                                         </pic:nvPicPr>
                                         <pic:blipFill>
-                                          <a:blip r:embed="rId10"/>
+                                          <a:blip r:embed="rId8"/>
                                           <a:stretch>
                                             <a:fillRect/>
                                           </a:stretch>
@@ -1682,7 +1335,7 @@
                                         <pic:spPr bwMode="auto">
                                           <a:xfrm>
                                             <a:off x="0" y="0"/>
-                                            <a:ext cx="1903095" cy="314960"/>
+                                            <a:ext cx="1781175" cy="314960"/>
                                           </a:xfrm>
                                           <a:prstGeom prst="rect">
                                             <a:avLst/>
@@ -1693,36 +1346,53 @@
                                   </a:graphic>
                                 </wp:inline>
                               </w:drawing>
+                            </w:r>
+                            <w:r>
+                              <w:rPr>
+                                <w:color w:val="000000"/>
+                              </w:rPr>
                               <w:t xml:space="preserve">Figura </w:t>
                             </w:r>
                             <w:r>
-                              <w:rPr/>
+                              <w:rPr>
+                                <w:color w:val="000000"/>
+                              </w:rPr>
                               <w:fldChar w:fldCharType="begin"/>
                             </w:r>
                             <w:r>
-                              <w:rPr/>
+                              <w:rPr>
+                                <w:color w:val="000000"/>
+                              </w:rPr>
                               <w:instrText> SEQ Figura \* ARABIC </w:instrText>
                             </w:r>
                             <w:r>
-                              <w:rPr/>
+                              <w:rPr>
+                                <w:color w:val="000000"/>
+                              </w:rPr>
                               <w:fldChar w:fldCharType="separate"/>
                             </w:r>
                             <w:r>
-                              <w:rPr/>
+                              <w:rPr>
+                                <w:color w:val="000000"/>
+                              </w:rPr>
                               <w:t>2</w:t>
                             </w:r>
                             <w:r>
-                              <w:rPr/>
+                              <w:rPr>
+                                <w:color w:val="000000"/>
+                              </w:rPr>
                               <w:fldChar w:fldCharType="end"/>
                             </w:r>
                             <w:r>
-                              <w:rPr/>
+                              <w:rPr>
+                                <w:color w:val="000000"/>
+                              </w:rPr>
                               <w:t>: Usando o Shebang</w:t>
                             </w:r>
                           </w:p>
                         </w:txbxContent>
                       </wps:txbx>
-                      <wps:bodyPr anchor="t" lIns="0" tIns="0" rIns="0" bIns="0">
+                      <wps:bodyPr lIns="0" rIns="0" tIns="0" bIns="0">
                         <a:noAutofit/>
                       </wps:bodyPr>
                     </wps:wsp>
@@ -1733,8 +1403,11 @@
           </mc:Choice>
           <mc:Fallback>
             <w:pict>
-              <v:rect style="position:absolute;rotation:0;width:152.95pt;height:44.6pt;mso-wrap-distance-left:0pt;mso-wrap-distance-right:0pt;mso-wrap-distance-top:0pt;mso-wrap-distance-bottom:0pt;margin-top:70.7pt;mso-position-vertical-relative:text;margin-left:31.75pt;mso-position-horizontal-relative:text">
-                <v:textbox inset="0in,0in,0in,0in">
+              <v:rect id="shape_0" ID="Quadro2" stroked="f" style="position:absolute;margin-left:36.25pt;margin-top:70.7pt;width:140.2pt;height:44.6pt">
+                <w10:wrap type="square"/>
+                <v:fill o:detectmouseclick="t" on="false"/>
+                <v:stroke color="#3465a4" joinstyle="round" endcap="flat"/>
+                <v:textbox>
                   <w:txbxContent>
                     <w:p>
                       <w:pPr>
@@ -1742,15 +1415,19 @@
                         <w:bidi w:val="0"/>
                         <w:spacing w:before="120" w:after="120"/>
                         <w:jc w:val="left"/>
-                        <w:rPr/>
+                        <w:rPr>
+                          <w:color w:val="000000"/>
+                        </w:rPr>
                       </w:pPr>
                       <w:r>
-                        <w:rPr/>
+                        <w:rPr>
+                          <w:color w:val="000000"/>
+                        </w:rPr>
                         <w:drawing>
                           <wp:inline distT="0" distB="0" distL="0" distR="0">
-                            <wp:extent cx="1903095" cy="314960"/>
+                            <wp:extent cx="1781175" cy="314960"/>
                             <wp:effectExtent l="0" t="0" r="0" b="0"/>
-                            <wp:docPr id="9" name="Figura4" descr=""/>
+                            <wp:docPr id="11" name="Figura4" descr=""/>
                             <wp:cNvGraphicFramePr>
                               <a:graphicFrameLocks xmlns:a="http://schemas.openxmlformats.org/drawingml/2006/main" noChangeAspect="1"/>
                             </wp:cNvGraphicFramePr>
@@ -1758,13 +1435,13 @@
                               <a:graphicData uri="http://schemas.openxmlformats.org/drawingml/2006/picture">
                                 <pic:pic xmlns:pic="http://schemas.openxmlformats.org/drawingml/2006/picture">
                                   <pic:nvPicPr>
-                                    <pic:cNvPr id="9" name="Figura4" descr=""/>
+                                    <pic:cNvPr id="11" name="Figura4" descr=""/>
                                     <pic:cNvPicPr>
                                       <a:picLocks noChangeAspect="1" noChangeArrowheads="1"/>
                                     </pic:cNvPicPr>
                                   </pic:nvPicPr>
                                   <pic:blipFill>
-                                    <a:blip r:embed="rId10"/>
+                                    <a:blip r:embed="rId8"/>
                                     <a:stretch>
                                       <a:fillRect/>
                                     </a:stretch>
@@ -1772,7 +1449,7 @@
                                   <pic:spPr bwMode="auto">
                                     <a:xfrm>
                                       <a:off x="0" y="0"/>
-                                      <a:ext cx="1903095" cy="314960"/>
+                                      <a:ext cx="1781175" cy="314960"/>
                                     </a:xfrm>
                                     <a:prstGeom prst="rect">
                                       <a:avLst/>
@@ -1783,48 +1460,827 @@
                             </a:graphic>
                           </wp:inline>
                         </w:drawing>
+                      </w:r>
+                      <w:r>
+                        <w:rPr>
+                          <w:color w:val="000000"/>
+                        </w:rPr>
                         <w:t xml:space="preserve">Figura </w:t>
                       </w:r>
                       <w:r>
-                        <w:rPr/>
+                        <w:rPr>
+                          <w:color w:val="000000"/>
+                        </w:rPr>
                         <w:fldChar w:fldCharType="begin"/>
                       </w:r>
                       <w:r>
-                        <w:rPr/>
+                        <w:rPr>
+                          <w:color w:val="000000"/>
+                        </w:rPr>
                         <w:instrText> SEQ Figura \* ARABIC </w:instrText>
                       </w:r>
                       <w:r>
-                        <w:rPr/>
+                        <w:rPr>
+                          <w:color w:val="000000"/>
+                        </w:rPr>
                         <w:fldChar w:fldCharType="separate"/>
                       </w:r>
                       <w:r>
-                        <w:rPr/>
+                        <w:rPr>
+                          <w:color w:val="000000"/>
+                        </w:rPr>
                         <w:t>2</w:t>
                       </w:r>
                       <w:r>
-                        <w:rPr/>
+                        <w:rPr>
+                          <w:color w:val="000000"/>
+                        </w:rPr>
                         <w:fldChar w:fldCharType="end"/>
                       </w:r>
                       <w:r>
-                        <w:rPr/>
+                        <w:rPr>
+                          <w:color w:val="000000"/>
+                        </w:rPr>
                         <w:t>: Usando o Shebang</w:t>
                       </w:r>
                     </w:p>
                   </w:txbxContent>
                 </v:textbox>
-                <w10:wrap type="topAndBottom"/>
               </v:rect>
             </w:pict>
           </mc:Fallback>
         </mc:AlternateContent>
       </w:r>
+      <w:r>
+        <w:rPr>
+          <w:rFonts w:ascii="FreeSans" w:hAnsi="FreeSans"/>
+          <w:b w:val="false"/>
+          <w:bCs w:val="false"/>
+          <w:sz w:val="24"/>
+          <w:szCs w:val="24"/>
+        </w:rPr>
+        <w:tab/>
+      </w:r>
     </w:p>
     <w:p>
       <w:pPr>
         <w:pStyle w:val="Corpodotexto"/>
         <w:bidi w:val="0"/>
-        <w:spacing w:lineRule="auto" w:line="360" w:before="0" w:after="140"/>
-        <w:jc w:val="left"/>
+        <w:spacing w:lineRule="auto" w:line="360"/>
+        <w:jc w:val="left"/>
+        <w:rPr>
+          <w:rFonts w:ascii="FreeSans" w:hAnsi="FreeSans"/>
+          <w:b w:val="false"/>
+          <w:b w:val="false"/>
+          <w:bCs w:val="false"/>
+          <w:sz w:val="24"/>
+          <w:szCs w:val="24"/>
+        </w:rPr>
+      </w:pPr>
+      <w:r>
+        <w:rPr>
+          <w:rFonts w:ascii="FreeSans" w:hAnsi="FreeSans"/>
+          <w:b w:val="false"/>
+          <w:bCs w:val="false"/>
+          <w:sz w:val="24"/>
+          <w:szCs w:val="24"/>
+        </w:rPr>
+      </w:r>
+    </w:p>
+    <w:p>
+      <w:pPr>
+        <w:pStyle w:val="Corpodotexto"/>
+        <w:bidi w:val="0"/>
+        <w:spacing w:lineRule="auto" w:line="360"/>
+        <w:jc w:val="left"/>
+        <w:rPr>
+          <w:rFonts w:ascii="FreeSans" w:hAnsi="FreeSans"/>
+          <w:b w:val="false"/>
+          <w:b w:val="false"/>
+          <w:bCs w:val="false"/>
+          <w:sz w:val="24"/>
+          <w:szCs w:val="24"/>
+        </w:rPr>
+      </w:pPr>
+      <w:r>
+        <w:rPr>
+          <w:rFonts w:ascii="FreeSans" w:hAnsi="FreeSans"/>
+          <w:b w:val="false"/>
+          <w:bCs w:val="false"/>
+          <w:sz w:val="24"/>
+          <w:szCs w:val="24"/>
+        </w:rPr>
+      </w:r>
+    </w:p>
+    <w:p>
+      <w:pPr>
+        <w:pStyle w:val="Corpodotexto"/>
+        <w:bidi w:val="0"/>
+        <w:spacing w:lineRule="auto" w:line="360"/>
+        <w:jc w:val="left"/>
+        <w:rPr>
+          <w:rFonts w:ascii="FreeSans" w:hAnsi="FreeSans"/>
+          <w:b w:val="false"/>
+          <w:b w:val="false"/>
+          <w:bCs w:val="false"/>
+          <w:sz w:val="24"/>
+          <w:szCs w:val="24"/>
+        </w:rPr>
+      </w:pPr>
+      <w:r>
+        <w:rPr>
+          <w:rFonts w:ascii="FreeSans" w:hAnsi="FreeSans"/>
+          <w:b w:val="false"/>
+          <w:bCs w:val="false"/>
+          <w:sz w:val="24"/>
+          <w:szCs w:val="24"/>
+        </w:rPr>
+      </w:r>
+    </w:p>
+    <w:p>
+      <w:pPr>
+        <w:pStyle w:val="Corpodotexto"/>
+        <w:bidi w:val="0"/>
+        <w:spacing w:lineRule="auto" w:line="360"/>
+        <w:jc w:val="left"/>
+        <w:rPr>
+          <w:rFonts w:ascii="FreeSans" w:hAnsi="FreeSans"/>
+          <w:b w:val="false"/>
+          <w:b w:val="false"/>
+          <w:bCs w:val="false"/>
+          <w:sz w:val="24"/>
+          <w:szCs w:val="24"/>
+        </w:rPr>
+      </w:pPr>
+      <w:r>
+        <w:rPr>
+          <w:rFonts w:ascii="FreeSans" w:hAnsi="FreeSans"/>
+          <w:b w:val="false"/>
+          <w:bCs w:val="false"/>
+          <w:sz w:val="24"/>
+          <w:szCs w:val="24"/>
+        </w:rPr>
+      </w:r>
+    </w:p>
+    <w:p>
+      <w:pPr>
+        <w:pStyle w:val="Corpodotexto"/>
+        <w:bidi w:val="0"/>
+        <w:spacing w:lineRule="auto" w:line="360"/>
+        <w:jc w:val="left"/>
+        <w:rPr>
+          <w:rFonts w:ascii="FreeSans" w:hAnsi="FreeSans"/>
+          <w:b w:val="false"/>
+          <w:b w:val="false"/>
+          <w:bCs w:val="false"/>
+          <w:sz w:val="24"/>
+          <w:szCs w:val="24"/>
+        </w:rPr>
+      </w:pPr>
+      <w:r>
+        <w:rPr>
+          <w:rFonts w:ascii="FreeSans" w:hAnsi="FreeSans"/>
+          <w:b w:val="false"/>
+          <w:bCs w:val="false"/>
+          <w:sz w:val="24"/>
+          <w:szCs w:val="24"/>
+        </w:rPr>
+      </w:r>
+    </w:p>
+    <w:p>
+      <w:pPr>
+        <w:pStyle w:val="Corpodotexto"/>
+        <w:bidi w:val="0"/>
+        <w:spacing w:lineRule="auto" w:line="360"/>
+        <w:jc w:val="left"/>
+        <w:rPr>
+          <w:rFonts w:ascii="FreeSans" w:hAnsi="FreeSans"/>
+          <w:b w:val="false"/>
+          <w:b w:val="false"/>
+          <w:bCs w:val="false"/>
+          <w:sz w:val="24"/>
+          <w:szCs w:val="24"/>
+        </w:rPr>
+      </w:pPr>
+      <w:r>
+        <w:rPr>
+          <w:rFonts w:ascii="FreeSans" w:hAnsi="FreeSans"/>
+          <w:b w:val="false"/>
+          <w:bCs w:val="false"/>
+          <w:sz w:val="24"/>
+          <w:szCs w:val="24"/>
+        </w:rPr>
+      </w:r>
+    </w:p>
+    <w:p>
+      <w:pPr>
+        <w:pStyle w:val="Ttulo2"/>
+        <w:numPr>
+          <w:ilvl w:val="1"/>
+          <w:numId w:val="2"/>
+        </w:numPr>
+        <w:rPr>
+          <w:rFonts w:ascii="FreeSans" w:hAnsi="FreeSans"/>
+        </w:rPr>
+      </w:pPr>
+      <w:r>
+        <w:rPr>
+          <w:rFonts w:ascii="FreeSans" w:hAnsi="FreeSans"/>
+        </w:rPr>
+        <w:t>- Docstring e metadados dunder</w:t>
+      </w:r>
+    </w:p>
+    <w:p>
+      <w:pPr>
+        <w:pStyle w:val="Corpodotexto"/>
+        <w:numPr>
+          <w:ilvl w:val="0"/>
+          <w:numId w:val="0"/>
+        </w:numPr>
+        <w:bidi w:val="0"/>
+        <w:spacing w:lineRule="auto" w:line="360" w:before="57" w:after="57"/>
+        <w:ind w:left="0" w:right="0" w:hanging="0"/>
+        <w:jc w:val="left"/>
+        <w:outlineLvl w:val="0"/>
+        <w:rPr>
+          <w:rFonts w:ascii="FreeSans" w:hAnsi="FreeSans" w:eastAsia="Noto Serif CJK SC" w:cs="Lohit Devanagari"/>
+          <w:b w:val="false"/>
+          <w:b w:val="false"/>
+          <w:bCs w:val="false"/>
+          <w:color w:val="auto"/>
+          <w:kern w:val="2"/>
+          <w:sz w:val="24"/>
+          <w:szCs w:val="24"/>
+          <w:lang w:val="pt-BR" w:eastAsia="zh-CN" w:bidi="hi-IN"/>
+        </w:rPr>
+      </w:pPr>
+      <w:r>
+        <w:rPr>
+          <w:rFonts w:eastAsia="Noto Serif CJK SC" w:cs="Lohit Devanagari" w:ascii="FreeSans" w:hAnsi="FreeSans"/>
+          <w:b w:val="false"/>
+          <w:bCs w:val="false"/>
+          <w:color w:val="auto"/>
+          <w:kern w:val="2"/>
+          <w:sz w:val="24"/>
+          <w:szCs w:val="24"/>
+          <w:lang w:val="pt-BR" w:eastAsia="zh-CN" w:bidi="hi-IN"/>
+        </w:rPr>
+        <w:t>Em todo script Python é uma boa prática incluir um comentário de multi linhas logo nas primeiras linhas do script explicando o objetivo do script e provendo documentação para o usuário.</w:t>
+      </w:r>
+    </w:p>
+    <w:p>
+      <w:pPr>
+        <w:pStyle w:val="Corpodotexto"/>
+        <w:numPr>
+          <w:ilvl w:val="0"/>
+          <w:numId w:val="0"/>
+        </w:numPr>
+        <w:bidi w:val="0"/>
+        <w:spacing w:lineRule="auto" w:line="360" w:before="57" w:after="57"/>
+        <w:ind w:left="0" w:right="0" w:hanging="0"/>
+        <w:jc w:val="left"/>
+        <w:outlineLvl w:val="0"/>
+        <w:rPr>
+          <w:rFonts w:ascii="FreeSans" w:hAnsi="FreeSans" w:eastAsia="Noto Serif CJK SC" w:cs="Lohit Devanagari"/>
+          <w:b w:val="false"/>
+          <w:b w:val="false"/>
+          <w:bCs w:val="false"/>
+          <w:color w:val="auto"/>
+          <w:kern w:val="2"/>
+          <w:sz w:val="24"/>
+          <w:szCs w:val="24"/>
+          <w:lang w:val="pt-BR" w:eastAsia="zh-CN" w:bidi="hi-IN"/>
+        </w:rPr>
+      </w:pPr>
+      <w:r>
+        <w:rPr>
+          <w:rFonts w:eastAsia="Noto Serif CJK SC" w:cs="Lohit Devanagari" w:ascii="FreeSans" w:hAnsi="FreeSans"/>
+          <w:b w:val="false"/>
+          <w:bCs w:val="false"/>
+          <w:color w:val="auto"/>
+          <w:kern w:val="2"/>
+          <w:sz w:val="24"/>
+          <w:szCs w:val="24"/>
+          <w:lang w:val="pt-BR" w:eastAsia="zh-CN" w:bidi="hi-IN"/>
+        </w:rPr>
+      </w:r>
+    </w:p>
+    <w:p>
+      <w:pPr>
+        <w:pStyle w:val="Corpodotexto"/>
+        <w:numPr>
+          <w:ilvl w:val="0"/>
+          <w:numId w:val="0"/>
+        </w:numPr>
+        <w:bidi w:val="0"/>
+        <w:spacing w:lineRule="auto" w:line="360" w:before="57" w:after="57"/>
+        <w:ind w:left="0" w:right="0" w:hanging="0"/>
+        <w:jc w:val="left"/>
+        <w:outlineLvl w:val="0"/>
+        <w:rPr>
+          <w:rFonts w:ascii="FreeSans" w:hAnsi="FreeSans" w:eastAsia="Noto Serif CJK SC" w:cs="Lohit Devanagari"/>
+          <w:b w:val="false"/>
+          <w:b w:val="false"/>
+          <w:bCs w:val="false"/>
+          <w:color w:val="auto"/>
+          <w:kern w:val="2"/>
+          <w:sz w:val="24"/>
+          <w:szCs w:val="24"/>
+          <w:lang w:val="pt-BR" w:eastAsia="zh-CN" w:bidi="hi-IN"/>
+        </w:rPr>
+      </w:pPr>
+      <w:r>
+        <w:rPr>
+          <w:rFonts w:eastAsia="Noto Serif CJK SC" w:cs="Lohit Devanagari" w:ascii="FreeSans" w:hAnsi="FreeSans"/>
+          <w:b w:val="false"/>
+          <w:bCs w:val="false"/>
+          <w:color w:val="auto"/>
+          <w:kern w:val="2"/>
+          <w:sz w:val="24"/>
+          <w:szCs w:val="24"/>
+          <w:lang w:val="pt-BR" w:eastAsia="zh-CN" w:bidi="hi-IN"/>
+        </w:rPr>
+        <w:drawing>
+          <wp:anchor behindDoc="0" distT="0" distB="0" distL="0" distR="0" simplePos="0" locked="0" layoutInCell="1" allowOverlap="1" relativeHeight="7">
+            <wp:simplePos x="0" y="0"/>
+            <wp:positionH relativeFrom="column">
+              <wp:posOffset>8255</wp:posOffset>
+            </wp:positionH>
+            <wp:positionV relativeFrom="paragraph">
+              <wp:posOffset>-54610</wp:posOffset>
+            </wp:positionV>
+            <wp:extent cx="5418455" cy="3866515"/>
+            <wp:effectExtent l="0" t="0" r="0" b="0"/>
+            <wp:wrapTopAndBottom/>
+            <wp:docPr id="12" name="Figura5" descr=""/>
+            <wp:cNvGraphicFramePr>
+              <a:graphicFrameLocks xmlns:a="http://schemas.openxmlformats.org/drawingml/2006/main" noChangeAspect="1"/>
+            </wp:cNvGraphicFramePr>
+            <a:graphic xmlns:a="http://schemas.openxmlformats.org/drawingml/2006/main">
+              <a:graphicData uri="http://schemas.openxmlformats.org/drawingml/2006/picture">
+                <pic:pic xmlns:pic="http://schemas.openxmlformats.org/drawingml/2006/picture">
+                  <pic:nvPicPr>
+                    <pic:cNvPr id="12" name="Figura5" descr=""/>
+                    <pic:cNvPicPr>
+                      <a:picLocks noChangeAspect="1" noChangeArrowheads="1"/>
+                    </pic:cNvPicPr>
+                  </pic:nvPicPr>
+                  <pic:blipFill>
+                    <a:blip r:embed="rId9"/>
+                    <a:stretch>
+                      <a:fillRect/>
+                    </a:stretch>
+                  </pic:blipFill>
+                  <pic:spPr bwMode="auto">
+                    <a:xfrm>
+                      <a:off x="0" y="0"/>
+                      <a:ext cx="5418455" cy="3866515"/>
+                    </a:xfrm>
+                    <a:prstGeom prst="rect">
+                      <a:avLst/>
+                    </a:prstGeom>
+                  </pic:spPr>
+                </pic:pic>
+              </a:graphicData>
+            </a:graphic>
+          </wp:anchor>
+        </w:drawing>
+      </w:r>
+    </w:p>
+    <w:p>
+      <w:pPr>
+        <w:pStyle w:val="Corpodotexto"/>
+        <w:numPr>
+          <w:ilvl w:val="0"/>
+          <w:numId w:val="0"/>
+        </w:numPr>
+        <w:bidi w:val="0"/>
+        <w:spacing w:lineRule="auto" w:line="360" w:before="57" w:after="57"/>
+        <w:ind w:left="0" w:right="0" w:hanging="0"/>
+        <w:jc w:val="left"/>
+        <w:outlineLvl w:val="0"/>
+        <w:rPr>
+          <w:rFonts w:ascii="FreeSans" w:hAnsi="FreeSans" w:eastAsia="Noto Serif CJK SC" w:cs="Lohit Devanagari"/>
+          <w:b w:val="false"/>
+          <w:b w:val="false"/>
+          <w:bCs w:val="false"/>
+          <w:color w:val="auto"/>
+          <w:kern w:val="2"/>
+          <w:sz w:val="24"/>
+          <w:szCs w:val="24"/>
+          <w:lang w:val="pt-BR" w:eastAsia="zh-CN" w:bidi="hi-IN"/>
+        </w:rPr>
+      </w:pPr>
+      <w:r>
+        <w:rPr>
+          <w:rFonts w:eastAsia="Noto Serif CJK SC" w:cs="Lohit Devanagari" w:ascii="FreeSans" w:hAnsi="FreeSans"/>
+          <w:b w:val="false"/>
+          <w:bCs w:val="false"/>
+          <w:color w:val="auto"/>
+          <w:kern w:val="2"/>
+          <w:sz w:val="24"/>
+          <w:szCs w:val="24"/>
+          <w:lang w:val="pt-BR" w:eastAsia="zh-CN" w:bidi="hi-IN"/>
+        </w:rPr>
+      </w:r>
+    </w:p>
+    <w:p>
+      <w:pPr>
+        <w:pStyle w:val="Ttulo1"/>
+        <w:rPr>
+          <w:rFonts w:ascii="FreeSans" w:hAnsi="FreeSans"/>
+        </w:rPr>
+      </w:pPr>
+      <w:r>
+        <w:rPr>
+          <w:rFonts w:ascii="FreeSans" w:hAnsi="FreeSans"/>
+        </w:rPr>
+        <w:t>LINUX</w:t>
+      </w:r>
+    </w:p>
+    <w:p>
+      <w:pPr>
+        <w:pStyle w:val="Ttulo2"/>
+        <w:numPr>
+          <w:ilvl w:val="1"/>
+          <w:numId w:val="2"/>
+        </w:numPr>
+        <w:rPr>
+          <w:rFonts w:ascii="FreeSans" w:hAnsi="FreeSans"/>
+        </w:rPr>
+      </w:pPr>
+      <w:r>
+        <w:rPr>
+          <w:rFonts w:ascii="FreeSans" w:hAnsi="FreeSans"/>
+        </w:rPr>
+        <w:t>- Comandos Básicos</w:t>
+      </w:r>
+    </w:p>
+    <w:p>
+      <w:pPr>
+        <w:pStyle w:val="Corpodotexto"/>
+        <w:widowControl/>
+        <w:numPr>
+          <w:ilvl w:val="0"/>
+          <w:numId w:val="0"/>
+        </w:numPr>
+        <w:suppressAutoHyphens w:val="true"/>
+        <w:bidi w:val="0"/>
+        <w:spacing w:lineRule="auto" w:line="360" w:before="57" w:after="57"/>
+        <w:ind w:left="0" w:right="0" w:hanging="0"/>
+        <w:jc w:val="left"/>
+        <w:outlineLvl w:val="0"/>
+        <w:rPr>
+          <w:rFonts w:ascii="FreeSans" w:hAnsi="FreeSans" w:eastAsia="Noto Serif CJK SC" w:cs="Lohit Devanagari"/>
+          <w:b w:val="false"/>
+          <w:b w:val="false"/>
+          <w:bCs w:val="false"/>
+          <w:color w:val="auto"/>
+          <w:kern w:val="2"/>
+          <w:sz w:val="24"/>
+          <w:szCs w:val="24"/>
+          <w:lang w:val="pt-BR" w:eastAsia="zh-CN" w:bidi="hi-IN"/>
+        </w:rPr>
+      </w:pPr>
+      <w:r>
+        <w:rPr>
+          <w:rFonts w:eastAsia="Noto Serif CJK SC" w:cs="Lohit Devanagari" w:ascii="FreeSans" w:hAnsi="FreeSans"/>
+          <w:b w:val="false"/>
+          <w:bCs w:val="false"/>
+          <w:color w:val="auto"/>
+          <w:kern w:val="2"/>
+          <w:sz w:val="24"/>
+          <w:szCs w:val="24"/>
+          <w:lang w:val="pt-BR" w:eastAsia="zh-CN" w:bidi="hi-IN"/>
+        </w:rPr>
+        <w:t>No terminal:</w:t>
+      </w:r>
+    </w:p>
+    <w:p>
+      <w:pPr>
+        <w:pStyle w:val="Corpodotexto"/>
+        <w:widowControl/>
+        <w:numPr>
+          <w:ilvl w:val="0"/>
+          <w:numId w:val="9"/>
+        </w:numPr>
+        <w:suppressAutoHyphens w:val="true"/>
+        <w:bidi w:val="0"/>
+        <w:spacing w:lineRule="auto" w:line="360" w:before="57" w:after="57"/>
+        <w:jc w:val="left"/>
+        <w:outlineLvl w:val="0"/>
+        <w:rPr>
+          <w:rFonts w:ascii="FreeSans" w:hAnsi="FreeSans" w:eastAsia="Noto Serif CJK SC" w:cs="Lohit Devanagari"/>
+          <w:b w:val="false"/>
+          <w:b w:val="false"/>
+          <w:bCs w:val="false"/>
+          <w:color w:val="auto"/>
+          <w:kern w:val="2"/>
+          <w:sz w:val="24"/>
+          <w:szCs w:val="24"/>
+          <w:lang w:val="pt-BR" w:eastAsia="zh-CN" w:bidi="hi-IN"/>
+        </w:rPr>
+      </w:pPr>
+      <w:r>
+        <w:rPr>
+          <w:rFonts w:eastAsia="Noto Serif CJK SC" w:cs="Lohit Devanagari" w:ascii="FreeSans" w:hAnsi="FreeSans"/>
+          <w:b/>
+          <w:bCs/>
+          <w:color w:val="auto"/>
+          <w:kern w:val="2"/>
+          <w:sz w:val="24"/>
+          <w:szCs w:val="24"/>
+          <w:lang w:val="pt-BR" w:eastAsia="zh-CN" w:bidi="hi-IN"/>
+        </w:rPr>
+        <w:t>Touch</w:t>
+      </w:r>
+      <w:r>
+        <w:rPr>
+          <w:rFonts w:eastAsia="Noto Serif CJK SC" w:cs="Lohit Devanagari" w:ascii="FreeSans" w:hAnsi="FreeSans"/>
+          <w:b w:val="false"/>
+          <w:bCs w:val="false"/>
+          <w:color w:val="auto"/>
+          <w:kern w:val="2"/>
+          <w:sz w:val="24"/>
+          <w:szCs w:val="24"/>
+          <w:lang w:val="pt-BR" w:eastAsia="zh-CN" w:bidi="hi-IN"/>
+        </w:rPr>
+        <w:t>: O comando touch do Linux cria um arquivo vazio. Ex.: touch .arquivo</w:t>
+      </w:r>
+    </w:p>
+    <w:p>
+      <w:pPr>
+        <w:pStyle w:val="Corpodotexto"/>
+        <w:widowControl/>
+        <w:numPr>
+          <w:ilvl w:val="0"/>
+          <w:numId w:val="9"/>
+        </w:numPr>
+        <w:suppressAutoHyphens w:val="true"/>
+        <w:bidi w:val="0"/>
+        <w:spacing w:lineRule="auto" w:line="360" w:before="57" w:after="57"/>
+        <w:jc w:val="left"/>
+        <w:outlineLvl w:val="0"/>
+        <w:rPr>
+          <w:rFonts w:ascii="FreeSans" w:hAnsi="FreeSans" w:eastAsia="Noto Serif CJK SC" w:cs="Lohit Devanagari"/>
+          <w:b w:val="false"/>
+          <w:b w:val="false"/>
+          <w:bCs w:val="false"/>
+          <w:color w:val="auto"/>
+          <w:kern w:val="2"/>
+          <w:sz w:val="24"/>
+          <w:szCs w:val="24"/>
+          <w:lang w:val="pt-BR" w:eastAsia="zh-CN" w:bidi="hi-IN"/>
+        </w:rPr>
+      </w:pPr>
+      <w:r>
+        <w:rPr>
+          <w:rFonts w:eastAsia="Noto Serif CJK SC" w:cs="Lohit Devanagari" w:ascii="FreeSans" w:hAnsi="FreeSans"/>
+          <w:b/>
+          <w:bCs/>
+          <w:color w:val="auto"/>
+          <w:kern w:val="2"/>
+          <w:sz w:val="24"/>
+          <w:szCs w:val="24"/>
+          <w:lang w:val="pt-BR" w:eastAsia="zh-CN" w:bidi="hi-IN"/>
+        </w:rPr>
+        <w:t>Echo</w:t>
+      </w:r>
+      <w:r>
+        <w:rPr>
+          <w:rFonts w:eastAsia="Noto Serif CJK SC" w:cs="Lohit Devanagari" w:ascii="FreeSans" w:hAnsi="FreeSans"/>
+          <w:b w:val="false"/>
+          <w:bCs w:val="false"/>
+          <w:color w:val="auto"/>
+          <w:kern w:val="2"/>
+          <w:sz w:val="24"/>
+          <w:szCs w:val="24"/>
+          <w:lang w:val="pt-BR" w:eastAsia="zh-CN" w:bidi="hi-IN"/>
+        </w:rPr>
+        <w:t>: O como echo adiciona o texto para um determinado arquivo. Ex.: echo “texto” &gt;&gt; .arquivo</w:t>
+      </w:r>
+    </w:p>
+    <w:p>
+      <w:pPr>
+        <w:pStyle w:val="Corpodotexto"/>
+        <w:widowControl/>
+        <w:numPr>
+          <w:ilvl w:val="0"/>
+          <w:numId w:val="0"/>
+        </w:numPr>
+        <w:suppressAutoHyphens w:val="true"/>
+        <w:bidi w:val="0"/>
+        <w:spacing w:lineRule="auto" w:line="360" w:before="57" w:after="57"/>
+        <w:ind w:left="0" w:hanging="0"/>
+        <w:jc w:val="left"/>
+        <w:outlineLvl w:val="0"/>
+        <w:rPr>
+          <w:rFonts w:ascii="FreeSans" w:hAnsi="FreeSans" w:eastAsia="Noto Serif CJK SC" w:cs="Lohit Devanagari"/>
+          <w:b w:val="false"/>
+          <w:b w:val="false"/>
+          <w:bCs w:val="false"/>
+          <w:color w:val="auto"/>
+          <w:kern w:val="2"/>
+          <w:sz w:val="24"/>
+          <w:szCs w:val="24"/>
+          <w:lang w:val="pt-BR" w:eastAsia="zh-CN" w:bidi="hi-IN"/>
+        </w:rPr>
+      </w:pPr>
+      <w:r>
+        <w:rPr>
+          <w:rFonts w:eastAsia="Noto Serif CJK SC" w:cs="Lohit Devanagari" w:ascii="FreeSans" w:hAnsi="FreeSans"/>
+          <w:b w:val="false"/>
+          <w:bCs w:val="false"/>
+          <w:color w:val="auto"/>
+          <w:kern w:val="2"/>
+          <w:sz w:val="24"/>
+          <w:szCs w:val="24"/>
+          <w:lang w:val="pt-BR" w:eastAsia="zh-CN" w:bidi="hi-IN"/>
+        </w:rPr>
+      </w:r>
+    </w:p>
+    <w:p>
+      <w:pPr>
+        <w:pStyle w:val="Ttulo1"/>
+        <w:rPr>
+          <w:rFonts w:ascii="FreeSans" w:hAnsi="FreeSans"/>
+        </w:rPr>
+      </w:pPr>
+      <w:r>
+        <w:rPr>
+          <w:rFonts w:ascii="FreeSans" w:hAnsi="FreeSans"/>
+        </w:rPr>
+        <w:t>AMBIENTE VIRTUAL</w:t>
+      </w:r>
+    </w:p>
+    <w:p>
+      <w:pPr>
+        <w:pStyle w:val="Ttulo2"/>
+        <w:numPr>
+          <w:ilvl w:val="1"/>
+          <w:numId w:val="2"/>
+        </w:numPr>
+        <w:rPr>
+          <w:rFonts w:ascii="FreeSans" w:hAnsi="FreeSans"/>
+        </w:rPr>
+      </w:pPr>
+      <w:r>
+        <w:rPr>
+          <w:rFonts w:ascii="FreeSans" w:hAnsi="FreeSans"/>
+        </w:rPr>
+        <w:t>- Venv</w:t>
+      </w:r>
+    </w:p>
+    <w:p>
+      <w:pPr>
+        <w:pStyle w:val="Corpodotexto"/>
+        <w:widowControl/>
+        <w:numPr>
+          <w:ilvl w:val="0"/>
+          <w:numId w:val="0"/>
+        </w:numPr>
+        <w:suppressAutoHyphens w:val="true"/>
+        <w:bidi w:val="0"/>
+        <w:spacing w:lineRule="auto" w:line="360" w:before="57" w:after="57"/>
+        <w:ind w:left="0" w:right="0" w:hanging="0"/>
+        <w:jc w:val="left"/>
+        <w:outlineLvl w:val="0"/>
+        <w:rPr>
+          <w:rFonts w:ascii="FreeSans" w:hAnsi="FreeSans" w:eastAsia="Noto Serif CJK SC" w:cs="Lohit Devanagari"/>
+          <w:b w:val="false"/>
+          <w:b w:val="false"/>
+          <w:bCs w:val="false"/>
+          <w:color w:val="auto"/>
+          <w:kern w:val="2"/>
+          <w:sz w:val="24"/>
+          <w:szCs w:val="24"/>
+          <w:lang w:val="pt-BR" w:eastAsia="zh-CN" w:bidi="hi-IN"/>
+        </w:rPr>
+      </w:pPr>
+      <w:r>
+        <w:rPr>
+          <w:rFonts w:eastAsia="Noto Serif CJK SC" w:cs="Lohit Devanagari" w:ascii="FreeSans" w:hAnsi="FreeSans"/>
+          <w:b w:val="false"/>
+          <w:bCs w:val="false"/>
+          <w:color w:val="auto"/>
+          <w:kern w:val="2"/>
+          <w:sz w:val="24"/>
+          <w:szCs w:val="24"/>
+          <w:lang w:val="pt-BR" w:eastAsia="zh-CN" w:bidi="hi-IN"/>
+        </w:rPr>
+        <w:t>No terminal:</w:t>
+      </w:r>
+    </w:p>
+    <w:p>
+      <w:pPr>
+        <w:pStyle w:val="Corpodotexto"/>
+        <w:numPr>
+          <w:ilvl w:val="0"/>
+          <w:numId w:val="10"/>
+        </w:numPr>
+        <w:rPr/>
+      </w:pPr>
+      <w:r>
+        <w:rPr>
+          <w:rFonts w:ascii="FreeSans" w:hAnsi="FreeSans"/>
+          <w:b/>
+          <w:bCs/>
+        </w:rPr>
+        <w:t>Criando o ambiente virtual</w:t>
+      </w:r>
+      <w:r>
+        <w:rPr>
+          <w:rFonts w:ascii="FreeSans" w:hAnsi="FreeSans"/>
+        </w:rPr>
+        <w:t xml:space="preserve">: Dentro da pasta que deseja criar, </w:t>
+      </w:r>
+      <w:r>
+        <w:rPr>
+          <w:rFonts w:ascii="FreeSans" w:hAnsi="FreeSans"/>
+          <w:b w:val="false"/>
+          <w:bCs w:val="false"/>
+          <w:i/>
+          <w:iCs/>
+        </w:rPr>
+        <w:t>python3 -m venv .nomedavenv</w:t>
+      </w:r>
+      <w:r>
+        <w:rPr>
+          <w:rFonts w:ascii="FreeSans" w:hAnsi="FreeSans"/>
+          <w:b/>
+          <w:bCs/>
+        </w:rPr>
+        <w:t xml:space="preserve"> </w:t>
+      </w:r>
+      <w:r>
+        <w:rPr>
+          <w:rFonts w:ascii="FreeSans" w:hAnsi="FreeSans"/>
+          <w:b w:val="false"/>
+          <w:bCs w:val="false"/>
+        </w:rPr>
+        <w:t>(obs.: Ao digitar o nome da venv e inserir “.” antes do nome, ele oculta a pasta).</w:t>
+      </w:r>
+    </w:p>
+    <w:p>
+      <w:pPr>
+        <w:pStyle w:val="Corpodotexto"/>
+        <w:numPr>
+          <w:ilvl w:val="0"/>
+          <w:numId w:val="10"/>
+        </w:numPr>
+        <w:rPr/>
+      </w:pPr>
+      <w:r>
+        <w:rPr>
+          <w:rFonts w:ascii="FreeSans" w:hAnsi="FreeSans"/>
+          <w:b/>
+          <w:bCs/>
+        </w:rPr>
+        <w:t>Ativando o ambiente virtual</w:t>
+      </w:r>
+      <w:r>
+        <w:rPr>
+          <w:rFonts w:ascii="FreeSans" w:hAnsi="FreeSans"/>
+          <w:b w:val="false"/>
+          <w:bCs w:val="false"/>
+        </w:rPr>
+        <w:t xml:space="preserve">: A pasta criada da venv tem o arquivo “activate” para ativar o ambiente você deve utilizar o comando </w:t>
+      </w:r>
+      <w:r>
+        <w:rPr>
+          <w:rFonts w:ascii="FreeSans" w:hAnsi="FreeSans"/>
+          <w:b w:val="false"/>
+          <w:bCs w:val="false"/>
+          <w:i/>
+          <w:iCs/>
+        </w:rPr>
+        <w:t>source</w:t>
+      </w:r>
+      <w:r>
+        <w:rPr>
+          <w:rFonts w:ascii="FreeSans" w:hAnsi="FreeSans"/>
+          <w:b w:val="false"/>
+          <w:bCs w:val="false"/>
+          <w:i w:val="false"/>
+          <w:iCs w:val="false"/>
+        </w:rPr>
+        <w:t>. Ex.: source .venv/bin/activate</w:t>
+      </w:r>
+    </w:p>
+    <w:p>
+      <w:pPr>
+        <w:pStyle w:val="Corpodotexto"/>
+        <w:widowControl/>
+        <w:numPr>
+          <w:ilvl w:val="0"/>
+          <w:numId w:val="0"/>
+        </w:numPr>
+        <w:suppressAutoHyphens w:val="true"/>
+        <w:bidi w:val="0"/>
+        <w:spacing w:lineRule="auto" w:line="360" w:before="57" w:after="57"/>
+        <w:ind w:left="0" w:right="0" w:hanging="0"/>
+        <w:jc w:val="left"/>
+        <w:outlineLvl w:val="0"/>
         <w:rPr>
           <w:rFonts w:ascii="FreeSans" w:hAnsi="FreeSans"/>
           <w:b w:val="false"/>
@@ -1845,6 +2301,7 @@
       <w:pgNumType w:fmt="decimal"/>
       <w:formProt w:val="false"/>
       <w:textDirection w:val="lrTb"/>
+      <w:docGrid w:type="default" w:linePitch="100" w:charSpace="0"/>
     </w:sectPr>
   </w:body>
 </w:document>
@@ -1976,138 +2433,120 @@
   <w:abstractNum w:abstractNumId="2">
     <w:lvl w:ilvl="0">
       <w:start w:val="1"/>
-      <w:numFmt w:val="bullet"/>
-      <w:lvlText w:val=""/>
-      <w:lvlJc w:val="left"/>
-      <w:pPr>
-        <w:tabs>
-          <w:tab w:val="num" w:pos="720"/>
-        </w:tabs>
-        <w:ind w:left="720" w:hanging="360"/>
-      </w:pPr>
-      <w:rPr>
-        <w:rFonts w:ascii="Symbol" w:hAnsi="Symbol" w:cs="Symbol" w:hint="default"/>
-      </w:rPr>
+      <w:numFmt w:val="none"/>
+      <w:suff w:val="nothing"/>
+      <w:lvlText w:val=""/>
+      <w:lvlJc w:val="left"/>
+      <w:pPr>
+        <w:tabs>
+          <w:tab w:val="num" w:pos="0"/>
+        </w:tabs>
+        <w:ind w:left="0" w:hanging="0"/>
+      </w:pPr>
     </w:lvl>
     <w:lvl w:ilvl="1">
       <w:start w:val="1"/>
-      <w:numFmt w:val="bullet"/>
-      <w:lvlText w:val=""/>
-      <w:lvlJc w:val="left"/>
-      <w:pPr>
-        <w:tabs>
-          <w:tab w:val="num" w:pos="1080"/>
-        </w:tabs>
-        <w:ind w:left="1080" w:hanging="360"/>
-      </w:pPr>
-      <w:rPr>
-        <w:rFonts w:ascii="Symbol" w:hAnsi="Symbol" w:cs="Symbol" w:hint="default"/>
-      </w:rPr>
+      <w:numFmt w:val="none"/>
+      <w:suff w:val="nothing"/>
+      <w:lvlText w:val=""/>
+      <w:lvlJc w:val="left"/>
+      <w:pPr>
+        <w:tabs>
+          <w:tab w:val="num" w:pos="0"/>
+        </w:tabs>
+        <w:ind w:left="0" w:hanging="0"/>
+      </w:pPr>
     </w:lvl>
     <w:lvl w:ilvl="2">
       <w:start w:val="1"/>
-      <w:numFmt w:val="bullet"/>
-      <w:lvlText w:val=""/>
-      <w:lvlJc w:val="left"/>
-      <w:pPr>
-        <w:tabs>
-          <w:tab w:val="num" w:pos="1440"/>
-        </w:tabs>
-        <w:ind w:left="1440" w:hanging="360"/>
-      </w:pPr>
-      <w:rPr>
-        <w:rFonts w:ascii="Symbol" w:hAnsi="Symbol" w:cs="Symbol" w:hint="default"/>
-      </w:rPr>
+      <w:numFmt w:val="none"/>
+      <w:suff w:val="nothing"/>
+      <w:lvlText w:val=""/>
+      <w:lvlJc w:val="left"/>
+      <w:pPr>
+        <w:tabs>
+          <w:tab w:val="num" w:pos="0"/>
+        </w:tabs>
+        <w:ind w:left="0" w:hanging="0"/>
+      </w:pPr>
     </w:lvl>
     <w:lvl w:ilvl="3">
       <w:start w:val="1"/>
-      <w:numFmt w:val="bullet"/>
-      <w:lvlText w:val=""/>
-      <w:lvlJc w:val="left"/>
-      <w:pPr>
-        <w:tabs>
-          <w:tab w:val="num" w:pos="1800"/>
-        </w:tabs>
-        <w:ind w:left="1800" w:hanging="360"/>
-      </w:pPr>
-      <w:rPr>
-        <w:rFonts w:ascii="Symbol" w:hAnsi="Symbol" w:cs="Symbol" w:hint="default"/>
-      </w:rPr>
+      <w:numFmt w:val="none"/>
+      <w:suff w:val="nothing"/>
+      <w:lvlText w:val=""/>
+      <w:lvlJc w:val="left"/>
+      <w:pPr>
+        <w:tabs>
+          <w:tab w:val="num" w:pos="0"/>
+        </w:tabs>
+        <w:ind w:left="0" w:hanging="0"/>
+      </w:pPr>
     </w:lvl>
     <w:lvl w:ilvl="4">
       <w:start w:val="1"/>
-      <w:numFmt w:val="bullet"/>
-      <w:lvlText w:val=""/>
-      <w:lvlJc w:val="left"/>
-      <w:pPr>
-        <w:tabs>
-          <w:tab w:val="num" w:pos="2160"/>
-        </w:tabs>
-        <w:ind w:left="2160" w:hanging="360"/>
-      </w:pPr>
-      <w:rPr>
-        <w:rFonts w:ascii="Symbol" w:hAnsi="Symbol" w:cs="Symbol" w:hint="default"/>
-      </w:rPr>
+      <w:numFmt w:val="none"/>
+      <w:suff w:val="nothing"/>
+      <w:lvlText w:val=""/>
+      <w:lvlJc w:val="left"/>
+      <w:pPr>
+        <w:tabs>
+          <w:tab w:val="num" w:pos="0"/>
+        </w:tabs>
+        <w:ind w:left="0" w:hanging="0"/>
+      </w:pPr>
     </w:lvl>
     <w:lvl w:ilvl="5">
       <w:start w:val="1"/>
-      <w:numFmt w:val="bullet"/>
-      <w:lvlText w:val=""/>
-      <w:lvlJc w:val="left"/>
-      <w:pPr>
-        <w:tabs>
-          <w:tab w:val="num" w:pos="2520"/>
-        </w:tabs>
-        <w:ind w:left="2520" w:hanging="360"/>
-      </w:pPr>
-      <w:rPr>
-        <w:rFonts w:ascii="Symbol" w:hAnsi="Symbol" w:cs="Symbol" w:hint="default"/>
-      </w:rPr>
+      <w:numFmt w:val="none"/>
+      <w:suff w:val="nothing"/>
+      <w:lvlText w:val=""/>
+      <w:lvlJc w:val="left"/>
+      <w:pPr>
+        <w:tabs>
+          <w:tab w:val="num" w:pos="0"/>
+        </w:tabs>
+        <w:ind w:left="0" w:hanging="0"/>
+      </w:pPr>
     </w:lvl>
     <w:lvl w:ilvl="6">
       <w:start w:val="1"/>
-      <w:numFmt w:val="bullet"/>
-      <w:lvlText w:val=""/>
-      <w:lvlJc w:val="left"/>
-      <w:pPr>
-        <w:tabs>
-          <w:tab w:val="num" w:pos="2880"/>
-        </w:tabs>
-        <w:ind w:left="2880" w:hanging="360"/>
-      </w:pPr>
-      <w:rPr>
-        <w:rFonts w:ascii="Symbol" w:hAnsi="Symbol" w:cs="Symbol" w:hint="default"/>
-      </w:rPr>
+      <w:numFmt w:val="none"/>
+      <w:suff w:val="nothing"/>
+      <w:lvlText w:val=""/>
+      <w:lvlJc w:val="left"/>
+      <w:pPr>
+        <w:tabs>
+          <w:tab w:val="num" w:pos="0"/>
+        </w:tabs>
+        <w:ind w:left="0" w:hanging="0"/>
+      </w:pPr>
     </w:lvl>
     <w:lvl w:ilvl="7">
       <w:start w:val="1"/>
-      <w:numFmt w:val="bullet"/>
-      <w:lvlText w:val=""/>
-      <w:lvlJc w:val="left"/>
-      <w:pPr>
-        <w:tabs>
-          <w:tab w:val="num" w:pos="3240"/>
-        </w:tabs>
-        <w:ind w:left="3240" w:hanging="360"/>
-      </w:pPr>
-      <w:rPr>
-        <w:rFonts w:ascii="Symbol" w:hAnsi="Symbol" w:cs="Symbol" w:hint="default"/>
-      </w:rPr>
+      <w:numFmt w:val="none"/>
+      <w:suff w:val="nothing"/>
+      <w:lvlText w:val=""/>
+      <w:lvlJc w:val="left"/>
+      <w:pPr>
+        <w:tabs>
+          <w:tab w:val="num" w:pos="0"/>
+        </w:tabs>
+        <w:ind w:left="0" w:hanging="0"/>
+      </w:pPr>
     </w:lvl>
     <w:lvl w:ilvl="8">
       <w:start w:val="1"/>
-      <w:numFmt w:val="bullet"/>
-      <w:lvlText w:val=""/>
-      <w:lvlJc w:val="left"/>
-      <w:pPr>
-        <w:tabs>
-          <w:tab w:val="num" w:pos="3600"/>
-        </w:tabs>
-        <w:ind w:left="3600" w:hanging="360"/>
-      </w:pPr>
-      <w:rPr>
-        <w:rFonts w:ascii="Symbol" w:hAnsi="Symbol" w:cs="Symbol" w:hint="default"/>
-      </w:rPr>
+      <w:numFmt w:val="none"/>
+      <w:suff w:val="nothing"/>
+      <w:lvlText w:val=""/>
+      <w:lvlJc w:val="left"/>
+      <w:pPr>
+        <w:tabs>
+          <w:tab w:val="num" w:pos="0"/>
+        </w:tabs>
+        <w:ind w:left="0" w:hanging="0"/>
+      </w:pPr>
     </w:lvl>
   </w:abstractNum>
   <w:abstractNum w:abstractNumId="3">
@@ -2129,7 +2568,7 @@
     <w:lvl w:ilvl="1">
       <w:start w:val="1"/>
       <w:numFmt w:val="bullet"/>
-      <w:lvlText w:val="◦"/>
+      <w:lvlText w:val=""/>
       <w:lvlJc w:val="left"/>
       <w:pPr>
         <w:tabs>
@@ -2138,13 +2577,13 @@
         <w:ind w:left="1080" w:hanging="360"/>
       </w:pPr>
       <w:rPr>
-        <w:rFonts w:ascii="OpenSymbol" w:hAnsi="OpenSymbol" w:cs="OpenSymbol" w:hint="default"/>
+        <w:rFonts w:ascii="Symbol" w:hAnsi="Symbol" w:cs="Symbol" w:hint="default"/>
       </w:rPr>
     </w:lvl>
     <w:lvl w:ilvl="2">
       <w:start w:val="1"/>
       <w:numFmt w:val="bullet"/>
-      <w:lvlText w:val="▪"/>
+      <w:lvlText w:val=""/>
       <w:lvlJc w:val="left"/>
       <w:pPr>
         <w:tabs>
@@ -2153,7 +2592,7 @@
         <w:ind w:left="1440" w:hanging="360"/>
       </w:pPr>
       <w:rPr>
-        <w:rFonts w:ascii="OpenSymbol" w:hAnsi="OpenSymbol" w:cs="OpenSymbol" w:hint="default"/>
+        <w:rFonts w:ascii="Symbol" w:hAnsi="Symbol" w:cs="Symbol" w:hint="default"/>
       </w:rPr>
     </w:lvl>
     <w:lvl w:ilvl="3">
@@ -2174,7 +2613,7 @@
     <w:lvl w:ilvl="4">
       <w:start w:val="1"/>
       <w:numFmt w:val="bullet"/>
-      <w:lvlText w:val="◦"/>
+      <w:lvlText w:val=""/>
       <w:lvlJc w:val="left"/>
       <w:pPr>
         <w:tabs>
@@ -2183,13 +2622,13 @@
         <w:ind w:left="2160" w:hanging="360"/>
       </w:pPr>
       <w:rPr>
-        <w:rFonts w:ascii="OpenSymbol" w:hAnsi="OpenSymbol" w:cs="OpenSymbol" w:hint="default"/>
+        <w:rFonts w:ascii="Symbol" w:hAnsi="Symbol" w:cs="Symbol" w:hint="default"/>
       </w:rPr>
     </w:lvl>
     <w:lvl w:ilvl="5">
       <w:start w:val="1"/>
       <w:numFmt w:val="bullet"/>
-      <w:lvlText w:val="▪"/>
+      <w:lvlText w:val=""/>
       <w:lvlJc w:val="left"/>
       <w:pPr>
         <w:tabs>
@@ -2198,7 +2637,7 @@
         <w:ind w:left="2520" w:hanging="360"/>
       </w:pPr>
       <w:rPr>
-        <w:rFonts w:ascii="OpenSymbol" w:hAnsi="OpenSymbol" w:cs="OpenSymbol" w:hint="default"/>
+        <w:rFonts w:ascii="Symbol" w:hAnsi="Symbol" w:cs="Symbol" w:hint="default"/>
       </w:rPr>
     </w:lvl>
     <w:lvl w:ilvl="6">
@@ -2219,7 +2658,7 @@
     <w:lvl w:ilvl="7">
       <w:start w:val="1"/>
       <w:numFmt w:val="bullet"/>
-      <w:lvlText w:val="◦"/>
+      <w:lvlText w:val=""/>
       <w:lvlJc w:val="left"/>
       <w:pPr>
         <w:tabs>
@@ -2228,13 +2667,13 @@
         <w:ind w:left="3240" w:hanging="360"/>
       </w:pPr>
       <w:rPr>
-        <w:rFonts w:ascii="OpenSymbol" w:hAnsi="OpenSymbol" w:cs="OpenSymbol" w:hint="default"/>
+        <w:rFonts w:ascii="Symbol" w:hAnsi="Symbol" w:cs="Symbol" w:hint="default"/>
       </w:rPr>
     </w:lvl>
     <w:lvl w:ilvl="8">
       <w:start w:val="1"/>
       <w:numFmt w:val="bullet"/>
-      <w:lvlText w:val="▪"/>
+      <w:lvlText w:val=""/>
       <w:lvlJc w:val="left"/>
       <w:pPr>
         <w:tabs>
@@ -2243,7 +2682,7 @@
         <w:ind w:left="3600" w:hanging="360"/>
       </w:pPr>
       <w:rPr>
-        <w:rFonts w:ascii="OpenSymbol" w:hAnsi="OpenSymbol" w:cs="OpenSymbol" w:hint="default"/>
+        <w:rFonts w:ascii="Symbol" w:hAnsi="Symbol" w:cs="Symbol" w:hint="default"/>
       </w:rPr>
     </w:lvl>
   </w:abstractNum>
@@ -2659,6 +3098,417 @@
     </w:lvl>
   </w:abstractNum>
   <w:abstractNum w:abstractNumId="7">
+    <w:lvl w:ilvl="0">
+      <w:start w:val="1"/>
+      <w:numFmt w:val="bullet"/>
+      <w:lvlText w:val=""/>
+      <w:lvlJc w:val="left"/>
+      <w:pPr>
+        <w:tabs>
+          <w:tab w:val="num" w:pos="720"/>
+        </w:tabs>
+        <w:ind w:left="720" w:hanging="360"/>
+      </w:pPr>
+      <w:rPr>
+        <w:rFonts w:ascii="Symbol" w:hAnsi="Symbol" w:cs="Symbol" w:hint="default"/>
+      </w:rPr>
+    </w:lvl>
+    <w:lvl w:ilvl="1">
+      <w:start w:val="1"/>
+      <w:numFmt w:val="bullet"/>
+      <w:lvlText w:val="◦"/>
+      <w:lvlJc w:val="left"/>
+      <w:pPr>
+        <w:tabs>
+          <w:tab w:val="num" w:pos="1080"/>
+        </w:tabs>
+        <w:ind w:left="1080" w:hanging="360"/>
+      </w:pPr>
+      <w:rPr>
+        <w:rFonts w:ascii="OpenSymbol" w:hAnsi="OpenSymbol" w:cs="OpenSymbol" w:hint="default"/>
+      </w:rPr>
+    </w:lvl>
+    <w:lvl w:ilvl="2">
+      <w:start w:val="1"/>
+      <w:numFmt w:val="bullet"/>
+      <w:lvlText w:val="▪"/>
+      <w:lvlJc w:val="left"/>
+      <w:pPr>
+        <w:tabs>
+          <w:tab w:val="num" w:pos="1440"/>
+        </w:tabs>
+        <w:ind w:left="1440" w:hanging="360"/>
+      </w:pPr>
+      <w:rPr>
+        <w:rFonts w:ascii="OpenSymbol" w:hAnsi="OpenSymbol" w:cs="OpenSymbol" w:hint="default"/>
+      </w:rPr>
+    </w:lvl>
+    <w:lvl w:ilvl="3">
+      <w:start w:val="1"/>
+      <w:numFmt w:val="bullet"/>
+      <w:lvlText w:val=""/>
+      <w:lvlJc w:val="left"/>
+      <w:pPr>
+        <w:tabs>
+          <w:tab w:val="num" w:pos="1800"/>
+        </w:tabs>
+        <w:ind w:left="1800" w:hanging="360"/>
+      </w:pPr>
+      <w:rPr>
+        <w:rFonts w:ascii="Symbol" w:hAnsi="Symbol" w:cs="Symbol" w:hint="default"/>
+      </w:rPr>
+    </w:lvl>
+    <w:lvl w:ilvl="4">
+      <w:start w:val="1"/>
+      <w:numFmt w:val="bullet"/>
+      <w:lvlText w:val="◦"/>
+      <w:lvlJc w:val="left"/>
+      <w:pPr>
+        <w:tabs>
+          <w:tab w:val="num" w:pos="2160"/>
+        </w:tabs>
+        <w:ind w:left="2160" w:hanging="360"/>
+      </w:pPr>
+      <w:rPr>
+        <w:rFonts w:ascii="OpenSymbol" w:hAnsi="OpenSymbol" w:cs="OpenSymbol" w:hint="default"/>
+      </w:rPr>
+    </w:lvl>
+    <w:lvl w:ilvl="5">
+      <w:start w:val="1"/>
+      <w:numFmt w:val="bullet"/>
+      <w:lvlText w:val="▪"/>
+      <w:lvlJc w:val="left"/>
+      <w:pPr>
+        <w:tabs>
+          <w:tab w:val="num" w:pos="2520"/>
+        </w:tabs>
+        <w:ind w:left="2520" w:hanging="360"/>
+      </w:pPr>
+      <w:rPr>
+        <w:rFonts w:ascii="OpenSymbol" w:hAnsi="OpenSymbol" w:cs="OpenSymbol" w:hint="default"/>
+      </w:rPr>
+    </w:lvl>
+    <w:lvl w:ilvl="6">
+      <w:start w:val="1"/>
+      <w:numFmt w:val="bullet"/>
+      <w:lvlText w:val=""/>
+      <w:lvlJc w:val="left"/>
+      <w:pPr>
+        <w:tabs>
+          <w:tab w:val="num" w:pos="2880"/>
+        </w:tabs>
+        <w:ind w:left="2880" w:hanging="360"/>
+      </w:pPr>
+      <w:rPr>
+        <w:rFonts w:ascii="Symbol" w:hAnsi="Symbol" w:cs="Symbol" w:hint="default"/>
+      </w:rPr>
+    </w:lvl>
+    <w:lvl w:ilvl="7">
+      <w:start w:val="1"/>
+      <w:numFmt w:val="bullet"/>
+      <w:lvlText w:val="◦"/>
+      <w:lvlJc w:val="left"/>
+      <w:pPr>
+        <w:tabs>
+          <w:tab w:val="num" w:pos="3240"/>
+        </w:tabs>
+        <w:ind w:left="3240" w:hanging="360"/>
+      </w:pPr>
+      <w:rPr>
+        <w:rFonts w:ascii="OpenSymbol" w:hAnsi="OpenSymbol" w:cs="OpenSymbol" w:hint="default"/>
+      </w:rPr>
+    </w:lvl>
+    <w:lvl w:ilvl="8">
+      <w:start w:val="1"/>
+      <w:numFmt w:val="bullet"/>
+      <w:lvlText w:val="▪"/>
+      <w:lvlJc w:val="left"/>
+      <w:pPr>
+        <w:tabs>
+          <w:tab w:val="num" w:pos="3600"/>
+        </w:tabs>
+        <w:ind w:left="3600" w:hanging="360"/>
+      </w:pPr>
+      <w:rPr>
+        <w:rFonts w:ascii="OpenSymbol" w:hAnsi="OpenSymbol" w:cs="OpenSymbol" w:hint="default"/>
+      </w:rPr>
+    </w:lvl>
+  </w:abstractNum>
+  <w:abstractNum w:abstractNumId="8">
+    <w:lvl w:ilvl="0">
+      <w:start w:val="1"/>
+      <w:numFmt w:val="bullet"/>
+      <w:lvlText w:val=""/>
+      <w:lvlJc w:val="left"/>
+      <w:pPr>
+        <w:tabs>
+          <w:tab w:val="num" w:pos="720"/>
+        </w:tabs>
+        <w:ind w:left="720" w:hanging="360"/>
+      </w:pPr>
+      <w:rPr>
+        <w:rFonts w:ascii="Symbol" w:hAnsi="Symbol" w:cs="Symbol" w:hint="default"/>
+      </w:rPr>
+    </w:lvl>
+    <w:lvl w:ilvl="1">
+      <w:start w:val="1"/>
+      <w:numFmt w:val="bullet"/>
+      <w:lvlText w:val="◦"/>
+      <w:lvlJc w:val="left"/>
+      <w:pPr>
+        <w:tabs>
+          <w:tab w:val="num" w:pos="1080"/>
+        </w:tabs>
+        <w:ind w:left="1080" w:hanging="360"/>
+      </w:pPr>
+      <w:rPr>
+        <w:rFonts w:ascii="OpenSymbol" w:hAnsi="OpenSymbol" w:cs="OpenSymbol" w:hint="default"/>
+      </w:rPr>
+    </w:lvl>
+    <w:lvl w:ilvl="2">
+      <w:start w:val="1"/>
+      <w:numFmt w:val="bullet"/>
+      <w:lvlText w:val="▪"/>
+      <w:lvlJc w:val="left"/>
+      <w:pPr>
+        <w:tabs>
+          <w:tab w:val="num" w:pos="1440"/>
+        </w:tabs>
+        <w:ind w:left="1440" w:hanging="360"/>
+      </w:pPr>
+      <w:rPr>
+        <w:rFonts w:ascii="OpenSymbol" w:hAnsi="OpenSymbol" w:cs="OpenSymbol" w:hint="default"/>
+      </w:rPr>
+    </w:lvl>
+    <w:lvl w:ilvl="3">
+      <w:start w:val="1"/>
+      <w:numFmt w:val="bullet"/>
+      <w:lvlText w:val=""/>
+      <w:lvlJc w:val="left"/>
+      <w:pPr>
+        <w:tabs>
+          <w:tab w:val="num" w:pos="1800"/>
+        </w:tabs>
+        <w:ind w:left="1800" w:hanging="360"/>
+      </w:pPr>
+      <w:rPr>
+        <w:rFonts w:ascii="Symbol" w:hAnsi="Symbol" w:cs="Symbol" w:hint="default"/>
+      </w:rPr>
+    </w:lvl>
+    <w:lvl w:ilvl="4">
+      <w:start w:val="1"/>
+      <w:numFmt w:val="bullet"/>
+      <w:lvlText w:val="◦"/>
+      <w:lvlJc w:val="left"/>
+      <w:pPr>
+        <w:tabs>
+          <w:tab w:val="num" w:pos="2160"/>
+        </w:tabs>
+        <w:ind w:left="2160" w:hanging="360"/>
+      </w:pPr>
+      <w:rPr>
+        <w:rFonts w:ascii="OpenSymbol" w:hAnsi="OpenSymbol" w:cs="OpenSymbol" w:hint="default"/>
+      </w:rPr>
+    </w:lvl>
+    <w:lvl w:ilvl="5">
+      <w:start w:val="1"/>
+      <w:numFmt w:val="bullet"/>
+      <w:lvlText w:val="▪"/>
+      <w:lvlJc w:val="left"/>
+      <w:pPr>
+        <w:tabs>
+          <w:tab w:val="num" w:pos="2520"/>
+        </w:tabs>
+        <w:ind w:left="2520" w:hanging="360"/>
+      </w:pPr>
+      <w:rPr>
+        <w:rFonts w:ascii="OpenSymbol" w:hAnsi="OpenSymbol" w:cs="OpenSymbol" w:hint="default"/>
+      </w:rPr>
+    </w:lvl>
+    <w:lvl w:ilvl="6">
+      <w:start w:val="1"/>
+      <w:numFmt w:val="bullet"/>
+      <w:lvlText w:val=""/>
+      <w:lvlJc w:val="left"/>
+      <w:pPr>
+        <w:tabs>
+          <w:tab w:val="num" w:pos="2880"/>
+        </w:tabs>
+        <w:ind w:left="2880" w:hanging="360"/>
+      </w:pPr>
+      <w:rPr>
+        <w:rFonts w:ascii="Symbol" w:hAnsi="Symbol" w:cs="Symbol" w:hint="default"/>
+      </w:rPr>
+    </w:lvl>
+    <w:lvl w:ilvl="7">
+      <w:start w:val="1"/>
+      <w:numFmt w:val="bullet"/>
+      <w:lvlText w:val="◦"/>
+      <w:lvlJc w:val="left"/>
+      <w:pPr>
+        <w:tabs>
+          <w:tab w:val="num" w:pos="3240"/>
+        </w:tabs>
+        <w:ind w:left="3240" w:hanging="360"/>
+      </w:pPr>
+      <w:rPr>
+        <w:rFonts w:ascii="OpenSymbol" w:hAnsi="OpenSymbol" w:cs="OpenSymbol" w:hint="default"/>
+      </w:rPr>
+    </w:lvl>
+    <w:lvl w:ilvl="8">
+      <w:start w:val="1"/>
+      <w:numFmt w:val="bullet"/>
+      <w:lvlText w:val="▪"/>
+      <w:lvlJc w:val="left"/>
+      <w:pPr>
+        <w:tabs>
+          <w:tab w:val="num" w:pos="3600"/>
+        </w:tabs>
+        <w:ind w:left="3600" w:hanging="360"/>
+      </w:pPr>
+      <w:rPr>
+        <w:rFonts w:ascii="OpenSymbol" w:hAnsi="OpenSymbol" w:cs="OpenSymbol" w:hint="default"/>
+      </w:rPr>
+    </w:lvl>
+  </w:abstractNum>
+  <w:abstractNum w:abstractNumId="9">
+    <w:lvl w:ilvl="0">
+      <w:start w:val="1"/>
+      <w:numFmt w:val="bullet"/>
+      <w:lvlText w:val=""/>
+      <w:lvlJc w:val="left"/>
+      <w:pPr>
+        <w:tabs>
+          <w:tab w:val="num" w:pos="720"/>
+        </w:tabs>
+        <w:ind w:left="720" w:hanging="360"/>
+      </w:pPr>
+      <w:rPr>
+        <w:rFonts w:ascii="Symbol" w:hAnsi="Symbol" w:cs="Symbol" w:hint="default"/>
+      </w:rPr>
+    </w:lvl>
+    <w:lvl w:ilvl="1">
+      <w:start w:val="1"/>
+      <w:numFmt w:val="bullet"/>
+      <w:lvlText w:val="◦"/>
+      <w:lvlJc w:val="left"/>
+      <w:pPr>
+        <w:tabs>
+          <w:tab w:val="num" w:pos="1080"/>
+        </w:tabs>
+        <w:ind w:left="1080" w:hanging="360"/>
+      </w:pPr>
+      <w:rPr>
+        <w:rFonts w:ascii="OpenSymbol" w:hAnsi="OpenSymbol" w:cs="OpenSymbol" w:hint="default"/>
+      </w:rPr>
+    </w:lvl>
+    <w:lvl w:ilvl="2">
+      <w:start w:val="1"/>
+      <w:numFmt w:val="bullet"/>
+      <w:lvlText w:val="▪"/>
+      <w:lvlJc w:val="left"/>
+      <w:pPr>
+        <w:tabs>
+          <w:tab w:val="num" w:pos="1440"/>
+        </w:tabs>
+        <w:ind w:left="1440" w:hanging="360"/>
+      </w:pPr>
+      <w:rPr>
+        <w:rFonts w:ascii="OpenSymbol" w:hAnsi="OpenSymbol" w:cs="OpenSymbol" w:hint="default"/>
+      </w:rPr>
+    </w:lvl>
+    <w:lvl w:ilvl="3">
+      <w:start w:val="1"/>
+      <w:numFmt w:val="bullet"/>
+      <w:lvlText w:val=""/>
+      <w:lvlJc w:val="left"/>
+      <w:pPr>
+        <w:tabs>
+          <w:tab w:val="num" w:pos="1800"/>
+        </w:tabs>
+        <w:ind w:left="1800" w:hanging="360"/>
+      </w:pPr>
+      <w:rPr>
+        <w:rFonts w:ascii="Symbol" w:hAnsi="Symbol" w:cs="Symbol" w:hint="default"/>
+      </w:rPr>
+    </w:lvl>
+    <w:lvl w:ilvl="4">
+      <w:start w:val="1"/>
+      <w:numFmt w:val="bullet"/>
+      <w:lvlText w:val="◦"/>
+      <w:lvlJc w:val="left"/>
+      <w:pPr>
+        <w:tabs>
+          <w:tab w:val="num" w:pos="2160"/>
+        </w:tabs>
+        <w:ind w:left="2160" w:hanging="360"/>
+      </w:pPr>
+      <w:rPr>
+        <w:rFonts w:ascii="OpenSymbol" w:hAnsi="OpenSymbol" w:cs="OpenSymbol" w:hint="default"/>
+      </w:rPr>
+    </w:lvl>
+    <w:lvl w:ilvl="5">
+      <w:start w:val="1"/>
+      <w:numFmt w:val="bullet"/>
+      <w:lvlText w:val="▪"/>
+      <w:lvlJc w:val="left"/>
+      <w:pPr>
+        <w:tabs>
+          <w:tab w:val="num" w:pos="2520"/>
+        </w:tabs>
+        <w:ind w:left="2520" w:hanging="360"/>
+      </w:pPr>
+      <w:rPr>
+        <w:rFonts w:ascii="OpenSymbol" w:hAnsi="OpenSymbol" w:cs="OpenSymbol" w:hint="default"/>
+      </w:rPr>
+    </w:lvl>
+    <w:lvl w:ilvl="6">
+      <w:start w:val="1"/>
+      <w:numFmt w:val="bullet"/>
+      <w:lvlText w:val=""/>
+      <w:lvlJc w:val="left"/>
+      <w:pPr>
+        <w:tabs>
+          <w:tab w:val="num" w:pos="2880"/>
+        </w:tabs>
+        <w:ind w:left="2880" w:hanging="360"/>
+      </w:pPr>
+      <w:rPr>
+        <w:rFonts w:ascii="Symbol" w:hAnsi="Symbol" w:cs="Symbol" w:hint="default"/>
+      </w:rPr>
+    </w:lvl>
+    <w:lvl w:ilvl="7">
+      <w:start w:val="1"/>
+      <w:numFmt w:val="bullet"/>
+      <w:lvlText w:val="◦"/>
+      <w:lvlJc w:val="left"/>
+      <w:pPr>
+        <w:tabs>
+          <w:tab w:val="num" w:pos="3240"/>
+        </w:tabs>
+        <w:ind w:left="3240" w:hanging="360"/>
+      </w:pPr>
+      <w:rPr>
+        <w:rFonts w:ascii="OpenSymbol" w:hAnsi="OpenSymbol" w:cs="OpenSymbol" w:hint="default"/>
+      </w:rPr>
+    </w:lvl>
+    <w:lvl w:ilvl="8">
+      <w:start w:val="1"/>
+      <w:numFmt w:val="bullet"/>
+      <w:lvlText w:val="▪"/>
+      <w:lvlJc w:val="left"/>
+      <w:pPr>
+        <w:tabs>
+          <w:tab w:val="num" w:pos="3600"/>
+        </w:tabs>
+        <w:ind w:left="3600" w:hanging="360"/>
+      </w:pPr>
+      <w:rPr>
+        <w:rFonts w:ascii="OpenSymbol" w:hAnsi="OpenSymbol" w:cs="OpenSymbol" w:hint="default"/>
+      </w:rPr>
+    </w:lvl>
+  </w:abstractNum>
+  <w:abstractNum w:abstractNumId="10">
     <w:lvl w:ilvl="0">
       <w:start w:val="1"/>
       <w:numFmt w:val="bullet"/>
@@ -2816,6 +3666,15 @@
   <w:num w:numId="7">
     <w:abstractNumId w:val="7"/>
   </w:num>
+  <w:num w:numId="8">
+    <w:abstractNumId w:val="8"/>
+  </w:num>
+  <w:num w:numId="9">
+    <w:abstractNumId w:val="9"/>
+  </w:num>
+  <w:num w:numId="10">
+    <w:abstractNumId w:val="10"/>
+  </w:num>
 </w:numbering>
 </file>
 
@@ -2826,14 +3685,13 @@
       <w:rPr>
         <w:rFonts w:ascii="Liberation Serif" w:hAnsi="Liberation Serif" w:eastAsia="Noto Serif CJK SC" w:cs="Lohit Devanagari"/>
         <w:kern w:val="2"/>
-        <w:sz w:val="24"/>
+        <w:sz w:val="20"/>
         <w:szCs w:val="24"/>
         <w:lang w:val="pt-BR" w:eastAsia="zh-CN" w:bidi="hi-IN"/>
       </w:rPr>
     </w:rPrDefault>
     <w:pPrDefault>
       <w:pPr>
-        <w:widowControl/>
         <w:suppressAutoHyphens w:val="true"/>
       </w:pPr>
     </w:pPrDefault>
@@ -2843,7 +3701,10 @@
     <w:qFormat/>
     <w:pPr>
       <w:widowControl/>
+      <w:suppressAutoHyphens w:val="true"/>
       <w:bidi w:val="0"/>
+      <w:spacing w:before="0" w:after="0"/>
+      <w:jc w:val="left"/>
     </w:pPr>
     <w:rPr>
       <w:rFonts w:ascii="Liberation Serif" w:hAnsi="Liberation Serif" w:eastAsia="Noto Serif CJK SC" w:cs="Lohit Devanagari"/>
@@ -3014,5 +3875,12 @@
     <w:pPr/>
     <w:rPr/>
   </w:style>
+  <w:style w:type="paragraph" w:styleId="Contedodoquadro">
+    <w:name w:val="Conteúdo do quadro"/>
+    <w:basedOn w:val="Normal"/>
+    <w:qFormat/>
+    <w:pPr/>
+    <w:rPr/>
+  </w:style>
 </w:styles>
 </file>
</xml_diff>

<commit_message>
Inclusão dos Tipos de Dados
</commit_message>
<xml_diff>
--- a/Python_Sheet_Cheat.docx
+++ b/Python_Sheet_Cheat.docx
@@ -24,7 +24,7 @@
         <w:pStyle w:val="Ttulo1"/>
         <w:numPr>
           <w:ilvl w:val="0"/>
-          <w:numId w:val="2"/>
+          <w:numId w:val="3"/>
         </w:numPr>
         <w:bidi w:val="0"/>
         <w:spacing w:lineRule="auto" w:line="360"/>
@@ -45,7 +45,7 @@
         <w:pStyle w:val="Ttulo2"/>
         <w:numPr>
           <w:ilvl w:val="1"/>
-          <w:numId w:val="2"/>
+          <w:numId w:val="3"/>
         </w:numPr>
         <w:bidi w:val="0"/>
         <w:spacing w:lineRule="auto" w:line="360"/>
@@ -66,7 +66,7 @@
         <w:pStyle w:val="Normal"/>
         <w:numPr>
           <w:ilvl w:val="0"/>
-          <w:numId w:val="3"/>
+          <w:numId w:val="4"/>
         </w:numPr>
         <w:bidi w:val="0"/>
         <w:spacing w:lineRule="auto" w:line="360" w:before="57" w:after="57"/>
@@ -88,7 +88,7 @@
         <w:pStyle w:val="Normal"/>
         <w:numPr>
           <w:ilvl w:val="0"/>
-          <w:numId w:val="3"/>
+          <w:numId w:val="4"/>
         </w:numPr>
         <w:bidi w:val="0"/>
         <w:spacing w:lineRule="auto" w:line="360" w:before="57" w:after="57"/>
@@ -107,75 +107,6 @@
     <w:p>
       <w:pPr>
         <w:pStyle w:val="Normal"/>
-        <w:numPr>
-          <w:ilvl w:val="0"/>
-          <w:numId w:val="3"/>
-        </w:numPr>
-        <w:bidi w:val="0"/>
-        <w:spacing w:lineRule="auto" w:line="360" w:before="57" w:after="57"/>
-        <w:jc w:val="left"/>
-        <w:rPr>
-          <w:rFonts w:ascii="FreeSans" w:hAnsi="FreeSans"/>
-        </w:rPr>
-      </w:pPr>
-      <w:r>
-        <w:rPr>
-          <w:rFonts w:ascii="FreeSans" w:hAnsi="FreeSans"/>
-        </w:rPr>
-        <w:t xml:space="preserve">exemplo de repositório criado </w:t>
-      </w:r>
-      <w:r>
-        <w:rPr>
-          <w:rFonts w:ascii="FreeSans" w:hAnsi="FreeSans"/>
-          <w:b/>
-          <w:bCs/>
-        </w:rPr>
-        <w:t>https://github.com/username/nome_do_repositorio</w:t>
-      </w:r>
-    </w:p>
-    <w:p>
-      <w:pPr>
-        <w:pStyle w:val="Normal"/>
-        <w:bidi w:val="0"/>
-        <w:spacing w:lineRule="auto" w:line="360" w:before="57" w:after="57"/>
-        <w:jc w:val="left"/>
-        <w:rPr>
-          <w:b/>
-          <w:b/>
-          <w:bCs/>
-        </w:rPr>
-      </w:pPr>
-      <w:r>
-        <w:rPr>
-          <w:b/>
-          <w:bCs/>
-        </w:rPr>
-      </w:r>
-    </w:p>
-    <w:p>
-      <w:pPr>
-        <w:pStyle w:val="Ttulo2"/>
-        <w:numPr>
-          <w:ilvl w:val="1"/>
-          <w:numId w:val="2"/>
-        </w:numPr>
-        <w:bidi w:val="0"/>
-        <w:spacing w:lineRule="auto" w:line="360"/>
-        <w:jc w:val="left"/>
-        <w:rPr>
-          <w:rFonts w:ascii="FreeSans" w:hAnsi="FreeSans"/>
-        </w:rPr>
-      </w:pPr>
-      <w:r>
-        <w:rPr>
-          <w:rFonts w:ascii="FreeSans" w:hAnsi="FreeSans"/>
-        </w:rPr>
-        <w:t>- Configurar seu github no terminal</w:t>
-      </w:r>
-    </w:p>
-    <w:p>
-      <w:pPr>
-        <w:pStyle w:val="Textoprformatado"/>
         <w:numPr>
           <w:ilvl w:val="0"/>
           <w:numId w:val="4"/>
@@ -185,17 +116,61 @@
         <w:jc w:val="left"/>
         <w:rPr>
           <w:rFonts w:ascii="FreeSans" w:hAnsi="FreeSans"/>
-          <w:sz w:val="24"/>
-          <w:szCs w:val="24"/>
-        </w:rPr>
-      </w:pPr>
-      <w:r>
-        <w:rPr>
-          <w:rFonts w:ascii="FreeSans" w:hAnsi="FreeSans"/>
-          <w:sz w:val="24"/>
-          <w:szCs w:val="24"/>
-        </w:rPr>
-        <w:t>git config --global user.name "Seu Nome"</w:t>
+        </w:rPr>
+      </w:pPr>
+      <w:r>
+        <w:rPr>
+          <w:rFonts w:ascii="FreeSans" w:hAnsi="FreeSans"/>
+        </w:rPr>
+        <w:t xml:space="preserve">exemplo de repositório criado </w:t>
+      </w:r>
+      <w:r>
+        <w:rPr>
+          <w:rFonts w:ascii="FreeSans" w:hAnsi="FreeSans"/>
+          <w:b/>
+          <w:bCs/>
+        </w:rPr>
+        <w:t>https://github.com/username/nome_do_repositorio</w:t>
+      </w:r>
+    </w:p>
+    <w:p>
+      <w:pPr>
+        <w:pStyle w:val="Normal"/>
+        <w:bidi w:val="0"/>
+        <w:spacing w:lineRule="auto" w:line="360" w:before="57" w:after="57"/>
+        <w:jc w:val="left"/>
+        <w:rPr>
+          <w:b/>
+          <w:b/>
+          <w:bCs/>
+        </w:rPr>
+      </w:pPr>
+      <w:r>
+        <w:rPr>
+          <w:b/>
+          <w:bCs/>
+        </w:rPr>
+      </w:r>
+    </w:p>
+    <w:p>
+      <w:pPr>
+        <w:pStyle w:val="Ttulo2"/>
+        <w:numPr>
+          <w:ilvl w:val="1"/>
+          <w:numId w:val="3"/>
+        </w:numPr>
+        <w:bidi w:val="0"/>
+        <w:spacing w:lineRule="auto" w:line="360"/>
+        <w:jc w:val="left"/>
+        <w:rPr>
+          <w:rFonts w:ascii="FreeSans" w:hAnsi="FreeSans"/>
+        </w:rPr>
+      </w:pPr>
+      <w:r>
+        <w:rPr>
+          <w:rFonts w:ascii="FreeSans" w:hAnsi="FreeSans"/>
+        </w:rPr>
+        <w:t>- Configurar seu github no terminal</w:t>
       </w:r>
     </w:p>
     <w:p>
@@ -203,7 +178,32 @@
         <w:pStyle w:val="Textoprformatado"/>
         <w:numPr>
           <w:ilvl w:val="0"/>
-          <w:numId w:val="4"/>
+          <w:numId w:val="5"/>
+        </w:numPr>
+        <w:bidi w:val="0"/>
+        <w:spacing w:lineRule="auto" w:line="360" w:before="57" w:after="57"/>
+        <w:jc w:val="left"/>
+        <w:rPr>
+          <w:rFonts w:ascii="FreeSans" w:hAnsi="FreeSans"/>
+          <w:sz w:val="24"/>
+          <w:szCs w:val="24"/>
+        </w:rPr>
+      </w:pPr>
+      <w:r>
+        <w:rPr>
+          <w:rFonts w:ascii="FreeSans" w:hAnsi="FreeSans"/>
+          <w:sz w:val="24"/>
+          <w:szCs w:val="24"/>
+        </w:rPr>
+        <w:t>git config --global user.name "Seu Nome"</w:t>
+      </w:r>
+    </w:p>
+    <w:p>
+      <w:pPr>
+        <w:pStyle w:val="Textoprformatado"/>
+        <w:numPr>
+          <w:ilvl w:val="0"/>
+          <w:numId w:val="5"/>
         </w:numPr>
         <w:bidi w:val="0"/>
         <w:spacing w:lineRule="auto" w:line="360" w:before="57" w:after="57"/>
@@ -267,7 +267,7 @@
         <w:pStyle w:val="Ttulo2"/>
         <w:numPr>
           <w:ilvl w:val="1"/>
-          <w:numId w:val="2"/>
+          <w:numId w:val="3"/>
         </w:numPr>
         <w:rPr>
           <w:rFonts w:ascii="FreeSans" w:hAnsi="FreeSans"/>
@@ -285,7 +285,7 @@
         <w:pStyle w:val="Normal"/>
         <w:numPr>
           <w:ilvl w:val="0"/>
-          <w:numId w:val="5"/>
+          <w:numId w:val="6"/>
         </w:numPr>
         <w:bidi w:val="0"/>
         <w:spacing w:lineRule="auto" w:line="360" w:before="57" w:after="57"/>
@@ -313,7 +313,7 @@
         <w:pStyle w:val="Normal"/>
         <w:numPr>
           <w:ilvl w:val="0"/>
-          <w:numId w:val="5"/>
+          <w:numId w:val="6"/>
         </w:numPr>
         <w:bidi w:val="0"/>
         <w:spacing w:lineRule="auto" w:line="360" w:before="57" w:after="57"/>
@@ -348,7 +348,7 @@
         <w:pStyle w:val="Normal"/>
         <w:numPr>
           <w:ilvl w:val="0"/>
-          <w:numId w:val="5"/>
+          <w:numId w:val="6"/>
         </w:numPr>
         <w:bidi w:val="0"/>
         <w:spacing w:lineRule="auto" w:line="360" w:before="57" w:after="57"/>
@@ -416,7 +416,7 @@
         <w:pStyle w:val="Ttulo2"/>
         <w:numPr>
           <w:ilvl w:val="1"/>
-          <w:numId w:val="2"/>
+          <w:numId w:val="3"/>
         </w:numPr>
         <w:rPr>
           <w:rFonts w:ascii="FreeSans" w:hAnsi="FreeSans"/>
@@ -434,7 +434,7 @@
         <w:pStyle w:val="Corpodotexto"/>
         <w:numPr>
           <w:ilvl w:val="0"/>
-          <w:numId w:val="6"/>
+          <w:numId w:val="7"/>
         </w:numPr>
         <w:bidi w:val="0"/>
         <w:spacing w:lineRule="auto" w:line="360" w:before="57" w:after="57"/>
@@ -467,7 +467,7 @@
         <w:pStyle w:val="Corpodotexto"/>
         <w:numPr>
           <w:ilvl w:val="0"/>
-          <w:numId w:val="6"/>
+          <w:numId w:val="7"/>
         </w:numPr>
         <w:bidi w:val="0"/>
         <w:spacing w:lineRule="auto" w:line="360" w:before="57" w:after="57"/>
@@ -500,7 +500,7 @@
         <w:pStyle w:val="Corpodotexto"/>
         <w:numPr>
           <w:ilvl w:val="0"/>
-          <w:numId w:val="6"/>
+          <w:numId w:val="7"/>
         </w:numPr>
         <w:bidi w:val="0"/>
         <w:spacing w:lineRule="auto" w:line="360" w:before="57" w:after="57"/>
@@ -573,7 +573,7 @@
         <w:pStyle w:val="Corpodotexto"/>
         <w:numPr>
           <w:ilvl w:val="0"/>
-          <w:numId w:val="6"/>
+          <w:numId w:val="7"/>
         </w:numPr>
         <w:bidi w:val="0"/>
         <w:spacing w:lineRule="auto" w:line="360" w:before="57" w:after="57"/>
@@ -606,7 +606,7 @@
         <w:pStyle w:val="Corpodotexto"/>
         <w:numPr>
           <w:ilvl w:val="0"/>
-          <w:numId w:val="6"/>
+          <w:numId w:val="7"/>
         </w:numPr>
         <w:bidi w:val="0"/>
         <w:spacing w:lineRule="auto" w:line="360" w:before="57" w:after="57"/>
@@ -662,6 +662,10 @@
     <w:p>
       <w:pPr>
         <w:pStyle w:val="Ttulo1"/>
+        <w:numPr>
+          <w:ilvl w:val="0"/>
+          <w:numId w:val="2"/>
+        </w:numPr>
         <w:rPr>
           <w:rFonts w:ascii="FreeSans" w:hAnsi="FreeSans"/>
         </w:rPr>
@@ -678,7 +682,7 @@
         <w:pStyle w:val="Ttulo2"/>
         <w:numPr>
           <w:ilvl w:val="1"/>
-          <w:numId w:val="2"/>
+          <w:numId w:val="3"/>
         </w:numPr>
         <w:rPr>
           <w:rFonts w:ascii="FreeSans" w:hAnsi="FreeSans"/>
@@ -735,7 +739,7 @@
         <w:pStyle w:val="Corpodotexto"/>
         <w:numPr>
           <w:ilvl w:val="0"/>
-          <w:numId w:val="7"/>
+          <w:numId w:val="8"/>
         </w:numPr>
         <w:bidi w:val="0"/>
         <w:spacing w:lineRule="auto" w:line="360"/>
@@ -754,7 +758,7 @@
                 <wp:positionV relativeFrom="paragraph">
                   <wp:posOffset>96520</wp:posOffset>
                 </wp:positionV>
-                <wp:extent cx="1887855" cy="363855"/>
+                <wp:extent cx="1888490" cy="364490"/>
                 <wp:effectExtent l="0" t="0" r="0" b="0"/>
                 <wp:wrapNone/>
                 <wp:docPr id="1" name="Forma1"/>
@@ -765,7 +769,7 @@
                       <wps:spPr>
                         <a:xfrm>
                           <a:off x="0" y="0"/>
-                          <a:ext cx="1887120" cy="363240"/>
+                          <a:ext cx="1887840" cy="363960"/>
                         </a:xfrm>
                         <a:prstGeom prst="rect">
                           <a:avLst/>
@@ -790,7 +794,7 @@
           </mc:Choice>
           <mc:Fallback>
             <w:pict>
-              <v:rect id="shape_0" ID="Forma1" stroked="f" style="position:absolute;margin-left:30.2pt;margin-top:7.6pt;width:148.55pt;height:28.55pt">
+              <v:rect id="shape_0" ID="Forma1" stroked="f" style="position:absolute;margin-left:30.2pt;margin-top:7.6pt;width:148.6pt;height:28.6pt">
                 <w10:wrap type="none"/>
                 <v:fill o:detectmouseclick="t" on="false"/>
                 <v:stroke color="#3465a4" joinstyle="round" endcap="flat"/>
@@ -815,7 +819,7 @@
         <w:pStyle w:val="Corpodotexto"/>
         <w:numPr>
           <w:ilvl w:val="0"/>
-          <w:numId w:val="8"/>
+          <w:numId w:val="9"/>
         </w:numPr>
         <w:bidi w:val="0"/>
         <w:spacing w:lineRule="auto" w:line="360"/>
@@ -1011,7 +1015,7 @@
                 <wp:positionV relativeFrom="paragraph">
                   <wp:posOffset>-38100</wp:posOffset>
                 </wp:positionV>
-                <wp:extent cx="2358390" cy="808990"/>
+                <wp:extent cx="2359025" cy="809625"/>
                 <wp:effectExtent l="0" t="0" r="0" b="0"/>
                 <wp:wrapTopAndBottom/>
                 <wp:docPr id="4" name="Quadro1"/>
@@ -1022,7 +1026,7 @@
                       <wps:spPr>
                         <a:xfrm>
                           <a:off x="0" y="0"/>
-                          <a:ext cx="2357640" cy="808200"/>
+                          <a:ext cx="2358360" cy="808920"/>
                         </a:xfrm>
                         <a:prstGeom prst="rect">
                           <a:avLst/>
@@ -1051,9 +1055,7 @@
                               </w:rPr>
                             </w:pPr>
                             <w:r>
-                              <w:rPr>
-                                <w:color w:val="000000"/>
-                              </w:rPr>
+                              <w:rPr/>
                               <w:drawing>
                                 <wp:inline distT="0" distB="0" distL="0" distR="0">
                                   <wp:extent cx="2357755" cy="381000"/>
@@ -1148,7 +1150,7 @@
           </mc:Choice>
           <mc:Fallback>
             <w:pict>
-              <v:rect id="shape_0" ID="Quadro1" stroked="f" style="position:absolute;margin-left:36.6pt;margin-top:-3pt;width:185.6pt;height:63.6pt">
+              <v:rect id="shape_0" ID="Quadro1" stroked="f" style="position:absolute;margin-left:36.6pt;margin-top:-3pt;width:185.65pt;height:63.65pt">
                 <w10:wrap type="square"/>
                 <v:fill o:detectmouseclick="t" on="false"/>
                 <v:stroke color="#3465a4" joinstyle="round" endcap="flat"/>
@@ -1165,9 +1167,7 @@
                         </w:rPr>
                       </w:pPr>
                       <w:r>
-                        <w:rPr>
-                          <w:color w:val="000000"/>
-                        </w:rPr>
+                        <w:rPr/>
                         <w:drawing>
                           <wp:inline distT="0" distB="0" distL="0" distR="0">
                             <wp:extent cx="2357755" cy="381000"/>
@@ -1266,7 +1266,7 @@
                 <wp:positionV relativeFrom="paragraph">
                   <wp:posOffset>897890</wp:posOffset>
                 </wp:positionV>
-                <wp:extent cx="1781810" cy="567690"/>
+                <wp:extent cx="1782445" cy="568325"/>
                 <wp:effectExtent l="0" t="0" r="0" b="0"/>
                 <wp:wrapTopAndBottom/>
                 <wp:docPr id="8" name="Quadro2"/>
@@ -1277,7 +1277,7 @@
                       <wps:spPr>
                         <a:xfrm>
                           <a:off x="0" y="0"/>
-                          <a:ext cx="1781280" cy="567000"/>
+                          <a:ext cx="1781640" cy="567720"/>
                         </a:xfrm>
                         <a:prstGeom prst="rect">
                           <a:avLst/>
@@ -1306,9 +1306,7 @@
                               </w:rPr>
                             </w:pPr>
                             <w:r>
-                              <w:rPr>
-                                <w:color w:val="000000"/>
-                              </w:rPr>
+                              <w:rPr/>
                               <w:drawing>
                                 <wp:inline distT="0" distB="0" distL="0" distR="0">
                                   <wp:extent cx="1781175" cy="314960"/>
@@ -1403,7 +1401,7 @@
           </mc:Choice>
           <mc:Fallback>
             <w:pict>
-              <v:rect id="shape_0" ID="Quadro2" stroked="f" style="position:absolute;margin-left:36.25pt;margin-top:70.7pt;width:140.2pt;height:44.6pt">
+              <v:rect id="shape_0" ID="Quadro2" stroked="f" style="position:absolute;margin-left:36.25pt;margin-top:70.7pt;width:140.25pt;height:44.65pt">
                 <w10:wrap type="square"/>
                 <v:fill o:detectmouseclick="t" on="false"/>
                 <v:stroke color="#3465a4" joinstyle="round" endcap="flat"/>
@@ -1420,9 +1418,7 @@
                         </w:rPr>
                       </w:pPr>
                       <w:r>
-                        <w:rPr>
-                          <w:color w:val="000000"/>
-                        </w:rPr>
+                        <w:rPr/>
                         <w:drawing>
                           <wp:inline distT="0" distB="0" distL="0" distR="0">
                             <wp:extent cx="1781175" cy="314960"/>
@@ -1677,7 +1673,7 @@
         <w:pStyle w:val="Ttulo2"/>
         <w:numPr>
           <w:ilvl w:val="1"/>
-          <w:numId w:val="2"/>
+          <w:numId w:val="3"/>
         </w:numPr>
         <w:rPr>
           <w:rFonts w:ascii="FreeSans" w:hAnsi="FreeSans"/>
@@ -1726,43 +1722,6 @@
           <w:lang w:val="pt-BR" w:eastAsia="zh-CN" w:bidi="hi-IN"/>
         </w:rPr>
         <w:t>Em todo script Python é uma boa prática incluir um comentário de multi linhas logo nas primeiras linhas do script explicando o objetivo do script e provendo documentação para o usuário.</w:t>
-      </w:r>
-    </w:p>
-    <w:p>
-      <w:pPr>
-        <w:pStyle w:val="Corpodotexto"/>
-        <w:numPr>
-          <w:ilvl w:val="0"/>
-          <w:numId w:val="0"/>
-        </w:numPr>
-        <w:bidi w:val="0"/>
-        <w:spacing w:lineRule="auto" w:line="360" w:before="57" w:after="57"/>
-        <w:ind w:left="0" w:right="0" w:hanging="0"/>
-        <w:jc w:val="left"/>
-        <w:outlineLvl w:val="0"/>
-        <w:rPr>
-          <w:rFonts w:ascii="FreeSans" w:hAnsi="FreeSans" w:eastAsia="Noto Serif CJK SC" w:cs="Lohit Devanagari"/>
-          <w:b w:val="false"/>
-          <w:b w:val="false"/>
-          <w:bCs w:val="false"/>
-          <w:color w:val="auto"/>
-          <w:kern w:val="2"/>
-          <w:sz w:val="24"/>
-          <w:szCs w:val="24"/>
-          <w:lang w:val="pt-BR" w:eastAsia="zh-CN" w:bidi="hi-IN"/>
-        </w:rPr>
-      </w:pPr>
-      <w:r>
-        <w:rPr>
-          <w:rFonts w:eastAsia="Noto Serif CJK SC" w:cs="Lohit Devanagari" w:ascii="FreeSans" w:hAnsi="FreeSans"/>
-          <w:b w:val="false"/>
-          <w:bCs w:val="false"/>
-          <w:color w:val="auto"/>
-          <w:kern w:val="2"/>
-          <w:sz w:val="24"/>
-          <w:szCs w:val="24"/>
-          <w:lang w:val="pt-BR" w:eastAsia="zh-CN" w:bidi="hi-IN"/>
-        </w:rPr>
       </w:r>
     </w:p>
     <w:p>
@@ -1849,6 +1808,1084 @@
     </w:p>
     <w:p>
       <w:pPr>
+        <w:pStyle w:val="Ttulo2"/>
+        <w:numPr>
+          <w:ilvl w:val="1"/>
+          <w:numId w:val="3"/>
+        </w:numPr>
+        <w:spacing w:lineRule="auto" w:line="360"/>
+        <w:rPr/>
+      </w:pPr>
+      <w:r>
+        <w:rPr>
+          <w:rFonts w:ascii="FreeSans" w:hAnsi="FreeSans"/>
+        </w:rPr>
+        <w:t xml:space="preserve">- </w:t>
+      </w:r>
+      <w:r>
+        <w:rPr>
+          <w:rFonts w:ascii="FreeSans" w:hAnsi="FreeSans"/>
+        </w:rPr>
+        <w:t>Tipos de Dados</w:t>
+      </w:r>
+    </w:p>
+    <w:p>
+      <w:pPr>
+        <w:pStyle w:val="Corpodotexto"/>
+        <w:spacing w:lineRule="auto" w:line="360"/>
+        <w:rPr>
+          <w:rFonts w:ascii="FreeSans" w:hAnsi="FreeSans"/>
+        </w:rPr>
+      </w:pPr>
+      <w:r>
+        <w:rPr>
+          <w:rFonts w:ascii="FreeSans" w:hAnsi="FreeSans"/>
+        </w:rPr>
+        <w:t>Primários:</w:t>
+      </w:r>
+    </w:p>
+    <w:p>
+      <w:pPr>
+        <w:pStyle w:val="Corpodotexto"/>
+        <w:spacing w:lineRule="auto" w:line="360"/>
+        <w:rPr/>
+      </w:pPr>
+      <w:r>
+        <w:rPr>
+          <w:rFonts w:ascii="FreeSans" w:hAnsi="FreeSans"/>
+        </w:rPr>
+        <w:t>Os tipos primários também chamados de tipos "escalares" (</w:t>
+      </w:r>
+      <w:r>
+        <w:rPr>
+          <w:rStyle w:val="Nfaseforte"/>
+          <w:rFonts w:ascii="FreeSans" w:hAnsi="FreeSans"/>
+        </w:rPr>
+        <w:t>scalar types</w:t>
+      </w:r>
+      <w:r>
+        <w:rPr>
+          <w:rFonts w:ascii="FreeSans" w:hAnsi="FreeSans"/>
+        </w:rPr>
+        <w:t>) são utilizados para armazenar uma única unidade de informação como por exemplo um número ou um texto.</w:t>
+      </w:r>
+    </w:p>
+    <w:p>
+      <w:pPr>
+        <w:pStyle w:val="Corpodotexto"/>
+        <w:numPr>
+          <w:ilvl w:val="0"/>
+          <w:numId w:val="12"/>
+        </w:numPr>
+        <w:spacing w:lineRule="auto" w:line="360"/>
+        <w:rPr/>
+      </w:pPr>
+      <w:r>
+        <w:rPr>
+          <w:rFonts w:ascii="FreeSans" w:hAnsi="FreeSans"/>
+          <w:b/>
+          <w:bCs/>
+        </w:rPr>
+        <w:t>Inteiro</w:t>
+      </w:r>
+      <w:r>
+        <w:rPr>
+          <w:rFonts w:ascii="FreeSans" w:hAnsi="FreeSans"/>
+        </w:rPr>
+        <w:t>:</w:t>
+      </w:r>
+      <w:r>
+        <w:rPr>
+          <w:rFonts w:eastAsia="Noto Serif CJK SC" w:cs="Lohit Devanagari" w:ascii="FreeSans" w:hAnsi="FreeSans"/>
+          <w:color w:val="auto"/>
+          <w:kern w:val="2"/>
+          <w:sz w:val="24"/>
+          <w:szCs w:val="24"/>
+          <w:lang w:val="pt-BR" w:eastAsia="zh-CN" w:bidi="hi-IN"/>
+        </w:rPr>
+        <w:t xml:space="preserve"> </w:t>
+      </w:r>
+      <w:r>
+        <w:rPr>
+          <w:rStyle w:val="Textooriginal"/>
+          <w:rFonts w:eastAsia="Noto Serif CJK SC" w:cs="Lohit Devanagari" w:ascii="FreeSans" w:hAnsi="FreeSans"/>
+          <w:color w:val="auto"/>
+          <w:kern w:val="2"/>
+          <w:sz w:val="24"/>
+          <w:szCs w:val="24"/>
+          <w:lang w:val="pt-BR" w:eastAsia="zh-CN" w:bidi="hi-IN"/>
+        </w:rPr>
+        <w:t xml:space="preserve">O tipo usado para armazenar os números inteiros em Python é representado pela classe </w:t>
+      </w:r>
+      <w:r>
+        <w:rPr>
+          <w:rStyle w:val="Textooriginal"/>
+          <w:rFonts w:eastAsia="Noto Serif CJK SC" w:cs="Lohit Devanagari" w:ascii="FreeSans" w:hAnsi="FreeSans"/>
+          <w:b/>
+          <w:bCs/>
+          <w:color w:val="auto"/>
+          <w:kern w:val="2"/>
+          <w:sz w:val="24"/>
+          <w:szCs w:val="24"/>
+          <w:lang w:val="pt-BR" w:eastAsia="zh-CN" w:bidi="hi-IN"/>
+        </w:rPr>
+        <w:t>int</w:t>
+      </w:r>
+      <w:r>
+        <w:rPr>
+          <w:rStyle w:val="Textooriginal"/>
+          <w:rFonts w:eastAsia="Noto Serif CJK SC" w:cs="Lohit Devanagari" w:ascii="FreeSans" w:hAnsi="FreeSans"/>
+          <w:b w:val="false"/>
+          <w:bCs w:val="false"/>
+          <w:color w:val="auto"/>
+          <w:kern w:val="2"/>
+          <w:sz w:val="24"/>
+          <w:szCs w:val="24"/>
+          <w:lang w:val="pt-BR" w:eastAsia="zh-CN" w:bidi="hi-IN"/>
+        </w:rPr>
+        <w:t xml:space="preserve">. </w:t>
+      </w:r>
+      <w:r>
+        <w:rPr>
+          <w:rStyle w:val="Textooriginal"/>
+          <w:rFonts w:eastAsia="Noto Serif CJK SC" w:cs="Lohit Devanagari" w:ascii="FreeSans" w:hAnsi="FreeSans"/>
+          <w:b w:val="false"/>
+          <w:bCs w:val="false"/>
+          <w:color w:val="auto"/>
+          <w:kern w:val="2"/>
+          <w:sz w:val="24"/>
+          <w:szCs w:val="24"/>
+          <w:lang w:val="pt-BR" w:eastAsia="zh-CN" w:bidi="hi-IN"/>
+        </w:rPr>
+        <w:t xml:space="preserve">Ex.: idade = </w:t>
+      </w:r>
+      <w:r>
+        <w:rPr>
+          <w:rStyle w:val="Textooriginal"/>
+          <w:rFonts w:eastAsia="Noto Serif CJK SC" w:cs="Lohit Devanagari" w:ascii="FreeSans" w:hAnsi="FreeSans"/>
+          <w:b/>
+          <w:bCs/>
+          <w:color w:val="auto"/>
+          <w:kern w:val="2"/>
+          <w:sz w:val="24"/>
+          <w:szCs w:val="24"/>
+          <w:lang w:val="pt-BR" w:eastAsia="zh-CN" w:bidi="hi-IN"/>
+        </w:rPr>
+        <w:t>25</w:t>
+      </w:r>
+      <w:r>
+        <w:rPr>
+          <w:rStyle w:val="Textooriginal"/>
+          <w:rFonts w:eastAsia="Noto Serif CJK SC" w:cs="Lohit Devanagari" w:ascii="FreeSans" w:hAnsi="FreeSans"/>
+          <w:b w:val="false"/>
+          <w:bCs w:val="false"/>
+          <w:color w:val="auto"/>
+          <w:kern w:val="2"/>
+          <w:sz w:val="24"/>
+          <w:szCs w:val="24"/>
+          <w:lang w:val="pt-BR" w:eastAsia="zh-CN" w:bidi="hi-IN"/>
+        </w:rPr>
+        <w:t xml:space="preserve">, numero_da_rua = </w:t>
+      </w:r>
+      <w:r>
+        <w:rPr>
+          <w:rStyle w:val="Textooriginal"/>
+          <w:rFonts w:eastAsia="Noto Serif CJK SC" w:cs="Lohit Devanagari" w:ascii="FreeSans" w:hAnsi="FreeSans"/>
+          <w:b/>
+          <w:bCs/>
+          <w:color w:val="auto"/>
+          <w:kern w:val="2"/>
+          <w:sz w:val="24"/>
+          <w:szCs w:val="24"/>
+          <w:lang w:val="pt-BR" w:eastAsia="zh-CN" w:bidi="hi-IN"/>
+        </w:rPr>
+        <w:t>1650</w:t>
+      </w:r>
+      <w:r>
+        <w:rPr>
+          <w:rStyle w:val="Textooriginal"/>
+          <w:rFonts w:eastAsia="Noto Serif CJK SC" w:cs="Lohit Devanagari" w:ascii="FreeSans" w:hAnsi="FreeSans"/>
+          <w:b w:val="false"/>
+          <w:bCs w:val="false"/>
+          <w:color w:val="auto"/>
+          <w:kern w:val="2"/>
+          <w:sz w:val="24"/>
+          <w:szCs w:val="24"/>
+          <w:lang w:val="pt-BR" w:eastAsia="zh-CN" w:bidi="hi-IN"/>
+        </w:rPr>
+        <w:t xml:space="preserve">, quantidade = </w:t>
+      </w:r>
+      <w:r>
+        <w:rPr>
+          <w:rStyle w:val="Textooriginal"/>
+          <w:rFonts w:eastAsia="Noto Serif CJK SC" w:cs="Lohit Devanagari" w:ascii="FreeSans" w:hAnsi="FreeSans"/>
+          <w:b/>
+          <w:bCs/>
+          <w:color w:val="auto"/>
+          <w:kern w:val="2"/>
+          <w:sz w:val="24"/>
+          <w:szCs w:val="24"/>
+          <w:lang w:val="pt-BR" w:eastAsia="zh-CN" w:bidi="hi-IN"/>
+        </w:rPr>
+        <w:t>346</w:t>
+      </w:r>
+    </w:p>
+    <w:p>
+      <w:pPr>
+        <w:pStyle w:val="Corpodotexto"/>
+        <w:numPr>
+          <w:ilvl w:val="0"/>
+          <w:numId w:val="12"/>
+        </w:numPr>
+        <w:spacing w:lineRule="auto" w:line="360"/>
+        <w:rPr/>
+      </w:pPr>
+      <w:r>
+        <w:rPr>
+          <w:rStyle w:val="Textooriginal"/>
+          <w:rFonts w:eastAsia="Noto Serif CJK SC" w:cs="Lohit Devanagari" w:ascii="FreeSans" w:hAnsi="FreeSans"/>
+          <w:b/>
+          <w:bCs/>
+          <w:color w:val="auto"/>
+          <w:kern w:val="2"/>
+          <w:sz w:val="24"/>
+          <w:szCs w:val="24"/>
+          <w:lang w:val="pt-BR" w:eastAsia="zh-CN" w:bidi="hi-IN"/>
+        </w:rPr>
+        <w:t xml:space="preserve">Float: </w:t>
+      </w:r>
+      <w:r>
+        <w:rPr>
+          <w:rStyle w:val="Textooriginal"/>
+          <w:rFonts w:eastAsia="Noto Serif CJK SC" w:cs="Lohit Devanagari" w:ascii="FreeSans" w:hAnsi="FreeSans"/>
+          <w:b w:val="false"/>
+          <w:bCs w:val="false"/>
+          <w:color w:val="auto"/>
+          <w:kern w:val="2"/>
+          <w:sz w:val="24"/>
+          <w:szCs w:val="24"/>
+          <w:lang w:val="pt-BR" w:eastAsia="zh-CN" w:bidi="hi-IN"/>
+        </w:rPr>
+        <w:t xml:space="preserve">O tipo usado para armazenar os números </w:t>
+      </w:r>
+      <w:r>
+        <w:rPr>
+          <w:rStyle w:val="Textooriginal"/>
+          <w:rFonts w:eastAsia="Noto Serif CJK SC" w:cs="Lohit Devanagari" w:ascii="FreeSans" w:hAnsi="FreeSans"/>
+          <w:b w:val="false"/>
+          <w:bCs w:val="false"/>
+          <w:color w:val="auto"/>
+          <w:kern w:val="2"/>
+          <w:sz w:val="24"/>
+          <w:szCs w:val="24"/>
+          <w:lang w:val="pt-BR" w:eastAsia="zh-CN" w:bidi="hi-IN"/>
+        </w:rPr>
+        <w:t>fracionados ou decimais</w:t>
+      </w:r>
+      <w:r>
+        <w:rPr>
+          <w:rStyle w:val="Textooriginal"/>
+          <w:rFonts w:eastAsia="Noto Serif CJK SC" w:cs="Lohit Devanagari" w:ascii="FreeSans" w:hAnsi="FreeSans"/>
+          <w:b w:val="false"/>
+          <w:bCs w:val="false"/>
+          <w:color w:val="auto"/>
+          <w:kern w:val="2"/>
+          <w:sz w:val="24"/>
+          <w:szCs w:val="24"/>
+          <w:lang w:val="pt-BR" w:eastAsia="zh-CN" w:bidi="hi-IN"/>
+        </w:rPr>
+        <w:t xml:space="preserve"> . </w:t>
+      </w:r>
+      <w:r>
+        <w:rPr>
+          <w:rStyle w:val="Textooriginal"/>
+          <w:rFonts w:eastAsia="Noto Serif CJK SC" w:cs="Lohit Devanagari" w:ascii="FreeSans" w:hAnsi="FreeSans"/>
+          <w:b w:val="false"/>
+          <w:bCs w:val="false"/>
+          <w:color w:val="auto"/>
+          <w:kern w:val="2"/>
+          <w:sz w:val="24"/>
+          <w:szCs w:val="24"/>
+          <w:lang w:val="pt-BR" w:eastAsia="zh-CN" w:bidi="hi-IN"/>
+        </w:rPr>
+        <w:t xml:space="preserve">Ex.: Preço = </w:t>
+      </w:r>
+      <w:r>
+        <w:rPr>
+          <w:rStyle w:val="Textooriginal"/>
+          <w:rFonts w:eastAsia="Noto Serif CJK SC" w:cs="Lohit Devanagari" w:ascii="FreeSans" w:hAnsi="FreeSans"/>
+          <w:b/>
+          <w:bCs/>
+          <w:color w:val="auto"/>
+          <w:kern w:val="2"/>
+          <w:sz w:val="24"/>
+          <w:szCs w:val="24"/>
+          <w:lang w:val="pt-BR" w:eastAsia="zh-CN" w:bidi="hi-IN"/>
+        </w:rPr>
+        <w:t>5.90</w:t>
+      </w:r>
+      <w:r>
+        <w:rPr>
+          <w:rStyle w:val="Textooriginal"/>
+          <w:rFonts w:eastAsia="Noto Serif CJK SC" w:cs="Lohit Devanagari" w:ascii="FreeSans" w:hAnsi="FreeSans"/>
+          <w:b w:val="false"/>
+          <w:bCs w:val="false"/>
+          <w:color w:val="auto"/>
+          <w:kern w:val="2"/>
+          <w:sz w:val="24"/>
+          <w:szCs w:val="24"/>
+          <w:lang w:val="pt-BR" w:eastAsia="zh-CN" w:bidi="hi-IN"/>
+        </w:rPr>
+        <w:t xml:space="preserve">, latitude = </w:t>
+      </w:r>
+      <w:r>
+        <w:rPr>
+          <w:rStyle w:val="Textooriginal"/>
+          <w:rFonts w:eastAsia="Noto Serif CJK SC" w:cs="Lohit Devanagari" w:ascii="FreeSans" w:hAnsi="FreeSans"/>
+          <w:b/>
+          <w:bCs/>
+          <w:color w:val="auto"/>
+          <w:kern w:val="2"/>
+          <w:sz w:val="24"/>
+          <w:szCs w:val="24"/>
+          <w:lang w:val="pt-BR" w:eastAsia="zh-CN" w:bidi="hi-IN"/>
+        </w:rPr>
+        <w:t xml:space="preserve">-37.80467681 </w:t>
+      </w:r>
+    </w:p>
+    <w:p>
+      <w:pPr>
+        <w:pStyle w:val="Corpodotexto"/>
+        <w:numPr>
+          <w:ilvl w:val="0"/>
+          <w:numId w:val="12"/>
+        </w:numPr>
+        <w:spacing w:lineRule="auto" w:line="360"/>
+        <w:rPr/>
+      </w:pPr>
+      <w:r>
+        <w:rPr>
+          <w:rStyle w:val="Textooriginal"/>
+          <w:rFonts w:eastAsia="Noto Serif CJK SC" w:cs="Lohit Devanagari" w:ascii="FreeSans" w:hAnsi="FreeSans"/>
+          <w:b/>
+          <w:bCs/>
+          <w:color w:val="auto"/>
+          <w:kern w:val="2"/>
+          <w:sz w:val="24"/>
+          <w:szCs w:val="24"/>
+          <w:lang w:val="pt-BR" w:eastAsia="zh-CN" w:bidi="hi-IN"/>
+        </w:rPr>
+        <w:t>Booleanos:</w:t>
+      </w:r>
+      <w:r>
+        <w:rPr>
+          <w:rStyle w:val="Textooriginal"/>
+          <w:rFonts w:eastAsia="Noto Serif CJK SC" w:cs="Lohit Devanagari" w:ascii="FreeSans" w:hAnsi="FreeSans"/>
+          <w:b w:val="false"/>
+          <w:bCs w:val="false"/>
+          <w:color w:val="auto"/>
+          <w:kern w:val="2"/>
+          <w:sz w:val="24"/>
+          <w:szCs w:val="24"/>
+          <w:lang w:val="pt-BR" w:eastAsia="zh-CN" w:bidi="hi-IN"/>
+        </w:rPr>
+        <w:t xml:space="preserve"> O tipo booleano é representado pela classe </w:t>
+      </w:r>
+      <w:r>
+        <w:rPr>
+          <w:rStyle w:val="Textooriginal"/>
+          <w:rFonts w:eastAsia="Noto Serif CJK SC" w:cs="Lohit Devanagari" w:ascii="FreeSans" w:hAnsi="FreeSans"/>
+          <w:b/>
+          <w:bCs/>
+          <w:color w:val="auto"/>
+          <w:kern w:val="2"/>
+          <w:sz w:val="24"/>
+          <w:szCs w:val="24"/>
+          <w:lang w:val="pt-BR" w:eastAsia="zh-CN" w:bidi="hi-IN"/>
+        </w:rPr>
+        <w:t>bool</w:t>
+      </w:r>
+      <w:r>
+        <w:rPr>
+          <w:rStyle w:val="Textooriginal"/>
+          <w:rFonts w:eastAsia="Noto Serif CJK SC" w:cs="Lohit Devanagari" w:ascii="FreeSans" w:hAnsi="FreeSans"/>
+          <w:b w:val="false"/>
+          <w:bCs w:val="false"/>
+          <w:color w:val="auto"/>
+          <w:kern w:val="2"/>
+          <w:sz w:val="24"/>
+          <w:szCs w:val="24"/>
+          <w:lang w:val="pt-BR" w:eastAsia="zh-CN" w:bidi="hi-IN"/>
+        </w:rPr>
+        <w:t xml:space="preserve"> e ele pode armazenar apenas 2 estados: Verdadeiro e Falso (True e False) ou 1 e 0. Ex.: 1 + 1 = 2 </w:t>
+      </w:r>
+      <w:r>
+        <w:rPr>
+          <w:rStyle w:val="Textooriginal"/>
+          <w:rFonts w:eastAsia="Noto Serif CJK SC" w:cs="Lohit Devanagari" w:ascii="FreeSans" w:hAnsi="FreeSans"/>
+          <w:b/>
+          <w:bCs/>
+          <w:color w:val="auto"/>
+          <w:kern w:val="2"/>
+          <w:sz w:val="24"/>
+          <w:szCs w:val="24"/>
+          <w:lang w:val="pt-BR" w:eastAsia="zh-CN" w:bidi="hi-IN"/>
+        </w:rPr>
+        <w:t>(Verdadeiro)</w:t>
+      </w:r>
+    </w:p>
+    <w:p>
+      <w:pPr>
+        <w:pStyle w:val="Corpodotexto"/>
+        <w:numPr>
+          <w:ilvl w:val="0"/>
+          <w:numId w:val="12"/>
+        </w:numPr>
+        <w:spacing w:lineRule="auto" w:line="360"/>
+        <w:rPr/>
+      </w:pPr>
+      <w:r>
+        <w:rPr>
+          <w:rStyle w:val="Textooriginal"/>
+          <w:rFonts w:eastAsia="Noto Serif CJK SC" w:cs="Lohit Devanagari" w:ascii="FreeSans" w:hAnsi="FreeSans"/>
+          <w:b/>
+          <w:bCs/>
+          <w:color w:val="auto"/>
+          <w:kern w:val="2"/>
+          <w:sz w:val="24"/>
+          <w:szCs w:val="24"/>
+          <w:lang w:val="pt-BR" w:eastAsia="zh-CN" w:bidi="hi-IN"/>
+        </w:rPr>
+        <w:t xml:space="preserve">NoneType: </w:t>
+      </w:r>
+      <w:r>
+        <w:rPr>
+          <w:rStyle w:val="Textooriginal"/>
+          <w:rFonts w:eastAsia="Noto Serif CJK SC" w:cs="Lohit Devanagari" w:ascii="FreeSans" w:hAnsi="FreeSans"/>
+          <w:b w:val="false"/>
+          <w:bCs w:val="false"/>
+          <w:color w:val="auto"/>
+          <w:kern w:val="2"/>
+          <w:sz w:val="24"/>
+          <w:szCs w:val="24"/>
+          <w:lang w:val="pt-BR" w:eastAsia="zh-CN" w:bidi="hi-IN"/>
+        </w:rPr>
+        <w:t xml:space="preserve">Em alguns casos precisamos inicializar uma variável porém ainda não temos o valor para armazenar nela, nesse caso usamos o objeto </w:t>
+      </w:r>
+      <w:r>
+        <w:rPr>
+          <w:rStyle w:val="Textooriginal"/>
+          <w:rFonts w:eastAsia="Noto Serif CJK SC" w:cs="Lohit Devanagari" w:ascii="FreeSans" w:hAnsi="FreeSans"/>
+          <w:b/>
+          <w:bCs/>
+          <w:color w:val="auto"/>
+          <w:kern w:val="2"/>
+          <w:sz w:val="24"/>
+          <w:szCs w:val="24"/>
+          <w:lang w:val="pt-BR" w:eastAsia="zh-CN" w:bidi="hi-IN"/>
+        </w:rPr>
+        <w:t>None</w:t>
+      </w:r>
+      <w:r>
+        <w:rPr>
+          <w:rStyle w:val="Textooriginal"/>
+          <w:rFonts w:eastAsia="Noto Serif CJK SC" w:cs="Lohit Devanagari" w:ascii="FreeSans" w:hAnsi="FreeSans"/>
+          <w:b w:val="false"/>
+          <w:bCs w:val="false"/>
+          <w:color w:val="auto"/>
+          <w:kern w:val="2"/>
+          <w:sz w:val="24"/>
+          <w:szCs w:val="24"/>
+          <w:lang w:val="pt-BR" w:eastAsia="zh-CN" w:bidi="hi-IN"/>
+        </w:rPr>
+        <w:t xml:space="preserve">. Ex.: cliente = </w:t>
+      </w:r>
+      <w:r>
+        <w:rPr>
+          <w:rStyle w:val="Textooriginal"/>
+          <w:rFonts w:eastAsia="Noto Serif CJK SC" w:cs="Lohit Devanagari" w:ascii="FreeSans" w:hAnsi="FreeSans"/>
+          <w:b/>
+          <w:bCs/>
+          <w:color w:val="auto"/>
+          <w:kern w:val="2"/>
+          <w:sz w:val="24"/>
+          <w:szCs w:val="24"/>
+          <w:lang w:val="pt-BR" w:eastAsia="zh-CN" w:bidi="hi-IN"/>
+        </w:rPr>
+        <w:t>None</w:t>
+      </w:r>
+    </w:p>
+    <w:p>
+      <w:pPr>
+        <w:pStyle w:val="Corpodotexto"/>
+        <w:numPr>
+          <w:ilvl w:val="0"/>
+          <w:numId w:val="12"/>
+        </w:numPr>
+        <w:spacing w:lineRule="auto" w:line="360"/>
+        <w:rPr/>
+      </w:pPr>
+      <w:r>
+        <w:rPr>
+          <w:rStyle w:val="Textooriginal"/>
+          <w:rFonts w:eastAsia="Noto Serif CJK SC" w:cs="Lohit Devanagari" w:ascii="FreeSans" w:hAnsi="FreeSans"/>
+          <w:b/>
+          <w:bCs/>
+          <w:color w:val="auto"/>
+          <w:kern w:val="2"/>
+          <w:sz w:val="24"/>
+          <w:szCs w:val="24"/>
+          <w:lang w:val="pt-BR" w:eastAsia="zh-CN" w:bidi="hi-IN"/>
+        </w:rPr>
+        <w:t xml:space="preserve">String: </w:t>
+      </w:r>
+      <w:r>
+        <w:rPr>
+          <w:rStyle w:val="Textooriginal"/>
+          <w:rFonts w:eastAsia="Noto Serif CJK SC" w:cs="Lohit Devanagari" w:ascii="FreeSans" w:hAnsi="FreeSans"/>
+          <w:b w:val="false"/>
+          <w:bCs w:val="false"/>
+          <w:color w:val="auto"/>
+          <w:kern w:val="2"/>
+          <w:sz w:val="24"/>
+          <w:szCs w:val="24"/>
+          <w:lang w:val="pt-BR" w:eastAsia="zh-CN" w:bidi="hi-IN"/>
+        </w:rPr>
+        <w:t xml:space="preserve">São valores representado por letras, palavras ou conjunto de palavras e fica representado dentro de aspas (simples ou duplas). Ex.: Nome = </w:t>
+      </w:r>
+      <w:r>
+        <w:rPr>
+          <w:rStyle w:val="Textooriginal"/>
+          <w:rFonts w:eastAsia="Noto Serif CJK SC" w:cs="Lohit Devanagari" w:ascii="FreeSans" w:hAnsi="FreeSans"/>
+          <w:b/>
+          <w:bCs/>
+          <w:color w:val="auto"/>
+          <w:kern w:val="2"/>
+          <w:sz w:val="24"/>
+          <w:szCs w:val="24"/>
+          <w:lang w:val="pt-BR" w:eastAsia="zh-CN" w:bidi="hi-IN"/>
+        </w:rPr>
+        <w:t>‘José’</w:t>
+      </w:r>
+    </w:p>
+    <w:p>
+      <w:pPr>
+        <w:pStyle w:val="Corpodotexto"/>
+        <w:spacing w:lineRule="auto" w:line="360"/>
+        <w:rPr/>
+      </w:pPr>
+      <w:r>
+        <w:rPr>
+          <w:rFonts w:eastAsia="Noto Serif CJK SC" w:cs="Lohit Devanagari" w:ascii="FreeSans" w:hAnsi="FreeSans"/>
+          <w:color w:val="auto"/>
+          <w:kern w:val="2"/>
+          <w:sz w:val="24"/>
+          <w:szCs w:val="24"/>
+          <w:lang w:val="pt-BR" w:eastAsia="zh-CN" w:bidi="hi-IN"/>
+        </w:rPr>
+        <w:t>Compostos</w:t>
+      </w:r>
+      <w:r>
+        <w:rPr>
+          <w:rFonts w:eastAsia="Noto Serif CJK SC" w:cs="Lohit Devanagari" w:ascii="FreeSans" w:hAnsi="FreeSans"/>
+          <w:color w:val="auto"/>
+          <w:kern w:val="2"/>
+          <w:sz w:val="24"/>
+          <w:szCs w:val="24"/>
+          <w:lang w:val="pt-BR" w:eastAsia="zh-CN" w:bidi="hi-IN"/>
+        </w:rPr>
+        <w:t>:</w:t>
+      </w:r>
+    </w:p>
+    <w:p>
+      <w:pPr>
+        <w:pStyle w:val="Corpodotexto"/>
+        <w:spacing w:lineRule="auto" w:line="360"/>
+        <w:rPr/>
+      </w:pPr>
+      <w:r>
+        <w:rPr>
+          <w:rFonts w:eastAsia="Noto Serif CJK SC" w:cs="Lohit Devanagari" w:ascii="FreeSans" w:hAnsi="FreeSans"/>
+          <w:color w:val="auto"/>
+          <w:kern w:val="2"/>
+          <w:sz w:val="24"/>
+          <w:szCs w:val="24"/>
+          <w:lang w:val="pt-BR" w:eastAsia="zh-CN" w:bidi="hi-IN"/>
+        </w:rPr>
+        <w:t xml:space="preserve">Com os tipos </w:t>
+      </w:r>
+      <w:r>
+        <w:rPr>
+          <w:rFonts w:eastAsia="Noto Serif CJK SC" w:cs="Lohit Devanagari" w:ascii="FreeSans" w:hAnsi="FreeSans"/>
+          <w:b/>
+          <w:bCs/>
+          <w:color w:val="auto"/>
+          <w:kern w:val="2"/>
+          <w:sz w:val="24"/>
+          <w:szCs w:val="24"/>
+          <w:lang w:val="pt-BR" w:eastAsia="zh-CN" w:bidi="hi-IN"/>
+        </w:rPr>
+        <w:t>primários</w:t>
+      </w:r>
+      <w:r>
+        <w:rPr>
+          <w:rFonts w:eastAsia="Noto Serif CJK SC" w:cs="Lohit Devanagari" w:ascii="FreeSans" w:hAnsi="FreeSans"/>
+          <w:color w:val="auto"/>
+          <w:kern w:val="2"/>
+          <w:sz w:val="24"/>
+          <w:szCs w:val="24"/>
+          <w:lang w:val="pt-BR" w:eastAsia="zh-CN" w:bidi="hi-IN"/>
+        </w:rPr>
+        <w:t xml:space="preserve"> </w:t>
+      </w:r>
+      <w:r>
+        <w:rPr>
+          <w:rFonts w:eastAsia="Noto Serif CJK SC" w:cs="Lohit Devanagari" w:ascii="FreeSans" w:hAnsi="FreeSans"/>
+          <w:color w:val="auto"/>
+          <w:kern w:val="2"/>
+          <w:sz w:val="24"/>
+          <w:szCs w:val="24"/>
+          <w:lang w:val="pt-BR" w:eastAsia="zh-CN" w:bidi="hi-IN"/>
+        </w:rPr>
+        <w:t>temos a limitação de representar apenas uma única informação em cada objeto, porém existem casos em que desejamos compor um objeto único que contém mais de uma informação e para isso usamos os tipos compostos.</w:t>
+      </w:r>
+    </w:p>
+    <w:p>
+      <w:pPr>
+        <w:pStyle w:val="Corpodotexto"/>
+        <w:numPr>
+          <w:ilvl w:val="0"/>
+          <w:numId w:val="13"/>
+        </w:numPr>
+        <w:spacing w:lineRule="auto" w:line="360"/>
+        <w:rPr/>
+      </w:pPr>
+      <w:r>
+        <w:rPr>
+          <w:rFonts w:eastAsia="Noto Serif CJK SC" w:cs="Lohit Devanagari" w:ascii="FreeSans" w:hAnsi="FreeSans"/>
+          <w:b/>
+          <w:bCs/>
+          <w:color w:val="auto"/>
+          <w:kern w:val="2"/>
+          <w:sz w:val="24"/>
+          <w:szCs w:val="24"/>
+          <w:lang w:val="pt-BR" w:eastAsia="zh-CN" w:bidi="hi-IN"/>
+        </w:rPr>
+        <w:t>T</w:t>
+      </w:r>
+      <w:r>
+        <w:rPr>
+          <w:rFonts w:eastAsia="Noto Serif CJK SC" w:cs="Lohit Devanagari" w:ascii="FreeSans" w:hAnsi="FreeSans"/>
+          <w:b/>
+          <w:bCs/>
+          <w:color w:val="auto"/>
+          <w:kern w:val="2"/>
+          <w:sz w:val="24"/>
+          <w:szCs w:val="24"/>
+          <w:lang w:val="pt-BR" w:eastAsia="zh-CN" w:bidi="hi-IN"/>
+        </w:rPr>
+        <w:t xml:space="preserve">uplas: </w:t>
+      </w:r>
+      <w:r>
+        <w:rPr>
+          <w:rFonts w:eastAsia="Noto Serif CJK SC" w:cs="Lohit Devanagari" w:ascii="FreeSans" w:hAnsi="FreeSans"/>
+          <w:b w:val="false"/>
+          <w:bCs w:val="false"/>
+          <w:color w:val="auto"/>
+          <w:kern w:val="2"/>
+          <w:sz w:val="24"/>
+          <w:szCs w:val="24"/>
+          <w:lang w:val="pt-BR" w:eastAsia="zh-CN" w:bidi="hi-IN"/>
+        </w:rPr>
+        <w:t xml:space="preserve">As tuplas </w:t>
+      </w:r>
+      <w:r>
+        <w:rPr>
+          <w:rFonts w:eastAsia="Noto Serif CJK SC" w:cs="Lohit Devanagari" w:ascii="FreeSans" w:hAnsi="FreeSans"/>
+          <w:b w:val="false"/>
+          <w:bCs w:val="false"/>
+          <w:color w:val="auto"/>
+          <w:kern w:val="2"/>
+          <w:sz w:val="24"/>
+          <w:szCs w:val="24"/>
+          <w:lang w:val="pt-BR" w:eastAsia="zh-CN" w:bidi="hi-IN"/>
+        </w:rPr>
+        <w:t xml:space="preserve">representada </w:t>
+      </w:r>
+      <w:r>
+        <w:rPr>
+          <w:rFonts w:eastAsia="Noto Serif CJK SC" w:cs="Lohit Devanagari" w:ascii="FreeSans" w:hAnsi="FreeSans"/>
+          <w:b/>
+          <w:bCs/>
+          <w:color w:val="auto"/>
+          <w:kern w:val="2"/>
+          <w:sz w:val="24"/>
+          <w:szCs w:val="24"/>
+          <w:lang w:val="pt-BR" w:eastAsia="zh-CN" w:bidi="hi-IN"/>
+        </w:rPr>
+        <w:t>( )</w:t>
+      </w:r>
+      <w:r>
+        <w:rPr>
+          <w:rFonts w:eastAsia="Noto Serif CJK SC" w:cs="Lohit Devanagari" w:ascii="FreeSans" w:hAnsi="FreeSans"/>
+          <w:b w:val="false"/>
+          <w:bCs w:val="false"/>
+          <w:color w:val="auto"/>
+          <w:kern w:val="2"/>
+          <w:sz w:val="24"/>
+          <w:szCs w:val="24"/>
+          <w:lang w:val="pt-BR" w:eastAsia="zh-CN" w:bidi="hi-IN"/>
+        </w:rPr>
+        <w:t xml:space="preserve">, </w:t>
+      </w:r>
+      <w:r>
+        <w:rPr>
+          <w:rFonts w:eastAsia="Noto Serif CJK SC" w:cs="Lohit Devanagari" w:ascii="FreeSans" w:hAnsi="FreeSans"/>
+          <w:b w:val="false"/>
+          <w:bCs w:val="false"/>
+          <w:color w:val="auto"/>
+          <w:kern w:val="2"/>
+          <w:sz w:val="24"/>
+          <w:szCs w:val="24"/>
+          <w:lang w:val="pt-BR" w:eastAsia="zh-CN" w:bidi="hi-IN"/>
+        </w:rPr>
+        <w:t xml:space="preserve">conseguimos fazer uma sequência de valores que podem ser de qualquer tipo. A </w:t>
+      </w:r>
+      <w:r>
+        <w:rPr>
+          <w:rFonts w:eastAsia="Noto Serif CJK SC" w:cs="Lohit Devanagari" w:ascii="FreeSans" w:hAnsi="FreeSans"/>
+          <w:b w:val="false"/>
+          <w:bCs w:val="false"/>
+          <w:color w:val="auto"/>
+          <w:kern w:val="2"/>
+          <w:sz w:val="24"/>
+          <w:szCs w:val="24"/>
+          <w:lang w:val="pt-BR" w:eastAsia="zh-CN" w:bidi="hi-IN"/>
+        </w:rPr>
+        <w:t xml:space="preserve">característica importante e que talvez seja decisiva na hora de escolher usar tuplas é o fato de que elas são imutáveis, uma vez criada a tupla, não é possível alterar, não dá para mudar os valores ou adicionar novos. </w:t>
+      </w:r>
+      <w:r>
+        <w:rPr>
+          <w:rFonts w:eastAsia="Noto Serif CJK SC" w:cs="Lohit Devanagari" w:ascii="FreeSans" w:hAnsi="FreeSans"/>
+          <w:b w:val="false"/>
+          <w:bCs w:val="false"/>
+          <w:color w:val="auto"/>
+          <w:kern w:val="2"/>
+          <w:sz w:val="24"/>
+          <w:szCs w:val="24"/>
+          <w:lang w:val="pt-BR" w:eastAsia="zh-CN" w:bidi="hi-IN"/>
+        </w:rPr>
+        <w:t xml:space="preserve">Ex.: compras = </w:t>
+      </w:r>
+      <w:r>
+        <w:rPr>
+          <w:rFonts w:eastAsia="Noto Serif CJK SC" w:cs="Lohit Devanagari" w:ascii="FreeSans" w:hAnsi="FreeSans"/>
+          <w:b/>
+          <w:bCs/>
+          <w:color w:val="auto"/>
+          <w:kern w:val="2"/>
+          <w:sz w:val="24"/>
+          <w:szCs w:val="24"/>
+          <w:lang w:val="pt-BR" w:eastAsia="zh-CN" w:bidi="hi-IN"/>
+        </w:rPr>
+        <w:t>(açúcar, arroz, feijão)</w:t>
+      </w:r>
+    </w:p>
+    <w:p>
+      <w:pPr>
+        <w:pStyle w:val="Corpodotexto"/>
+        <w:numPr>
+          <w:ilvl w:val="0"/>
+          <w:numId w:val="13"/>
+        </w:numPr>
+        <w:spacing w:lineRule="auto" w:line="360"/>
+        <w:rPr/>
+      </w:pPr>
+      <w:r>
+        <w:rPr>
+          <w:rFonts w:eastAsia="Noto Serif CJK SC" w:cs="Lohit Devanagari" w:ascii="FreeSans" w:hAnsi="FreeSans"/>
+          <w:b/>
+          <w:bCs/>
+          <w:color w:val="auto"/>
+          <w:kern w:val="2"/>
+          <w:sz w:val="24"/>
+          <w:szCs w:val="24"/>
+          <w:lang w:val="pt-BR" w:eastAsia="zh-CN" w:bidi="hi-IN"/>
+        </w:rPr>
+        <w:t xml:space="preserve">Listas: </w:t>
+      </w:r>
+      <w:r>
+        <w:rPr>
+          <w:rFonts w:eastAsia="Noto Serif CJK SC" w:cs="Lohit Devanagari" w:ascii="FreeSans" w:hAnsi="FreeSans"/>
+          <w:color w:val="auto"/>
+          <w:kern w:val="2"/>
+          <w:sz w:val="24"/>
+          <w:szCs w:val="24"/>
+          <w:lang w:val="pt-BR" w:eastAsia="zh-CN" w:bidi="hi-IN"/>
+        </w:rPr>
+        <w:t>S</w:t>
+      </w:r>
+      <w:r>
+        <w:rPr>
+          <w:rFonts w:eastAsia="Noto Serif CJK SC" w:cs="Lohit Devanagari" w:ascii="FreeSans" w:hAnsi="FreeSans"/>
+          <w:color w:val="auto"/>
+          <w:kern w:val="2"/>
+          <w:sz w:val="24"/>
+          <w:szCs w:val="24"/>
+          <w:lang w:val="pt-BR" w:eastAsia="zh-CN" w:bidi="hi-IN"/>
+        </w:rPr>
+        <w:t xml:space="preserve">ão bastante similares as tuplas e a maioria das operações que podemos fazer com tuplas também podemos fazer com as listas, uma das grandes diferenças está na implementação de protocolos de edição dos elementos, portanto as listas são mutáveis e permitem que incluamos novos itens, permitem a remoção de itens existentes e a reordenação. </w:t>
+      </w:r>
+      <w:r>
+        <w:rPr>
+          <w:rFonts w:eastAsia="Noto Serif CJK SC" w:cs="Lohit Devanagari" w:ascii="FreeSans" w:hAnsi="FreeSans"/>
+          <w:color w:val="auto"/>
+          <w:kern w:val="2"/>
+          <w:sz w:val="24"/>
+          <w:szCs w:val="24"/>
+          <w:lang w:val="pt-BR" w:eastAsia="zh-CN" w:bidi="hi-IN"/>
+        </w:rPr>
+        <w:t xml:space="preserve">São representadas por </w:t>
+      </w:r>
+      <w:r>
+        <w:rPr>
+          <w:rFonts w:eastAsia="Noto Serif CJK SC" w:cs="Lohit Devanagari" w:ascii="FreeSans" w:hAnsi="FreeSans"/>
+          <w:b/>
+          <w:bCs/>
+          <w:color w:val="auto"/>
+          <w:kern w:val="2"/>
+          <w:sz w:val="24"/>
+          <w:szCs w:val="24"/>
+          <w:lang w:val="pt-BR" w:eastAsia="zh-CN" w:bidi="hi-IN"/>
+        </w:rPr>
+        <w:t>[ ] ou list( )</w:t>
+      </w:r>
+      <w:r>
+        <w:rPr>
+          <w:rFonts w:eastAsia="Noto Serif CJK SC" w:cs="Lohit Devanagari" w:ascii="FreeSans" w:hAnsi="FreeSans"/>
+          <w:b w:val="false"/>
+          <w:bCs w:val="false"/>
+          <w:color w:val="auto"/>
+          <w:kern w:val="2"/>
+          <w:sz w:val="24"/>
+          <w:szCs w:val="24"/>
+          <w:lang w:val="pt-BR" w:eastAsia="zh-CN" w:bidi="hi-IN"/>
+        </w:rPr>
+        <w:t xml:space="preserve">. Ex.: cor = </w:t>
+      </w:r>
+      <w:r>
+        <w:rPr>
+          <w:rFonts w:eastAsia="Noto Serif CJK SC" w:cs="Lohit Devanagari" w:ascii="FreeSans" w:hAnsi="FreeSans"/>
+          <w:b/>
+          <w:bCs/>
+          <w:color w:val="auto"/>
+          <w:kern w:val="2"/>
+          <w:sz w:val="24"/>
+          <w:szCs w:val="24"/>
+          <w:lang w:val="pt-BR" w:eastAsia="zh-CN" w:bidi="hi-IN"/>
+        </w:rPr>
+        <w:t>[azul, verde]</w:t>
+      </w:r>
+      <w:r>
+        <w:rPr>
+          <w:rFonts w:eastAsia="Noto Serif CJK SC" w:cs="Lohit Devanagari" w:ascii="FreeSans" w:hAnsi="FreeSans"/>
+          <w:b w:val="false"/>
+          <w:bCs w:val="false"/>
+          <w:color w:val="auto"/>
+          <w:kern w:val="2"/>
+          <w:sz w:val="24"/>
+          <w:szCs w:val="24"/>
+          <w:lang w:val="pt-BR" w:eastAsia="zh-CN" w:bidi="hi-IN"/>
+        </w:rPr>
+        <w:t xml:space="preserve"> →  cor.append(“vermelho”) → cor = </w:t>
+      </w:r>
+      <w:r>
+        <w:rPr>
+          <w:rFonts w:eastAsia="Noto Serif CJK SC" w:cs="Lohit Devanagari" w:ascii="FreeSans" w:hAnsi="FreeSans"/>
+          <w:b/>
+          <w:bCs/>
+          <w:color w:val="auto"/>
+          <w:kern w:val="2"/>
+          <w:sz w:val="24"/>
+          <w:szCs w:val="24"/>
+          <w:lang w:val="pt-BR" w:eastAsia="zh-CN" w:bidi="hi-IN"/>
+        </w:rPr>
+        <w:t>[azul, verde, vermelho]</w:t>
+      </w:r>
+      <w:r>
+        <w:rPr>
+          <w:rFonts w:eastAsia="Noto Serif CJK SC" w:cs="Lohit Devanagari" w:ascii="FreeSans" w:hAnsi="FreeSans"/>
+          <w:b w:val="false"/>
+          <w:bCs w:val="false"/>
+          <w:color w:val="auto"/>
+          <w:kern w:val="2"/>
+          <w:sz w:val="24"/>
+          <w:szCs w:val="24"/>
+          <w:lang w:val="pt-BR" w:eastAsia="zh-CN" w:bidi="hi-IN"/>
+        </w:rPr>
+        <w:t>.</w:t>
+      </w:r>
+    </w:p>
+    <w:p>
+      <w:pPr>
+        <w:pStyle w:val="Corpodotexto"/>
+        <w:numPr>
+          <w:ilvl w:val="0"/>
+          <w:numId w:val="13"/>
+        </w:numPr>
+        <w:spacing w:lineRule="auto" w:line="360"/>
+        <w:rPr>
+          <w:b/>
+          <w:b/>
+          <w:bCs/>
+        </w:rPr>
+      </w:pPr>
+      <w:r>
+        <w:rPr>
+          <w:rFonts w:eastAsia="Noto Serif CJK SC" w:cs="Lohit Devanagari" w:ascii="FreeSans" w:hAnsi="FreeSans"/>
+          <w:b/>
+          <w:bCs/>
+          <w:color w:val="auto"/>
+          <w:kern w:val="2"/>
+          <w:sz w:val="24"/>
+          <w:szCs w:val="24"/>
+          <w:lang w:val="pt-BR" w:eastAsia="zh-CN" w:bidi="hi-IN"/>
+        </w:rPr>
+        <w:t>D</w:t>
+      </w:r>
+      <w:r>
+        <w:rPr>
+          <w:rFonts w:eastAsia="Noto Serif CJK SC" w:cs="Lohit Devanagari" w:ascii="FreeSans" w:hAnsi="FreeSans"/>
+          <w:b/>
+          <w:bCs/>
+          <w:color w:val="auto"/>
+          <w:kern w:val="2"/>
+          <w:sz w:val="24"/>
+          <w:szCs w:val="24"/>
+          <w:lang w:val="pt-BR" w:eastAsia="zh-CN" w:bidi="hi-IN"/>
+        </w:rPr>
+        <w:t xml:space="preserve">icionários: </w:t>
+      </w:r>
+      <w:r>
+        <w:rPr>
+          <w:rFonts w:eastAsia="Noto Serif CJK SC" w:cs="Lohit Devanagari" w:ascii="FreeSans" w:hAnsi="FreeSans"/>
+          <w:b w:val="false"/>
+          <w:bCs w:val="false"/>
+          <w:color w:val="auto"/>
+          <w:kern w:val="2"/>
+          <w:sz w:val="24"/>
+          <w:szCs w:val="24"/>
+          <w:lang w:val="pt-BR" w:eastAsia="zh-CN" w:bidi="hi-IN"/>
+        </w:rPr>
+        <w:t>Nos d</w:t>
+      </w:r>
+      <w:r>
+        <w:rPr>
+          <w:rFonts w:eastAsia="Noto Serif CJK SC" w:cs="Lohit Devanagari" w:ascii="FreeSans" w:hAnsi="FreeSans"/>
+          <w:b w:val="false"/>
+          <w:bCs w:val="false"/>
+          <w:color w:val="auto"/>
+          <w:kern w:val="2"/>
+          <w:sz w:val="24"/>
+          <w:szCs w:val="24"/>
+          <w:lang w:val="pt-BR" w:eastAsia="zh-CN" w:bidi="hi-IN"/>
+        </w:rPr>
+        <w:t xml:space="preserve">icionários </w:t>
+      </w:r>
+      <w:r>
+        <w:rPr>
+          <w:rFonts w:eastAsia="Noto Serif CJK SC" w:cs="Lohit Devanagari" w:ascii="FreeSans" w:hAnsi="FreeSans"/>
+          <w:b w:val="false"/>
+          <w:bCs w:val="false"/>
+          <w:color w:val="auto"/>
+          <w:kern w:val="2"/>
+          <w:sz w:val="24"/>
+          <w:szCs w:val="24"/>
+          <w:lang w:val="pt-BR" w:eastAsia="zh-CN" w:bidi="hi-IN"/>
+        </w:rPr>
+        <w:t xml:space="preserve">podemos colocar dois valores em cada posição e </w:t>
+      </w:r>
+      <w:r>
+        <w:rPr>
+          <w:rFonts w:eastAsia="Noto Serif CJK SC" w:cs="Lohit Devanagari" w:ascii="FreeSans" w:hAnsi="FreeSans"/>
+          <w:b w:val="false"/>
+          <w:bCs w:val="false"/>
+          <w:color w:val="auto"/>
+          <w:kern w:val="2"/>
+          <w:sz w:val="24"/>
+          <w:szCs w:val="24"/>
+          <w:lang w:val="pt-BR" w:eastAsia="zh-CN" w:bidi="hi-IN"/>
+        </w:rPr>
+        <w:t>são criados com</w:t>
+      </w:r>
+      <w:r>
+        <w:rPr>
+          <w:rFonts w:eastAsia="Noto Serif CJK SC" w:cs="Lohit Devanagari" w:ascii="FreeSans" w:hAnsi="FreeSans"/>
+          <w:b/>
+          <w:bCs/>
+          <w:color w:val="auto"/>
+          <w:kern w:val="2"/>
+          <w:sz w:val="24"/>
+          <w:szCs w:val="24"/>
+          <w:lang w:val="pt-BR" w:eastAsia="zh-CN" w:bidi="hi-IN"/>
+        </w:rPr>
+        <w:t xml:space="preserve"> { } </w:t>
+      </w:r>
+      <w:r>
+        <w:rPr>
+          <w:rFonts w:eastAsia="Noto Serif CJK SC" w:cs="Lohit Devanagari" w:ascii="FreeSans" w:hAnsi="FreeSans"/>
+          <w:b w:val="false"/>
+          <w:bCs w:val="false"/>
+          <w:color w:val="auto"/>
+          <w:kern w:val="2"/>
+          <w:sz w:val="24"/>
+          <w:szCs w:val="24"/>
+          <w:lang w:val="pt-BR" w:eastAsia="zh-CN" w:bidi="hi-IN"/>
+        </w:rPr>
+        <w:t xml:space="preserve">ou através da classe </w:t>
+      </w:r>
+      <w:r>
+        <w:rPr>
+          <w:rFonts w:eastAsia="Noto Serif CJK SC" w:cs="Lohit Devanagari" w:ascii="FreeSans" w:hAnsi="FreeSans"/>
+          <w:b/>
+          <w:bCs/>
+          <w:color w:val="auto"/>
+          <w:kern w:val="2"/>
+          <w:sz w:val="24"/>
+          <w:szCs w:val="24"/>
+          <w:lang w:val="pt-BR" w:eastAsia="zh-CN" w:bidi="hi-IN"/>
+        </w:rPr>
+        <w:t xml:space="preserve">dict( ). </w:t>
+      </w:r>
+      <w:r>
+        <w:rPr>
+          <w:rFonts w:eastAsia="Noto Serif CJK SC" w:cs="Lohit Devanagari" w:ascii="FreeSans" w:hAnsi="FreeSans"/>
+          <w:b w:val="false"/>
+          <w:bCs w:val="false"/>
+          <w:color w:val="auto"/>
+          <w:kern w:val="2"/>
+          <w:sz w:val="24"/>
+          <w:szCs w:val="24"/>
+          <w:lang w:val="pt-BR" w:eastAsia="zh-CN" w:bidi="hi-IN"/>
+        </w:rPr>
+        <w:t xml:space="preserve">São inseridos sempre uma chave e o valor dessa chave. Ex.: frutas = </w:t>
+      </w:r>
+      <w:r>
+        <w:rPr>
+          <w:rFonts w:eastAsia="Noto Serif CJK SC" w:cs="Lohit Devanagari" w:ascii="FreeSans" w:hAnsi="FreeSans"/>
+          <w:b/>
+          <w:bCs/>
+          <w:color w:val="auto"/>
+          <w:kern w:val="2"/>
+          <w:sz w:val="24"/>
+          <w:szCs w:val="24"/>
+          <w:lang w:val="pt-BR" w:eastAsia="zh-CN" w:bidi="hi-IN"/>
+        </w:rPr>
+        <w:t>{“maçã”: “vermelha”, “abacaxi”: “amarela”, “limão”: “verde”}</w:t>
+      </w:r>
+    </w:p>
+    <w:p>
+      <w:pPr>
         <w:pStyle w:val="Corpodotexto"/>
         <w:numPr>
           <w:ilvl w:val="0"/>
@@ -1887,6 +2924,10 @@
     <w:p>
       <w:pPr>
         <w:pStyle w:val="Ttulo1"/>
+        <w:numPr>
+          <w:ilvl w:val="0"/>
+          <w:numId w:val="2"/>
+        </w:numPr>
         <w:rPr>
           <w:rFonts w:ascii="FreeSans" w:hAnsi="FreeSans"/>
         </w:rPr>
@@ -1903,7 +2944,7 @@
         <w:pStyle w:val="Ttulo2"/>
         <w:numPr>
           <w:ilvl w:val="1"/>
-          <w:numId w:val="2"/>
+          <w:numId w:val="3"/>
         </w:numPr>
         <w:rPr>
           <w:rFonts w:ascii="FreeSans" w:hAnsi="FreeSans"/>
@@ -1962,7 +3003,7 @@
         <w:widowControl/>
         <w:numPr>
           <w:ilvl w:val="0"/>
-          <w:numId w:val="9"/>
+          <w:numId w:val="10"/>
         </w:numPr>
         <w:suppressAutoHyphens w:val="true"/>
         <w:bidi w:val="0"/>
@@ -2014,7 +3055,7 @@
         <w:widowControl/>
         <w:numPr>
           <w:ilvl w:val="0"/>
-          <w:numId w:val="9"/>
+          <w:numId w:val="10"/>
         </w:numPr>
         <w:suppressAutoHyphens w:val="true"/>
         <w:bidi w:val="0"/>
@@ -2102,6 +3143,10 @@
     <w:p>
       <w:pPr>
         <w:pStyle w:val="Ttulo1"/>
+        <w:numPr>
+          <w:ilvl w:val="0"/>
+          <w:numId w:val="2"/>
+        </w:numPr>
         <w:rPr>
           <w:rFonts w:ascii="FreeSans" w:hAnsi="FreeSans"/>
         </w:rPr>
@@ -2118,7 +3163,7 @@
         <w:pStyle w:val="Ttulo2"/>
         <w:numPr>
           <w:ilvl w:val="1"/>
-          <w:numId w:val="2"/>
+          <w:numId w:val="3"/>
         </w:numPr>
         <w:rPr>
           <w:rFonts w:ascii="FreeSans" w:hAnsi="FreeSans"/>
@@ -2176,7 +3221,7 @@
         <w:pStyle w:val="Corpodotexto"/>
         <w:numPr>
           <w:ilvl w:val="0"/>
-          <w:numId w:val="10"/>
+          <w:numId w:val="11"/>
         </w:numPr>
         <w:rPr/>
       </w:pPr>
@@ -2226,7 +3271,7 @@
         <w:pStyle w:val="Corpodotexto"/>
         <w:numPr>
           <w:ilvl w:val="0"/>
-          <w:numId w:val="10"/>
+          <w:numId w:val="11"/>
         </w:numPr>
         <w:rPr/>
       </w:pPr>
@@ -2552,138 +3597,120 @@
   <w:abstractNum w:abstractNumId="3">
     <w:lvl w:ilvl="0">
       <w:start w:val="1"/>
-      <w:numFmt w:val="bullet"/>
-      <w:lvlText w:val=""/>
-      <w:lvlJc w:val="left"/>
-      <w:pPr>
-        <w:tabs>
-          <w:tab w:val="num" w:pos="720"/>
-        </w:tabs>
-        <w:ind w:left="720" w:hanging="360"/>
-      </w:pPr>
-      <w:rPr>
-        <w:rFonts w:ascii="Symbol" w:hAnsi="Symbol" w:cs="Symbol" w:hint="default"/>
-      </w:rPr>
+      <w:numFmt w:val="none"/>
+      <w:suff w:val="nothing"/>
+      <w:lvlText w:val=""/>
+      <w:lvlJc w:val="left"/>
+      <w:pPr>
+        <w:tabs>
+          <w:tab w:val="num" w:pos="0"/>
+        </w:tabs>
+        <w:ind w:left="0" w:hanging="0"/>
+      </w:pPr>
     </w:lvl>
     <w:lvl w:ilvl="1">
       <w:start w:val="1"/>
-      <w:numFmt w:val="bullet"/>
-      <w:lvlText w:val=""/>
-      <w:lvlJc w:val="left"/>
-      <w:pPr>
-        <w:tabs>
-          <w:tab w:val="num" w:pos="1080"/>
-        </w:tabs>
-        <w:ind w:left="1080" w:hanging="360"/>
-      </w:pPr>
-      <w:rPr>
-        <w:rFonts w:ascii="Symbol" w:hAnsi="Symbol" w:cs="Symbol" w:hint="default"/>
-      </w:rPr>
+      <w:numFmt w:val="none"/>
+      <w:suff w:val="nothing"/>
+      <w:lvlText w:val=""/>
+      <w:lvlJc w:val="left"/>
+      <w:pPr>
+        <w:tabs>
+          <w:tab w:val="num" w:pos="0"/>
+        </w:tabs>
+        <w:ind w:left="0" w:hanging="0"/>
+      </w:pPr>
     </w:lvl>
     <w:lvl w:ilvl="2">
       <w:start w:val="1"/>
-      <w:numFmt w:val="bullet"/>
-      <w:lvlText w:val=""/>
-      <w:lvlJc w:val="left"/>
-      <w:pPr>
-        <w:tabs>
-          <w:tab w:val="num" w:pos="1440"/>
-        </w:tabs>
-        <w:ind w:left="1440" w:hanging="360"/>
-      </w:pPr>
-      <w:rPr>
-        <w:rFonts w:ascii="Symbol" w:hAnsi="Symbol" w:cs="Symbol" w:hint="default"/>
-      </w:rPr>
+      <w:numFmt w:val="none"/>
+      <w:suff w:val="nothing"/>
+      <w:lvlText w:val=""/>
+      <w:lvlJc w:val="left"/>
+      <w:pPr>
+        <w:tabs>
+          <w:tab w:val="num" w:pos="0"/>
+        </w:tabs>
+        <w:ind w:left="0" w:hanging="0"/>
+      </w:pPr>
     </w:lvl>
     <w:lvl w:ilvl="3">
       <w:start w:val="1"/>
-      <w:numFmt w:val="bullet"/>
-      <w:lvlText w:val=""/>
-      <w:lvlJc w:val="left"/>
-      <w:pPr>
-        <w:tabs>
-          <w:tab w:val="num" w:pos="1800"/>
-        </w:tabs>
-        <w:ind w:left="1800" w:hanging="360"/>
-      </w:pPr>
-      <w:rPr>
-        <w:rFonts w:ascii="Symbol" w:hAnsi="Symbol" w:cs="Symbol" w:hint="default"/>
-      </w:rPr>
+      <w:numFmt w:val="none"/>
+      <w:suff w:val="nothing"/>
+      <w:lvlText w:val=""/>
+      <w:lvlJc w:val="left"/>
+      <w:pPr>
+        <w:tabs>
+          <w:tab w:val="num" w:pos="0"/>
+        </w:tabs>
+        <w:ind w:left="0" w:hanging="0"/>
+      </w:pPr>
     </w:lvl>
     <w:lvl w:ilvl="4">
       <w:start w:val="1"/>
-      <w:numFmt w:val="bullet"/>
-      <w:lvlText w:val=""/>
-      <w:lvlJc w:val="left"/>
-      <w:pPr>
-        <w:tabs>
-          <w:tab w:val="num" w:pos="2160"/>
-        </w:tabs>
-        <w:ind w:left="2160" w:hanging="360"/>
-      </w:pPr>
-      <w:rPr>
-        <w:rFonts w:ascii="Symbol" w:hAnsi="Symbol" w:cs="Symbol" w:hint="default"/>
-      </w:rPr>
+      <w:numFmt w:val="none"/>
+      <w:suff w:val="nothing"/>
+      <w:lvlText w:val=""/>
+      <w:lvlJc w:val="left"/>
+      <w:pPr>
+        <w:tabs>
+          <w:tab w:val="num" w:pos="0"/>
+        </w:tabs>
+        <w:ind w:left="0" w:hanging="0"/>
+      </w:pPr>
     </w:lvl>
     <w:lvl w:ilvl="5">
       <w:start w:val="1"/>
-      <w:numFmt w:val="bullet"/>
-      <w:lvlText w:val=""/>
-      <w:lvlJc w:val="left"/>
-      <w:pPr>
-        <w:tabs>
-          <w:tab w:val="num" w:pos="2520"/>
-        </w:tabs>
-        <w:ind w:left="2520" w:hanging="360"/>
-      </w:pPr>
-      <w:rPr>
-        <w:rFonts w:ascii="Symbol" w:hAnsi="Symbol" w:cs="Symbol" w:hint="default"/>
-      </w:rPr>
+      <w:numFmt w:val="none"/>
+      <w:suff w:val="nothing"/>
+      <w:lvlText w:val=""/>
+      <w:lvlJc w:val="left"/>
+      <w:pPr>
+        <w:tabs>
+          <w:tab w:val="num" w:pos="0"/>
+        </w:tabs>
+        <w:ind w:left="0" w:hanging="0"/>
+      </w:pPr>
     </w:lvl>
     <w:lvl w:ilvl="6">
       <w:start w:val="1"/>
-      <w:numFmt w:val="bullet"/>
-      <w:lvlText w:val=""/>
-      <w:lvlJc w:val="left"/>
-      <w:pPr>
-        <w:tabs>
-          <w:tab w:val="num" w:pos="2880"/>
-        </w:tabs>
-        <w:ind w:left="2880" w:hanging="360"/>
-      </w:pPr>
-      <w:rPr>
-        <w:rFonts w:ascii="Symbol" w:hAnsi="Symbol" w:cs="Symbol" w:hint="default"/>
-      </w:rPr>
+      <w:numFmt w:val="none"/>
+      <w:suff w:val="nothing"/>
+      <w:lvlText w:val=""/>
+      <w:lvlJc w:val="left"/>
+      <w:pPr>
+        <w:tabs>
+          <w:tab w:val="num" w:pos="0"/>
+        </w:tabs>
+        <w:ind w:left="0" w:hanging="0"/>
+      </w:pPr>
     </w:lvl>
     <w:lvl w:ilvl="7">
       <w:start w:val="1"/>
-      <w:numFmt w:val="bullet"/>
-      <w:lvlText w:val=""/>
-      <w:lvlJc w:val="left"/>
-      <w:pPr>
-        <w:tabs>
-          <w:tab w:val="num" w:pos="3240"/>
-        </w:tabs>
-        <w:ind w:left="3240" w:hanging="360"/>
-      </w:pPr>
-      <w:rPr>
-        <w:rFonts w:ascii="Symbol" w:hAnsi="Symbol" w:cs="Symbol" w:hint="default"/>
-      </w:rPr>
+      <w:numFmt w:val="none"/>
+      <w:suff w:val="nothing"/>
+      <w:lvlText w:val=""/>
+      <w:lvlJc w:val="left"/>
+      <w:pPr>
+        <w:tabs>
+          <w:tab w:val="num" w:pos="0"/>
+        </w:tabs>
+        <w:ind w:left="0" w:hanging="0"/>
+      </w:pPr>
     </w:lvl>
     <w:lvl w:ilvl="8">
       <w:start w:val="1"/>
-      <w:numFmt w:val="bullet"/>
-      <w:lvlText w:val=""/>
-      <w:lvlJc w:val="left"/>
-      <w:pPr>
-        <w:tabs>
-          <w:tab w:val="num" w:pos="3600"/>
-        </w:tabs>
-        <w:ind w:left="3600" w:hanging="360"/>
-      </w:pPr>
-      <w:rPr>
-        <w:rFonts w:ascii="Symbol" w:hAnsi="Symbol" w:cs="Symbol" w:hint="default"/>
-      </w:rPr>
+      <w:numFmt w:val="none"/>
+      <w:suff w:val="nothing"/>
+      <w:lvlText w:val=""/>
+      <w:lvlJc w:val="left"/>
+      <w:pPr>
+        <w:tabs>
+          <w:tab w:val="num" w:pos="0"/>
+        </w:tabs>
+        <w:ind w:left="0" w:hanging="0"/>
+      </w:pPr>
     </w:lvl>
   </w:abstractNum>
   <w:abstractNum w:abstractNumId="4">
@@ -2705,7 +3732,7 @@
     <w:lvl w:ilvl="1">
       <w:start w:val="1"/>
       <w:numFmt w:val="bullet"/>
-      <w:lvlText w:val="◦"/>
+      <w:lvlText w:val=""/>
       <w:lvlJc w:val="left"/>
       <w:pPr>
         <w:tabs>
@@ -2714,13 +3741,13 @@
         <w:ind w:left="1080" w:hanging="360"/>
       </w:pPr>
       <w:rPr>
-        <w:rFonts w:ascii="OpenSymbol" w:hAnsi="OpenSymbol" w:cs="OpenSymbol" w:hint="default"/>
+        <w:rFonts w:ascii="Symbol" w:hAnsi="Symbol" w:cs="Symbol" w:hint="default"/>
       </w:rPr>
     </w:lvl>
     <w:lvl w:ilvl="2">
       <w:start w:val="1"/>
       <w:numFmt w:val="bullet"/>
-      <w:lvlText w:val="▪"/>
+      <w:lvlText w:val=""/>
       <w:lvlJc w:val="left"/>
       <w:pPr>
         <w:tabs>
@@ -2729,7 +3756,7 @@
         <w:ind w:left="1440" w:hanging="360"/>
       </w:pPr>
       <w:rPr>
-        <w:rFonts w:ascii="OpenSymbol" w:hAnsi="OpenSymbol" w:cs="OpenSymbol" w:hint="default"/>
+        <w:rFonts w:ascii="Symbol" w:hAnsi="Symbol" w:cs="Symbol" w:hint="default"/>
       </w:rPr>
     </w:lvl>
     <w:lvl w:ilvl="3">
@@ -2750,7 +3777,7 @@
     <w:lvl w:ilvl="4">
       <w:start w:val="1"/>
       <w:numFmt w:val="bullet"/>
-      <w:lvlText w:val="◦"/>
+      <w:lvlText w:val=""/>
       <w:lvlJc w:val="left"/>
       <w:pPr>
         <w:tabs>
@@ -2759,13 +3786,13 @@
         <w:ind w:left="2160" w:hanging="360"/>
       </w:pPr>
       <w:rPr>
-        <w:rFonts w:ascii="OpenSymbol" w:hAnsi="OpenSymbol" w:cs="OpenSymbol" w:hint="default"/>
+        <w:rFonts w:ascii="Symbol" w:hAnsi="Symbol" w:cs="Symbol" w:hint="default"/>
       </w:rPr>
     </w:lvl>
     <w:lvl w:ilvl="5">
       <w:start w:val="1"/>
       <w:numFmt w:val="bullet"/>
-      <w:lvlText w:val="▪"/>
+      <w:lvlText w:val=""/>
       <w:lvlJc w:val="left"/>
       <w:pPr>
         <w:tabs>
@@ -2774,7 +3801,7 @@
         <w:ind w:left="2520" w:hanging="360"/>
       </w:pPr>
       <w:rPr>
-        <w:rFonts w:ascii="OpenSymbol" w:hAnsi="OpenSymbol" w:cs="OpenSymbol" w:hint="default"/>
+        <w:rFonts w:ascii="Symbol" w:hAnsi="Symbol" w:cs="Symbol" w:hint="default"/>
       </w:rPr>
     </w:lvl>
     <w:lvl w:ilvl="6">
@@ -2795,7 +3822,7 @@
     <w:lvl w:ilvl="7">
       <w:start w:val="1"/>
       <w:numFmt w:val="bullet"/>
-      <w:lvlText w:val="◦"/>
+      <w:lvlText w:val=""/>
       <w:lvlJc w:val="left"/>
       <w:pPr>
         <w:tabs>
@@ -2804,13 +3831,13 @@
         <w:ind w:left="3240" w:hanging="360"/>
       </w:pPr>
       <w:rPr>
-        <w:rFonts w:ascii="OpenSymbol" w:hAnsi="OpenSymbol" w:cs="OpenSymbol" w:hint="default"/>
+        <w:rFonts w:ascii="Symbol" w:hAnsi="Symbol" w:cs="Symbol" w:hint="default"/>
       </w:rPr>
     </w:lvl>
     <w:lvl w:ilvl="8">
       <w:start w:val="1"/>
       <w:numFmt w:val="bullet"/>
-      <w:lvlText w:val="▪"/>
+      <w:lvlText w:val=""/>
       <w:lvlJc w:val="left"/>
       <w:pPr>
         <w:tabs>
@@ -2819,7 +3846,7 @@
         <w:ind w:left="3600" w:hanging="360"/>
       </w:pPr>
       <w:rPr>
-        <w:rFonts w:ascii="OpenSymbol" w:hAnsi="OpenSymbol" w:cs="OpenSymbol" w:hint="default"/>
+        <w:rFonts w:ascii="Symbol" w:hAnsi="Symbol" w:cs="Symbol" w:hint="default"/>
       </w:rPr>
     </w:lvl>
   </w:abstractNum>
@@ -3509,6 +4536,417 @@
     </w:lvl>
   </w:abstractNum>
   <w:abstractNum w:abstractNumId="10">
+    <w:lvl w:ilvl="0">
+      <w:start w:val="1"/>
+      <w:numFmt w:val="bullet"/>
+      <w:lvlText w:val=""/>
+      <w:lvlJc w:val="left"/>
+      <w:pPr>
+        <w:tabs>
+          <w:tab w:val="num" w:pos="720"/>
+        </w:tabs>
+        <w:ind w:left="720" w:hanging="360"/>
+      </w:pPr>
+      <w:rPr>
+        <w:rFonts w:ascii="Symbol" w:hAnsi="Symbol" w:cs="Symbol" w:hint="default"/>
+      </w:rPr>
+    </w:lvl>
+    <w:lvl w:ilvl="1">
+      <w:start w:val="1"/>
+      <w:numFmt w:val="bullet"/>
+      <w:lvlText w:val="◦"/>
+      <w:lvlJc w:val="left"/>
+      <w:pPr>
+        <w:tabs>
+          <w:tab w:val="num" w:pos="1080"/>
+        </w:tabs>
+        <w:ind w:left="1080" w:hanging="360"/>
+      </w:pPr>
+      <w:rPr>
+        <w:rFonts w:ascii="OpenSymbol" w:hAnsi="OpenSymbol" w:cs="OpenSymbol" w:hint="default"/>
+      </w:rPr>
+    </w:lvl>
+    <w:lvl w:ilvl="2">
+      <w:start w:val="1"/>
+      <w:numFmt w:val="bullet"/>
+      <w:lvlText w:val="▪"/>
+      <w:lvlJc w:val="left"/>
+      <w:pPr>
+        <w:tabs>
+          <w:tab w:val="num" w:pos="1440"/>
+        </w:tabs>
+        <w:ind w:left="1440" w:hanging="360"/>
+      </w:pPr>
+      <w:rPr>
+        <w:rFonts w:ascii="OpenSymbol" w:hAnsi="OpenSymbol" w:cs="OpenSymbol" w:hint="default"/>
+      </w:rPr>
+    </w:lvl>
+    <w:lvl w:ilvl="3">
+      <w:start w:val="1"/>
+      <w:numFmt w:val="bullet"/>
+      <w:lvlText w:val=""/>
+      <w:lvlJc w:val="left"/>
+      <w:pPr>
+        <w:tabs>
+          <w:tab w:val="num" w:pos="1800"/>
+        </w:tabs>
+        <w:ind w:left="1800" w:hanging="360"/>
+      </w:pPr>
+      <w:rPr>
+        <w:rFonts w:ascii="Symbol" w:hAnsi="Symbol" w:cs="Symbol" w:hint="default"/>
+      </w:rPr>
+    </w:lvl>
+    <w:lvl w:ilvl="4">
+      <w:start w:val="1"/>
+      <w:numFmt w:val="bullet"/>
+      <w:lvlText w:val="◦"/>
+      <w:lvlJc w:val="left"/>
+      <w:pPr>
+        <w:tabs>
+          <w:tab w:val="num" w:pos="2160"/>
+        </w:tabs>
+        <w:ind w:left="2160" w:hanging="360"/>
+      </w:pPr>
+      <w:rPr>
+        <w:rFonts w:ascii="OpenSymbol" w:hAnsi="OpenSymbol" w:cs="OpenSymbol" w:hint="default"/>
+      </w:rPr>
+    </w:lvl>
+    <w:lvl w:ilvl="5">
+      <w:start w:val="1"/>
+      <w:numFmt w:val="bullet"/>
+      <w:lvlText w:val="▪"/>
+      <w:lvlJc w:val="left"/>
+      <w:pPr>
+        <w:tabs>
+          <w:tab w:val="num" w:pos="2520"/>
+        </w:tabs>
+        <w:ind w:left="2520" w:hanging="360"/>
+      </w:pPr>
+      <w:rPr>
+        <w:rFonts w:ascii="OpenSymbol" w:hAnsi="OpenSymbol" w:cs="OpenSymbol" w:hint="default"/>
+      </w:rPr>
+    </w:lvl>
+    <w:lvl w:ilvl="6">
+      <w:start w:val="1"/>
+      <w:numFmt w:val="bullet"/>
+      <w:lvlText w:val=""/>
+      <w:lvlJc w:val="left"/>
+      <w:pPr>
+        <w:tabs>
+          <w:tab w:val="num" w:pos="2880"/>
+        </w:tabs>
+        <w:ind w:left="2880" w:hanging="360"/>
+      </w:pPr>
+      <w:rPr>
+        <w:rFonts w:ascii="Symbol" w:hAnsi="Symbol" w:cs="Symbol" w:hint="default"/>
+      </w:rPr>
+    </w:lvl>
+    <w:lvl w:ilvl="7">
+      <w:start w:val="1"/>
+      <w:numFmt w:val="bullet"/>
+      <w:lvlText w:val="◦"/>
+      <w:lvlJc w:val="left"/>
+      <w:pPr>
+        <w:tabs>
+          <w:tab w:val="num" w:pos="3240"/>
+        </w:tabs>
+        <w:ind w:left="3240" w:hanging="360"/>
+      </w:pPr>
+      <w:rPr>
+        <w:rFonts w:ascii="OpenSymbol" w:hAnsi="OpenSymbol" w:cs="OpenSymbol" w:hint="default"/>
+      </w:rPr>
+    </w:lvl>
+    <w:lvl w:ilvl="8">
+      <w:start w:val="1"/>
+      <w:numFmt w:val="bullet"/>
+      <w:lvlText w:val="▪"/>
+      <w:lvlJc w:val="left"/>
+      <w:pPr>
+        <w:tabs>
+          <w:tab w:val="num" w:pos="3600"/>
+        </w:tabs>
+        <w:ind w:left="3600" w:hanging="360"/>
+      </w:pPr>
+      <w:rPr>
+        <w:rFonts w:ascii="OpenSymbol" w:hAnsi="OpenSymbol" w:cs="OpenSymbol" w:hint="default"/>
+      </w:rPr>
+    </w:lvl>
+  </w:abstractNum>
+  <w:abstractNum w:abstractNumId="11">
+    <w:lvl w:ilvl="0">
+      <w:start w:val="1"/>
+      <w:numFmt w:val="bullet"/>
+      <w:lvlText w:val=""/>
+      <w:lvlJc w:val="left"/>
+      <w:pPr>
+        <w:tabs>
+          <w:tab w:val="num" w:pos="720"/>
+        </w:tabs>
+        <w:ind w:left="720" w:hanging="360"/>
+      </w:pPr>
+      <w:rPr>
+        <w:rFonts w:ascii="Symbol" w:hAnsi="Symbol" w:cs="Symbol" w:hint="default"/>
+      </w:rPr>
+    </w:lvl>
+    <w:lvl w:ilvl="1">
+      <w:start w:val="1"/>
+      <w:numFmt w:val="bullet"/>
+      <w:lvlText w:val="◦"/>
+      <w:lvlJc w:val="left"/>
+      <w:pPr>
+        <w:tabs>
+          <w:tab w:val="num" w:pos="1080"/>
+        </w:tabs>
+        <w:ind w:left="1080" w:hanging="360"/>
+      </w:pPr>
+      <w:rPr>
+        <w:rFonts w:ascii="OpenSymbol" w:hAnsi="OpenSymbol" w:cs="OpenSymbol" w:hint="default"/>
+      </w:rPr>
+    </w:lvl>
+    <w:lvl w:ilvl="2">
+      <w:start w:val="1"/>
+      <w:numFmt w:val="bullet"/>
+      <w:lvlText w:val="▪"/>
+      <w:lvlJc w:val="left"/>
+      <w:pPr>
+        <w:tabs>
+          <w:tab w:val="num" w:pos="1440"/>
+        </w:tabs>
+        <w:ind w:left="1440" w:hanging="360"/>
+      </w:pPr>
+      <w:rPr>
+        <w:rFonts w:ascii="OpenSymbol" w:hAnsi="OpenSymbol" w:cs="OpenSymbol" w:hint="default"/>
+      </w:rPr>
+    </w:lvl>
+    <w:lvl w:ilvl="3">
+      <w:start w:val="1"/>
+      <w:numFmt w:val="bullet"/>
+      <w:lvlText w:val=""/>
+      <w:lvlJc w:val="left"/>
+      <w:pPr>
+        <w:tabs>
+          <w:tab w:val="num" w:pos="1800"/>
+        </w:tabs>
+        <w:ind w:left="1800" w:hanging="360"/>
+      </w:pPr>
+      <w:rPr>
+        <w:rFonts w:ascii="Symbol" w:hAnsi="Symbol" w:cs="Symbol" w:hint="default"/>
+      </w:rPr>
+    </w:lvl>
+    <w:lvl w:ilvl="4">
+      <w:start w:val="1"/>
+      <w:numFmt w:val="bullet"/>
+      <w:lvlText w:val="◦"/>
+      <w:lvlJc w:val="left"/>
+      <w:pPr>
+        <w:tabs>
+          <w:tab w:val="num" w:pos="2160"/>
+        </w:tabs>
+        <w:ind w:left="2160" w:hanging="360"/>
+      </w:pPr>
+      <w:rPr>
+        <w:rFonts w:ascii="OpenSymbol" w:hAnsi="OpenSymbol" w:cs="OpenSymbol" w:hint="default"/>
+      </w:rPr>
+    </w:lvl>
+    <w:lvl w:ilvl="5">
+      <w:start w:val="1"/>
+      <w:numFmt w:val="bullet"/>
+      <w:lvlText w:val="▪"/>
+      <w:lvlJc w:val="left"/>
+      <w:pPr>
+        <w:tabs>
+          <w:tab w:val="num" w:pos="2520"/>
+        </w:tabs>
+        <w:ind w:left="2520" w:hanging="360"/>
+      </w:pPr>
+      <w:rPr>
+        <w:rFonts w:ascii="OpenSymbol" w:hAnsi="OpenSymbol" w:cs="OpenSymbol" w:hint="default"/>
+      </w:rPr>
+    </w:lvl>
+    <w:lvl w:ilvl="6">
+      <w:start w:val="1"/>
+      <w:numFmt w:val="bullet"/>
+      <w:lvlText w:val=""/>
+      <w:lvlJc w:val="left"/>
+      <w:pPr>
+        <w:tabs>
+          <w:tab w:val="num" w:pos="2880"/>
+        </w:tabs>
+        <w:ind w:left="2880" w:hanging="360"/>
+      </w:pPr>
+      <w:rPr>
+        <w:rFonts w:ascii="Symbol" w:hAnsi="Symbol" w:cs="Symbol" w:hint="default"/>
+      </w:rPr>
+    </w:lvl>
+    <w:lvl w:ilvl="7">
+      <w:start w:val="1"/>
+      <w:numFmt w:val="bullet"/>
+      <w:lvlText w:val="◦"/>
+      <w:lvlJc w:val="left"/>
+      <w:pPr>
+        <w:tabs>
+          <w:tab w:val="num" w:pos="3240"/>
+        </w:tabs>
+        <w:ind w:left="3240" w:hanging="360"/>
+      </w:pPr>
+      <w:rPr>
+        <w:rFonts w:ascii="OpenSymbol" w:hAnsi="OpenSymbol" w:cs="OpenSymbol" w:hint="default"/>
+      </w:rPr>
+    </w:lvl>
+    <w:lvl w:ilvl="8">
+      <w:start w:val="1"/>
+      <w:numFmt w:val="bullet"/>
+      <w:lvlText w:val="▪"/>
+      <w:lvlJc w:val="left"/>
+      <w:pPr>
+        <w:tabs>
+          <w:tab w:val="num" w:pos="3600"/>
+        </w:tabs>
+        <w:ind w:left="3600" w:hanging="360"/>
+      </w:pPr>
+      <w:rPr>
+        <w:rFonts w:ascii="OpenSymbol" w:hAnsi="OpenSymbol" w:cs="OpenSymbol" w:hint="default"/>
+      </w:rPr>
+    </w:lvl>
+  </w:abstractNum>
+  <w:abstractNum w:abstractNumId="12">
+    <w:lvl w:ilvl="0">
+      <w:start w:val="1"/>
+      <w:numFmt w:val="bullet"/>
+      <w:lvlText w:val=""/>
+      <w:lvlJc w:val="left"/>
+      <w:pPr>
+        <w:tabs>
+          <w:tab w:val="num" w:pos="720"/>
+        </w:tabs>
+        <w:ind w:left="720" w:hanging="360"/>
+      </w:pPr>
+      <w:rPr>
+        <w:rFonts w:ascii="Symbol" w:hAnsi="Symbol" w:cs="Symbol" w:hint="default"/>
+      </w:rPr>
+    </w:lvl>
+    <w:lvl w:ilvl="1">
+      <w:start w:val="1"/>
+      <w:numFmt w:val="bullet"/>
+      <w:lvlText w:val="◦"/>
+      <w:lvlJc w:val="left"/>
+      <w:pPr>
+        <w:tabs>
+          <w:tab w:val="num" w:pos="1080"/>
+        </w:tabs>
+        <w:ind w:left="1080" w:hanging="360"/>
+      </w:pPr>
+      <w:rPr>
+        <w:rFonts w:ascii="OpenSymbol" w:hAnsi="OpenSymbol" w:cs="OpenSymbol" w:hint="default"/>
+      </w:rPr>
+    </w:lvl>
+    <w:lvl w:ilvl="2">
+      <w:start w:val="1"/>
+      <w:numFmt w:val="bullet"/>
+      <w:lvlText w:val="▪"/>
+      <w:lvlJc w:val="left"/>
+      <w:pPr>
+        <w:tabs>
+          <w:tab w:val="num" w:pos="1440"/>
+        </w:tabs>
+        <w:ind w:left="1440" w:hanging="360"/>
+      </w:pPr>
+      <w:rPr>
+        <w:rFonts w:ascii="OpenSymbol" w:hAnsi="OpenSymbol" w:cs="OpenSymbol" w:hint="default"/>
+      </w:rPr>
+    </w:lvl>
+    <w:lvl w:ilvl="3">
+      <w:start w:val="1"/>
+      <w:numFmt w:val="bullet"/>
+      <w:lvlText w:val=""/>
+      <w:lvlJc w:val="left"/>
+      <w:pPr>
+        <w:tabs>
+          <w:tab w:val="num" w:pos="1800"/>
+        </w:tabs>
+        <w:ind w:left="1800" w:hanging="360"/>
+      </w:pPr>
+      <w:rPr>
+        <w:rFonts w:ascii="Symbol" w:hAnsi="Symbol" w:cs="Symbol" w:hint="default"/>
+      </w:rPr>
+    </w:lvl>
+    <w:lvl w:ilvl="4">
+      <w:start w:val="1"/>
+      <w:numFmt w:val="bullet"/>
+      <w:lvlText w:val="◦"/>
+      <w:lvlJc w:val="left"/>
+      <w:pPr>
+        <w:tabs>
+          <w:tab w:val="num" w:pos="2160"/>
+        </w:tabs>
+        <w:ind w:left="2160" w:hanging="360"/>
+      </w:pPr>
+      <w:rPr>
+        <w:rFonts w:ascii="OpenSymbol" w:hAnsi="OpenSymbol" w:cs="OpenSymbol" w:hint="default"/>
+      </w:rPr>
+    </w:lvl>
+    <w:lvl w:ilvl="5">
+      <w:start w:val="1"/>
+      <w:numFmt w:val="bullet"/>
+      <w:lvlText w:val="▪"/>
+      <w:lvlJc w:val="left"/>
+      <w:pPr>
+        <w:tabs>
+          <w:tab w:val="num" w:pos="2520"/>
+        </w:tabs>
+        <w:ind w:left="2520" w:hanging="360"/>
+      </w:pPr>
+      <w:rPr>
+        <w:rFonts w:ascii="OpenSymbol" w:hAnsi="OpenSymbol" w:cs="OpenSymbol" w:hint="default"/>
+      </w:rPr>
+    </w:lvl>
+    <w:lvl w:ilvl="6">
+      <w:start w:val="1"/>
+      <w:numFmt w:val="bullet"/>
+      <w:lvlText w:val=""/>
+      <w:lvlJc w:val="left"/>
+      <w:pPr>
+        <w:tabs>
+          <w:tab w:val="num" w:pos="2880"/>
+        </w:tabs>
+        <w:ind w:left="2880" w:hanging="360"/>
+      </w:pPr>
+      <w:rPr>
+        <w:rFonts w:ascii="Symbol" w:hAnsi="Symbol" w:cs="Symbol" w:hint="default"/>
+      </w:rPr>
+    </w:lvl>
+    <w:lvl w:ilvl="7">
+      <w:start w:val="1"/>
+      <w:numFmt w:val="bullet"/>
+      <w:lvlText w:val="◦"/>
+      <w:lvlJc w:val="left"/>
+      <w:pPr>
+        <w:tabs>
+          <w:tab w:val="num" w:pos="3240"/>
+        </w:tabs>
+        <w:ind w:left="3240" w:hanging="360"/>
+      </w:pPr>
+      <w:rPr>
+        <w:rFonts w:ascii="OpenSymbol" w:hAnsi="OpenSymbol" w:cs="OpenSymbol" w:hint="default"/>
+      </w:rPr>
+    </w:lvl>
+    <w:lvl w:ilvl="8">
+      <w:start w:val="1"/>
+      <w:numFmt w:val="bullet"/>
+      <w:lvlText w:val="▪"/>
+      <w:lvlJc w:val="left"/>
+      <w:pPr>
+        <w:tabs>
+          <w:tab w:val="num" w:pos="3600"/>
+        </w:tabs>
+        <w:ind w:left="3600" w:hanging="360"/>
+      </w:pPr>
+      <w:rPr>
+        <w:rFonts w:ascii="OpenSymbol" w:hAnsi="OpenSymbol" w:cs="OpenSymbol" w:hint="default"/>
+      </w:rPr>
+    </w:lvl>
+  </w:abstractNum>
+  <w:abstractNum w:abstractNumId="13">
     <w:lvl w:ilvl="0">
       <w:start w:val="1"/>
       <w:numFmt w:val="bullet"/>
@@ -3674,6 +5112,15 @@
   </w:num>
   <w:num w:numId="10">
     <w:abstractNumId w:val="10"/>
+  </w:num>
+  <w:num w:numId="11">
+    <w:abstractNumId w:val="11"/>
+  </w:num>
+  <w:num w:numId="12">
+    <w:abstractNumId w:val="12"/>
+  </w:num>
+  <w:num w:numId="13">
+    <w:abstractNumId w:val="13"/>
   </w:num>
 </w:numbering>
 </file>
@@ -3781,6 +5228,14 @@
     <w:name w:val="Símbolos de numeração"/>
     <w:qFormat/>
     <w:rPr/>
+  </w:style>
+  <w:style w:type="character" w:styleId="Nfaseforte">
+    <w:name w:val="Ênfase forte"/>
+    <w:qFormat/>
+    <w:rPr>
+      <w:b/>
+      <w:bCs/>
+    </w:rPr>
   </w:style>
   <w:style w:type="paragraph" w:styleId="Ttulo">
     <w:name w:val="Título"/>

</xml_diff>

<commit_message>
Inclusão dos tópicos de manipulação de arquivos ou pastas no Python
</commit_message>
<xml_diff>
--- a/Python_Sheet_Cheat.docx
+++ b/Python_Sheet_Cheat.docx
@@ -674,6 +674,12 @@
         <w:rPr>
           <w:rFonts w:ascii="FreeSans" w:hAnsi="FreeSans"/>
         </w:rPr>
+        <w:t xml:space="preserve">PYTHON </w:t>
+      </w:r>
+      <w:r>
+        <w:rPr>
+          <w:rFonts w:ascii="FreeSans" w:hAnsi="FreeSans"/>
+        </w:rPr>
         <w:t>SCRIPT</w:t>
       </w:r>
     </w:p>
@@ -758,7 +764,7 @@
                 <wp:positionV relativeFrom="paragraph">
                   <wp:posOffset>96520</wp:posOffset>
                 </wp:positionV>
-                <wp:extent cx="1888490" cy="364490"/>
+                <wp:extent cx="1889125" cy="365125"/>
                 <wp:effectExtent l="0" t="0" r="0" b="0"/>
                 <wp:wrapNone/>
                 <wp:docPr id="1" name="Forma1"/>
@@ -769,7 +775,7 @@
                       <wps:spPr>
                         <a:xfrm>
                           <a:off x="0" y="0"/>
-                          <a:ext cx="1887840" cy="363960"/>
+                          <a:ext cx="1888560" cy="364320"/>
                         </a:xfrm>
                         <a:prstGeom prst="rect">
                           <a:avLst/>
@@ -794,7 +800,7 @@
           </mc:Choice>
           <mc:Fallback>
             <w:pict>
-              <v:rect id="shape_0" ID="Forma1" stroked="f" style="position:absolute;margin-left:30.2pt;margin-top:7.6pt;width:148.6pt;height:28.6pt">
+              <v:rect id="shape_0" ID="Forma1" stroked="f" style="position:absolute;margin-left:30.2pt;margin-top:7.6pt;width:148.65pt;height:28.65pt">
                 <w10:wrap type="none"/>
                 <v:fill o:detectmouseclick="t" on="false"/>
                 <v:stroke color="#3465a4" joinstyle="round" endcap="flat"/>
@@ -1015,7 +1021,7 @@
                 <wp:positionV relativeFrom="paragraph">
                   <wp:posOffset>-38100</wp:posOffset>
                 </wp:positionV>
-                <wp:extent cx="2359025" cy="809625"/>
+                <wp:extent cx="2359660" cy="810260"/>
                 <wp:effectExtent l="0" t="0" r="0" b="0"/>
                 <wp:wrapTopAndBottom/>
                 <wp:docPr id="4" name="Quadro1"/>
@@ -1026,7 +1032,7 @@
                       <wps:spPr>
                         <a:xfrm>
                           <a:off x="0" y="0"/>
-                          <a:ext cx="2358360" cy="808920"/>
+                          <a:ext cx="2359080" cy="809640"/>
                         </a:xfrm>
                         <a:prstGeom prst="rect">
                           <a:avLst/>
@@ -1150,7 +1156,7 @@
           </mc:Choice>
           <mc:Fallback>
             <w:pict>
-              <v:rect id="shape_0" ID="Quadro1" stroked="f" style="position:absolute;margin-left:36.6pt;margin-top:-3pt;width:185.65pt;height:63.65pt">
+              <v:rect id="shape_0" ID="Quadro1" stroked="f" style="position:absolute;margin-left:36.6pt;margin-top:-3pt;width:185.7pt;height:63.7pt">
                 <w10:wrap type="square"/>
                 <v:fill o:detectmouseclick="t" on="false"/>
                 <v:stroke color="#3465a4" joinstyle="round" endcap="flat"/>
@@ -1266,7 +1272,7 @@
                 <wp:positionV relativeFrom="paragraph">
                   <wp:posOffset>897890</wp:posOffset>
                 </wp:positionV>
-                <wp:extent cx="1782445" cy="568325"/>
+                <wp:extent cx="1783080" cy="568960"/>
                 <wp:effectExtent l="0" t="0" r="0" b="0"/>
                 <wp:wrapTopAndBottom/>
                 <wp:docPr id="8" name="Quadro2"/>
@@ -1277,7 +1283,7 @@
                       <wps:spPr>
                         <a:xfrm>
                           <a:off x="0" y="0"/>
-                          <a:ext cx="1781640" cy="567720"/>
+                          <a:ext cx="1782360" cy="568440"/>
                         </a:xfrm>
                         <a:prstGeom prst="rect">
                           <a:avLst/>
@@ -1401,7 +1407,7 @@
           </mc:Choice>
           <mc:Fallback>
             <w:pict>
-              <v:rect id="shape_0" ID="Quadro2" stroked="f" style="position:absolute;margin-left:36.25pt;margin-top:70.7pt;width:140.25pt;height:44.65pt">
+              <v:rect id="shape_0" ID="Quadro2" stroked="f" style="position:absolute;margin-left:36.25pt;margin-top:70.7pt;width:140.3pt;height:44.7pt">
                 <w10:wrap type="square"/>
                 <v:fill o:detectmouseclick="t" on="false"/>
                 <v:stroke color="#3465a4" joinstyle="round" endcap="flat"/>
@@ -1820,13 +1826,7 @@
         <w:rPr>
           <w:rFonts w:ascii="FreeSans" w:hAnsi="FreeSans"/>
         </w:rPr>
-        <w:t xml:space="preserve">- </w:t>
-      </w:r>
-      <w:r>
-        <w:rPr>
-          <w:rFonts w:ascii="FreeSans" w:hAnsi="FreeSans"/>
-        </w:rPr>
-        <w:t>Tipos de Dados</w:t>
+        <w:t>- Tipos de Dados</w:t>
       </w:r>
     </w:p>
     <w:p>
@@ -1943,21 +1943,7 @@
           <w:szCs w:val="24"/>
           <w:lang w:val="pt-BR" w:eastAsia="zh-CN" w:bidi="hi-IN"/>
         </w:rPr>
-        <w:t xml:space="preserve">. </w:t>
-      </w:r>
-      <w:r>
-        <w:rPr>
-          <w:rStyle w:val="Textooriginal"/>
-          <w:rFonts w:eastAsia="Noto Serif CJK SC" w:cs="Lohit Devanagari" w:ascii="FreeSans" w:hAnsi="FreeSans"/>
-          <w:b w:val="false"/>
-          <w:bCs w:val="false"/>
-          <w:color w:val="auto"/>
-          <w:kern w:val="2"/>
-          <w:sz w:val="24"/>
-          <w:szCs w:val="24"/>
-          <w:lang w:val="pt-BR" w:eastAsia="zh-CN" w:bidi="hi-IN"/>
-        </w:rPr>
-        <w:t xml:space="preserve">Ex.: idade = </w:t>
+        <w:t xml:space="preserve">. Ex.: idade = </w:t>
       </w:r>
       <w:r>
         <w:rPr>
@@ -2066,49 +2052,7 @@
           <w:szCs w:val="24"/>
           <w:lang w:val="pt-BR" w:eastAsia="zh-CN" w:bidi="hi-IN"/>
         </w:rPr>
-        <w:t xml:space="preserve">O tipo usado para armazenar os números </w:t>
-      </w:r>
-      <w:r>
-        <w:rPr>
-          <w:rStyle w:val="Textooriginal"/>
-          <w:rFonts w:eastAsia="Noto Serif CJK SC" w:cs="Lohit Devanagari" w:ascii="FreeSans" w:hAnsi="FreeSans"/>
-          <w:b w:val="false"/>
-          <w:bCs w:val="false"/>
-          <w:color w:val="auto"/>
-          <w:kern w:val="2"/>
-          <w:sz w:val="24"/>
-          <w:szCs w:val="24"/>
-          <w:lang w:val="pt-BR" w:eastAsia="zh-CN" w:bidi="hi-IN"/>
-        </w:rPr>
-        <w:t>fracionados ou decimais</w:t>
-      </w:r>
-      <w:r>
-        <w:rPr>
-          <w:rStyle w:val="Textooriginal"/>
-          <w:rFonts w:eastAsia="Noto Serif CJK SC" w:cs="Lohit Devanagari" w:ascii="FreeSans" w:hAnsi="FreeSans"/>
-          <w:b w:val="false"/>
-          <w:bCs w:val="false"/>
-          <w:color w:val="auto"/>
-          <w:kern w:val="2"/>
-          <w:sz w:val="24"/>
-          <w:szCs w:val="24"/>
-          <w:lang w:val="pt-BR" w:eastAsia="zh-CN" w:bidi="hi-IN"/>
-        </w:rPr>
-        <w:t xml:space="preserve"> . </w:t>
-      </w:r>
-      <w:r>
-        <w:rPr>
-          <w:rStyle w:val="Textooriginal"/>
-          <w:rFonts w:eastAsia="Noto Serif CJK SC" w:cs="Lohit Devanagari" w:ascii="FreeSans" w:hAnsi="FreeSans"/>
-          <w:b w:val="false"/>
-          <w:bCs w:val="false"/>
-          <w:color w:val="auto"/>
-          <w:kern w:val="2"/>
-          <w:sz w:val="24"/>
-          <w:szCs w:val="24"/>
-          <w:lang w:val="pt-BR" w:eastAsia="zh-CN" w:bidi="hi-IN"/>
-        </w:rPr>
-        <w:t xml:space="preserve">Ex.: Preço = </w:t>
+        <w:t xml:space="preserve">O tipo usado para armazenar os números fracionados ou decimais . Ex.: Preço = </w:t>
       </w:r>
       <w:r>
         <w:rPr>
@@ -2383,18 +2327,7 @@
           <w:szCs w:val="24"/>
           <w:lang w:val="pt-BR" w:eastAsia="zh-CN" w:bidi="hi-IN"/>
         </w:rPr>
-        <w:t>Compostos</w:t>
-      </w:r>
-      <w:r>
-        <w:rPr>
-          <w:rFonts w:eastAsia="Noto Serif CJK SC" w:cs="Lohit Devanagari" w:ascii="FreeSans" w:hAnsi="FreeSans"/>
-          <w:color w:val="auto"/>
-          <w:kern w:val="2"/>
-          <w:sz w:val="24"/>
-          <w:szCs w:val="24"/>
-          <w:lang w:val="pt-BR" w:eastAsia="zh-CN" w:bidi="hi-IN"/>
-        </w:rPr>
-        <w:t>:</w:t>
+        <w:t>Compostos:</w:t>
       </w:r>
     </w:p>
     <w:p>
@@ -2436,18 +2369,7 @@
           <w:szCs w:val="24"/>
           <w:lang w:val="pt-BR" w:eastAsia="zh-CN" w:bidi="hi-IN"/>
         </w:rPr>
-        <w:t xml:space="preserve"> </w:t>
-      </w:r>
-      <w:r>
-        <w:rPr>
-          <w:rFonts w:eastAsia="Noto Serif CJK SC" w:cs="Lohit Devanagari" w:ascii="FreeSans" w:hAnsi="FreeSans"/>
-          <w:color w:val="auto"/>
-          <w:kern w:val="2"/>
-          <w:sz w:val="24"/>
-          <w:szCs w:val="24"/>
-          <w:lang w:val="pt-BR" w:eastAsia="zh-CN" w:bidi="hi-IN"/>
-        </w:rPr>
-        <w:t>temos a limitação de representar apenas uma única informação em cada objeto, porém existem casos em que desejamos compor um objeto único que contém mais de uma informação e para isso usamos os tipos compostos.</w:t>
+        <w:t xml:space="preserve"> temos a limitação de representar apenas uma única informação em cada objeto, porém existem casos em que desejamos compor um objeto único que contém mais de uma informação e para isso usamos os tipos compostos.</w:t>
       </w:r>
     </w:p>
     <w:p>
@@ -2471,7 +2393,20 @@
           <w:szCs w:val="24"/>
           <w:lang w:val="pt-BR" w:eastAsia="zh-CN" w:bidi="hi-IN"/>
         </w:rPr>
-        <w:t>T</w:t>
+        <w:t xml:space="preserve">Tuplas: </w:t>
+      </w:r>
+      <w:r>
+        <w:rPr>
+          <w:rFonts w:eastAsia="Noto Serif CJK SC" w:cs="Lohit Devanagari" w:ascii="FreeSans" w:hAnsi="FreeSans"/>
+          <w:b w:val="false"/>
+          <w:bCs w:val="false"/>
+          <w:color w:val="auto"/>
+          <w:kern w:val="2"/>
+          <w:sz w:val="24"/>
+          <w:szCs w:val="24"/>
+          <w:lang w:val="pt-BR" w:eastAsia="zh-CN" w:bidi="hi-IN"/>
+        </w:rPr>
+        <w:t xml:space="preserve">As tuplas representada </w:t>
       </w:r>
       <w:r>
         <w:rPr>
@@ -2484,7 +2419,7 @@
           <w:szCs w:val="24"/>
           <w:lang w:val="pt-BR" w:eastAsia="zh-CN" w:bidi="hi-IN"/>
         </w:rPr>
-        <w:t xml:space="preserve">uplas: </w:t>
+        <w:t>( )</w:t>
       </w:r>
       <w:r>
         <w:rPr>
@@ -2497,20 +2432,7 @@
           <w:szCs w:val="24"/>
           <w:lang w:val="pt-BR" w:eastAsia="zh-CN" w:bidi="hi-IN"/>
         </w:rPr>
-        <w:t xml:space="preserve">As tuplas </w:t>
-      </w:r>
-      <w:r>
-        <w:rPr>
-          <w:rFonts w:eastAsia="Noto Serif CJK SC" w:cs="Lohit Devanagari" w:ascii="FreeSans" w:hAnsi="FreeSans"/>
-          <w:b w:val="false"/>
-          <w:bCs w:val="false"/>
-          <w:color w:val="auto"/>
-          <w:kern w:val="2"/>
-          <w:sz w:val="24"/>
-          <w:szCs w:val="24"/>
-          <w:lang w:val="pt-BR" w:eastAsia="zh-CN" w:bidi="hi-IN"/>
-        </w:rPr>
-        <w:t xml:space="preserve">representada </w:t>
+        <w:t xml:space="preserve">, conseguimos fazer uma sequência de valores que podem ser de qualquer tipo. A característica importante e que talvez seja decisiva na hora de escolher usar tuplas é o fato de que elas são imutáveis, uma vez criada a tupla, não é possível alterar, não dá para mudar os valores ou adicionar novos. Ex.: compras = </w:t>
       </w:r>
       <w:r>
         <w:rPr>
@@ -2523,60 +2445,19 @@
           <w:szCs w:val="24"/>
           <w:lang w:val="pt-BR" w:eastAsia="zh-CN" w:bidi="hi-IN"/>
         </w:rPr>
-        <w:t>( )</w:t>
-      </w:r>
-      <w:r>
-        <w:rPr>
-          <w:rFonts w:eastAsia="Noto Serif CJK SC" w:cs="Lohit Devanagari" w:ascii="FreeSans" w:hAnsi="FreeSans"/>
-          <w:b w:val="false"/>
-          <w:bCs w:val="false"/>
-          <w:color w:val="auto"/>
-          <w:kern w:val="2"/>
-          <w:sz w:val="24"/>
-          <w:szCs w:val="24"/>
-          <w:lang w:val="pt-BR" w:eastAsia="zh-CN" w:bidi="hi-IN"/>
-        </w:rPr>
-        <w:t xml:space="preserve">, </w:t>
-      </w:r>
-      <w:r>
-        <w:rPr>
-          <w:rFonts w:eastAsia="Noto Serif CJK SC" w:cs="Lohit Devanagari" w:ascii="FreeSans" w:hAnsi="FreeSans"/>
-          <w:b w:val="false"/>
-          <w:bCs w:val="false"/>
-          <w:color w:val="auto"/>
-          <w:kern w:val="2"/>
-          <w:sz w:val="24"/>
-          <w:szCs w:val="24"/>
-          <w:lang w:val="pt-BR" w:eastAsia="zh-CN" w:bidi="hi-IN"/>
-        </w:rPr>
-        <w:t xml:space="preserve">conseguimos fazer uma sequência de valores que podem ser de qualquer tipo. A </w:t>
-      </w:r>
-      <w:r>
-        <w:rPr>
-          <w:rFonts w:eastAsia="Noto Serif CJK SC" w:cs="Lohit Devanagari" w:ascii="FreeSans" w:hAnsi="FreeSans"/>
-          <w:b w:val="false"/>
-          <w:bCs w:val="false"/>
-          <w:color w:val="auto"/>
-          <w:kern w:val="2"/>
-          <w:sz w:val="24"/>
-          <w:szCs w:val="24"/>
-          <w:lang w:val="pt-BR" w:eastAsia="zh-CN" w:bidi="hi-IN"/>
-        </w:rPr>
-        <w:t xml:space="preserve">característica importante e que talvez seja decisiva na hora de escolher usar tuplas é o fato de que elas são imutáveis, uma vez criada a tupla, não é possível alterar, não dá para mudar os valores ou adicionar novos. </w:t>
-      </w:r>
-      <w:r>
-        <w:rPr>
-          <w:rFonts w:eastAsia="Noto Serif CJK SC" w:cs="Lohit Devanagari" w:ascii="FreeSans" w:hAnsi="FreeSans"/>
-          <w:b w:val="false"/>
-          <w:bCs w:val="false"/>
-          <w:color w:val="auto"/>
-          <w:kern w:val="2"/>
-          <w:sz w:val="24"/>
-          <w:szCs w:val="24"/>
-          <w:lang w:val="pt-BR" w:eastAsia="zh-CN" w:bidi="hi-IN"/>
-        </w:rPr>
-        <w:t xml:space="preserve">Ex.: compras = </w:t>
-      </w:r>
+        <w:t>(açúcar, arroz, feijão)</w:t>
+      </w:r>
+    </w:p>
+    <w:p>
+      <w:pPr>
+        <w:pStyle w:val="Corpodotexto"/>
+        <w:numPr>
+          <w:ilvl w:val="0"/>
+          <w:numId w:val="13"/>
+        </w:numPr>
+        <w:spacing w:lineRule="auto" w:line="360"/>
+        <w:rPr/>
+      </w:pPr>
       <w:r>
         <w:rPr>
           <w:rFonts w:eastAsia="Noto Serif CJK SC" w:cs="Lohit Devanagari" w:ascii="FreeSans" w:hAnsi="FreeSans"/>
@@ -2588,19 +2469,19 @@
           <w:szCs w:val="24"/>
           <w:lang w:val="pt-BR" w:eastAsia="zh-CN" w:bidi="hi-IN"/>
         </w:rPr>
-        <w:t>(açúcar, arroz, feijão)</w:t>
-      </w:r>
-    </w:p>
-    <w:p>
-      <w:pPr>
-        <w:pStyle w:val="Corpodotexto"/>
-        <w:numPr>
-          <w:ilvl w:val="0"/>
-          <w:numId w:val="13"/>
-        </w:numPr>
-        <w:spacing w:lineRule="auto" w:line="360"/>
-        <w:rPr/>
-      </w:pPr>
+        <w:t xml:space="preserve">Listas: </w:t>
+      </w:r>
+      <w:r>
+        <w:rPr>
+          <w:rFonts w:eastAsia="Noto Serif CJK SC" w:cs="Lohit Devanagari" w:ascii="FreeSans" w:hAnsi="FreeSans"/>
+          <w:color w:val="auto"/>
+          <w:kern w:val="2"/>
+          <w:sz w:val="24"/>
+          <w:szCs w:val="24"/>
+          <w:lang w:val="pt-BR" w:eastAsia="zh-CN" w:bidi="hi-IN"/>
+        </w:rPr>
+        <w:t xml:space="preserve">São bastante similares as tuplas e a maioria das operações que podemos fazer com tuplas também podemos fazer com as listas, uma das grandes diferenças está na implementação de protocolos de edição dos elementos, portanto as listas são mutáveis e permitem que incluamos novos itens, permitem a remoção de itens existentes e a reordenação. São representadas por </w:t>
+      </w:r>
       <w:r>
         <w:rPr>
           <w:rFonts w:eastAsia="Noto Serif CJK SC" w:cs="Lohit Devanagari" w:ascii="FreeSans" w:hAnsi="FreeSans"/>
@@ -2612,40 +2493,20 @@
           <w:szCs w:val="24"/>
           <w:lang w:val="pt-BR" w:eastAsia="zh-CN" w:bidi="hi-IN"/>
         </w:rPr>
-        <w:t xml:space="preserve">Listas: </w:t>
+        <w:t>[ ] ou list( )</w:t>
       </w:r>
       <w:r>
         <w:rPr>
           <w:rFonts w:eastAsia="Noto Serif CJK SC" w:cs="Lohit Devanagari" w:ascii="FreeSans" w:hAnsi="FreeSans"/>
-          <w:color w:val="auto"/>
-          <w:kern w:val="2"/>
-          <w:sz w:val="24"/>
-          <w:szCs w:val="24"/>
-          <w:lang w:val="pt-BR" w:eastAsia="zh-CN" w:bidi="hi-IN"/>
-        </w:rPr>
-        <w:t>S</w:t>
-      </w:r>
-      <w:r>
-        <w:rPr>
-          <w:rFonts w:eastAsia="Noto Serif CJK SC" w:cs="Lohit Devanagari" w:ascii="FreeSans" w:hAnsi="FreeSans"/>
-          <w:color w:val="auto"/>
-          <w:kern w:val="2"/>
-          <w:sz w:val="24"/>
-          <w:szCs w:val="24"/>
-          <w:lang w:val="pt-BR" w:eastAsia="zh-CN" w:bidi="hi-IN"/>
-        </w:rPr>
-        <w:t xml:space="preserve">ão bastante similares as tuplas e a maioria das operações que podemos fazer com tuplas também podemos fazer com as listas, uma das grandes diferenças está na implementação de protocolos de edição dos elementos, portanto as listas são mutáveis e permitem que incluamos novos itens, permitem a remoção de itens existentes e a reordenação. </w:t>
-      </w:r>
-      <w:r>
-        <w:rPr>
-          <w:rFonts w:eastAsia="Noto Serif CJK SC" w:cs="Lohit Devanagari" w:ascii="FreeSans" w:hAnsi="FreeSans"/>
-          <w:color w:val="auto"/>
-          <w:kern w:val="2"/>
-          <w:sz w:val="24"/>
-          <w:szCs w:val="24"/>
-          <w:lang w:val="pt-BR" w:eastAsia="zh-CN" w:bidi="hi-IN"/>
-        </w:rPr>
-        <w:t xml:space="preserve">São representadas por </w:t>
+          <w:b w:val="false"/>
+          <w:bCs w:val="false"/>
+          <w:color w:val="auto"/>
+          <w:kern w:val="2"/>
+          <w:sz w:val="24"/>
+          <w:szCs w:val="24"/>
+          <w:lang w:val="pt-BR" w:eastAsia="zh-CN" w:bidi="hi-IN"/>
+        </w:rPr>
+        <w:t xml:space="preserve">. Ex.: cor = </w:t>
       </w:r>
       <w:r>
         <w:rPr>
@@ -2658,7 +2519,7 @@
           <w:szCs w:val="24"/>
           <w:lang w:val="pt-BR" w:eastAsia="zh-CN" w:bidi="hi-IN"/>
         </w:rPr>
-        <w:t>[ ] ou list( )</w:t>
+        <w:t>[azul, verde]</w:t>
       </w:r>
       <w:r>
         <w:rPr>
@@ -2671,7 +2532,7 @@
           <w:szCs w:val="24"/>
           <w:lang w:val="pt-BR" w:eastAsia="zh-CN" w:bidi="hi-IN"/>
         </w:rPr>
-        <w:t xml:space="preserve">. Ex.: cor = </w:t>
+        <w:t xml:space="preserve"> →  cor.append(“vermelho”) → cor = </w:t>
       </w:r>
       <w:r>
         <w:rPr>
@@ -2684,7 +2545,7 @@
           <w:szCs w:val="24"/>
           <w:lang w:val="pt-BR" w:eastAsia="zh-CN" w:bidi="hi-IN"/>
         </w:rPr>
-        <w:t>[azul, verde]</w:t>
+        <w:t>[azul, verde, vermelho]</w:t>
       </w:r>
       <w:r>
         <w:rPr>
@@ -2697,8 +2558,23 @@
           <w:szCs w:val="24"/>
           <w:lang w:val="pt-BR" w:eastAsia="zh-CN" w:bidi="hi-IN"/>
         </w:rPr>
-        <w:t xml:space="preserve"> →  cor.append(“vermelho”) → cor = </w:t>
-      </w:r>
+        <w:t>.</w:t>
+      </w:r>
+    </w:p>
+    <w:p>
+      <w:pPr>
+        <w:pStyle w:val="Corpodotexto"/>
+        <w:numPr>
+          <w:ilvl w:val="0"/>
+          <w:numId w:val="13"/>
+        </w:numPr>
+        <w:spacing w:lineRule="auto" w:line="360"/>
+        <w:rPr>
+          <w:b/>
+          <w:b/>
+          <w:bCs/>
+        </w:rPr>
+      </w:pPr>
       <w:r>
         <w:rPr>
           <w:rFonts w:eastAsia="Noto Serif CJK SC" w:cs="Lohit Devanagari" w:ascii="FreeSans" w:hAnsi="FreeSans"/>
@@ -2710,7 +2586,7 @@
           <w:szCs w:val="24"/>
           <w:lang w:val="pt-BR" w:eastAsia="zh-CN" w:bidi="hi-IN"/>
         </w:rPr>
-        <w:t>[azul, verde, vermelho]</w:t>
+        <w:t xml:space="preserve">Dicionários: </w:t>
       </w:r>
       <w:r>
         <w:rPr>
@@ -2723,17 +2599,83 @@
           <w:szCs w:val="24"/>
           <w:lang w:val="pt-BR" w:eastAsia="zh-CN" w:bidi="hi-IN"/>
         </w:rPr>
-        <w:t>.</w:t>
-      </w:r>
-    </w:p>
-    <w:p>
-      <w:pPr>
-        <w:pStyle w:val="Corpodotexto"/>
-        <w:numPr>
-          <w:ilvl w:val="0"/>
-          <w:numId w:val="13"/>
+        <w:t>Nos dicionários podemos colocar dois valores em cada posição e são criados com</w:t>
+      </w:r>
+      <w:r>
+        <w:rPr>
+          <w:rFonts w:eastAsia="Noto Serif CJK SC" w:cs="Lohit Devanagari" w:ascii="FreeSans" w:hAnsi="FreeSans"/>
+          <w:b/>
+          <w:bCs/>
+          <w:color w:val="auto"/>
+          <w:kern w:val="2"/>
+          <w:sz w:val="24"/>
+          <w:szCs w:val="24"/>
+          <w:lang w:val="pt-BR" w:eastAsia="zh-CN" w:bidi="hi-IN"/>
+        </w:rPr>
+        <w:t xml:space="preserve"> { } </w:t>
+      </w:r>
+      <w:r>
+        <w:rPr>
+          <w:rFonts w:eastAsia="Noto Serif CJK SC" w:cs="Lohit Devanagari" w:ascii="FreeSans" w:hAnsi="FreeSans"/>
+          <w:b w:val="false"/>
+          <w:bCs w:val="false"/>
+          <w:color w:val="auto"/>
+          <w:kern w:val="2"/>
+          <w:sz w:val="24"/>
+          <w:szCs w:val="24"/>
+          <w:lang w:val="pt-BR" w:eastAsia="zh-CN" w:bidi="hi-IN"/>
+        </w:rPr>
+        <w:t xml:space="preserve">ou através da classe </w:t>
+      </w:r>
+      <w:r>
+        <w:rPr>
+          <w:rFonts w:eastAsia="Noto Serif CJK SC" w:cs="Lohit Devanagari" w:ascii="FreeSans" w:hAnsi="FreeSans"/>
+          <w:b/>
+          <w:bCs/>
+          <w:color w:val="auto"/>
+          <w:kern w:val="2"/>
+          <w:sz w:val="24"/>
+          <w:szCs w:val="24"/>
+          <w:lang w:val="pt-BR" w:eastAsia="zh-CN" w:bidi="hi-IN"/>
+        </w:rPr>
+        <w:t xml:space="preserve">dict( ). </w:t>
+      </w:r>
+      <w:r>
+        <w:rPr>
+          <w:rFonts w:eastAsia="Noto Serif CJK SC" w:cs="Lohit Devanagari" w:ascii="FreeSans" w:hAnsi="FreeSans"/>
+          <w:b w:val="false"/>
+          <w:bCs w:val="false"/>
+          <w:color w:val="auto"/>
+          <w:kern w:val="2"/>
+          <w:sz w:val="24"/>
+          <w:szCs w:val="24"/>
+          <w:lang w:val="pt-BR" w:eastAsia="zh-CN" w:bidi="hi-IN"/>
+        </w:rPr>
+        <w:t xml:space="preserve">São inseridos sempre uma chave e o valor dessa chave. Ex.: frutas = </w:t>
+      </w:r>
+      <w:r>
+        <w:rPr>
+          <w:rFonts w:eastAsia="Noto Serif CJK SC" w:cs="Lohit Devanagari" w:ascii="FreeSans" w:hAnsi="FreeSans"/>
+          <w:b/>
+          <w:bCs/>
+          <w:color w:val="auto"/>
+          <w:kern w:val="2"/>
+          <w:sz w:val="24"/>
+          <w:szCs w:val="24"/>
+          <w:lang w:val="pt-BR" w:eastAsia="zh-CN" w:bidi="hi-IN"/>
+        </w:rPr>
+        <w:t>{“maçã”: “vermelha”, “abacaxi”: “amarela”, “limão”: “verde”}</w:t>
+      </w:r>
+    </w:p>
+    <w:p>
+      <w:pPr>
+        <w:pStyle w:val="Corpodotexto"/>
+        <w:numPr>
+          <w:ilvl w:val="0"/>
+          <w:numId w:val="0"/>
         </w:numPr>
         <w:spacing w:lineRule="auto" w:line="360"/>
+        <w:ind w:left="720" w:hanging="0"/>
         <w:rPr>
           <w:b/>
           <w:b/>
@@ -2741,21 +2683,56 @@
         </w:rPr>
       </w:pPr>
       <w:r>
-        <w:rPr>
-          <w:rFonts w:eastAsia="Noto Serif CJK SC" w:cs="Lohit Devanagari" w:ascii="FreeSans" w:hAnsi="FreeSans"/>
+        <w:rPr/>
+      </w:r>
+    </w:p>
+    <w:p>
+      <w:pPr>
+        <w:pStyle w:val="Ttulo2"/>
+        <w:numPr>
+          <w:ilvl w:val="1"/>
+          <w:numId w:val="3"/>
+        </w:numPr>
+        <w:rPr/>
+      </w:pPr>
+      <w:r>
+        <w:rPr>
+          <w:rFonts w:ascii="FreeSans" w:hAnsi="FreeSans"/>
+        </w:rPr>
+        <w:t xml:space="preserve">- </w:t>
+      </w:r>
+      <w:r>
+        <w:rPr>
+          <w:rFonts w:ascii="FreeSans" w:hAnsi="FreeSans"/>
+        </w:rPr>
+        <w:t>M</w:t>
+      </w:r>
+      <w:r>
+        <w:rPr>
+          <w:rFonts w:eastAsia="Noto Sans CJK SC" w:cs="Lohit Devanagari" w:ascii="FreeSans" w:hAnsi="FreeSans"/>
           <w:b/>
           <w:bCs/>
           <w:color w:val="auto"/>
           <w:kern w:val="2"/>
-          <w:sz w:val="24"/>
-          <w:szCs w:val="24"/>
-          <w:lang w:val="pt-BR" w:eastAsia="zh-CN" w:bidi="hi-IN"/>
-        </w:rPr>
-        <w:t>D</w:t>
-      </w:r>
-      <w:r>
-        <w:rPr>
-          <w:rFonts w:eastAsia="Noto Serif CJK SC" w:cs="Lohit Devanagari" w:ascii="FreeSans" w:hAnsi="FreeSans"/>
+          <w:sz w:val="32"/>
+          <w:szCs w:val="32"/>
+          <w:lang w:val="pt-BR" w:eastAsia="zh-CN" w:bidi="hi-IN"/>
+        </w:rPr>
+        <w:t>anipulando Arquivos e Pastas</w:t>
+      </w:r>
+    </w:p>
+    <w:p>
+      <w:pPr>
+        <w:pStyle w:val="Corpodotexto"/>
+        <w:numPr>
+          <w:ilvl w:val="0"/>
+          <w:numId w:val="14"/>
+        </w:numPr>
+        <w:rPr/>
+      </w:pPr>
+      <w:r>
+        <w:rPr>
+          <w:rFonts w:eastAsia="Noto Sans CJK SC" w:cs="Lohit Devanagari" w:ascii="FreeSans" w:hAnsi="FreeSans"/>
           <w:b/>
           <w:bCs/>
           <w:color w:val="auto"/>
@@ -2764,63 +2741,179 @@
           <w:szCs w:val="24"/>
           <w:lang w:val="pt-BR" w:eastAsia="zh-CN" w:bidi="hi-IN"/>
         </w:rPr>
-        <w:t xml:space="preserve">icionários: </w:t>
-      </w:r>
-      <w:r>
-        <w:rPr>
-          <w:rFonts w:eastAsia="Noto Serif CJK SC" w:cs="Lohit Devanagari" w:ascii="FreeSans" w:hAnsi="FreeSans"/>
-          <w:b w:val="false"/>
-          <w:bCs w:val="false"/>
-          <w:color w:val="auto"/>
-          <w:kern w:val="2"/>
-          <w:sz w:val="24"/>
-          <w:szCs w:val="24"/>
-          <w:lang w:val="pt-BR" w:eastAsia="zh-CN" w:bidi="hi-IN"/>
-        </w:rPr>
-        <w:t>Nos d</w:t>
-      </w:r>
-      <w:r>
-        <w:rPr>
-          <w:rFonts w:eastAsia="Noto Serif CJK SC" w:cs="Lohit Devanagari" w:ascii="FreeSans" w:hAnsi="FreeSans"/>
-          <w:b w:val="false"/>
-          <w:bCs w:val="false"/>
-          <w:color w:val="auto"/>
-          <w:kern w:val="2"/>
-          <w:sz w:val="24"/>
-          <w:szCs w:val="24"/>
-          <w:lang w:val="pt-BR" w:eastAsia="zh-CN" w:bidi="hi-IN"/>
-        </w:rPr>
-        <w:t xml:space="preserve">icionários </w:t>
-      </w:r>
-      <w:r>
-        <w:rPr>
-          <w:rFonts w:eastAsia="Noto Serif CJK SC" w:cs="Lohit Devanagari" w:ascii="FreeSans" w:hAnsi="FreeSans"/>
-          <w:b w:val="false"/>
-          <w:bCs w:val="false"/>
-          <w:color w:val="auto"/>
-          <w:kern w:val="2"/>
-          <w:sz w:val="24"/>
-          <w:szCs w:val="24"/>
-          <w:lang w:val="pt-BR" w:eastAsia="zh-CN" w:bidi="hi-IN"/>
-        </w:rPr>
-        <w:t xml:space="preserve">podemos colocar dois valores em cada posição e </w:t>
-      </w:r>
-      <w:r>
-        <w:rPr>
-          <w:rFonts w:eastAsia="Noto Serif CJK SC" w:cs="Lohit Devanagari" w:ascii="FreeSans" w:hAnsi="FreeSans"/>
-          <w:b w:val="false"/>
-          <w:bCs w:val="false"/>
-          <w:color w:val="auto"/>
-          <w:kern w:val="2"/>
-          <w:sz w:val="24"/>
-          <w:szCs w:val="24"/>
-          <w:lang w:val="pt-BR" w:eastAsia="zh-CN" w:bidi="hi-IN"/>
-        </w:rPr>
-        <w:t>são criados com</w:t>
-      </w:r>
-      <w:r>
-        <w:rPr>
-          <w:rFonts w:eastAsia="Noto Serif CJK SC" w:cs="Lohit Devanagari" w:ascii="FreeSans" w:hAnsi="FreeSans"/>
+        <w:t xml:space="preserve">CLI Arguments: </w:t>
+      </w:r>
+      <w:r>
+        <w:rPr>
+          <w:rFonts w:eastAsia="Noto Sans CJK SC" w:cs="Lohit Devanagari" w:ascii="FreeSans" w:hAnsi="FreeSans"/>
+          <w:b w:val="false"/>
+          <w:bCs w:val="false"/>
+          <w:color w:val="auto"/>
+          <w:kern w:val="2"/>
+          <w:sz w:val="24"/>
+          <w:szCs w:val="24"/>
+          <w:lang w:val="pt-BR" w:eastAsia="zh-CN" w:bidi="hi-IN"/>
+        </w:rPr>
+        <w:t xml:space="preserve">Tem como objetivo </w:t>
+      </w:r>
+      <w:r>
+        <w:rPr>
+          <w:rFonts w:eastAsia="Noto Sans CJK SC" w:cs="Lohit Devanagari" w:ascii="FreeSans" w:hAnsi="FreeSans"/>
+          <w:b w:val="false"/>
+          <w:bCs w:val="false"/>
+          <w:color w:val="auto"/>
+          <w:kern w:val="2"/>
+          <w:lang w:val="pt-BR" w:eastAsia="zh-CN" w:bidi="hi-IN"/>
+        </w:rPr>
+        <w:t xml:space="preserve">ler informações para dentro de um script. </w:t>
+      </w:r>
+      <w:r>
+        <w:rPr>
+          <w:rFonts w:eastAsia="Noto Sans CJK SC" w:cs="Lohit Devanagari" w:ascii="FreeSans" w:hAnsi="FreeSans"/>
+          <w:b w:val="false"/>
+          <w:bCs w:val="false"/>
+          <w:color w:val="auto"/>
+          <w:kern w:val="2"/>
+          <w:lang w:val="pt-BR" w:eastAsia="zh-CN" w:bidi="hi-IN"/>
+        </w:rPr>
+        <w:t>Ex.:</w:t>
+      </w:r>
+    </w:p>
+    <w:p>
+      <w:pPr>
+        <w:pStyle w:val="Corpodotexto"/>
+        <w:numPr>
+          <w:ilvl w:val="0"/>
+          <w:numId w:val="0"/>
+        </w:numPr>
+        <w:ind w:left="720" w:hanging="0"/>
+        <w:rPr>
+          <w:rFonts w:ascii="FreeSans" w:hAnsi="FreeSans" w:eastAsia="Noto Sans CJK SC" w:cs="Lohit Devanagari"/>
+          <w:b w:val="false"/>
+          <w:b w:val="false"/>
+          <w:bCs w:val="false"/>
+          <w:color w:val="auto"/>
+          <w:kern w:val="2"/>
+          <w:lang w:val="pt-BR" w:eastAsia="zh-CN" w:bidi="hi-IN"/>
+        </w:rPr>
+      </w:pPr>
+      <w:r>
+        <w:rPr/>
+        <w:drawing>
+          <wp:anchor behindDoc="0" distT="0" distB="0" distL="0" distR="0" simplePos="0" locked="0" layoutInCell="1" allowOverlap="1" relativeHeight="12">
+            <wp:simplePos x="0" y="0"/>
+            <wp:positionH relativeFrom="column">
+              <wp:posOffset>488315</wp:posOffset>
+            </wp:positionH>
+            <wp:positionV relativeFrom="paragraph">
+              <wp:posOffset>-19050</wp:posOffset>
+            </wp:positionV>
+            <wp:extent cx="1257300" cy="609600"/>
+            <wp:effectExtent l="0" t="0" r="0" b="0"/>
+            <wp:wrapTopAndBottom/>
+            <wp:docPr id="13" name="Figura6" descr=""/>
+            <wp:cNvGraphicFramePr>
+              <a:graphicFrameLocks xmlns:a="http://schemas.openxmlformats.org/drawingml/2006/main" noChangeAspect="1"/>
+            </wp:cNvGraphicFramePr>
+            <a:graphic xmlns:a="http://schemas.openxmlformats.org/drawingml/2006/main">
+              <a:graphicData uri="http://schemas.openxmlformats.org/drawingml/2006/picture">
+                <pic:pic xmlns:pic="http://schemas.openxmlformats.org/drawingml/2006/picture">
+                  <pic:nvPicPr>
+                    <pic:cNvPr id="13" name="Figura6" descr=""/>
+                    <pic:cNvPicPr>
+                      <a:picLocks noChangeAspect="1" noChangeArrowheads="1"/>
+                    </pic:cNvPicPr>
+                  </pic:nvPicPr>
+                  <pic:blipFill>
+                    <a:blip r:embed="rId10"/>
+                    <a:stretch>
+                      <a:fillRect/>
+                    </a:stretch>
+                  </pic:blipFill>
+                  <pic:spPr bwMode="auto">
+                    <a:xfrm>
+                      <a:off x="0" y="0"/>
+                      <a:ext cx="1257300" cy="609600"/>
+                    </a:xfrm>
+                    <a:prstGeom prst="rect">
+                      <a:avLst/>
+                    </a:prstGeom>
+                  </pic:spPr>
+                </pic:pic>
+              </a:graphicData>
+            </a:graphic>
+          </wp:anchor>
+        </w:drawing>
+        <w:drawing>
+          <wp:anchor behindDoc="0" distT="0" distB="0" distL="0" distR="0" simplePos="0" locked="0" layoutInCell="1" allowOverlap="1" relativeHeight="13">
+            <wp:simplePos x="0" y="0"/>
+            <wp:positionH relativeFrom="column">
+              <wp:posOffset>508000</wp:posOffset>
+            </wp:positionH>
+            <wp:positionV relativeFrom="paragraph">
+              <wp:posOffset>697230</wp:posOffset>
+            </wp:positionV>
+            <wp:extent cx="4152265" cy="190500"/>
+            <wp:effectExtent l="0" t="0" r="0" b="0"/>
+            <wp:wrapTopAndBottom/>
+            <wp:docPr id="14" name="Figura7" descr=""/>
+            <wp:cNvGraphicFramePr>
+              <a:graphicFrameLocks xmlns:a="http://schemas.openxmlformats.org/drawingml/2006/main" noChangeAspect="1"/>
+            </wp:cNvGraphicFramePr>
+            <a:graphic xmlns:a="http://schemas.openxmlformats.org/drawingml/2006/main">
+              <a:graphicData uri="http://schemas.openxmlformats.org/drawingml/2006/picture">
+                <pic:pic xmlns:pic="http://schemas.openxmlformats.org/drawingml/2006/picture">
+                  <pic:nvPicPr>
+                    <pic:cNvPr id="14" name="Figura7" descr=""/>
+                    <pic:cNvPicPr>
+                      <a:picLocks noChangeAspect="1" noChangeArrowheads="1"/>
+                    </pic:cNvPicPr>
+                  </pic:nvPicPr>
+                  <pic:blipFill>
+                    <a:blip r:embed="rId11"/>
+                    <a:stretch>
+                      <a:fillRect/>
+                    </a:stretch>
+                  </pic:blipFill>
+                  <pic:spPr bwMode="auto">
+                    <a:xfrm>
+                      <a:off x="0" y="0"/>
+                      <a:ext cx="4152265" cy="190500"/>
+                    </a:xfrm>
+                    <a:prstGeom prst="rect">
+                      <a:avLst/>
+                    </a:prstGeom>
+                  </pic:spPr>
+                </pic:pic>
+              </a:graphicData>
+            </a:graphic>
+          </wp:anchor>
+        </w:drawing>
+      </w:r>
+    </w:p>
+    <w:p>
+      <w:pPr>
+        <w:pStyle w:val="Corpodotexto"/>
+        <w:rPr/>
+      </w:pPr>
+      <w:r>
+        <w:rPr/>
+      </w:r>
+    </w:p>
+    <w:p>
+      <w:pPr>
+        <w:pStyle w:val="Corpodotexto"/>
+        <w:numPr>
+          <w:ilvl w:val="0"/>
+          <w:numId w:val="14"/>
+        </w:numPr>
+        <w:rPr>
+          <w:rFonts w:ascii="FreeSans" w:hAnsi="FreeSans"/>
+        </w:rPr>
+      </w:pPr>
+      <w:r>
+        <w:rPr>
+          <w:rFonts w:eastAsia="Noto Sans CJK SC" w:cs="Lohit Devanagari" w:ascii="FreeSans" w:hAnsi="FreeSans"/>
           <w:b/>
           <w:bCs/>
           <w:color w:val="auto"/>
@@ -2829,24 +2922,11 @@
           <w:szCs w:val="24"/>
           <w:lang w:val="pt-BR" w:eastAsia="zh-CN" w:bidi="hi-IN"/>
         </w:rPr>
-        <w:t xml:space="preserve"> { } </w:t>
-      </w:r>
-      <w:r>
-        <w:rPr>
-          <w:rFonts w:eastAsia="Noto Serif CJK SC" w:cs="Lohit Devanagari" w:ascii="FreeSans" w:hAnsi="FreeSans"/>
-          <w:b w:val="false"/>
-          <w:bCs w:val="false"/>
-          <w:color w:val="auto"/>
-          <w:kern w:val="2"/>
-          <w:sz w:val="24"/>
-          <w:szCs w:val="24"/>
-          <w:lang w:val="pt-BR" w:eastAsia="zh-CN" w:bidi="hi-IN"/>
-        </w:rPr>
-        <w:t xml:space="preserve">ou através da classe </w:t>
-      </w:r>
-      <w:r>
-        <w:rPr>
-          <w:rFonts w:eastAsia="Noto Serif CJK SC" w:cs="Lohit Devanagari" w:ascii="FreeSans" w:hAnsi="FreeSans"/>
+        <w:t>C</w:t>
+      </w:r>
+      <w:r>
+        <w:rPr>
+          <w:rFonts w:eastAsia="Noto Sans CJK SC" w:cs="Lohit Devanagari" w:ascii="FreeSans" w:hAnsi="FreeSans"/>
           <w:b/>
           <w:bCs/>
           <w:color w:val="auto"/>
@@ -2855,24 +2935,11 @@
           <w:szCs w:val="24"/>
           <w:lang w:val="pt-BR" w:eastAsia="zh-CN" w:bidi="hi-IN"/>
         </w:rPr>
-        <w:t xml:space="preserve">dict( ). </w:t>
-      </w:r>
-      <w:r>
-        <w:rPr>
-          <w:rFonts w:eastAsia="Noto Serif CJK SC" w:cs="Lohit Devanagari" w:ascii="FreeSans" w:hAnsi="FreeSans"/>
-          <w:b w:val="false"/>
-          <w:bCs w:val="false"/>
-          <w:color w:val="auto"/>
-          <w:kern w:val="2"/>
-          <w:sz w:val="24"/>
-          <w:szCs w:val="24"/>
-          <w:lang w:val="pt-BR" w:eastAsia="zh-CN" w:bidi="hi-IN"/>
-        </w:rPr>
-        <w:t xml:space="preserve">São inseridos sempre uma chave e o valor dessa chave. Ex.: frutas = </w:t>
-      </w:r>
-      <w:r>
-        <w:rPr>
-          <w:rFonts w:eastAsia="Noto Serif CJK SC" w:cs="Lohit Devanagari" w:ascii="FreeSans" w:hAnsi="FreeSans"/>
+        <w:t>riar uma pasta</w:t>
+      </w:r>
+      <w:r>
+        <w:rPr>
+          <w:rFonts w:eastAsia="Noto Sans CJK SC" w:cs="Lohit Devanagari" w:ascii="FreeSans" w:hAnsi="FreeSans"/>
           <w:b/>
           <w:bCs/>
           <w:color w:val="auto"/>
@@ -2881,7 +2948,886 @@
           <w:szCs w:val="24"/>
           <w:lang w:val="pt-BR" w:eastAsia="zh-CN" w:bidi="hi-IN"/>
         </w:rPr>
-        <w:t>{“maçã”: “vermelha”, “abacaxi”: “amarela”, “limão”: “verde”}</w:t>
+        <w:t xml:space="preserve">: </w:t>
+      </w:r>
+    </w:p>
+    <w:p>
+      <w:pPr>
+        <w:pStyle w:val="Ttulo1"/>
+        <w:rPr>
+          <w:rFonts w:ascii="FreeSans" w:hAnsi="FreeSans"/>
+        </w:rPr>
+      </w:pPr>
+      <w:r>
+        <w:rPr/>
+        <w:drawing>
+          <wp:anchor behindDoc="0" distT="0" distB="0" distL="0" distR="0" simplePos="0" locked="0" layoutInCell="1" allowOverlap="1" relativeHeight="14">
+            <wp:simplePos x="0" y="0"/>
+            <wp:positionH relativeFrom="column">
+              <wp:posOffset>474345</wp:posOffset>
+            </wp:positionH>
+            <wp:positionV relativeFrom="paragraph">
+              <wp:posOffset>-36830</wp:posOffset>
+            </wp:positionV>
+            <wp:extent cx="1647190" cy="485775"/>
+            <wp:effectExtent l="0" t="0" r="0" b="0"/>
+            <wp:wrapSquare wrapText="largest"/>
+            <wp:docPr id="15" name="Figura8" descr=""/>
+            <wp:cNvGraphicFramePr>
+              <a:graphicFrameLocks xmlns:a="http://schemas.openxmlformats.org/drawingml/2006/main" noChangeAspect="1"/>
+            </wp:cNvGraphicFramePr>
+            <a:graphic xmlns:a="http://schemas.openxmlformats.org/drawingml/2006/main">
+              <a:graphicData uri="http://schemas.openxmlformats.org/drawingml/2006/picture">
+                <pic:pic xmlns:pic="http://schemas.openxmlformats.org/drawingml/2006/picture">
+                  <pic:nvPicPr>
+                    <pic:cNvPr id="15" name="Figura8" descr=""/>
+                    <pic:cNvPicPr>
+                      <a:picLocks noChangeAspect="1" noChangeArrowheads="1"/>
+                    </pic:cNvPicPr>
+                  </pic:nvPicPr>
+                  <pic:blipFill>
+                    <a:blip r:embed="rId12"/>
+                    <a:stretch>
+                      <a:fillRect/>
+                    </a:stretch>
+                  </pic:blipFill>
+                  <pic:spPr bwMode="auto">
+                    <a:xfrm>
+                      <a:off x="0" y="0"/>
+                      <a:ext cx="1647190" cy="485775"/>
+                    </a:xfrm>
+                    <a:prstGeom prst="rect">
+                      <a:avLst/>
+                    </a:prstGeom>
+                  </pic:spPr>
+                </pic:pic>
+              </a:graphicData>
+            </a:graphic>
+          </wp:anchor>
+        </w:drawing>
+      </w:r>
+    </w:p>
+    <w:p>
+      <w:pPr>
+        <w:pStyle w:val="Corpodotexto"/>
+        <w:rPr>
+          <w:rFonts w:ascii="FreeSans" w:hAnsi="FreeSans"/>
+        </w:rPr>
+      </w:pPr>
+      <w:r>
+        <w:rPr/>
+      </w:r>
+    </w:p>
+    <w:p>
+      <w:pPr>
+        <w:pStyle w:val="Corpodotexto"/>
+        <w:numPr>
+          <w:ilvl w:val="0"/>
+          <w:numId w:val="14"/>
+        </w:numPr>
+        <w:rPr>
+          <w:rFonts w:ascii="FreeSans" w:hAnsi="FreeSans"/>
+        </w:rPr>
+      </w:pPr>
+      <w:r>
+        <w:rPr>
+          <w:rFonts w:eastAsia="Noto Sans CJK SC" w:cs="Lohit Devanagari" w:ascii="FreeSans" w:hAnsi="FreeSans"/>
+          <w:b/>
+          <w:bCs/>
+          <w:color w:val="auto"/>
+          <w:kern w:val="2"/>
+          <w:sz w:val="24"/>
+          <w:szCs w:val="24"/>
+          <w:lang w:val="pt-BR" w:eastAsia="zh-CN" w:bidi="hi-IN"/>
+        </w:rPr>
+        <w:t>C</w:t>
+      </w:r>
+      <w:r>
+        <w:rPr>
+          <w:rFonts w:eastAsia="Noto Sans CJK SC" w:cs="Lohit Devanagari" w:ascii="FreeSans" w:hAnsi="FreeSans"/>
+          <w:b/>
+          <w:bCs/>
+          <w:color w:val="auto"/>
+          <w:kern w:val="2"/>
+          <w:sz w:val="24"/>
+          <w:szCs w:val="24"/>
+          <w:lang w:val="pt-BR" w:eastAsia="zh-CN" w:bidi="hi-IN"/>
+        </w:rPr>
+        <w:t>riar pasta</w:t>
+      </w:r>
+      <w:r>
+        <w:rPr>
+          <w:rFonts w:eastAsia="Noto Sans CJK SC" w:cs="Lohit Devanagari" w:ascii="FreeSans" w:hAnsi="FreeSans"/>
+          <w:b/>
+          <w:bCs/>
+          <w:color w:val="auto"/>
+          <w:kern w:val="2"/>
+          <w:sz w:val="24"/>
+          <w:szCs w:val="24"/>
+          <w:lang w:val="pt-BR" w:eastAsia="zh-CN" w:bidi="hi-IN"/>
+        </w:rPr>
+        <w:t>s e subpastas que ainda não existem</w:t>
+      </w:r>
+      <w:r>
+        <w:rPr>
+          <w:rFonts w:eastAsia="Noto Sans CJK SC" w:cs="Lohit Devanagari" w:ascii="FreeSans" w:hAnsi="FreeSans"/>
+          <w:b/>
+          <w:bCs/>
+          <w:color w:val="auto"/>
+          <w:kern w:val="2"/>
+          <w:sz w:val="24"/>
+          <w:szCs w:val="24"/>
+          <w:lang w:val="pt-BR" w:eastAsia="zh-CN" w:bidi="hi-IN"/>
+        </w:rPr>
+        <w:t xml:space="preserve">: </w:t>
+      </w:r>
+    </w:p>
+    <w:p>
+      <w:pPr>
+        <w:pStyle w:val="Corpodotexto"/>
+        <w:rPr>
+          <w:rFonts w:ascii="FreeSans" w:hAnsi="FreeSans"/>
+        </w:rPr>
+      </w:pPr>
+      <w:r>
+        <w:rPr/>
+        <w:drawing>
+          <wp:anchor behindDoc="0" distT="0" distB="0" distL="0" distR="0" simplePos="0" locked="0" layoutInCell="1" allowOverlap="1" relativeHeight="24">
+            <wp:simplePos x="0" y="0"/>
+            <wp:positionH relativeFrom="column">
+              <wp:posOffset>493395</wp:posOffset>
+            </wp:positionH>
+            <wp:positionV relativeFrom="paragraph">
+              <wp:posOffset>5715</wp:posOffset>
+            </wp:positionV>
+            <wp:extent cx="4352290" cy="276225"/>
+            <wp:effectExtent l="0" t="0" r="0" b="0"/>
+            <wp:wrapSquare wrapText="largest"/>
+            <wp:docPr id="16" name="Figura18" descr=""/>
+            <wp:cNvGraphicFramePr>
+              <a:graphicFrameLocks xmlns:a="http://schemas.openxmlformats.org/drawingml/2006/main" noChangeAspect="1"/>
+            </wp:cNvGraphicFramePr>
+            <a:graphic xmlns:a="http://schemas.openxmlformats.org/drawingml/2006/main">
+              <a:graphicData uri="http://schemas.openxmlformats.org/drawingml/2006/picture">
+                <pic:pic xmlns:pic="http://schemas.openxmlformats.org/drawingml/2006/picture">
+                  <pic:nvPicPr>
+                    <pic:cNvPr id="16" name="Figura18" descr=""/>
+                    <pic:cNvPicPr>
+                      <a:picLocks noChangeAspect="1" noChangeArrowheads="1"/>
+                    </pic:cNvPicPr>
+                  </pic:nvPicPr>
+                  <pic:blipFill>
+                    <a:blip r:embed="rId13"/>
+                    <a:stretch>
+                      <a:fillRect/>
+                    </a:stretch>
+                  </pic:blipFill>
+                  <pic:spPr bwMode="auto">
+                    <a:xfrm>
+                      <a:off x="0" y="0"/>
+                      <a:ext cx="4352290" cy="276225"/>
+                    </a:xfrm>
+                    <a:prstGeom prst="rect">
+                      <a:avLst/>
+                    </a:prstGeom>
+                  </pic:spPr>
+                </pic:pic>
+              </a:graphicData>
+            </a:graphic>
+          </wp:anchor>
+        </w:drawing>
+      </w:r>
+    </w:p>
+    <w:p>
+      <w:pPr>
+        <w:pStyle w:val="Corpodotexto"/>
+        <w:rPr>
+          <w:rFonts w:ascii="FreeSans" w:hAnsi="FreeSans"/>
+        </w:rPr>
+      </w:pPr>
+      <w:r>
+        <w:rPr/>
+      </w:r>
+    </w:p>
+    <w:p>
+      <w:pPr>
+        <w:pStyle w:val="Corpodotexto"/>
+        <w:numPr>
+          <w:ilvl w:val="0"/>
+          <w:numId w:val="15"/>
+        </w:numPr>
+        <w:rPr>
+          <w:rFonts w:ascii="FreeSans" w:hAnsi="FreeSans"/>
+        </w:rPr>
+      </w:pPr>
+      <w:r>
+        <w:rPr>
+          <w:rFonts w:eastAsia="Noto Sans CJK SC" w:cs="Lohit Devanagari" w:ascii="FreeSans" w:hAnsi="FreeSans"/>
+          <w:b/>
+          <w:bCs/>
+          <w:color w:val="auto"/>
+          <w:kern w:val="2"/>
+          <w:sz w:val="24"/>
+          <w:szCs w:val="24"/>
+          <w:lang w:val="pt-BR" w:eastAsia="zh-CN" w:bidi="hi-IN"/>
+        </w:rPr>
+        <w:t>Acessar uma pasta</w:t>
+      </w:r>
+      <w:r>
+        <w:rPr>
+          <w:rFonts w:eastAsia="Noto Sans CJK SC" w:cs="Lohit Devanagari" w:ascii="FreeSans" w:hAnsi="FreeSans"/>
+          <w:b/>
+          <w:bCs/>
+          <w:color w:val="auto"/>
+          <w:kern w:val="2"/>
+          <w:sz w:val="24"/>
+          <w:szCs w:val="24"/>
+          <w:lang w:val="pt-BR" w:eastAsia="zh-CN" w:bidi="hi-IN"/>
+        </w:rPr>
+        <w:t xml:space="preserve">: </w:t>
+      </w:r>
+    </w:p>
+    <w:p>
+      <w:pPr>
+        <w:pStyle w:val="Ttulo1"/>
+        <w:numPr>
+          <w:ilvl w:val="0"/>
+          <w:numId w:val="2"/>
+        </w:numPr>
+        <w:rPr>
+          <w:rFonts w:ascii="FreeSans" w:hAnsi="FreeSans"/>
+        </w:rPr>
+      </w:pPr>
+      <w:r>
+        <w:rPr/>
+        <w:drawing>
+          <wp:anchor behindDoc="0" distT="0" distB="0" distL="0" distR="0" simplePos="0" locked="0" layoutInCell="1" allowOverlap="1" relativeHeight="15">
+            <wp:simplePos x="0" y="0"/>
+            <wp:positionH relativeFrom="column">
+              <wp:posOffset>474345</wp:posOffset>
+            </wp:positionH>
+            <wp:positionV relativeFrom="paragraph">
+              <wp:posOffset>-17780</wp:posOffset>
+            </wp:positionV>
+            <wp:extent cx="1647190" cy="504825"/>
+            <wp:effectExtent l="0" t="0" r="0" b="0"/>
+            <wp:wrapSquare wrapText="largest"/>
+            <wp:docPr id="17" name="Figura9" descr=""/>
+            <wp:cNvGraphicFramePr>
+              <a:graphicFrameLocks xmlns:a="http://schemas.openxmlformats.org/drawingml/2006/main" noChangeAspect="1"/>
+            </wp:cNvGraphicFramePr>
+            <a:graphic xmlns:a="http://schemas.openxmlformats.org/drawingml/2006/main">
+              <a:graphicData uri="http://schemas.openxmlformats.org/drawingml/2006/picture">
+                <pic:pic xmlns:pic="http://schemas.openxmlformats.org/drawingml/2006/picture">
+                  <pic:nvPicPr>
+                    <pic:cNvPr id="17" name="Figura9" descr=""/>
+                    <pic:cNvPicPr>
+                      <a:picLocks noChangeAspect="1" noChangeArrowheads="1"/>
+                    </pic:cNvPicPr>
+                  </pic:nvPicPr>
+                  <pic:blipFill>
+                    <a:blip r:embed="rId14"/>
+                    <a:stretch>
+                      <a:fillRect/>
+                    </a:stretch>
+                  </pic:blipFill>
+                  <pic:spPr bwMode="auto">
+                    <a:xfrm>
+                      <a:off x="0" y="0"/>
+                      <a:ext cx="1647190" cy="504825"/>
+                    </a:xfrm>
+                    <a:prstGeom prst="rect">
+                      <a:avLst/>
+                    </a:prstGeom>
+                  </pic:spPr>
+                </pic:pic>
+              </a:graphicData>
+            </a:graphic>
+          </wp:anchor>
+        </w:drawing>
+      </w:r>
+    </w:p>
+    <w:p>
+      <w:pPr>
+        <w:pStyle w:val="Ttulo1"/>
+        <w:rPr>
+          <w:rFonts w:ascii="FreeSans" w:hAnsi="FreeSans"/>
+        </w:rPr>
+      </w:pPr>
+      <w:r>
+        <w:rPr/>
+      </w:r>
+    </w:p>
+    <w:p>
+      <w:pPr>
+        <w:pStyle w:val="Corpodotexto"/>
+        <w:numPr>
+          <w:ilvl w:val="0"/>
+          <w:numId w:val="15"/>
+        </w:numPr>
+        <w:rPr>
+          <w:rFonts w:ascii="FreeSans" w:hAnsi="FreeSans"/>
+        </w:rPr>
+      </w:pPr>
+      <w:r>
+        <w:rPr>
+          <w:rFonts w:eastAsia="Noto Sans CJK SC" w:cs="Lohit Devanagari" w:ascii="FreeSans" w:hAnsi="FreeSans"/>
+          <w:b/>
+          <w:bCs/>
+          <w:color w:val="auto"/>
+          <w:kern w:val="2"/>
+          <w:sz w:val="24"/>
+          <w:szCs w:val="24"/>
+          <w:lang w:val="pt-BR" w:eastAsia="zh-CN" w:bidi="hi-IN"/>
+        </w:rPr>
+        <w:t>Exibir a pasta atual</w:t>
+      </w:r>
+      <w:r>
+        <w:rPr>
+          <w:rFonts w:eastAsia="Noto Sans CJK SC" w:cs="Lohit Devanagari" w:ascii="FreeSans" w:hAnsi="FreeSans"/>
+          <w:b/>
+          <w:bCs/>
+          <w:color w:val="auto"/>
+          <w:kern w:val="2"/>
+          <w:sz w:val="24"/>
+          <w:szCs w:val="24"/>
+          <w:lang w:val="pt-BR" w:eastAsia="zh-CN" w:bidi="hi-IN"/>
+        </w:rPr>
+        <w:t xml:space="preserve">: </w:t>
+      </w:r>
+    </w:p>
+    <w:p>
+      <w:pPr>
+        <w:pStyle w:val="Corpodotexto"/>
+        <w:rPr>
+          <w:rFonts w:ascii="FreeSans" w:hAnsi="FreeSans"/>
+        </w:rPr>
+      </w:pPr>
+      <w:r>
+        <w:rPr/>
+        <w:drawing>
+          <wp:anchor behindDoc="0" distT="0" distB="0" distL="0" distR="0" simplePos="0" locked="0" layoutInCell="1" allowOverlap="1" relativeHeight="16">
+            <wp:simplePos x="0" y="0"/>
+            <wp:positionH relativeFrom="column">
+              <wp:posOffset>478790</wp:posOffset>
+            </wp:positionH>
+            <wp:positionV relativeFrom="paragraph">
+              <wp:posOffset>24130</wp:posOffset>
+            </wp:positionV>
+            <wp:extent cx="2371090" cy="447675"/>
+            <wp:effectExtent l="0" t="0" r="0" b="0"/>
+            <wp:wrapSquare wrapText="largest"/>
+            <wp:docPr id="18" name="Figura10" descr=""/>
+            <wp:cNvGraphicFramePr>
+              <a:graphicFrameLocks xmlns:a="http://schemas.openxmlformats.org/drawingml/2006/main" noChangeAspect="1"/>
+            </wp:cNvGraphicFramePr>
+            <a:graphic xmlns:a="http://schemas.openxmlformats.org/drawingml/2006/main">
+              <a:graphicData uri="http://schemas.openxmlformats.org/drawingml/2006/picture">
+                <pic:pic xmlns:pic="http://schemas.openxmlformats.org/drawingml/2006/picture">
+                  <pic:nvPicPr>
+                    <pic:cNvPr id="18" name="Figura10" descr=""/>
+                    <pic:cNvPicPr>
+                      <a:picLocks noChangeAspect="1" noChangeArrowheads="1"/>
+                    </pic:cNvPicPr>
+                  </pic:nvPicPr>
+                  <pic:blipFill>
+                    <a:blip r:embed="rId15"/>
+                    <a:stretch>
+                      <a:fillRect/>
+                    </a:stretch>
+                  </pic:blipFill>
+                  <pic:spPr bwMode="auto">
+                    <a:xfrm>
+                      <a:off x="0" y="0"/>
+                      <a:ext cx="2371090" cy="447675"/>
+                    </a:xfrm>
+                    <a:prstGeom prst="rect">
+                      <a:avLst/>
+                    </a:prstGeom>
+                  </pic:spPr>
+                </pic:pic>
+              </a:graphicData>
+            </a:graphic>
+          </wp:anchor>
+        </w:drawing>
+      </w:r>
+    </w:p>
+    <w:p>
+      <w:pPr>
+        <w:pStyle w:val="Corpodotexto"/>
+        <w:rPr>
+          <w:rFonts w:ascii="FreeSans" w:hAnsi="FreeSans"/>
+        </w:rPr>
+      </w:pPr>
+      <w:r>
+        <w:rPr/>
+      </w:r>
+    </w:p>
+    <w:p>
+      <w:pPr>
+        <w:pStyle w:val="Corpodotexto"/>
+        <w:rPr>
+          <w:rFonts w:ascii="FreeSans" w:hAnsi="FreeSans"/>
+        </w:rPr>
+      </w:pPr>
+      <w:r>
+        <w:rPr/>
+      </w:r>
+    </w:p>
+    <w:p>
+      <w:pPr>
+        <w:pStyle w:val="Corpodotexto"/>
+        <w:numPr>
+          <w:ilvl w:val="0"/>
+          <w:numId w:val="15"/>
+        </w:numPr>
+        <w:rPr>
+          <w:rFonts w:ascii="FreeSans" w:hAnsi="FreeSans"/>
+        </w:rPr>
+      </w:pPr>
+      <w:r>
+        <w:rPr>
+          <w:rFonts w:eastAsia="Noto Sans CJK SC" w:cs="Lohit Devanagari" w:ascii="FreeSans" w:hAnsi="FreeSans"/>
+          <w:b/>
+          <w:bCs/>
+          <w:color w:val="auto"/>
+          <w:kern w:val="2"/>
+          <w:sz w:val="24"/>
+          <w:szCs w:val="24"/>
+          <w:lang w:val="pt-BR" w:eastAsia="zh-CN" w:bidi="hi-IN"/>
+        </w:rPr>
+        <w:t xml:space="preserve">Criar um arquivo em branco: </w:t>
+      </w:r>
+      <w:r>
+        <w:rPr>
+          <w:rFonts w:eastAsia="Noto Sans CJK SC" w:cs="Lohit Devanagari" w:ascii="FreeSans" w:hAnsi="FreeSans"/>
+          <w:b/>
+          <w:bCs/>
+          <w:color w:val="auto"/>
+          <w:kern w:val="2"/>
+          <w:sz w:val="24"/>
+          <w:szCs w:val="24"/>
+          <w:lang w:val="pt-BR" w:eastAsia="zh-CN" w:bidi="hi-IN"/>
+        </w:rPr>
+        <w:t xml:space="preserve"> </w:t>
+      </w:r>
+    </w:p>
+    <w:p>
+      <w:pPr>
+        <w:pStyle w:val="Corpodotexto"/>
+        <w:rPr>
+          <w:rFonts w:ascii="FreeSans" w:hAnsi="FreeSans"/>
+        </w:rPr>
+      </w:pPr>
+      <w:r>
+        <w:rPr/>
+        <w:drawing>
+          <wp:anchor behindDoc="0" distT="0" distB="0" distL="0" distR="0" simplePos="0" locked="0" layoutInCell="1" allowOverlap="1" relativeHeight="17">
+            <wp:simplePos x="0" y="0"/>
+            <wp:positionH relativeFrom="column">
+              <wp:posOffset>460375</wp:posOffset>
+            </wp:positionH>
+            <wp:positionV relativeFrom="paragraph">
+              <wp:posOffset>-9525</wp:posOffset>
+            </wp:positionV>
+            <wp:extent cx="2190115" cy="361950"/>
+            <wp:effectExtent l="0" t="0" r="0" b="0"/>
+            <wp:wrapSquare wrapText="largest"/>
+            <wp:docPr id="19" name="Figura11" descr=""/>
+            <wp:cNvGraphicFramePr>
+              <a:graphicFrameLocks xmlns:a="http://schemas.openxmlformats.org/drawingml/2006/main" noChangeAspect="1"/>
+            </wp:cNvGraphicFramePr>
+            <a:graphic xmlns:a="http://schemas.openxmlformats.org/drawingml/2006/main">
+              <a:graphicData uri="http://schemas.openxmlformats.org/drawingml/2006/picture">
+                <pic:pic xmlns:pic="http://schemas.openxmlformats.org/drawingml/2006/picture">
+                  <pic:nvPicPr>
+                    <pic:cNvPr id="19" name="Figura11" descr=""/>
+                    <pic:cNvPicPr>
+                      <a:picLocks noChangeAspect="1" noChangeArrowheads="1"/>
+                    </pic:cNvPicPr>
+                  </pic:nvPicPr>
+                  <pic:blipFill>
+                    <a:blip r:embed="rId16"/>
+                    <a:stretch>
+                      <a:fillRect/>
+                    </a:stretch>
+                  </pic:blipFill>
+                  <pic:spPr bwMode="auto">
+                    <a:xfrm>
+                      <a:off x="0" y="0"/>
+                      <a:ext cx="2190115" cy="361950"/>
+                    </a:xfrm>
+                    <a:prstGeom prst="rect">
+                      <a:avLst/>
+                    </a:prstGeom>
+                  </pic:spPr>
+                </pic:pic>
+              </a:graphicData>
+            </a:graphic>
+          </wp:anchor>
+        </w:drawing>
+      </w:r>
+    </w:p>
+    <w:p>
+      <w:pPr>
+        <w:pStyle w:val="Ttulo1"/>
+        <w:numPr>
+          <w:ilvl w:val="0"/>
+          <w:numId w:val="2"/>
+        </w:numPr>
+        <w:rPr>
+          <w:rFonts w:ascii="FreeSans" w:hAnsi="FreeSans"/>
+        </w:rPr>
+      </w:pPr>
+      <w:r>
+        <w:rPr/>
+      </w:r>
+    </w:p>
+    <w:p>
+      <w:pPr>
+        <w:pStyle w:val="Corpodotexto"/>
+        <w:numPr>
+          <w:ilvl w:val="0"/>
+          <w:numId w:val="16"/>
+        </w:numPr>
+        <w:rPr>
+          <w:rFonts w:ascii="FreeSans" w:hAnsi="FreeSans"/>
+        </w:rPr>
+      </w:pPr>
+      <w:r>
+        <w:rPr>
+          <w:rFonts w:eastAsia="Noto Sans CJK SC" w:cs="Lohit Devanagari" w:ascii="FreeSans" w:hAnsi="FreeSans"/>
+          <w:b/>
+          <w:bCs/>
+          <w:color w:val="auto"/>
+          <w:kern w:val="2"/>
+          <w:sz w:val="24"/>
+          <w:szCs w:val="24"/>
+          <w:lang w:val="pt-BR" w:eastAsia="zh-CN" w:bidi="hi-IN"/>
+        </w:rPr>
+        <w:t>Listar arquivos</w:t>
+      </w:r>
+      <w:r>
+        <w:rPr>
+          <w:rFonts w:eastAsia="Noto Sans CJK SC" w:cs="Lohit Devanagari" w:ascii="FreeSans" w:hAnsi="FreeSans"/>
+          <w:b/>
+          <w:bCs/>
+          <w:color w:val="auto"/>
+          <w:kern w:val="2"/>
+          <w:sz w:val="24"/>
+          <w:szCs w:val="24"/>
+          <w:lang w:val="pt-BR" w:eastAsia="zh-CN" w:bidi="hi-IN"/>
+        </w:rPr>
+        <w:t xml:space="preserve">: </w:t>
+      </w:r>
+    </w:p>
+    <w:p>
+      <w:pPr>
+        <w:pStyle w:val="Ttulo1"/>
+        <w:numPr>
+          <w:ilvl w:val="0"/>
+          <w:numId w:val="2"/>
+        </w:numPr>
+        <w:rPr>
+          <w:rFonts w:ascii="FreeSans" w:hAnsi="FreeSans"/>
+        </w:rPr>
+      </w:pPr>
+      <w:r>
+        <w:rPr/>
+        <w:drawing>
+          <wp:anchor behindDoc="0" distT="0" distB="0" distL="0" distR="0" simplePos="0" locked="0" layoutInCell="1" allowOverlap="1" relativeHeight="18">
+            <wp:simplePos x="0" y="0"/>
+            <wp:positionH relativeFrom="column">
+              <wp:posOffset>469900</wp:posOffset>
+            </wp:positionH>
+            <wp:positionV relativeFrom="paragraph">
+              <wp:posOffset>-17780</wp:posOffset>
+            </wp:positionV>
+            <wp:extent cx="1390015" cy="514350"/>
+            <wp:effectExtent l="0" t="0" r="0" b="0"/>
+            <wp:wrapSquare wrapText="largest"/>
+            <wp:docPr id="20" name="Figura12" descr=""/>
+            <wp:cNvGraphicFramePr>
+              <a:graphicFrameLocks xmlns:a="http://schemas.openxmlformats.org/drawingml/2006/main" noChangeAspect="1"/>
+            </wp:cNvGraphicFramePr>
+            <a:graphic xmlns:a="http://schemas.openxmlformats.org/drawingml/2006/main">
+              <a:graphicData uri="http://schemas.openxmlformats.org/drawingml/2006/picture">
+                <pic:pic xmlns:pic="http://schemas.openxmlformats.org/drawingml/2006/picture">
+                  <pic:nvPicPr>
+                    <pic:cNvPr id="20" name="Figura12" descr=""/>
+                    <pic:cNvPicPr>
+                      <a:picLocks noChangeAspect="1" noChangeArrowheads="1"/>
+                    </pic:cNvPicPr>
+                  </pic:nvPicPr>
+                  <pic:blipFill>
+                    <a:blip r:embed="rId17"/>
+                    <a:stretch>
+                      <a:fillRect/>
+                    </a:stretch>
+                  </pic:blipFill>
+                  <pic:spPr bwMode="auto">
+                    <a:xfrm>
+                      <a:off x="0" y="0"/>
+                      <a:ext cx="1390015" cy="514350"/>
+                    </a:xfrm>
+                    <a:prstGeom prst="rect">
+                      <a:avLst/>
+                    </a:prstGeom>
+                  </pic:spPr>
+                </pic:pic>
+              </a:graphicData>
+            </a:graphic>
+          </wp:anchor>
+        </w:drawing>
+      </w:r>
+    </w:p>
+    <w:p>
+      <w:pPr>
+        <w:pStyle w:val="Ttulo1"/>
+        <w:rPr>
+          <w:rFonts w:ascii="FreeSans" w:hAnsi="FreeSans"/>
+        </w:rPr>
+      </w:pPr>
+      <w:r>
+        <w:rPr/>
+      </w:r>
+    </w:p>
+    <w:p>
+      <w:pPr>
+        <w:pStyle w:val="Corpodotexto"/>
+        <w:numPr>
+          <w:ilvl w:val="0"/>
+          <w:numId w:val="16"/>
+        </w:numPr>
+        <w:rPr>
+          <w:rFonts w:ascii="FreeSans" w:hAnsi="FreeSans"/>
+        </w:rPr>
+      </w:pPr>
+      <w:r>
+        <w:rPr>
+          <w:rFonts w:eastAsia="Noto Sans CJK SC" w:cs="Lohit Devanagari" w:ascii="FreeSans" w:hAnsi="FreeSans"/>
+          <w:b/>
+          <w:bCs/>
+          <w:color w:val="auto"/>
+          <w:kern w:val="2"/>
+          <w:sz w:val="24"/>
+          <w:szCs w:val="24"/>
+          <w:lang w:val="pt-BR" w:eastAsia="zh-CN" w:bidi="hi-IN"/>
+        </w:rPr>
+        <w:t>Ler arquivos</w:t>
+      </w:r>
+      <w:r>
+        <w:rPr>
+          <w:rFonts w:eastAsia="Noto Sans CJK SC" w:cs="Lohit Devanagari" w:ascii="FreeSans" w:hAnsi="FreeSans"/>
+          <w:b/>
+          <w:bCs/>
+          <w:color w:val="auto"/>
+          <w:kern w:val="2"/>
+          <w:sz w:val="24"/>
+          <w:szCs w:val="24"/>
+          <w:lang w:val="pt-BR" w:eastAsia="zh-CN" w:bidi="hi-IN"/>
+        </w:rPr>
+        <w:t xml:space="preserve">: </w:t>
+      </w:r>
+    </w:p>
+    <w:p>
+      <w:pPr>
+        <w:pStyle w:val="Corpodotexto"/>
+        <w:rPr>
+          <w:rFonts w:ascii="FreeSans" w:hAnsi="FreeSans"/>
+        </w:rPr>
+      </w:pPr>
+      <w:r>
+        <w:rPr/>
+        <w:drawing>
+          <wp:anchor behindDoc="0" distT="0" distB="0" distL="0" distR="0" simplePos="0" locked="0" layoutInCell="1" allowOverlap="1" relativeHeight="19">
+            <wp:simplePos x="0" y="0"/>
+            <wp:positionH relativeFrom="column">
+              <wp:posOffset>381000</wp:posOffset>
+            </wp:positionH>
+            <wp:positionV relativeFrom="paragraph">
+              <wp:posOffset>-13335</wp:posOffset>
+            </wp:positionV>
+            <wp:extent cx="5891530" cy="741680"/>
+            <wp:effectExtent l="0" t="0" r="0" b="0"/>
+            <wp:wrapSquare wrapText="largest"/>
+            <wp:docPr id="21" name="Figura13" descr=""/>
+            <wp:cNvGraphicFramePr>
+              <a:graphicFrameLocks xmlns:a="http://schemas.openxmlformats.org/drawingml/2006/main" noChangeAspect="1"/>
+            </wp:cNvGraphicFramePr>
+            <a:graphic xmlns:a="http://schemas.openxmlformats.org/drawingml/2006/main">
+              <a:graphicData uri="http://schemas.openxmlformats.org/drawingml/2006/picture">
+                <pic:pic xmlns:pic="http://schemas.openxmlformats.org/drawingml/2006/picture">
+                  <pic:nvPicPr>
+                    <pic:cNvPr id="21" name="Figura13" descr=""/>
+                    <pic:cNvPicPr>
+                      <a:picLocks noChangeAspect="1" noChangeArrowheads="1"/>
+                    </pic:cNvPicPr>
+                  </pic:nvPicPr>
+                  <pic:blipFill>
+                    <a:blip r:embed="rId18"/>
+                    <a:stretch>
+                      <a:fillRect/>
+                    </a:stretch>
+                  </pic:blipFill>
+                  <pic:spPr bwMode="auto">
+                    <a:xfrm>
+                      <a:off x="0" y="0"/>
+                      <a:ext cx="5891530" cy="741680"/>
+                    </a:xfrm>
+                    <a:prstGeom prst="rect">
+                      <a:avLst/>
+                    </a:prstGeom>
+                  </pic:spPr>
+                </pic:pic>
+              </a:graphicData>
+            </a:graphic>
+          </wp:anchor>
+        </w:drawing>
+      </w:r>
+    </w:p>
+    <w:p>
+      <w:pPr>
+        <w:pStyle w:val="Corpodotexto"/>
+        <w:rPr>
+          <w:rFonts w:ascii="FreeSans" w:hAnsi="FreeSans"/>
+        </w:rPr>
+      </w:pPr>
+      <w:r>
+        <w:rPr/>
+      </w:r>
+    </w:p>
+    <w:p>
+      <w:pPr>
+        <w:pStyle w:val="Corpodotexto"/>
+        <w:numPr>
+          <w:ilvl w:val="0"/>
+          <w:numId w:val="2"/>
+        </w:numPr>
+        <w:rPr>
+          <w:rFonts w:ascii="FreeSans" w:hAnsi="FreeSans"/>
+        </w:rPr>
+      </w:pPr>
+      <w:r>
+        <w:rPr/>
+      </w:r>
+    </w:p>
+    <w:p>
+      <w:pPr>
+        <w:pStyle w:val="Corpodotexto"/>
+        <w:rPr>
+          <w:rFonts w:ascii="FreeSans" w:hAnsi="FreeSans"/>
+        </w:rPr>
+      </w:pPr>
+      <w:r>
+        <w:rPr/>
+        <w:drawing>
+          <wp:anchor behindDoc="0" distT="0" distB="0" distL="0" distR="0" simplePos="0" locked="0" layoutInCell="1" allowOverlap="1" relativeHeight="20">
+            <wp:simplePos x="0" y="0"/>
+            <wp:positionH relativeFrom="column">
+              <wp:posOffset>389255</wp:posOffset>
+            </wp:positionH>
+            <wp:positionV relativeFrom="paragraph">
+              <wp:posOffset>77470</wp:posOffset>
+            </wp:positionV>
+            <wp:extent cx="5437505" cy="1437640"/>
+            <wp:effectExtent l="0" t="0" r="0" b="0"/>
+            <wp:wrapTopAndBottom/>
+            <wp:docPr id="22" name="Figura14" descr=""/>
+            <wp:cNvGraphicFramePr>
+              <a:graphicFrameLocks xmlns:a="http://schemas.openxmlformats.org/drawingml/2006/main" noChangeAspect="1"/>
+            </wp:cNvGraphicFramePr>
+            <a:graphic xmlns:a="http://schemas.openxmlformats.org/drawingml/2006/main">
+              <a:graphicData uri="http://schemas.openxmlformats.org/drawingml/2006/picture">
+                <pic:pic xmlns:pic="http://schemas.openxmlformats.org/drawingml/2006/picture">
+                  <pic:nvPicPr>
+                    <pic:cNvPr id="22" name="Figura14" descr=""/>
+                    <pic:cNvPicPr>
+                      <a:picLocks noChangeAspect="1" noChangeArrowheads="1"/>
+                    </pic:cNvPicPr>
+                  </pic:nvPicPr>
+                  <pic:blipFill>
+                    <a:blip r:embed="rId19"/>
+                    <a:stretch>
+                      <a:fillRect/>
+                    </a:stretch>
+                  </pic:blipFill>
+                  <pic:spPr bwMode="auto">
+                    <a:xfrm>
+                      <a:off x="0" y="0"/>
+                      <a:ext cx="5437505" cy="1437640"/>
+                    </a:xfrm>
+                    <a:prstGeom prst="rect">
+                      <a:avLst/>
+                    </a:prstGeom>
+                  </pic:spPr>
+                </pic:pic>
+              </a:graphicData>
+            </a:graphic>
+          </wp:anchor>
+        </w:drawing>
+      </w:r>
+    </w:p>
+    <w:p>
+      <w:pPr>
+        <w:pStyle w:val="Corpodotexto"/>
+        <w:rPr>
+          <w:rFonts w:ascii="FreeSans" w:hAnsi="FreeSans"/>
+        </w:rPr>
+      </w:pPr>
+      <w:r>
+        <w:rPr/>
+      </w:r>
+    </w:p>
+    <w:p>
+      <w:pPr>
+        <w:pStyle w:val="Corpodotexto"/>
+        <w:numPr>
+          <w:ilvl w:val="0"/>
+          <w:numId w:val="17"/>
+        </w:numPr>
+        <w:rPr>
+          <w:rFonts w:ascii="FreeSans" w:hAnsi="FreeSans"/>
+        </w:rPr>
+      </w:pPr>
+      <w:r>
+        <w:rPr>
+          <w:rFonts w:eastAsia="Noto Sans CJK SC" w:cs="Lohit Devanagari" w:ascii="FreeSans" w:hAnsi="FreeSans"/>
+          <w:b/>
+          <w:bCs/>
+          <w:color w:val="auto"/>
+          <w:kern w:val="2"/>
+          <w:sz w:val="24"/>
+          <w:szCs w:val="24"/>
+          <w:lang w:val="pt-BR" w:eastAsia="zh-CN" w:bidi="hi-IN"/>
+        </w:rPr>
+        <w:t xml:space="preserve">Escrever </w:t>
+      </w:r>
+      <w:r>
+        <w:rPr>
+          <w:rFonts w:eastAsia="Noto Sans CJK SC" w:cs="Lohit Devanagari" w:ascii="FreeSans" w:hAnsi="FreeSans"/>
+          <w:b/>
+          <w:bCs/>
+          <w:color w:val="auto"/>
+          <w:kern w:val="2"/>
+          <w:sz w:val="24"/>
+          <w:szCs w:val="24"/>
+          <w:lang w:val="pt-BR" w:eastAsia="zh-CN" w:bidi="hi-IN"/>
+        </w:rPr>
+        <w:t>arquivos</w:t>
+      </w:r>
+      <w:r>
+        <w:rPr>
+          <w:rFonts w:eastAsia="Noto Sans CJK SC" w:cs="Lohit Devanagari" w:ascii="FreeSans" w:hAnsi="FreeSans"/>
+          <w:b/>
+          <w:bCs/>
+          <w:color w:val="auto"/>
+          <w:kern w:val="2"/>
+          <w:sz w:val="24"/>
+          <w:szCs w:val="24"/>
+          <w:lang w:val="pt-BR" w:eastAsia="zh-CN" w:bidi="hi-IN"/>
+        </w:rPr>
+        <w:t>:</w:t>
       </w:r>
     </w:p>
     <w:p>
@@ -2891,34 +3837,223 @@
           <w:ilvl w:val="0"/>
           <w:numId w:val="0"/>
         </w:numPr>
-        <w:bidi w:val="0"/>
-        <w:spacing w:lineRule="auto" w:line="360" w:before="57" w:after="57"/>
-        <w:ind w:left="0" w:right="0" w:hanging="0"/>
-        <w:jc w:val="left"/>
-        <w:outlineLvl w:val="0"/>
-        <w:rPr>
-          <w:rFonts w:ascii="FreeSans" w:hAnsi="FreeSans" w:eastAsia="Noto Serif CJK SC" w:cs="Lohit Devanagari"/>
-          <w:b w:val="false"/>
-          <w:b w:val="false"/>
-          <w:bCs w:val="false"/>
-          <w:color w:val="auto"/>
-          <w:kern w:val="2"/>
-          <w:sz w:val="24"/>
-          <w:szCs w:val="24"/>
-          <w:lang w:val="pt-BR" w:eastAsia="zh-CN" w:bidi="hi-IN"/>
-        </w:rPr>
-      </w:pPr>
-      <w:r>
-        <w:rPr>
-          <w:rFonts w:eastAsia="Noto Serif CJK SC" w:cs="Lohit Devanagari" w:ascii="FreeSans" w:hAnsi="FreeSans"/>
-          <w:b w:val="false"/>
-          <w:bCs w:val="false"/>
-          <w:color w:val="auto"/>
-          <w:kern w:val="2"/>
-          <w:sz w:val="24"/>
-          <w:szCs w:val="24"/>
-          <w:lang w:val="pt-BR" w:eastAsia="zh-CN" w:bidi="hi-IN"/>
-        </w:rPr>
+        <w:ind w:left="720" w:hanging="0"/>
+        <w:rPr>
+          <w:rFonts w:ascii="FreeSans" w:hAnsi="FreeSans"/>
+        </w:rPr>
+      </w:pPr>
+      <w:r>
+        <w:rPr/>
+        <w:drawing>
+          <wp:anchor behindDoc="0" distT="0" distB="0" distL="0" distR="0" simplePos="0" locked="0" layoutInCell="1" allowOverlap="1" relativeHeight="21">
+            <wp:simplePos x="0" y="0"/>
+            <wp:positionH relativeFrom="column">
+              <wp:posOffset>431800</wp:posOffset>
+            </wp:positionH>
+            <wp:positionV relativeFrom="paragraph">
+              <wp:posOffset>276225</wp:posOffset>
+            </wp:positionV>
+            <wp:extent cx="4799965" cy="495300"/>
+            <wp:effectExtent l="0" t="0" r="0" b="0"/>
+            <wp:wrapSquare wrapText="bothSides"/>
+            <wp:docPr id="23" name="Figura15" descr=""/>
+            <wp:cNvGraphicFramePr>
+              <a:graphicFrameLocks xmlns:a="http://schemas.openxmlformats.org/drawingml/2006/main" noChangeAspect="1"/>
+            </wp:cNvGraphicFramePr>
+            <a:graphic xmlns:a="http://schemas.openxmlformats.org/drawingml/2006/main">
+              <a:graphicData uri="http://schemas.openxmlformats.org/drawingml/2006/picture">
+                <pic:pic xmlns:pic="http://schemas.openxmlformats.org/drawingml/2006/picture">
+                  <pic:nvPicPr>
+                    <pic:cNvPr id="23" name="Figura15" descr=""/>
+                    <pic:cNvPicPr>
+                      <a:picLocks noChangeAspect="1" noChangeArrowheads="1"/>
+                    </pic:cNvPicPr>
+                  </pic:nvPicPr>
+                  <pic:blipFill>
+                    <a:blip r:embed="rId20"/>
+                    <a:stretch>
+                      <a:fillRect/>
+                    </a:stretch>
+                  </pic:blipFill>
+                  <pic:spPr bwMode="auto">
+                    <a:xfrm>
+                      <a:off x="0" y="0"/>
+                      <a:ext cx="4799965" cy="495300"/>
+                    </a:xfrm>
+                    <a:prstGeom prst="rect">
+                      <a:avLst/>
+                    </a:prstGeom>
+                  </pic:spPr>
+                </pic:pic>
+              </a:graphicData>
+            </a:graphic>
+          </wp:anchor>
+        </w:drawing>
+        <w:drawing>
+          <wp:anchor behindDoc="0" distT="0" distB="0" distL="0" distR="0" simplePos="0" locked="0" layoutInCell="1" allowOverlap="1" relativeHeight="22">
+            <wp:simplePos x="0" y="0"/>
+            <wp:positionH relativeFrom="column">
+              <wp:posOffset>441325</wp:posOffset>
+            </wp:positionH>
+            <wp:positionV relativeFrom="paragraph">
+              <wp:posOffset>38735</wp:posOffset>
+            </wp:positionV>
+            <wp:extent cx="4580890" cy="238125"/>
+            <wp:effectExtent l="0" t="0" r="0" b="0"/>
+            <wp:wrapSquare wrapText="bothSides"/>
+            <wp:docPr id="24" name="Figura16" descr=""/>
+            <wp:cNvGraphicFramePr>
+              <a:graphicFrameLocks xmlns:a="http://schemas.openxmlformats.org/drawingml/2006/main" noChangeAspect="1"/>
+            </wp:cNvGraphicFramePr>
+            <a:graphic xmlns:a="http://schemas.openxmlformats.org/drawingml/2006/main">
+              <a:graphicData uri="http://schemas.openxmlformats.org/drawingml/2006/picture">
+                <pic:pic xmlns:pic="http://schemas.openxmlformats.org/drawingml/2006/picture">
+                  <pic:nvPicPr>
+                    <pic:cNvPr id="24" name="Figura16" descr=""/>
+                    <pic:cNvPicPr>
+                      <a:picLocks noChangeAspect="1" noChangeArrowheads="1"/>
+                    </pic:cNvPicPr>
+                  </pic:nvPicPr>
+                  <pic:blipFill>
+                    <a:blip r:embed="rId21"/>
+                    <a:stretch>
+                      <a:fillRect/>
+                    </a:stretch>
+                  </pic:blipFill>
+                  <pic:spPr bwMode="auto">
+                    <a:xfrm>
+                      <a:off x="0" y="0"/>
+                      <a:ext cx="4580890" cy="238125"/>
+                    </a:xfrm>
+                    <a:prstGeom prst="rect">
+                      <a:avLst/>
+                    </a:prstGeom>
+                  </pic:spPr>
+                </pic:pic>
+              </a:graphicData>
+            </a:graphic>
+          </wp:anchor>
+        </w:drawing>
+      </w:r>
+    </w:p>
+    <w:p>
+      <w:pPr>
+        <w:pStyle w:val="Ttulo1"/>
+        <w:numPr>
+          <w:ilvl w:val="0"/>
+          <w:numId w:val="2"/>
+        </w:numPr>
+        <w:rPr>
+          <w:rFonts w:ascii="FreeSans" w:hAnsi="FreeSans"/>
+        </w:rPr>
+      </w:pPr>
+      <w:r>
+        <w:rPr/>
+      </w:r>
+    </w:p>
+    <w:p>
+      <w:pPr>
+        <w:pStyle w:val="Ttulo1"/>
+        <w:numPr>
+          <w:ilvl w:val="0"/>
+          <w:numId w:val="2"/>
+        </w:numPr>
+        <w:rPr>
+          <w:rFonts w:ascii="FreeSans" w:hAnsi="FreeSans"/>
+        </w:rPr>
+      </w:pPr>
+      <w:r>
+        <w:rPr/>
+        <w:drawing>
+          <wp:anchor behindDoc="0" distT="0" distB="0" distL="0" distR="0" simplePos="0" locked="0" layoutInCell="1" allowOverlap="1" relativeHeight="23">
+            <wp:simplePos x="0" y="0"/>
+            <wp:positionH relativeFrom="column">
+              <wp:posOffset>467995</wp:posOffset>
+            </wp:positionH>
+            <wp:positionV relativeFrom="paragraph">
+              <wp:posOffset>297180</wp:posOffset>
+            </wp:positionV>
+            <wp:extent cx="3971290" cy="619125"/>
+            <wp:effectExtent l="0" t="0" r="0" b="0"/>
+            <wp:wrapSquare wrapText="bothSides"/>
+            <wp:docPr id="25" name="Figura17" descr=""/>
+            <wp:cNvGraphicFramePr>
+              <a:graphicFrameLocks xmlns:a="http://schemas.openxmlformats.org/drawingml/2006/main" noChangeAspect="1"/>
+            </wp:cNvGraphicFramePr>
+            <a:graphic xmlns:a="http://schemas.openxmlformats.org/drawingml/2006/main">
+              <a:graphicData uri="http://schemas.openxmlformats.org/drawingml/2006/picture">
+                <pic:pic xmlns:pic="http://schemas.openxmlformats.org/drawingml/2006/picture">
+                  <pic:nvPicPr>
+                    <pic:cNvPr id="25" name="Figura17" descr=""/>
+                    <pic:cNvPicPr>
+                      <a:picLocks noChangeAspect="1" noChangeArrowheads="1"/>
+                    </pic:cNvPicPr>
+                  </pic:nvPicPr>
+                  <pic:blipFill>
+                    <a:blip r:embed="rId22"/>
+                    <a:stretch>
+                      <a:fillRect/>
+                    </a:stretch>
+                  </pic:blipFill>
+                  <pic:spPr bwMode="auto">
+                    <a:xfrm>
+                      <a:off x="0" y="0"/>
+                      <a:ext cx="3971290" cy="619125"/>
+                    </a:xfrm>
+                    <a:prstGeom prst="rect">
+                      <a:avLst/>
+                    </a:prstGeom>
+                  </pic:spPr>
+                </pic:pic>
+              </a:graphicData>
+            </a:graphic>
+          </wp:anchor>
+        </w:drawing>
+      </w:r>
+    </w:p>
+    <w:p>
+      <w:pPr>
+        <w:pStyle w:val="Ttulo1"/>
+        <w:numPr>
+          <w:ilvl w:val="0"/>
+          <w:numId w:val="2"/>
+        </w:numPr>
+        <w:rPr>
+          <w:rFonts w:ascii="FreeSans" w:hAnsi="FreeSans"/>
+        </w:rPr>
+      </w:pPr>
+      <w:r>
+        <w:rPr/>
+      </w:r>
+    </w:p>
+    <w:p>
+      <w:pPr>
+        <w:pStyle w:val="Ttulo1"/>
+        <w:numPr>
+          <w:ilvl w:val="0"/>
+          <w:numId w:val="2"/>
+        </w:numPr>
+        <w:rPr>
+          <w:rFonts w:ascii="FreeSans" w:hAnsi="FreeSans"/>
+        </w:rPr>
+      </w:pPr>
+      <w:r>
+        <w:rPr/>
+      </w:r>
+    </w:p>
+    <w:p>
+      <w:pPr>
+        <w:pStyle w:val="Ttulo1"/>
+        <w:numPr>
+          <w:ilvl w:val="0"/>
+          <w:numId w:val="2"/>
+        </w:numPr>
+        <w:rPr>
+          <w:rFonts w:ascii="FreeSans" w:hAnsi="FreeSans"/>
+        </w:rPr>
+      </w:pPr>
+      <w:r>
+        <w:rPr/>
       </w:r>
     </w:p>
     <w:p>
@@ -3310,6 +4445,1123 @@
           <w:iCs w:val="false"/>
         </w:rPr>
         <w:t>. Ex.: source .venv/bin/activate</w:t>
+      </w:r>
+    </w:p>
+    <w:p>
+      <w:pPr>
+        <w:pStyle w:val="Corpodotexto"/>
+        <w:widowControl/>
+        <w:numPr>
+          <w:ilvl w:val="0"/>
+          <w:numId w:val="0"/>
+        </w:numPr>
+        <w:suppressAutoHyphens w:val="true"/>
+        <w:bidi w:val="0"/>
+        <w:spacing w:lineRule="auto" w:line="360" w:before="57" w:after="57"/>
+        <w:ind w:left="0" w:right="0" w:hanging="0"/>
+        <w:jc w:val="left"/>
+        <w:outlineLvl w:val="0"/>
+        <w:rPr>
+          <w:rFonts w:ascii="FreeSans" w:hAnsi="FreeSans"/>
+          <w:b w:val="false"/>
+          <w:b w:val="false"/>
+          <w:bCs w:val="false"/>
+          <w:sz w:val="24"/>
+          <w:szCs w:val="24"/>
+        </w:rPr>
+      </w:pPr>
+      <w:r>
+        <w:rPr/>
+      </w:r>
+    </w:p>
+    <w:p>
+      <w:pPr>
+        <w:pStyle w:val="Corpodotexto"/>
+        <w:widowControl/>
+        <w:numPr>
+          <w:ilvl w:val="0"/>
+          <w:numId w:val="0"/>
+        </w:numPr>
+        <w:suppressAutoHyphens w:val="true"/>
+        <w:bidi w:val="0"/>
+        <w:spacing w:lineRule="auto" w:line="360" w:before="57" w:after="57"/>
+        <w:ind w:left="0" w:right="0" w:hanging="0"/>
+        <w:jc w:val="left"/>
+        <w:outlineLvl w:val="0"/>
+        <w:rPr>
+          <w:rFonts w:ascii="FreeSans" w:hAnsi="FreeSans"/>
+          <w:b w:val="false"/>
+          <w:b w:val="false"/>
+          <w:bCs w:val="false"/>
+          <w:sz w:val="24"/>
+          <w:szCs w:val="24"/>
+        </w:rPr>
+      </w:pPr>
+      <w:r>
+        <w:rPr/>
+      </w:r>
+    </w:p>
+    <w:p>
+      <w:pPr>
+        <w:pStyle w:val="Corpodotexto"/>
+        <w:widowControl/>
+        <w:numPr>
+          <w:ilvl w:val="0"/>
+          <w:numId w:val="0"/>
+        </w:numPr>
+        <w:suppressAutoHyphens w:val="true"/>
+        <w:bidi w:val="0"/>
+        <w:spacing w:lineRule="auto" w:line="360" w:before="57" w:after="57"/>
+        <w:ind w:left="0" w:right="0" w:hanging="0"/>
+        <w:jc w:val="left"/>
+        <w:outlineLvl w:val="0"/>
+        <w:rPr>
+          <w:rFonts w:ascii="FreeSans" w:hAnsi="FreeSans"/>
+          <w:b w:val="false"/>
+          <w:b w:val="false"/>
+          <w:bCs w:val="false"/>
+          <w:sz w:val="24"/>
+          <w:szCs w:val="24"/>
+        </w:rPr>
+      </w:pPr>
+      <w:r>
+        <w:rPr/>
+      </w:r>
+    </w:p>
+    <w:p>
+      <w:pPr>
+        <w:pStyle w:val="Corpodotexto"/>
+        <w:widowControl/>
+        <w:numPr>
+          <w:ilvl w:val="0"/>
+          <w:numId w:val="0"/>
+        </w:numPr>
+        <w:suppressAutoHyphens w:val="true"/>
+        <w:bidi w:val="0"/>
+        <w:spacing w:lineRule="auto" w:line="360" w:before="57" w:after="57"/>
+        <w:ind w:left="0" w:right="0" w:hanging="0"/>
+        <w:jc w:val="left"/>
+        <w:outlineLvl w:val="0"/>
+        <w:rPr>
+          <w:rFonts w:ascii="FreeSans" w:hAnsi="FreeSans"/>
+          <w:b w:val="false"/>
+          <w:b w:val="false"/>
+          <w:bCs w:val="false"/>
+          <w:sz w:val="24"/>
+          <w:szCs w:val="24"/>
+        </w:rPr>
+      </w:pPr>
+      <w:r>
+        <w:rPr/>
+      </w:r>
+    </w:p>
+    <w:p>
+      <w:pPr>
+        <w:pStyle w:val="Corpodotexto"/>
+        <w:widowControl/>
+        <w:numPr>
+          <w:ilvl w:val="0"/>
+          <w:numId w:val="0"/>
+        </w:numPr>
+        <w:suppressAutoHyphens w:val="true"/>
+        <w:bidi w:val="0"/>
+        <w:spacing w:lineRule="auto" w:line="360" w:before="57" w:after="57"/>
+        <w:ind w:left="0" w:right="0" w:hanging="0"/>
+        <w:jc w:val="left"/>
+        <w:outlineLvl w:val="0"/>
+        <w:rPr>
+          <w:rFonts w:ascii="FreeSans" w:hAnsi="FreeSans"/>
+          <w:b w:val="false"/>
+          <w:b w:val="false"/>
+          <w:bCs w:val="false"/>
+          <w:sz w:val="24"/>
+          <w:szCs w:val="24"/>
+        </w:rPr>
+      </w:pPr>
+      <w:r>
+        <w:rPr/>
+      </w:r>
+    </w:p>
+    <w:p>
+      <w:pPr>
+        <w:pStyle w:val="Corpodotexto"/>
+        <w:widowControl/>
+        <w:numPr>
+          <w:ilvl w:val="0"/>
+          <w:numId w:val="0"/>
+        </w:numPr>
+        <w:suppressAutoHyphens w:val="true"/>
+        <w:bidi w:val="0"/>
+        <w:spacing w:lineRule="auto" w:line="360" w:before="57" w:after="57"/>
+        <w:ind w:left="0" w:right="0" w:hanging="0"/>
+        <w:jc w:val="left"/>
+        <w:outlineLvl w:val="0"/>
+        <w:rPr>
+          <w:rFonts w:ascii="FreeSans" w:hAnsi="FreeSans"/>
+          <w:b w:val="false"/>
+          <w:b w:val="false"/>
+          <w:bCs w:val="false"/>
+          <w:sz w:val="24"/>
+          <w:szCs w:val="24"/>
+        </w:rPr>
+      </w:pPr>
+      <w:r>
+        <w:rPr/>
+      </w:r>
+    </w:p>
+    <w:p>
+      <w:pPr>
+        <w:pStyle w:val="Corpodotexto"/>
+        <w:widowControl/>
+        <w:numPr>
+          <w:ilvl w:val="0"/>
+          <w:numId w:val="0"/>
+        </w:numPr>
+        <w:suppressAutoHyphens w:val="true"/>
+        <w:bidi w:val="0"/>
+        <w:spacing w:lineRule="auto" w:line="360" w:before="57" w:after="57"/>
+        <w:ind w:left="0" w:right="0" w:hanging="0"/>
+        <w:jc w:val="left"/>
+        <w:outlineLvl w:val="0"/>
+        <w:rPr>
+          <w:rFonts w:ascii="FreeSans" w:hAnsi="FreeSans"/>
+          <w:b w:val="false"/>
+          <w:b w:val="false"/>
+          <w:bCs w:val="false"/>
+          <w:sz w:val="24"/>
+          <w:szCs w:val="24"/>
+        </w:rPr>
+      </w:pPr>
+      <w:r>
+        <w:rPr/>
+      </w:r>
+    </w:p>
+    <w:p>
+      <w:pPr>
+        <w:pStyle w:val="Corpodotexto"/>
+        <w:widowControl/>
+        <w:numPr>
+          <w:ilvl w:val="0"/>
+          <w:numId w:val="0"/>
+        </w:numPr>
+        <w:suppressAutoHyphens w:val="true"/>
+        <w:bidi w:val="0"/>
+        <w:spacing w:lineRule="auto" w:line="360" w:before="57" w:after="57"/>
+        <w:ind w:left="0" w:right="0" w:hanging="0"/>
+        <w:jc w:val="left"/>
+        <w:outlineLvl w:val="0"/>
+        <w:rPr>
+          <w:rFonts w:ascii="FreeSans" w:hAnsi="FreeSans"/>
+          <w:b w:val="false"/>
+          <w:b w:val="false"/>
+          <w:bCs w:val="false"/>
+          <w:sz w:val="24"/>
+          <w:szCs w:val="24"/>
+        </w:rPr>
+      </w:pPr>
+      <w:r>
+        <w:rPr/>
+      </w:r>
+    </w:p>
+    <w:p>
+      <w:pPr>
+        <w:pStyle w:val="Corpodotexto"/>
+        <w:widowControl/>
+        <w:numPr>
+          <w:ilvl w:val="0"/>
+          <w:numId w:val="0"/>
+        </w:numPr>
+        <w:suppressAutoHyphens w:val="true"/>
+        <w:bidi w:val="0"/>
+        <w:spacing w:lineRule="auto" w:line="360" w:before="57" w:after="57"/>
+        <w:ind w:left="0" w:right="0" w:hanging="0"/>
+        <w:jc w:val="left"/>
+        <w:outlineLvl w:val="0"/>
+        <w:rPr>
+          <w:rFonts w:ascii="FreeSans" w:hAnsi="FreeSans"/>
+          <w:b w:val="false"/>
+          <w:b w:val="false"/>
+          <w:bCs w:val="false"/>
+          <w:sz w:val="24"/>
+          <w:szCs w:val="24"/>
+        </w:rPr>
+      </w:pPr>
+      <w:r>
+        <w:rPr/>
+      </w:r>
+    </w:p>
+    <w:p>
+      <w:pPr>
+        <w:pStyle w:val="Corpodotexto"/>
+        <w:widowControl/>
+        <w:numPr>
+          <w:ilvl w:val="0"/>
+          <w:numId w:val="0"/>
+        </w:numPr>
+        <w:suppressAutoHyphens w:val="true"/>
+        <w:bidi w:val="0"/>
+        <w:spacing w:lineRule="auto" w:line="360" w:before="57" w:after="57"/>
+        <w:ind w:left="0" w:right="0" w:hanging="0"/>
+        <w:jc w:val="left"/>
+        <w:outlineLvl w:val="0"/>
+        <w:rPr>
+          <w:rFonts w:ascii="FreeSans" w:hAnsi="FreeSans"/>
+          <w:b w:val="false"/>
+          <w:b w:val="false"/>
+          <w:bCs w:val="false"/>
+          <w:sz w:val="24"/>
+          <w:szCs w:val="24"/>
+        </w:rPr>
+      </w:pPr>
+      <w:r>
+        <w:rPr/>
+      </w:r>
+    </w:p>
+    <w:p>
+      <w:pPr>
+        <w:pStyle w:val="Corpodotexto"/>
+        <w:widowControl/>
+        <w:numPr>
+          <w:ilvl w:val="0"/>
+          <w:numId w:val="0"/>
+        </w:numPr>
+        <w:suppressAutoHyphens w:val="true"/>
+        <w:bidi w:val="0"/>
+        <w:spacing w:lineRule="auto" w:line="360" w:before="57" w:after="57"/>
+        <w:ind w:left="0" w:right="0" w:hanging="0"/>
+        <w:jc w:val="left"/>
+        <w:outlineLvl w:val="0"/>
+        <w:rPr>
+          <w:rFonts w:ascii="FreeSans" w:hAnsi="FreeSans"/>
+          <w:b w:val="false"/>
+          <w:b w:val="false"/>
+          <w:bCs w:val="false"/>
+          <w:sz w:val="24"/>
+          <w:szCs w:val="24"/>
+        </w:rPr>
+      </w:pPr>
+      <w:r>
+        <w:rPr/>
+      </w:r>
+    </w:p>
+    <w:p>
+      <w:pPr>
+        <w:pStyle w:val="Corpodotexto"/>
+        <w:widowControl/>
+        <w:numPr>
+          <w:ilvl w:val="0"/>
+          <w:numId w:val="0"/>
+        </w:numPr>
+        <w:suppressAutoHyphens w:val="true"/>
+        <w:bidi w:val="0"/>
+        <w:spacing w:lineRule="auto" w:line="360" w:before="57" w:after="57"/>
+        <w:ind w:left="0" w:right="0" w:hanging="0"/>
+        <w:jc w:val="left"/>
+        <w:outlineLvl w:val="0"/>
+        <w:rPr>
+          <w:rFonts w:ascii="FreeSans" w:hAnsi="FreeSans"/>
+          <w:b w:val="false"/>
+          <w:b w:val="false"/>
+          <w:bCs w:val="false"/>
+          <w:sz w:val="24"/>
+          <w:szCs w:val="24"/>
+        </w:rPr>
+      </w:pPr>
+      <w:r>
+        <w:rPr/>
+      </w:r>
+    </w:p>
+    <w:p>
+      <w:pPr>
+        <w:pStyle w:val="Corpodotexto"/>
+        <w:widowControl/>
+        <w:numPr>
+          <w:ilvl w:val="0"/>
+          <w:numId w:val="0"/>
+        </w:numPr>
+        <w:suppressAutoHyphens w:val="true"/>
+        <w:bidi w:val="0"/>
+        <w:spacing w:lineRule="auto" w:line="360" w:before="57" w:after="57"/>
+        <w:ind w:left="0" w:right="0" w:hanging="0"/>
+        <w:jc w:val="left"/>
+        <w:outlineLvl w:val="0"/>
+        <w:rPr>
+          <w:rFonts w:ascii="FreeSans" w:hAnsi="FreeSans"/>
+          <w:b w:val="false"/>
+          <w:b w:val="false"/>
+          <w:bCs w:val="false"/>
+          <w:sz w:val="24"/>
+          <w:szCs w:val="24"/>
+        </w:rPr>
+      </w:pPr>
+      <w:r>
+        <w:rPr/>
+      </w:r>
+    </w:p>
+    <w:p>
+      <w:pPr>
+        <w:pStyle w:val="Corpodotexto"/>
+        <w:widowControl/>
+        <w:numPr>
+          <w:ilvl w:val="0"/>
+          <w:numId w:val="0"/>
+        </w:numPr>
+        <w:suppressAutoHyphens w:val="true"/>
+        <w:bidi w:val="0"/>
+        <w:spacing w:lineRule="auto" w:line="360" w:before="57" w:after="57"/>
+        <w:ind w:left="0" w:right="0" w:hanging="0"/>
+        <w:jc w:val="left"/>
+        <w:outlineLvl w:val="0"/>
+        <w:rPr>
+          <w:rFonts w:ascii="FreeSans" w:hAnsi="FreeSans"/>
+          <w:b w:val="false"/>
+          <w:b w:val="false"/>
+          <w:bCs w:val="false"/>
+          <w:sz w:val="24"/>
+          <w:szCs w:val="24"/>
+        </w:rPr>
+      </w:pPr>
+      <w:r>
+        <w:rPr/>
+      </w:r>
+    </w:p>
+    <w:p>
+      <w:pPr>
+        <w:pStyle w:val="Corpodotexto"/>
+        <w:widowControl/>
+        <w:numPr>
+          <w:ilvl w:val="0"/>
+          <w:numId w:val="0"/>
+        </w:numPr>
+        <w:suppressAutoHyphens w:val="true"/>
+        <w:bidi w:val="0"/>
+        <w:spacing w:lineRule="auto" w:line="360" w:before="57" w:after="57"/>
+        <w:ind w:left="0" w:right="0" w:hanging="0"/>
+        <w:jc w:val="left"/>
+        <w:outlineLvl w:val="0"/>
+        <w:rPr>
+          <w:rFonts w:ascii="FreeSans" w:hAnsi="FreeSans"/>
+          <w:b w:val="false"/>
+          <w:b w:val="false"/>
+          <w:bCs w:val="false"/>
+          <w:sz w:val="24"/>
+          <w:szCs w:val="24"/>
+        </w:rPr>
+      </w:pPr>
+      <w:r>
+        <w:rPr/>
+      </w:r>
+    </w:p>
+    <w:p>
+      <w:pPr>
+        <w:pStyle w:val="Corpodotexto"/>
+        <w:widowControl/>
+        <w:numPr>
+          <w:ilvl w:val="0"/>
+          <w:numId w:val="0"/>
+        </w:numPr>
+        <w:suppressAutoHyphens w:val="true"/>
+        <w:bidi w:val="0"/>
+        <w:spacing w:lineRule="auto" w:line="360" w:before="57" w:after="57"/>
+        <w:ind w:left="0" w:right="0" w:hanging="0"/>
+        <w:jc w:val="left"/>
+        <w:outlineLvl w:val="0"/>
+        <w:rPr>
+          <w:rFonts w:ascii="FreeSans" w:hAnsi="FreeSans"/>
+          <w:b w:val="false"/>
+          <w:b w:val="false"/>
+          <w:bCs w:val="false"/>
+          <w:sz w:val="24"/>
+          <w:szCs w:val="24"/>
+        </w:rPr>
+      </w:pPr>
+      <w:r>
+        <w:rPr/>
+      </w:r>
+    </w:p>
+    <w:p>
+      <w:pPr>
+        <w:pStyle w:val="Corpodotexto"/>
+        <w:widowControl/>
+        <w:numPr>
+          <w:ilvl w:val="0"/>
+          <w:numId w:val="0"/>
+        </w:numPr>
+        <w:suppressAutoHyphens w:val="true"/>
+        <w:bidi w:val="0"/>
+        <w:spacing w:lineRule="auto" w:line="360" w:before="57" w:after="57"/>
+        <w:ind w:left="0" w:right="0" w:hanging="0"/>
+        <w:jc w:val="left"/>
+        <w:outlineLvl w:val="0"/>
+        <w:rPr>
+          <w:rFonts w:ascii="FreeSans" w:hAnsi="FreeSans"/>
+          <w:b w:val="false"/>
+          <w:b w:val="false"/>
+          <w:bCs w:val="false"/>
+          <w:sz w:val="24"/>
+          <w:szCs w:val="24"/>
+        </w:rPr>
+      </w:pPr>
+      <w:r>
+        <w:rPr/>
+      </w:r>
+    </w:p>
+    <w:p>
+      <w:pPr>
+        <w:pStyle w:val="Corpodotexto"/>
+        <w:widowControl/>
+        <w:numPr>
+          <w:ilvl w:val="0"/>
+          <w:numId w:val="0"/>
+        </w:numPr>
+        <w:suppressAutoHyphens w:val="true"/>
+        <w:bidi w:val="0"/>
+        <w:spacing w:lineRule="auto" w:line="360" w:before="57" w:after="57"/>
+        <w:ind w:left="0" w:right="0" w:hanging="0"/>
+        <w:jc w:val="left"/>
+        <w:outlineLvl w:val="0"/>
+        <w:rPr>
+          <w:rFonts w:ascii="FreeSans" w:hAnsi="FreeSans"/>
+          <w:b w:val="false"/>
+          <w:b w:val="false"/>
+          <w:bCs w:val="false"/>
+          <w:sz w:val="24"/>
+          <w:szCs w:val="24"/>
+        </w:rPr>
+      </w:pPr>
+      <w:r>
+        <w:rPr/>
+      </w:r>
+    </w:p>
+    <w:p>
+      <w:pPr>
+        <w:pStyle w:val="Corpodotexto"/>
+        <w:widowControl/>
+        <w:numPr>
+          <w:ilvl w:val="0"/>
+          <w:numId w:val="0"/>
+        </w:numPr>
+        <w:suppressAutoHyphens w:val="true"/>
+        <w:bidi w:val="0"/>
+        <w:spacing w:lineRule="auto" w:line="360" w:before="57" w:after="57"/>
+        <w:ind w:left="0" w:right="0" w:hanging="0"/>
+        <w:jc w:val="left"/>
+        <w:outlineLvl w:val="0"/>
+        <w:rPr>
+          <w:rFonts w:ascii="FreeSans" w:hAnsi="FreeSans"/>
+          <w:b w:val="false"/>
+          <w:b w:val="false"/>
+          <w:bCs w:val="false"/>
+          <w:sz w:val="24"/>
+          <w:szCs w:val="24"/>
+        </w:rPr>
+      </w:pPr>
+      <w:r>
+        <w:rPr/>
+      </w:r>
+    </w:p>
+    <w:p>
+      <w:pPr>
+        <w:pStyle w:val="Corpodotexto"/>
+        <w:widowControl/>
+        <w:numPr>
+          <w:ilvl w:val="0"/>
+          <w:numId w:val="0"/>
+        </w:numPr>
+        <w:suppressAutoHyphens w:val="true"/>
+        <w:bidi w:val="0"/>
+        <w:spacing w:lineRule="auto" w:line="360" w:before="57" w:after="57"/>
+        <w:ind w:left="0" w:right="0" w:hanging="0"/>
+        <w:jc w:val="left"/>
+        <w:outlineLvl w:val="0"/>
+        <w:rPr>
+          <w:rFonts w:ascii="FreeSans" w:hAnsi="FreeSans"/>
+          <w:b w:val="false"/>
+          <w:b w:val="false"/>
+          <w:bCs w:val="false"/>
+          <w:sz w:val="24"/>
+          <w:szCs w:val="24"/>
+        </w:rPr>
+      </w:pPr>
+      <w:r>
+        <w:rPr/>
+      </w:r>
+    </w:p>
+    <w:p>
+      <w:pPr>
+        <w:pStyle w:val="Corpodotexto"/>
+        <w:widowControl/>
+        <w:numPr>
+          <w:ilvl w:val="0"/>
+          <w:numId w:val="0"/>
+        </w:numPr>
+        <w:suppressAutoHyphens w:val="true"/>
+        <w:bidi w:val="0"/>
+        <w:spacing w:lineRule="auto" w:line="360" w:before="57" w:after="57"/>
+        <w:ind w:left="0" w:right="0" w:hanging="0"/>
+        <w:jc w:val="left"/>
+        <w:outlineLvl w:val="0"/>
+        <w:rPr>
+          <w:rFonts w:ascii="FreeSans" w:hAnsi="FreeSans"/>
+          <w:b w:val="false"/>
+          <w:b w:val="false"/>
+          <w:bCs w:val="false"/>
+          <w:sz w:val="24"/>
+          <w:szCs w:val="24"/>
+        </w:rPr>
+      </w:pPr>
+      <w:r>
+        <w:rPr/>
+      </w:r>
+    </w:p>
+    <w:p>
+      <w:pPr>
+        <w:pStyle w:val="Corpodotexto"/>
+        <w:widowControl/>
+        <w:numPr>
+          <w:ilvl w:val="0"/>
+          <w:numId w:val="0"/>
+        </w:numPr>
+        <w:suppressAutoHyphens w:val="true"/>
+        <w:bidi w:val="0"/>
+        <w:spacing w:lineRule="auto" w:line="360" w:before="57" w:after="57"/>
+        <w:ind w:left="0" w:right="0" w:hanging="0"/>
+        <w:jc w:val="left"/>
+        <w:outlineLvl w:val="0"/>
+        <w:rPr>
+          <w:rFonts w:ascii="FreeSans" w:hAnsi="FreeSans"/>
+          <w:b w:val="false"/>
+          <w:b w:val="false"/>
+          <w:bCs w:val="false"/>
+          <w:sz w:val="24"/>
+          <w:szCs w:val="24"/>
+        </w:rPr>
+      </w:pPr>
+      <w:r>
+        <w:rPr/>
+      </w:r>
+    </w:p>
+    <w:p>
+      <w:pPr>
+        <w:pStyle w:val="Corpodotexto"/>
+        <w:widowControl/>
+        <w:numPr>
+          <w:ilvl w:val="0"/>
+          <w:numId w:val="0"/>
+        </w:numPr>
+        <w:suppressAutoHyphens w:val="true"/>
+        <w:bidi w:val="0"/>
+        <w:spacing w:lineRule="auto" w:line="360" w:before="57" w:after="57"/>
+        <w:ind w:left="0" w:right="0" w:hanging="0"/>
+        <w:jc w:val="left"/>
+        <w:outlineLvl w:val="0"/>
+        <w:rPr>
+          <w:rFonts w:ascii="FreeSans" w:hAnsi="FreeSans"/>
+          <w:b w:val="false"/>
+          <w:b w:val="false"/>
+          <w:bCs w:val="false"/>
+          <w:sz w:val="24"/>
+          <w:szCs w:val="24"/>
+        </w:rPr>
+      </w:pPr>
+      <w:r>
+        <w:rPr/>
+      </w:r>
+    </w:p>
+    <w:p>
+      <w:pPr>
+        <w:pStyle w:val="Corpodotexto"/>
+        <w:widowControl/>
+        <w:numPr>
+          <w:ilvl w:val="0"/>
+          <w:numId w:val="0"/>
+        </w:numPr>
+        <w:suppressAutoHyphens w:val="true"/>
+        <w:bidi w:val="0"/>
+        <w:spacing w:lineRule="auto" w:line="360" w:before="57" w:after="57"/>
+        <w:ind w:left="0" w:right="0" w:hanging="0"/>
+        <w:jc w:val="left"/>
+        <w:outlineLvl w:val="0"/>
+        <w:rPr>
+          <w:rFonts w:ascii="FreeSans" w:hAnsi="FreeSans"/>
+          <w:b w:val="false"/>
+          <w:b w:val="false"/>
+          <w:bCs w:val="false"/>
+          <w:sz w:val="24"/>
+          <w:szCs w:val="24"/>
+        </w:rPr>
+      </w:pPr>
+      <w:r>
+        <w:rPr/>
+      </w:r>
+    </w:p>
+    <w:p>
+      <w:pPr>
+        <w:pStyle w:val="Corpodotexto"/>
+        <w:widowControl/>
+        <w:numPr>
+          <w:ilvl w:val="0"/>
+          <w:numId w:val="0"/>
+        </w:numPr>
+        <w:suppressAutoHyphens w:val="true"/>
+        <w:bidi w:val="0"/>
+        <w:spacing w:lineRule="auto" w:line="360" w:before="57" w:after="57"/>
+        <w:ind w:left="0" w:right="0" w:hanging="0"/>
+        <w:jc w:val="left"/>
+        <w:outlineLvl w:val="0"/>
+        <w:rPr>
+          <w:rFonts w:ascii="FreeSans" w:hAnsi="FreeSans"/>
+          <w:b w:val="false"/>
+          <w:b w:val="false"/>
+          <w:bCs w:val="false"/>
+          <w:sz w:val="24"/>
+          <w:szCs w:val="24"/>
+        </w:rPr>
+      </w:pPr>
+      <w:r>
+        <w:rPr/>
+      </w:r>
+    </w:p>
+    <w:p>
+      <w:pPr>
+        <w:pStyle w:val="Corpodotexto"/>
+        <w:widowControl/>
+        <w:numPr>
+          <w:ilvl w:val="0"/>
+          <w:numId w:val="0"/>
+        </w:numPr>
+        <w:suppressAutoHyphens w:val="true"/>
+        <w:bidi w:val="0"/>
+        <w:spacing w:lineRule="auto" w:line="360" w:before="57" w:after="57"/>
+        <w:ind w:left="0" w:right="0" w:hanging="0"/>
+        <w:jc w:val="left"/>
+        <w:outlineLvl w:val="0"/>
+        <w:rPr>
+          <w:rFonts w:ascii="FreeSans" w:hAnsi="FreeSans"/>
+          <w:b w:val="false"/>
+          <w:b w:val="false"/>
+          <w:bCs w:val="false"/>
+          <w:sz w:val="24"/>
+          <w:szCs w:val="24"/>
+        </w:rPr>
+      </w:pPr>
+      <w:r>
+        <w:rPr/>
+      </w:r>
+    </w:p>
+    <w:p>
+      <w:pPr>
+        <w:pStyle w:val="Corpodotexto"/>
+        <w:widowControl/>
+        <w:numPr>
+          <w:ilvl w:val="0"/>
+          <w:numId w:val="0"/>
+        </w:numPr>
+        <w:suppressAutoHyphens w:val="true"/>
+        <w:bidi w:val="0"/>
+        <w:spacing w:lineRule="auto" w:line="360" w:before="57" w:after="57"/>
+        <w:ind w:left="0" w:right="0" w:hanging="0"/>
+        <w:jc w:val="left"/>
+        <w:outlineLvl w:val="0"/>
+        <w:rPr>
+          <w:rFonts w:ascii="FreeSans" w:hAnsi="FreeSans"/>
+          <w:b w:val="false"/>
+          <w:b w:val="false"/>
+          <w:bCs w:val="false"/>
+          <w:sz w:val="24"/>
+          <w:szCs w:val="24"/>
+        </w:rPr>
+      </w:pPr>
+      <w:r>
+        <w:rPr/>
+      </w:r>
+    </w:p>
+    <w:p>
+      <w:pPr>
+        <w:pStyle w:val="Corpodotexto"/>
+        <w:widowControl/>
+        <w:numPr>
+          <w:ilvl w:val="0"/>
+          <w:numId w:val="0"/>
+        </w:numPr>
+        <w:suppressAutoHyphens w:val="true"/>
+        <w:bidi w:val="0"/>
+        <w:spacing w:lineRule="auto" w:line="360" w:before="57" w:after="57"/>
+        <w:ind w:left="0" w:right="0" w:hanging="0"/>
+        <w:jc w:val="left"/>
+        <w:outlineLvl w:val="0"/>
+        <w:rPr>
+          <w:rFonts w:ascii="FreeSans" w:hAnsi="FreeSans"/>
+          <w:b w:val="false"/>
+          <w:b w:val="false"/>
+          <w:bCs w:val="false"/>
+          <w:sz w:val="24"/>
+          <w:szCs w:val="24"/>
+        </w:rPr>
+      </w:pPr>
+      <w:r>
+        <w:rPr/>
+      </w:r>
+    </w:p>
+    <w:p>
+      <w:pPr>
+        <w:pStyle w:val="Corpodotexto"/>
+        <w:widowControl/>
+        <w:numPr>
+          <w:ilvl w:val="0"/>
+          <w:numId w:val="0"/>
+        </w:numPr>
+        <w:suppressAutoHyphens w:val="true"/>
+        <w:bidi w:val="0"/>
+        <w:spacing w:lineRule="auto" w:line="360" w:before="57" w:after="57"/>
+        <w:ind w:left="0" w:right="0" w:hanging="0"/>
+        <w:jc w:val="left"/>
+        <w:outlineLvl w:val="0"/>
+        <w:rPr>
+          <w:rFonts w:ascii="FreeSans" w:hAnsi="FreeSans"/>
+          <w:b w:val="false"/>
+          <w:b w:val="false"/>
+          <w:bCs w:val="false"/>
+          <w:sz w:val="24"/>
+          <w:szCs w:val="24"/>
+        </w:rPr>
+      </w:pPr>
+      <w:r>
+        <w:rPr/>
+      </w:r>
+    </w:p>
+    <w:p>
+      <w:pPr>
+        <w:pStyle w:val="Corpodotexto"/>
+        <w:widowControl/>
+        <w:numPr>
+          <w:ilvl w:val="0"/>
+          <w:numId w:val="0"/>
+        </w:numPr>
+        <w:suppressAutoHyphens w:val="true"/>
+        <w:bidi w:val="0"/>
+        <w:spacing w:lineRule="auto" w:line="360" w:before="57" w:after="57"/>
+        <w:ind w:left="0" w:right="0" w:hanging="0"/>
+        <w:jc w:val="left"/>
+        <w:outlineLvl w:val="0"/>
+        <w:rPr>
+          <w:rFonts w:ascii="FreeSans" w:hAnsi="FreeSans"/>
+          <w:b w:val="false"/>
+          <w:b w:val="false"/>
+          <w:bCs w:val="false"/>
+          <w:sz w:val="24"/>
+          <w:szCs w:val="24"/>
+        </w:rPr>
+      </w:pPr>
+      <w:r>
+        <w:rPr/>
+      </w:r>
+    </w:p>
+    <w:p>
+      <w:pPr>
+        <w:pStyle w:val="Corpodotexto"/>
+        <w:widowControl/>
+        <w:numPr>
+          <w:ilvl w:val="0"/>
+          <w:numId w:val="0"/>
+        </w:numPr>
+        <w:suppressAutoHyphens w:val="true"/>
+        <w:bidi w:val="0"/>
+        <w:spacing w:lineRule="auto" w:line="360" w:before="57" w:after="57"/>
+        <w:ind w:left="0" w:right="0" w:hanging="0"/>
+        <w:jc w:val="left"/>
+        <w:outlineLvl w:val="0"/>
+        <w:rPr>
+          <w:rFonts w:ascii="FreeSans" w:hAnsi="FreeSans"/>
+          <w:b w:val="false"/>
+          <w:b w:val="false"/>
+          <w:bCs w:val="false"/>
+          <w:sz w:val="24"/>
+          <w:szCs w:val="24"/>
+        </w:rPr>
+      </w:pPr>
+      <w:r>
+        <w:rPr/>
+      </w:r>
+    </w:p>
+    <w:p>
+      <w:pPr>
+        <w:pStyle w:val="Corpodotexto"/>
+        <w:widowControl/>
+        <w:numPr>
+          <w:ilvl w:val="0"/>
+          <w:numId w:val="0"/>
+        </w:numPr>
+        <w:suppressAutoHyphens w:val="true"/>
+        <w:bidi w:val="0"/>
+        <w:spacing w:lineRule="auto" w:line="360" w:before="57" w:after="57"/>
+        <w:ind w:left="0" w:right="0" w:hanging="0"/>
+        <w:jc w:val="left"/>
+        <w:outlineLvl w:val="0"/>
+        <w:rPr>
+          <w:rFonts w:ascii="FreeSans" w:hAnsi="FreeSans"/>
+          <w:b w:val="false"/>
+          <w:b w:val="false"/>
+          <w:bCs w:val="false"/>
+          <w:sz w:val="24"/>
+          <w:szCs w:val="24"/>
+        </w:rPr>
+      </w:pPr>
+      <w:r>
+        <w:rPr/>
+      </w:r>
+    </w:p>
+    <w:p>
+      <w:pPr>
+        <w:pStyle w:val="Corpodotexto"/>
+        <w:widowControl/>
+        <w:numPr>
+          <w:ilvl w:val="0"/>
+          <w:numId w:val="0"/>
+        </w:numPr>
+        <w:suppressAutoHyphens w:val="true"/>
+        <w:bidi w:val="0"/>
+        <w:spacing w:lineRule="auto" w:line="360" w:before="57" w:after="57"/>
+        <w:ind w:left="0" w:right="0" w:hanging="0"/>
+        <w:jc w:val="left"/>
+        <w:outlineLvl w:val="0"/>
+        <w:rPr>
+          <w:rFonts w:ascii="FreeSans" w:hAnsi="FreeSans"/>
+          <w:b w:val="false"/>
+          <w:b w:val="false"/>
+          <w:bCs w:val="false"/>
+          <w:sz w:val="24"/>
+          <w:szCs w:val="24"/>
+        </w:rPr>
+      </w:pPr>
+      <w:r>
+        <w:rPr/>
+      </w:r>
+    </w:p>
+    <w:p>
+      <w:pPr>
+        <w:pStyle w:val="Corpodotexto"/>
+        <w:widowControl/>
+        <w:numPr>
+          <w:ilvl w:val="0"/>
+          <w:numId w:val="0"/>
+        </w:numPr>
+        <w:suppressAutoHyphens w:val="true"/>
+        <w:bidi w:val="0"/>
+        <w:spacing w:lineRule="auto" w:line="360" w:before="57" w:after="57"/>
+        <w:ind w:left="0" w:right="0" w:hanging="0"/>
+        <w:jc w:val="left"/>
+        <w:outlineLvl w:val="0"/>
+        <w:rPr>
+          <w:rFonts w:ascii="FreeSans" w:hAnsi="FreeSans"/>
+          <w:b w:val="false"/>
+          <w:b w:val="false"/>
+          <w:bCs w:val="false"/>
+          <w:sz w:val="24"/>
+          <w:szCs w:val="24"/>
+        </w:rPr>
+      </w:pPr>
+      <w:r>
+        <w:rPr/>
+      </w:r>
+    </w:p>
+    <w:p>
+      <w:pPr>
+        <w:pStyle w:val="Corpodotexto"/>
+        <w:widowControl/>
+        <w:numPr>
+          <w:ilvl w:val="0"/>
+          <w:numId w:val="0"/>
+        </w:numPr>
+        <w:suppressAutoHyphens w:val="true"/>
+        <w:bidi w:val="0"/>
+        <w:spacing w:lineRule="auto" w:line="360" w:before="57" w:after="57"/>
+        <w:ind w:left="0" w:right="0" w:hanging="0"/>
+        <w:jc w:val="left"/>
+        <w:outlineLvl w:val="0"/>
+        <w:rPr>
+          <w:rFonts w:ascii="FreeSans" w:hAnsi="FreeSans"/>
+          <w:b w:val="false"/>
+          <w:b w:val="false"/>
+          <w:bCs w:val="false"/>
+          <w:sz w:val="24"/>
+          <w:szCs w:val="24"/>
+        </w:rPr>
+      </w:pPr>
+      <w:r>
+        <w:rPr/>
+      </w:r>
+    </w:p>
+    <w:p>
+      <w:pPr>
+        <w:pStyle w:val="Corpodotexto"/>
+        <w:widowControl/>
+        <w:numPr>
+          <w:ilvl w:val="0"/>
+          <w:numId w:val="0"/>
+        </w:numPr>
+        <w:suppressAutoHyphens w:val="true"/>
+        <w:bidi w:val="0"/>
+        <w:spacing w:lineRule="auto" w:line="360" w:before="57" w:after="57"/>
+        <w:ind w:left="0" w:right="0" w:hanging="0"/>
+        <w:jc w:val="left"/>
+        <w:outlineLvl w:val="0"/>
+        <w:rPr>
+          <w:rFonts w:ascii="FreeSans" w:hAnsi="FreeSans"/>
+          <w:b w:val="false"/>
+          <w:b w:val="false"/>
+          <w:bCs w:val="false"/>
+          <w:sz w:val="24"/>
+          <w:szCs w:val="24"/>
+        </w:rPr>
+      </w:pPr>
+      <w:r>
+        <w:rPr/>
+      </w:r>
+    </w:p>
+    <w:p>
+      <w:pPr>
+        <w:pStyle w:val="Corpodotexto"/>
+        <w:widowControl/>
+        <w:numPr>
+          <w:ilvl w:val="0"/>
+          <w:numId w:val="0"/>
+        </w:numPr>
+        <w:suppressAutoHyphens w:val="true"/>
+        <w:bidi w:val="0"/>
+        <w:spacing w:lineRule="auto" w:line="360" w:before="57" w:after="57"/>
+        <w:ind w:left="0" w:right="0" w:hanging="0"/>
+        <w:jc w:val="left"/>
+        <w:outlineLvl w:val="0"/>
+        <w:rPr>
+          <w:rFonts w:ascii="FreeSans" w:hAnsi="FreeSans"/>
+          <w:b w:val="false"/>
+          <w:b w:val="false"/>
+          <w:bCs w:val="false"/>
+          <w:sz w:val="24"/>
+          <w:szCs w:val="24"/>
+        </w:rPr>
+      </w:pPr>
+      <w:r>
+        <w:rPr/>
+      </w:r>
+    </w:p>
+    <w:p>
+      <w:pPr>
+        <w:pStyle w:val="Corpodotexto"/>
+        <w:widowControl/>
+        <w:numPr>
+          <w:ilvl w:val="0"/>
+          <w:numId w:val="0"/>
+        </w:numPr>
+        <w:suppressAutoHyphens w:val="true"/>
+        <w:bidi w:val="0"/>
+        <w:spacing w:lineRule="auto" w:line="360" w:before="57" w:after="57"/>
+        <w:ind w:left="0" w:right="0" w:hanging="0"/>
+        <w:jc w:val="left"/>
+        <w:outlineLvl w:val="0"/>
+        <w:rPr>
+          <w:rFonts w:ascii="FreeSans" w:hAnsi="FreeSans"/>
+          <w:b w:val="false"/>
+          <w:b w:val="false"/>
+          <w:bCs w:val="false"/>
+          <w:sz w:val="24"/>
+          <w:szCs w:val="24"/>
+        </w:rPr>
+      </w:pPr>
+      <w:r>
+        <w:rPr/>
+      </w:r>
+    </w:p>
+    <w:p>
+      <w:pPr>
+        <w:pStyle w:val="Corpodotexto"/>
+        <w:widowControl/>
+        <w:numPr>
+          <w:ilvl w:val="0"/>
+          <w:numId w:val="0"/>
+        </w:numPr>
+        <w:suppressAutoHyphens w:val="true"/>
+        <w:bidi w:val="0"/>
+        <w:spacing w:lineRule="auto" w:line="360" w:before="57" w:after="57"/>
+        <w:ind w:left="0" w:right="0" w:hanging="0"/>
+        <w:jc w:val="left"/>
+        <w:outlineLvl w:val="0"/>
+        <w:rPr>
+          <w:rFonts w:ascii="FreeSans" w:hAnsi="FreeSans"/>
+          <w:b w:val="false"/>
+          <w:b w:val="false"/>
+          <w:bCs w:val="false"/>
+          <w:sz w:val="24"/>
+          <w:szCs w:val="24"/>
+        </w:rPr>
+      </w:pPr>
+      <w:r>
+        <w:rPr/>
+        <w:t xml:space="preserve">Fontes: </w:t>
+      </w:r>
+    </w:p>
+    <w:p>
+      <w:pPr>
+        <w:pStyle w:val="Corpodotexto"/>
+        <w:widowControl/>
+        <w:numPr>
+          <w:ilvl w:val="0"/>
+          <w:numId w:val="0"/>
+        </w:numPr>
+        <w:suppressAutoHyphens w:val="true"/>
+        <w:bidi w:val="0"/>
+        <w:spacing w:lineRule="auto" w:line="360" w:before="57" w:after="57"/>
+        <w:ind w:left="0" w:right="0" w:hanging="0"/>
+        <w:jc w:val="left"/>
+        <w:outlineLvl w:val="0"/>
+        <w:rPr>
+          <w:rFonts w:ascii="FreeSans" w:hAnsi="FreeSans"/>
+          <w:b w:val="false"/>
+          <w:b w:val="false"/>
+          <w:bCs w:val="false"/>
+          <w:sz w:val="24"/>
+          <w:szCs w:val="24"/>
+        </w:rPr>
+      </w:pPr>
+      <w:r>
+        <w:rPr/>
+        <w:t xml:space="preserve">Hashtagtreinamentos - </w:t>
+      </w:r>
+      <w:hyperlink r:id="rId24">
+        <w:r>
+          <w:rPr>
+            <w:rStyle w:val="LinkdaInternet"/>
+          </w:rPr>
+          <w:t>https://www.hashtagtreinamentos.com/trabalhar-com-arquivos-de-texto-python?gclid=CjwKCAjwrNmWBhA4EiwAHbjEQO20qD3hnyCU1m5CPjPxjblTwSTn_0QWR30v5-BGzbmML3OKr2310BoC0QQQAvD_BwE</w:t>
+        </w:r>
+      </w:hyperlink>
+    </w:p>
+    <w:p>
+      <w:pPr>
+        <w:pStyle w:val="Corpodotexto"/>
+        <w:widowControl/>
+        <w:numPr>
+          <w:ilvl w:val="0"/>
+          <w:numId w:val="0"/>
+        </w:numPr>
+        <w:suppressAutoHyphens w:val="true"/>
+        <w:bidi w:val="0"/>
+        <w:spacing w:lineRule="auto" w:line="360" w:before="57" w:after="57"/>
+        <w:ind w:left="0" w:right="0" w:hanging="0"/>
+        <w:jc w:val="left"/>
+        <w:outlineLvl w:val="0"/>
+        <w:rPr>
+          <w:rFonts w:ascii="FreeSans" w:hAnsi="FreeSans"/>
+          <w:b w:val="false"/>
+          <w:b w:val="false"/>
+          <w:bCs w:val="false"/>
+          <w:sz w:val="24"/>
+          <w:szCs w:val="24"/>
+        </w:rPr>
+      </w:pPr>
+      <w:r>
+        <w:rPr/>
       </w:r>
     </w:p>
     <w:p>
@@ -4947,6 +7199,554 @@
     </w:lvl>
   </w:abstractNum>
   <w:abstractNum w:abstractNumId="13">
+    <w:lvl w:ilvl="0">
+      <w:start w:val="1"/>
+      <w:numFmt w:val="bullet"/>
+      <w:lvlText w:val=""/>
+      <w:lvlJc w:val="left"/>
+      <w:pPr>
+        <w:tabs>
+          <w:tab w:val="num" w:pos="720"/>
+        </w:tabs>
+        <w:ind w:left="720" w:hanging="360"/>
+      </w:pPr>
+      <w:rPr>
+        <w:rFonts w:ascii="Symbol" w:hAnsi="Symbol" w:cs="Symbol" w:hint="default"/>
+      </w:rPr>
+    </w:lvl>
+    <w:lvl w:ilvl="1">
+      <w:start w:val="1"/>
+      <w:numFmt w:val="bullet"/>
+      <w:lvlText w:val="◦"/>
+      <w:lvlJc w:val="left"/>
+      <w:pPr>
+        <w:tabs>
+          <w:tab w:val="num" w:pos="1080"/>
+        </w:tabs>
+        <w:ind w:left="1080" w:hanging="360"/>
+      </w:pPr>
+      <w:rPr>
+        <w:rFonts w:ascii="OpenSymbol" w:hAnsi="OpenSymbol" w:cs="OpenSymbol" w:hint="default"/>
+      </w:rPr>
+    </w:lvl>
+    <w:lvl w:ilvl="2">
+      <w:start w:val="1"/>
+      <w:numFmt w:val="bullet"/>
+      <w:lvlText w:val="▪"/>
+      <w:lvlJc w:val="left"/>
+      <w:pPr>
+        <w:tabs>
+          <w:tab w:val="num" w:pos="1440"/>
+        </w:tabs>
+        <w:ind w:left="1440" w:hanging="360"/>
+      </w:pPr>
+      <w:rPr>
+        <w:rFonts w:ascii="OpenSymbol" w:hAnsi="OpenSymbol" w:cs="OpenSymbol" w:hint="default"/>
+      </w:rPr>
+    </w:lvl>
+    <w:lvl w:ilvl="3">
+      <w:start w:val="1"/>
+      <w:numFmt w:val="bullet"/>
+      <w:lvlText w:val=""/>
+      <w:lvlJc w:val="left"/>
+      <w:pPr>
+        <w:tabs>
+          <w:tab w:val="num" w:pos="1800"/>
+        </w:tabs>
+        <w:ind w:left="1800" w:hanging="360"/>
+      </w:pPr>
+      <w:rPr>
+        <w:rFonts w:ascii="Symbol" w:hAnsi="Symbol" w:cs="Symbol" w:hint="default"/>
+      </w:rPr>
+    </w:lvl>
+    <w:lvl w:ilvl="4">
+      <w:start w:val="1"/>
+      <w:numFmt w:val="bullet"/>
+      <w:lvlText w:val="◦"/>
+      <w:lvlJc w:val="left"/>
+      <w:pPr>
+        <w:tabs>
+          <w:tab w:val="num" w:pos="2160"/>
+        </w:tabs>
+        <w:ind w:left="2160" w:hanging="360"/>
+      </w:pPr>
+      <w:rPr>
+        <w:rFonts w:ascii="OpenSymbol" w:hAnsi="OpenSymbol" w:cs="OpenSymbol" w:hint="default"/>
+      </w:rPr>
+    </w:lvl>
+    <w:lvl w:ilvl="5">
+      <w:start w:val="1"/>
+      <w:numFmt w:val="bullet"/>
+      <w:lvlText w:val="▪"/>
+      <w:lvlJc w:val="left"/>
+      <w:pPr>
+        <w:tabs>
+          <w:tab w:val="num" w:pos="2520"/>
+        </w:tabs>
+        <w:ind w:left="2520" w:hanging="360"/>
+      </w:pPr>
+      <w:rPr>
+        <w:rFonts w:ascii="OpenSymbol" w:hAnsi="OpenSymbol" w:cs="OpenSymbol" w:hint="default"/>
+      </w:rPr>
+    </w:lvl>
+    <w:lvl w:ilvl="6">
+      <w:start w:val="1"/>
+      <w:numFmt w:val="bullet"/>
+      <w:lvlText w:val=""/>
+      <w:lvlJc w:val="left"/>
+      <w:pPr>
+        <w:tabs>
+          <w:tab w:val="num" w:pos="2880"/>
+        </w:tabs>
+        <w:ind w:left="2880" w:hanging="360"/>
+      </w:pPr>
+      <w:rPr>
+        <w:rFonts w:ascii="Symbol" w:hAnsi="Symbol" w:cs="Symbol" w:hint="default"/>
+      </w:rPr>
+    </w:lvl>
+    <w:lvl w:ilvl="7">
+      <w:start w:val="1"/>
+      <w:numFmt w:val="bullet"/>
+      <w:lvlText w:val="◦"/>
+      <w:lvlJc w:val="left"/>
+      <w:pPr>
+        <w:tabs>
+          <w:tab w:val="num" w:pos="3240"/>
+        </w:tabs>
+        <w:ind w:left="3240" w:hanging="360"/>
+      </w:pPr>
+      <w:rPr>
+        <w:rFonts w:ascii="OpenSymbol" w:hAnsi="OpenSymbol" w:cs="OpenSymbol" w:hint="default"/>
+      </w:rPr>
+    </w:lvl>
+    <w:lvl w:ilvl="8">
+      <w:start w:val="1"/>
+      <w:numFmt w:val="bullet"/>
+      <w:lvlText w:val="▪"/>
+      <w:lvlJc w:val="left"/>
+      <w:pPr>
+        <w:tabs>
+          <w:tab w:val="num" w:pos="3600"/>
+        </w:tabs>
+        <w:ind w:left="3600" w:hanging="360"/>
+      </w:pPr>
+      <w:rPr>
+        <w:rFonts w:ascii="OpenSymbol" w:hAnsi="OpenSymbol" w:cs="OpenSymbol" w:hint="default"/>
+      </w:rPr>
+    </w:lvl>
+  </w:abstractNum>
+  <w:abstractNum w:abstractNumId="14">
+    <w:lvl w:ilvl="0">
+      <w:start w:val="1"/>
+      <w:numFmt w:val="bullet"/>
+      <w:lvlText w:val=""/>
+      <w:lvlJc w:val="left"/>
+      <w:pPr>
+        <w:tabs>
+          <w:tab w:val="num" w:pos="720"/>
+        </w:tabs>
+        <w:ind w:left="720" w:hanging="360"/>
+      </w:pPr>
+      <w:rPr>
+        <w:rFonts w:ascii="Symbol" w:hAnsi="Symbol" w:cs="Symbol" w:hint="default"/>
+      </w:rPr>
+    </w:lvl>
+    <w:lvl w:ilvl="1">
+      <w:start w:val="1"/>
+      <w:numFmt w:val="bullet"/>
+      <w:lvlText w:val="◦"/>
+      <w:lvlJc w:val="left"/>
+      <w:pPr>
+        <w:tabs>
+          <w:tab w:val="num" w:pos="1080"/>
+        </w:tabs>
+        <w:ind w:left="1080" w:hanging="360"/>
+      </w:pPr>
+      <w:rPr>
+        <w:rFonts w:ascii="OpenSymbol" w:hAnsi="OpenSymbol" w:cs="OpenSymbol" w:hint="default"/>
+      </w:rPr>
+    </w:lvl>
+    <w:lvl w:ilvl="2">
+      <w:start w:val="1"/>
+      <w:numFmt w:val="bullet"/>
+      <w:lvlText w:val="▪"/>
+      <w:lvlJc w:val="left"/>
+      <w:pPr>
+        <w:tabs>
+          <w:tab w:val="num" w:pos="1440"/>
+        </w:tabs>
+        <w:ind w:left="1440" w:hanging="360"/>
+      </w:pPr>
+      <w:rPr>
+        <w:rFonts w:ascii="OpenSymbol" w:hAnsi="OpenSymbol" w:cs="OpenSymbol" w:hint="default"/>
+      </w:rPr>
+    </w:lvl>
+    <w:lvl w:ilvl="3">
+      <w:start w:val="1"/>
+      <w:numFmt w:val="bullet"/>
+      <w:lvlText w:val=""/>
+      <w:lvlJc w:val="left"/>
+      <w:pPr>
+        <w:tabs>
+          <w:tab w:val="num" w:pos="1800"/>
+        </w:tabs>
+        <w:ind w:left="1800" w:hanging="360"/>
+      </w:pPr>
+      <w:rPr>
+        <w:rFonts w:ascii="Symbol" w:hAnsi="Symbol" w:cs="Symbol" w:hint="default"/>
+      </w:rPr>
+    </w:lvl>
+    <w:lvl w:ilvl="4">
+      <w:start w:val="1"/>
+      <w:numFmt w:val="bullet"/>
+      <w:lvlText w:val="◦"/>
+      <w:lvlJc w:val="left"/>
+      <w:pPr>
+        <w:tabs>
+          <w:tab w:val="num" w:pos="2160"/>
+        </w:tabs>
+        <w:ind w:left="2160" w:hanging="360"/>
+      </w:pPr>
+      <w:rPr>
+        <w:rFonts w:ascii="OpenSymbol" w:hAnsi="OpenSymbol" w:cs="OpenSymbol" w:hint="default"/>
+      </w:rPr>
+    </w:lvl>
+    <w:lvl w:ilvl="5">
+      <w:start w:val="1"/>
+      <w:numFmt w:val="bullet"/>
+      <w:lvlText w:val="▪"/>
+      <w:lvlJc w:val="left"/>
+      <w:pPr>
+        <w:tabs>
+          <w:tab w:val="num" w:pos="2520"/>
+        </w:tabs>
+        <w:ind w:left="2520" w:hanging="360"/>
+      </w:pPr>
+      <w:rPr>
+        <w:rFonts w:ascii="OpenSymbol" w:hAnsi="OpenSymbol" w:cs="OpenSymbol" w:hint="default"/>
+      </w:rPr>
+    </w:lvl>
+    <w:lvl w:ilvl="6">
+      <w:start w:val="1"/>
+      <w:numFmt w:val="bullet"/>
+      <w:lvlText w:val=""/>
+      <w:lvlJc w:val="left"/>
+      <w:pPr>
+        <w:tabs>
+          <w:tab w:val="num" w:pos="2880"/>
+        </w:tabs>
+        <w:ind w:left="2880" w:hanging="360"/>
+      </w:pPr>
+      <w:rPr>
+        <w:rFonts w:ascii="Symbol" w:hAnsi="Symbol" w:cs="Symbol" w:hint="default"/>
+      </w:rPr>
+    </w:lvl>
+    <w:lvl w:ilvl="7">
+      <w:start w:val="1"/>
+      <w:numFmt w:val="bullet"/>
+      <w:lvlText w:val="◦"/>
+      <w:lvlJc w:val="left"/>
+      <w:pPr>
+        <w:tabs>
+          <w:tab w:val="num" w:pos="3240"/>
+        </w:tabs>
+        <w:ind w:left="3240" w:hanging="360"/>
+      </w:pPr>
+      <w:rPr>
+        <w:rFonts w:ascii="OpenSymbol" w:hAnsi="OpenSymbol" w:cs="OpenSymbol" w:hint="default"/>
+      </w:rPr>
+    </w:lvl>
+    <w:lvl w:ilvl="8">
+      <w:start w:val="1"/>
+      <w:numFmt w:val="bullet"/>
+      <w:lvlText w:val="▪"/>
+      <w:lvlJc w:val="left"/>
+      <w:pPr>
+        <w:tabs>
+          <w:tab w:val="num" w:pos="3600"/>
+        </w:tabs>
+        <w:ind w:left="3600" w:hanging="360"/>
+      </w:pPr>
+      <w:rPr>
+        <w:rFonts w:ascii="OpenSymbol" w:hAnsi="OpenSymbol" w:cs="OpenSymbol" w:hint="default"/>
+      </w:rPr>
+    </w:lvl>
+  </w:abstractNum>
+  <w:abstractNum w:abstractNumId="15">
+    <w:lvl w:ilvl="0">
+      <w:start w:val="1"/>
+      <w:numFmt w:val="bullet"/>
+      <w:lvlText w:val=""/>
+      <w:lvlJc w:val="left"/>
+      <w:pPr>
+        <w:tabs>
+          <w:tab w:val="num" w:pos="720"/>
+        </w:tabs>
+        <w:ind w:left="720" w:hanging="360"/>
+      </w:pPr>
+      <w:rPr>
+        <w:rFonts w:ascii="Symbol" w:hAnsi="Symbol" w:cs="Symbol" w:hint="default"/>
+      </w:rPr>
+    </w:lvl>
+    <w:lvl w:ilvl="1">
+      <w:start w:val="1"/>
+      <w:numFmt w:val="bullet"/>
+      <w:lvlText w:val="◦"/>
+      <w:lvlJc w:val="left"/>
+      <w:pPr>
+        <w:tabs>
+          <w:tab w:val="num" w:pos="1080"/>
+        </w:tabs>
+        <w:ind w:left="1080" w:hanging="360"/>
+      </w:pPr>
+      <w:rPr>
+        <w:rFonts w:ascii="OpenSymbol" w:hAnsi="OpenSymbol" w:cs="OpenSymbol" w:hint="default"/>
+      </w:rPr>
+    </w:lvl>
+    <w:lvl w:ilvl="2">
+      <w:start w:val="1"/>
+      <w:numFmt w:val="bullet"/>
+      <w:lvlText w:val="▪"/>
+      <w:lvlJc w:val="left"/>
+      <w:pPr>
+        <w:tabs>
+          <w:tab w:val="num" w:pos="1440"/>
+        </w:tabs>
+        <w:ind w:left="1440" w:hanging="360"/>
+      </w:pPr>
+      <w:rPr>
+        <w:rFonts w:ascii="OpenSymbol" w:hAnsi="OpenSymbol" w:cs="OpenSymbol" w:hint="default"/>
+      </w:rPr>
+    </w:lvl>
+    <w:lvl w:ilvl="3">
+      <w:start w:val="1"/>
+      <w:numFmt w:val="bullet"/>
+      <w:lvlText w:val=""/>
+      <w:lvlJc w:val="left"/>
+      <w:pPr>
+        <w:tabs>
+          <w:tab w:val="num" w:pos="1800"/>
+        </w:tabs>
+        <w:ind w:left="1800" w:hanging="360"/>
+      </w:pPr>
+      <w:rPr>
+        <w:rFonts w:ascii="Symbol" w:hAnsi="Symbol" w:cs="Symbol" w:hint="default"/>
+      </w:rPr>
+    </w:lvl>
+    <w:lvl w:ilvl="4">
+      <w:start w:val="1"/>
+      <w:numFmt w:val="bullet"/>
+      <w:lvlText w:val="◦"/>
+      <w:lvlJc w:val="left"/>
+      <w:pPr>
+        <w:tabs>
+          <w:tab w:val="num" w:pos="2160"/>
+        </w:tabs>
+        <w:ind w:left="2160" w:hanging="360"/>
+      </w:pPr>
+      <w:rPr>
+        <w:rFonts w:ascii="OpenSymbol" w:hAnsi="OpenSymbol" w:cs="OpenSymbol" w:hint="default"/>
+      </w:rPr>
+    </w:lvl>
+    <w:lvl w:ilvl="5">
+      <w:start w:val="1"/>
+      <w:numFmt w:val="bullet"/>
+      <w:lvlText w:val="▪"/>
+      <w:lvlJc w:val="left"/>
+      <w:pPr>
+        <w:tabs>
+          <w:tab w:val="num" w:pos="2520"/>
+        </w:tabs>
+        <w:ind w:left="2520" w:hanging="360"/>
+      </w:pPr>
+      <w:rPr>
+        <w:rFonts w:ascii="OpenSymbol" w:hAnsi="OpenSymbol" w:cs="OpenSymbol" w:hint="default"/>
+      </w:rPr>
+    </w:lvl>
+    <w:lvl w:ilvl="6">
+      <w:start w:val="1"/>
+      <w:numFmt w:val="bullet"/>
+      <w:lvlText w:val=""/>
+      <w:lvlJc w:val="left"/>
+      <w:pPr>
+        <w:tabs>
+          <w:tab w:val="num" w:pos="2880"/>
+        </w:tabs>
+        <w:ind w:left="2880" w:hanging="360"/>
+      </w:pPr>
+      <w:rPr>
+        <w:rFonts w:ascii="Symbol" w:hAnsi="Symbol" w:cs="Symbol" w:hint="default"/>
+      </w:rPr>
+    </w:lvl>
+    <w:lvl w:ilvl="7">
+      <w:start w:val="1"/>
+      <w:numFmt w:val="bullet"/>
+      <w:lvlText w:val="◦"/>
+      <w:lvlJc w:val="left"/>
+      <w:pPr>
+        <w:tabs>
+          <w:tab w:val="num" w:pos="3240"/>
+        </w:tabs>
+        <w:ind w:left="3240" w:hanging="360"/>
+      </w:pPr>
+      <w:rPr>
+        <w:rFonts w:ascii="OpenSymbol" w:hAnsi="OpenSymbol" w:cs="OpenSymbol" w:hint="default"/>
+      </w:rPr>
+    </w:lvl>
+    <w:lvl w:ilvl="8">
+      <w:start w:val="1"/>
+      <w:numFmt w:val="bullet"/>
+      <w:lvlText w:val="▪"/>
+      <w:lvlJc w:val="left"/>
+      <w:pPr>
+        <w:tabs>
+          <w:tab w:val="num" w:pos="3600"/>
+        </w:tabs>
+        <w:ind w:left="3600" w:hanging="360"/>
+      </w:pPr>
+      <w:rPr>
+        <w:rFonts w:ascii="OpenSymbol" w:hAnsi="OpenSymbol" w:cs="OpenSymbol" w:hint="default"/>
+      </w:rPr>
+    </w:lvl>
+  </w:abstractNum>
+  <w:abstractNum w:abstractNumId="16">
+    <w:lvl w:ilvl="0">
+      <w:start w:val="1"/>
+      <w:numFmt w:val="bullet"/>
+      <w:lvlText w:val=""/>
+      <w:lvlJc w:val="left"/>
+      <w:pPr>
+        <w:tabs>
+          <w:tab w:val="num" w:pos="720"/>
+        </w:tabs>
+        <w:ind w:left="720" w:hanging="360"/>
+      </w:pPr>
+      <w:rPr>
+        <w:rFonts w:ascii="Symbol" w:hAnsi="Symbol" w:cs="Symbol" w:hint="default"/>
+      </w:rPr>
+    </w:lvl>
+    <w:lvl w:ilvl="1">
+      <w:start w:val="1"/>
+      <w:numFmt w:val="bullet"/>
+      <w:lvlText w:val="◦"/>
+      <w:lvlJc w:val="left"/>
+      <w:pPr>
+        <w:tabs>
+          <w:tab w:val="num" w:pos="1080"/>
+        </w:tabs>
+        <w:ind w:left="1080" w:hanging="360"/>
+      </w:pPr>
+      <w:rPr>
+        <w:rFonts w:ascii="OpenSymbol" w:hAnsi="OpenSymbol" w:cs="OpenSymbol" w:hint="default"/>
+      </w:rPr>
+    </w:lvl>
+    <w:lvl w:ilvl="2">
+      <w:start w:val="1"/>
+      <w:numFmt w:val="bullet"/>
+      <w:lvlText w:val="▪"/>
+      <w:lvlJc w:val="left"/>
+      <w:pPr>
+        <w:tabs>
+          <w:tab w:val="num" w:pos="1440"/>
+        </w:tabs>
+        <w:ind w:left="1440" w:hanging="360"/>
+      </w:pPr>
+      <w:rPr>
+        <w:rFonts w:ascii="OpenSymbol" w:hAnsi="OpenSymbol" w:cs="OpenSymbol" w:hint="default"/>
+      </w:rPr>
+    </w:lvl>
+    <w:lvl w:ilvl="3">
+      <w:start w:val="1"/>
+      <w:numFmt w:val="bullet"/>
+      <w:lvlText w:val=""/>
+      <w:lvlJc w:val="left"/>
+      <w:pPr>
+        <w:tabs>
+          <w:tab w:val="num" w:pos="1800"/>
+        </w:tabs>
+        <w:ind w:left="1800" w:hanging="360"/>
+      </w:pPr>
+      <w:rPr>
+        <w:rFonts w:ascii="Symbol" w:hAnsi="Symbol" w:cs="Symbol" w:hint="default"/>
+      </w:rPr>
+    </w:lvl>
+    <w:lvl w:ilvl="4">
+      <w:start w:val="1"/>
+      <w:numFmt w:val="bullet"/>
+      <w:lvlText w:val="◦"/>
+      <w:lvlJc w:val="left"/>
+      <w:pPr>
+        <w:tabs>
+          <w:tab w:val="num" w:pos="2160"/>
+        </w:tabs>
+        <w:ind w:left="2160" w:hanging="360"/>
+      </w:pPr>
+      <w:rPr>
+        <w:rFonts w:ascii="OpenSymbol" w:hAnsi="OpenSymbol" w:cs="OpenSymbol" w:hint="default"/>
+      </w:rPr>
+    </w:lvl>
+    <w:lvl w:ilvl="5">
+      <w:start w:val="1"/>
+      <w:numFmt w:val="bullet"/>
+      <w:lvlText w:val="▪"/>
+      <w:lvlJc w:val="left"/>
+      <w:pPr>
+        <w:tabs>
+          <w:tab w:val="num" w:pos="2520"/>
+        </w:tabs>
+        <w:ind w:left="2520" w:hanging="360"/>
+      </w:pPr>
+      <w:rPr>
+        <w:rFonts w:ascii="OpenSymbol" w:hAnsi="OpenSymbol" w:cs="OpenSymbol" w:hint="default"/>
+      </w:rPr>
+    </w:lvl>
+    <w:lvl w:ilvl="6">
+      <w:start w:val="1"/>
+      <w:numFmt w:val="bullet"/>
+      <w:lvlText w:val=""/>
+      <w:lvlJc w:val="left"/>
+      <w:pPr>
+        <w:tabs>
+          <w:tab w:val="num" w:pos="2880"/>
+        </w:tabs>
+        <w:ind w:left="2880" w:hanging="360"/>
+      </w:pPr>
+      <w:rPr>
+        <w:rFonts w:ascii="Symbol" w:hAnsi="Symbol" w:cs="Symbol" w:hint="default"/>
+      </w:rPr>
+    </w:lvl>
+    <w:lvl w:ilvl="7">
+      <w:start w:val="1"/>
+      <w:numFmt w:val="bullet"/>
+      <w:lvlText w:val="◦"/>
+      <w:lvlJc w:val="left"/>
+      <w:pPr>
+        <w:tabs>
+          <w:tab w:val="num" w:pos="3240"/>
+        </w:tabs>
+        <w:ind w:left="3240" w:hanging="360"/>
+      </w:pPr>
+      <w:rPr>
+        <w:rFonts w:ascii="OpenSymbol" w:hAnsi="OpenSymbol" w:cs="OpenSymbol" w:hint="default"/>
+      </w:rPr>
+    </w:lvl>
+    <w:lvl w:ilvl="8">
+      <w:start w:val="1"/>
+      <w:numFmt w:val="bullet"/>
+      <w:lvlText w:val="▪"/>
+      <w:lvlJc w:val="left"/>
+      <w:pPr>
+        <w:tabs>
+          <w:tab w:val="num" w:pos="3600"/>
+        </w:tabs>
+        <w:ind w:left="3600" w:hanging="360"/>
+      </w:pPr>
+      <w:rPr>
+        <w:rFonts w:ascii="OpenSymbol" w:hAnsi="OpenSymbol" w:cs="OpenSymbol" w:hint="default"/>
+      </w:rPr>
+    </w:lvl>
+  </w:abstractNum>
+  <w:abstractNum w:abstractNumId="17">
     <w:lvl w:ilvl="0">
       <w:start w:val="1"/>
       <w:numFmt w:val="bullet"/>
@@ -5121,6 +7921,18 @@
   </w:num>
   <w:num w:numId="13">
     <w:abstractNumId w:val="13"/>
+  </w:num>
+  <w:num w:numId="14">
+    <w:abstractNumId w:val="14"/>
+  </w:num>
+  <w:num w:numId="15">
+    <w:abstractNumId w:val="15"/>
+  </w:num>
+  <w:num w:numId="16">
+    <w:abstractNumId w:val="16"/>
+  </w:num>
+  <w:num w:numId="17">
+    <w:abstractNumId w:val="17"/>
   </w:num>
 </w:numbering>
 </file>

</xml_diff>